<commit_message>
updated docmosis to have not provided in the optional added fields
</commit_message>
<xml_diff>
--- a/docker/docmosis/templates/CV-SPC-HRN-ENG-01209.docx
+++ b/docker/docmosis/templates/CV-SPC-HRN-ENG-01209.docx
@@ -982,7 +982,23 @@
                 <w:rFonts w:ascii="GDSTransportWebsite" w:hAnsi="GDSTransportWebsite"/>
                 <w:color w:val="0A0A0A"/>
               </w:rPr>
-              <w:t>&lt;&lt;</w:t>
+              <w:t>&lt;&lt;cs_{</w:t>
+            </w:r>
+            <w:proofErr w:type="spellStart"/>
+            <w:r>
+              <w:rPr>
+                <w:rFonts w:ascii="GDSTransportWebsite" w:hAnsi="GDSTransportWebsite"/>
+                <w:color w:val="0A0A0A"/>
+              </w:rPr>
+              <w:t>isBlank</w:t>
+            </w:r>
+            <w:proofErr w:type="spellEnd"/>
+            <w:r>
+              <w:rPr>
+                <w:rFonts w:ascii="GDSTransportWebsite" w:hAnsi="GDSTransportWebsite"/>
+                <w:color w:val="0A0A0A"/>
+              </w:rPr>
+              <w:t>(</w:t>
             </w:r>
             <w:proofErr w:type="spellStart"/>
             <w:proofErr w:type="gramStart"/>
@@ -991,14 +1007,7 @@
                 <w:rFonts w:ascii="GDSTransportWebsite" w:hAnsi="GDSTransportWebsite"/>
                 <w:color w:val="0A0A0A"/>
               </w:rPr>
-              <w:t>applicant.</w:t>
-            </w:r>
-            <w:r>
-              <w:rPr>
-                <w:rFonts w:ascii="GDSTransportWebsite" w:hAnsi="GDSTransportWebsite"/>
-                <w:color w:val="0A0A0A"/>
-              </w:rPr>
-              <w:t>phoneNumber</w:t>
+              <w:t>applicant.phoneNumber</w:t>
             </w:r>
             <w:proofErr w:type="spellEnd"/>
             <w:proofErr w:type="gramEnd"/>
@@ -1007,7 +1016,30 @@
                 <w:rFonts w:ascii="GDSTransportWebsite" w:hAnsi="GDSTransportWebsite"/>
                 <w:color w:val="0A0A0A"/>
               </w:rPr>
-              <w:t>&gt;&gt;</w:t>
+              <w:t xml:space="preserve">)}&gt;&gt;Not Provided&lt;&lt;else&gt;&gt;&lt;&lt; </w:t>
+            </w:r>
+            <w:proofErr w:type="spellStart"/>
+            <w:r>
+              <w:rPr>
+                <w:rFonts w:ascii="GDSTransportWebsite" w:hAnsi="GDSTransportWebsite"/>
+                <w:color w:val="0A0A0A"/>
+              </w:rPr>
+              <w:t>applicant.phoneNumber</w:t>
+            </w:r>
+            <w:proofErr w:type="spellEnd"/>
+            <w:r>
+              <w:rPr>
+                <w:rFonts w:ascii="GDSTransportWebsite" w:hAnsi="GDSTransportWebsite"/>
+                <w:color w:val="0A0A0A"/>
+              </w:rPr>
+              <w:t xml:space="preserve"> </w:t>
+            </w:r>
+            <w:r>
+              <w:rPr>
+                <w:rFonts w:ascii="GDSTransportWebsite" w:hAnsi="GDSTransportWebsite"/>
+                <w:color w:val="0A0A0A"/>
+              </w:rPr>
+              <w:t>&gt;&gt;&lt;&lt;es_&gt;&gt;</w:t>
             </w:r>
           </w:p>
         </w:tc>
@@ -1070,7 +1102,23 @@
                 <w:rFonts w:ascii="GDSTransportWebsite" w:hAnsi="GDSTransportWebsite"/>
                 <w:color w:val="0A0A0A"/>
               </w:rPr>
-              <w:t>&lt;&lt;</w:t>
+              <w:t>&lt;&lt;cs_{</w:t>
+            </w:r>
+            <w:proofErr w:type="spellStart"/>
+            <w:r>
+              <w:rPr>
+                <w:rFonts w:ascii="GDSTransportWebsite" w:hAnsi="GDSTransportWebsite"/>
+                <w:color w:val="0A0A0A"/>
+              </w:rPr>
+              <w:t>isBlank</w:t>
+            </w:r>
+            <w:proofErr w:type="spellEnd"/>
+            <w:r>
+              <w:rPr>
+                <w:rFonts w:ascii="GDSTransportWebsite" w:hAnsi="GDSTransportWebsite"/>
+                <w:color w:val="0A0A0A"/>
+              </w:rPr>
+              <w:t>(</w:t>
             </w:r>
             <w:proofErr w:type="spellStart"/>
             <w:proofErr w:type="gramStart"/>
@@ -1095,7 +1143,30 @@
                 <w:rFonts w:ascii="GDSTransportWebsite" w:hAnsi="GDSTransportWebsite"/>
                 <w:color w:val="0A0A0A"/>
               </w:rPr>
-              <w:t>&gt;&gt;</w:t>
+              <w:t xml:space="preserve">)}&gt;&gt;Not Provided&lt;&lt;else&gt;&gt;&lt;&lt; </w:t>
+            </w:r>
+            <w:proofErr w:type="spellStart"/>
+            <w:r>
+              <w:rPr>
+                <w:rFonts w:ascii="GDSTransportWebsite" w:hAnsi="GDSTransportWebsite"/>
+                <w:color w:val="0A0A0A"/>
+              </w:rPr>
+              <w:t>applicant.</w:t>
+            </w:r>
+            <w:r>
+              <w:rPr>
+                <w:rFonts w:ascii="GDSTransportWebsite" w:hAnsi="GDSTransportWebsite"/>
+                <w:color w:val="0A0A0A"/>
+              </w:rPr>
+              <w:t>emailAddress</w:t>
+            </w:r>
+            <w:proofErr w:type="spellEnd"/>
+            <w:r>
+              <w:rPr>
+                <w:rFonts w:ascii="GDSTransportWebsite" w:hAnsi="GDSTransportWebsite"/>
+                <w:color w:val="0A0A0A"/>
+              </w:rPr>
+              <w:t xml:space="preserve"> &gt;&gt;&lt;&lt;es_&gt;&gt;</w:t>
             </w:r>
           </w:p>
         </w:tc>
@@ -1403,6 +1474,7 @@
                 <w:rFonts w:ascii="GDSTransportWebsite" w:hAnsi="GDSTransportWebsite"/>
                 <w:color w:val="0A0A0A"/>
               </w:rPr>
+              <w:lastRenderedPageBreak/>
               <w:t>&lt;&lt;primaryAddress.AddressLine2&gt;&gt;&lt;&lt;es_&gt;&gt;&lt;&lt;cs_</w:t>
             </w:r>
             <w:proofErr w:type="gramStart"/>
@@ -1435,7 +1507,6 @@
                 <w:rFonts w:ascii="GDSTransportWebsite" w:hAnsi="GDSTransportWebsite"/>
                 <w:color w:val="0A0A0A"/>
               </w:rPr>
-              <w:lastRenderedPageBreak/>
               <w:t>&lt;&lt;primaryAddress.AddressLine3&gt;&gt;&lt;&lt;es_&gt;&gt;&lt;&lt;cs_</w:t>
             </w:r>
             <w:proofErr w:type="gramStart"/>
@@ -1634,7 +1705,7 @@
                 <w:rFonts w:ascii="GDSTransportWebsite" w:hAnsi="GDSTransportWebsite"/>
                 <w:color w:val="0A0A0A"/>
               </w:rPr>
-              <w:t>&lt;&lt;</w:t>
+              <w:t>&lt;&lt;cs_{</w:t>
             </w:r>
             <w:proofErr w:type="spellStart"/>
             <w:r>
@@ -1642,6 +1713,22 @@
                 <w:rFonts w:ascii="GDSTransportWebsite" w:hAnsi="GDSTransportWebsite"/>
                 <w:color w:val="0A0A0A"/>
               </w:rPr>
+              <w:t>isBlank</w:t>
+            </w:r>
+            <w:proofErr w:type="spellEnd"/>
+            <w:r>
+              <w:rPr>
+                <w:rFonts w:ascii="GDSTransportWebsite" w:hAnsi="GDSTransportWebsite"/>
+                <w:color w:val="0A0A0A"/>
+              </w:rPr>
+              <w:t>(</w:t>
+            </w:r>
+            <w:proofErr w:type="spellStart"/>
+            <w:r>
+              <w:rPr>
+                <w:rFonts w:ascii="GDSTransportWebsite" w:hAnsi="GDSTransportWebsite"/>
+                <w:color w:val="0A0A0A"/>
+              </w:rPr>
               <w:t>phoneNumber</w:t>
             </w:r>
             <w:proofErr w:type="spellEnd"/>
@@ -1650,7 +1737,30 @@
                 <w:rFonts w:ascii="GDSTransportWebsite" w:hAnsi="GDSTransportWebsite"/>
                 <w:color w:val="0A0A0A"/>
               </w:rPr>
-              <w:t>&gt;&gt;</w:t>
+              <w:t>)}&gt;&gt;Not Provided&lt;&lt;else&gt;&gt;&lt;&lt;</w:t>
+            </w:r>
+            <w:proofErr w:type="spellStart"/>
+            <w:r>
+              <w:rPr>
+                <w:rFonts w:ascii="GDSTransportWebsite" w:hAnsi="GDSTransportWebsite"/>
+                <w:color w:val="0A0A0A"/>
+              </w:rPr>
+              <w:t>phoneNumber</w:t>
+            </w:r>
+            <w:proofErr w:type="spellEnd"/>
+            <w:r>
+              <w:rPr>
+                <w:rFonts w:ascii="GDSTransportWebsite" w:hAnsi="GDSTransportWebsite"/>
+                <w:color w:val="0A0A0A"/>
+              </w:rPr>
+              <w:t xml:space="preserve"> &gt;&gt;&lt;&lt;es_&gt;</w:t>
+            </w:r>
+            <w:r>
+              <w:rPr>
+                <w:rFonts w:ascii="GDSTransportWebsite" w:hAnsi="GDSTransportWebsite"/>
+                <w:color w:val="0A0A0A"/>
+              </w:rPr>
+              <w:t>&gt;</w:t>
             </w:r>
           </w:p>
         </w:tc>
@@ -1713,7 +1823,7 @@
                 <w:rFonts w:ascii="GDSTransportWebsite" w:hAnsi="GDSTransportWebsite"/>
                 <w:color w:val="0A0A0A"/>
               </w:rPr>
-              <w:t>&lt;&lt;</w:t>
+              <w:t>&lt;&lt;cs_{</w:t>
             </w:r>
             <w:proofErr w:type="spellStart"/>
             <w:r>
@@ -1721,15 +1831,63 @@
                 <w:rFonts w:ascii="GDSTransportWebsite" w:hAnsi="GDSTransportWebsite"/>
                 <w:color w:val="0A0A0A"/>
               </w:rPr>
+              <w:t>isBlank</w:t>
+            </w:r>
+            <w:proofErr w:type="spellEnd"/>
+            <w:r>
+              <w:rPr>
+                <w:rFonts w:ascii="GDSTransportWebsite" w:hAnsi="GDSTransportWebsite"/>
+                <w:color w:val="0A0A0A"/>
+              </w:rPr>
+              <w:t>(</w:t>
+            </w:r>
+            <w:proofErr w:type="spellStart"/>
+            <w:proofErr w:type="gramStart"/>
+            <w:r>
+              <w:rPr>
+                <w:rFonts w:ascii="GDSTransportWebsite" w:hAnsi="GDSTransportWebsite"/>
+                <w:color w:val="0A0A0A"/>
+              </w:rPr>
+              <w:t>applicant.</w:t>
+            </w:r>
+            <w:r>
+              <w:rPr>
+                <w:rFonts w:ascii="GDSTransportWebsite" w:hAnsi="GDSTransportWebsite"/>
+                <w:color w:val="0A0A0A"/>
+              </w:rPr>
               <w:t>emailAddress</w:t>
             </w:r>
             <w:proofErr w:type="spellEnd"/>
-            <w:r>
-              <w:rPr>
-                <w:rFonts w:ascii="GDSTransportWebsite" w:hAnsi="GDSTransportWebsite"/>
-                <w:color w:val="0A0A0A"/>
-              </w:rPr>
-              <w:t>&gt;&gt;</w:t>
+            <w:proofErr w:type="gramEnd"/>
+            <w:r>
+              <w:rPr>
+                <w:rFonts w:ascii="GDSTransportWebsite" w:hAnsi="GDSTransportWebsite"/>
+                <w:color w:val="0A0A0A"/>
+              </w:rPr>
+              <w:t xml:space="preserve">)}&gt;&gt;Not Provided&lt;&lt;else&gt;&gt;&lt;&lt; </w:t>
+            </w:r>
+            <w:proofErr w:type="spellStart"/>
+            <w:r>
+              <w:rPr>
+                <w:rFonts w:ascii="GDSTransportWebsite" w:hAnsi="GDSTransportWebsite"/>
+                <w:color w:val="0A0A0A"/>
+              </w:rPr>
+              <w:t>applicant.</w:t>
+            </w:r>
+            <w:r>
+              <w:rPr>
+                <w:rFonts w:ascii="GDSTransportWebsite" w:hAnsi="GDSTransportWebsite"/>
+                <w:color w:val="0A0A0A"/>
+              </w:rPr>
+              <w:t>emailAddress</w:t>
+            </w:r>
+            <w:proofErr w:type="spellEnd"/>
+            <w:r>
+              <w:rPr>
+                <w:rFonts w:ascii="GDSTransportWebsite" w:hAnsi="GDSTransportWebsite"/>
+                <w:color w:val="0A0A0A"/>
+              </w:rPr>
+              <w:t>&gt;&gt;&lt;&lt;es_&gt;&gt;</w:t>
             </w:r>
           </w:p>
         </w:tc>
@@ -2523,6 +2681,7 @@
           <w:sz w:val="36"/>
           <w:szCs w:val="36"/>
         </w:rPr>
+        <w:lastRenderedPageBreak/>
         <w:t>Directions</w:t>
       </w:r>
     </w:p>
@@ -2571,7 +2730,6 @@
                 <w:color w:val="0A0A0A"/>
                 <w:shd w:val="clear" w:color="auto" w:fill="FFFFFF"/>
               </w:rPr>
-              <w:lastRenderedPageBreak/>
               <w:t>I confirm that I have explained to my client that they must try to settle, the available options, and the possibility of costs sanctions if they refuse.</w:t>
             </w:r>
           </w:p>
@@ -3414,6 +3572,7 @@
                 <w:rFonts w:ascii="GDSTransportWebsite" w:hAnsi="GDSTransportWebsite"/>
                 <w:color w:val="0A0A0A"/>
               </w:rPr>
+              <w:lastRenderedPageBreak/>
               <w:t>&lt;&lt;</w:t>
             </w:r>
             <w:proofErr w:type="spellStart"/>
@@ -3524,7 +3683,6 @@
                 <w:color w:val="0A0A0A"/>
                 <w:shd w:val="clear" w:color="auto" w:fill="FFFFFF"/>
               </w:rPr>
-              <w:lastRenderedPageBreak/>
               <w:t>Proposed directions</w:t>
             </w:r>
           </w:p>
@@ -4326,6 +4484,18 @@
               <w:t>Expert’s phone number</w:t>
             </w:r>
           </w:p>
+          <w:p>
+            <w:pPr>
+              <w:spacing w:before="40" w:after="40"/>
+              <w:rPr>
+                <w:rFonts w:ascii="GDSTransportWebsite" w:hAnsi="GDSTransportWebsite"/>
+                <w:b/>
+                <w:bCs/>
+                <w:color w:val="0A0A0A"/>
+                <w:shd w:val="clear" w:color="auto" w:fill="FFFFFF"/>
+              </w:rPr>
+            </w:pPr>
+          </w:p>
         </w:tc>
         <w:tc>
           <w:tcPr>
@@ -4350,6 +4520,59 @@
                 <w:rFonts w:ascii="GDSTransportWebsite" w:hAnsi="GDSTransportWebsite"/>
                 <w:color w:val="0A0A0A"/>
               </w:rPr>
+              <w:t>&lt;&lt;cs_{</w:t>
+            </w:r>
+            <w:proofErr w:type="spellStart"/>
+            <w:r>
+              <w:rPr>
+                <w:rFonts w:ascii="GDSTransportWebsite" w:hAnsi="GDSTransportWebsite"/>
+                <w:color w:val="0A0A0A"/>
+              </w:rPr>
+              <w:t>isBlank</w:t>
+            </w:r>
+            <w:proofErr w:type="spellEnd"/>
+            <w:r>
+              <w:rPr>
+                <w:rFonts w:ascii="GDSTransportWebsite" w:hAnsi="GDSTransportWebsite"/>
+                <w:color w:val="0A0A0A"/>
+              </w:rPr>
+              <w:t>(</w:t>
+            </w:r>
+            <w:proofErr w:type="spellStart"/>
+            <w:r>
+              <w:rPr>
+                <w:rFonts w:ascii="GDSTransportWebsite" w:hAnsi="GDSTransportWebsite"/>
+                <w:color w:val="0A0A0A"/>
+              </w:rPr>
+              <w:t>phoneNumber</w:t>
+            </w:r>
+            <w:proofErr w:type="spellEnd"/>
+            <w:r>
+              <w:rPr>
+                <w:rFonts w:ascii="GDSTransportWebsite" w:hAnsi="GDSTransportWebsite"/>
+                <w:color w:val="0A0A0A"/>
+              </w:rPr>
+              <w:t>)</w:t>
+            </w:r>
+            <w:r>
+              <w:rPr>
+                <w:rFonts w:ascii="GDSTransportWebsite" w:hAnsi="GDSTransportWebsite"/>
+                <w:color w:val="0A0A0A"/>
+              </w:rPr>
+              <w:t>}&gt;&gt;</w:t>
+            </w:r>
+            <w:r>
+              <w:rPr>
+                <w:rFonts w:ascii="GDSTransportWebsite" w:hAnsi="GDSTransportWebsite"/>
+                <w:color w:val="0A0A0A"/>
+              </w:rPr>
+              <w:t>Not Provided&lt;&lt;else&gt;&gt;</w:t>
+            </w:r>
+            <w:r>
+              <w:rPr>
+                <w:rFonts w:ascii="GDSTransportWebsite" w:hAnsi="GDSTransportWebsite"/>
+                <w:color w:val="0A0A0A"/>
+              </w:rPr>
               <w:t>&lt;&lt;</w:t>
             </w:r>
             <w:proofErr w:type="spellStart"/>
@@ -4366,7 +4589,14 @@
                 <w:rFonts w:ascii="GDSTransportWebsite" w:hAnsi="GDSTransportWebsite"/>
                 <w:color w:val="0A0A0A"/>
               </w:rPr>
-              <w:t>&gt;&gt;</w:t>
+              <w:t>&gt;&gt;&lt;&lt;</w:t>
+            </w:r>
+            <w:r>
+              <w:rPr>
+                <w:rFonts w:ascii="GDSTransportWebsite" w:hAnsi="GDSTransportWebsite"/>
+                <w:color w:val="0A0A0A"/>
+              </w:rPr>
+              <w:t>es_&gt;&gt;</w:t>
             </w:r>
           </w:p>
         </w:tc>
@@ -4407,6 +4637,18 @@
               <w:t>Expert’s email address</w:t>
             </w:r>
           </w:p>
+          <w:p>
+            <w:pPr>
+              <w:spacing w:before="40" w:after="40"/>
+              <w:rPr>
+                <w:rFonts w:ascii="GDSTransportWebsite" w:hAnsi="GDSTransportWebsite"/>
+                <w:b/>
+                <w:bCs/>
+                <w:color w:val="0A0A0A"/>
+                <w:shd w:val="clear" w:color="auto" w:fill="FFFFFF"/>
+              </w:rPr>
+            </w:pPr>
+          </w:p>
         </w:tc>
         <w:tc>
           <w:tcPr>
@@ -4431,7 +4673,7 @@
                 <w:rFonts w:ascii="GDSTransportWebsite" w:hAnsi="GDSTransportWebsite"/>
                 <w:color w:val="0A0A0A"/>
               </w:rPr>
-              <w:t>&lt;&lt;</w:t>
+              <w:t>&lt;&lt;cs_{</w:t>
             </w:r>
             <w:proofErr w:type="spellStart"/>
             <w:r>
@@ -4439,6 +4681,22 @@
                 <w:rFonts w:ascii="GDSTransportWebsite" w:hAnsi="GDSTransportWebsite"/>
                 <w:color w:val="0A0A0A"/>
               </w:rPr>
+              <w:t>isBlank</w:t>
+            </w:r>
+            <w:proofErr w:type="spellEnd"/>
+            <w:r>
+              <w:rPr>
+                <w:rFonts w:ascii="GDSTransportWebsite" w:hAnsi="GDSTransportWebsite"/>
+                <w:color w:val="0A0A0A"/>
+              </w:rPr>
+              <w:t>(</w:t>
+            </w:r>
+            <w:proofErr w:type="spellStart"/>
+            <w:r>
+              <w:rPr>
+                <w:rFonts w:ascii="GDSTransportWebsite" w:hAnsi="GDSTransportWebsite"/>
+                <w:color w:val="0A0A0A"/>
+              </w:rPr>
               <w:t>emailAddress</w:t>
             </w:r>
             <w:proofErr w:type="spellEnd"/>
@@ -4447,17 +4705,24 @@
                 <w:rFonts w:ascii="GDSTransportWebsite" w:hAnsi="GDSTransportWebsite"/>
                 <w:color w:val="0A0A0A"/>
               </w:rPr>
-              <w:t>&gt;&gt;</w:t>
-            </w:r>
-          </w:p>
-          <w:p>
-            <w:pPr>
-              <w:spacing w:before="40" w:after="40"/>
-              <w:rPr>
-                <w:rFonts w:ascii="GDSTransportWebsite" w:hAnsi="GDSTransportWebsite"/>
-                <w:color w:val="0A0A0A"/>
-              </w:rPr>
-            </w:pPr>
+              <w:t>)}&gt;&gt;Not Provided&lt;&lt;else&gt;&gt;&lt;&lt;</w:t>
+            </w:r>
+            <w:proofErr w:type="spellStart"/>
+            <w:r>
+              <w:rPr>
+                <w:rFonts w:ascii="GDSTransportWebsite" w:hAnsi="GDSTransportWebsite"/>
+                <w:color w:val="0A0A0A"/>
+              </w:rPr>
+              <w:t>emailAddress</w:t>
+            </w:r>
+            <w:proofErr w:type="spellEnd"/>
+            <w:r>
+              <w:rPr>
+                <w:rFonts w:ascii="GDSTransportWebsite" w:hAnsi="GDSTransportWebsite"/>
+                <w:color w:val="0A0A0A"/>
+              </w:rPr>
+              <w:t>&gt;&gt;&lt;&lt;es_&gt;&gt;</w:t>
+            </w:r>
           </w:p>
         </w:tc>
       </w:tr>
@@ -4900,6 +5165,7 @@
                 <w:color w:val="0A0A0A"/>
                 <w:shd w:val="clear" w:color="auto" w:fill="FFFFFF"/>
               </w:rPr>
+              <w:lastRenderedPageBreak/>
               <w:t>Are there witnesses who should attend the hearing?</w:t>
             </w:r>
           </w:p>
@@ -4912,7 +5178,7 @@
         </w:tc>
         <w:tc>
           <w:tcPr>
-            <w:tcW w:w="6517" w:type="dxa"/>
+            <w:tcW w:w="6518" w:type="dxa"/>
             <w:tcBorders>
               <w:top w:val="nil"/>
               <w:left w:val="nil"/>
@@ -4960,7 +5226,7 @@
       <w:tr>
         <w:tc>
           <w:tcPr>
-            <w:tcW w:w="10059" w:type="dxa"/>
+            <w:tcW w:w="10060" w:type="dxa"/>
             <w:gridSpan w:val="2"/>
             <w:tcBorders>
               <w:top w:val="nil"/>
@@ -4983,7 +5249,6 @@
                 <w:color w:val="0A0A0A"/>
                 <w:shd w:val="clear" w:color="auto" w:fill="FFFFFF"/>
               </w:rPr>
-              <w:lastRenderedPageBreak/>
               <w:t>&lt;&lt;</w:t>
             </w:r>
             <w:proofErr w:type="spellStart"/>
@@ -5020,7 +5285,7 @@
       <w:tr>
         <w:tc>
           <w:tcPr>
-            <w:tcW w:w="10059" w:type="dxa"/>
+            <w:tcW w:w="10060" w:type="dxa"/>
             <w:gridSpan w:val="2"/>
             <w:tcBorders>
               <w:top w:val="nil"/>
@@ -5105,7 +5370,7 @@
         </w:tc>
         <w:tc>
           <w:tcPr>
-            <w:tcW w:w="6517" w:type="dxa"/>
+            <w:tcW w:w="6518" w:type="dxa"/>
             <w:tcBorders>
               <w:top w:val="nil"/>
               <w:left w:val="nil"/>
@@ -5129,7 +5394,7 @@
                 <w:rFonts w:ascii="GDSTransportWebsite" w:hAnsi="GDSTransportWebsite"/>
                 <w:color w:val="0A0A0A"/>
               </w:rPr>
-              <w:t>&lt;&lt;</w:t>
+              <w:t>&lt;&lt;cs_{</w:t>
             </w:r>
             <w:proofErr w:type="spellStart"/>
             <w:r>
@@ -5137,6 +5402,22 @@
                 <w:rFonts w:ascii="GDSTransportWebsite" w:hAnsi="GDSTransportWebsite"/>
                 <w:color w:val="0A0A0A"/>
               </w:rPr>
+              <w:t>isBlank</w:t>
+            </w:r>
+            <w:proofErr w:type="spellEnd"/>
+            <w:r>
+              <w:rPr>
+                <w:rFonts w:ascii="GDSTransportWebsite" w:hAnsi="GDSTransportWebsite"/>
+                <w:color w:val="0A0A0A"/>
+              </w:rPr>
+              <w:t>(</w:t>
+            </w:r>
+            <w:proofErr w:type="spellStart"/>
+            <w:r>
+              <w:rPr>
+                <w:rFonts w:ascii="GDSTransportWebsite" w:hAnsi="GDSTransportWebsite"/>
+                <w:color w:val="0A0A0A"/>
+              </w:rPr>
               <w:t>firstName</w:t>
             </w:r>
             <w:proofErr w:type="spellEnd"/>
@@ -5145,14 +5426,39 @@
                 <w:rFonts w:ascii="GDSTransportWebsite" w:hAnsi="GDSTransportWebsite"/>
                 <w:color w:val="0A0A0A"/>
               </w:rPr>
-              <w:t>&gt;&gt;</w:t>
-            </w:r>
-            <w:r>
-              <w:rPr>
-                <w:rFonts w:ascii="GDSTransportWebsite" w:hAnsi="GDSTransportWebsite"/>
-                <w:color w:val="0A0A0A"/>
-              </w:rPr>
-              <w:t xml:space="preserve"> &lt;&lt;lastName&gt;&gt;</w:t>
+              <w:t xml:space="preserve">)}&gt;&gt;Not Provided&lt;&lt;else&gt;&gt;&lt;&lt; </w:t>
+            </w:r>
+            <w:proofErr w:type="spellStart"/>
+            <w:r>
+              <w:rPr>
+                <w:rFonts w:ascii="GDSTransportWebsite" w:hAnsi="GDSTransportWebsite"/>
+                <w:color w:val="0A0A0A"/>
+              </w:rPr>
+              <w:t>firstName</w:t>
+            </w:r>
+            <w:proofErr w:type="spellEnd"/>
+            <w:r>
+              <w:rPr>
+                <w:rFonts w:ascii="GDSTransportWebsite" w:hAnsi="GDSTransportWebsite"/>
+                <w:color w:val="0A0A0A"/>
+              </w:rPr>
+              <w:t>&gt;&gt; &lt;&lt;</w:t>
+            </w:r>
+            <w:proofErr w:type="spellStart"/>
+            <w:r>
+              <w:rPr>
+                <w:rFonts w:ascii="GDSTransportWebsite" w:hAnsi="GDSTransportWebsite"/>
+                <w:color w:val="0A0A0A"/>
+              </w:rPr>
+              <w:t>lastName</w:t>
+            </w:r>
+            <w:proofErr w:type="spellEnd"/>
+            <w:r>
+              <w:rPr>
+                <w:rFonts w:ascii="GDSTransportWebsite" w:hAnsi="GDSTransportWebsite"/>
+                <w:color w:val="0A0A0A"/>
+              </w:rPr>
+              <w:t>&gt;&gt;&lt;&lt;es_&gt;&gt;</w:t>
             </w:r>
           </w:p>
         </w:tc>
@@ -5196,7 +5502,7 @@
         </w:tc>
         <w:tc>
           <w:tcPr>
-            <w:tcW w:w="6517" w:type="dxa"/>
+            <w:tcW w:w="6518" w:type="dxa"/>
             <w:tcBorders>
               <w:top w:val="nil"/>
               <w:left w:val="nil"/>
@@ -5217,7 +5523,7 @@
                 <w:rFonts w:ascii="GDSTransportWebsite" w:hAnsi="GDSTransportWebsite"/>
                 <w:color w:val="0A0A0A"/>
               </w:rPr>
-              <w:t>&lt;&lt;</w:t>
+              <w:t>&lt;&lt;cs_{</w:t>
             </w:r>
             <w:proofErr w:type="spellStart"/>
             <w:r>
@@ -5225,6 +5531,22 @@
                 <w:rFonts w:ascii="GDSTransportWebsite" w:hAnsi="GDSTransportWebsite"/>
                 <w:color w:val="0A0A0A"/>
               </w:rPr>
+              <w:t>isBlank</w:t>
+            </w:r>
+            <w:proofErr w:type="spellEnd"/>
+            <w:r>
+              <w:rPr>
+                <w:rFonts w:ascii="GDSTransportWebsite" w:hAnsi="GDSTransportWebsite"/>
+                <w:color w:val="0A0A0A"/>
+              </w:rPr>
+              <w:t>(</w:t>
+            </w:r>
+            <w:proofErr w:type="spellStart"/>
+            <w:r>
+              <w:rPr>
+                <w:rFonts w:ascii="GDSTransportWebsite" w:hAnsi="GDSTransportWebsite"/>
+                <w:color w:val="0A0A0A"/>
+              </w:rPr>
               <w:t>phoneNumber</w:t>
             </w:r>
             <w:proofErr w:type="spellEnd"/>
@@ -5233,7 +5555,23 @@
                 <w:rFonts w:ascii="GDSTransportWebsite" w:hAnsi="GDSTransportWebsite"/>
                 <w:color w:val="0A0A0A"/>
               </w:rPr>
-              <w:t>&gt;&gt;</w:t>
+              <w:t>)}&gt;&gt;Not Provided&lt;&lt;else&gt;&gt;&lt;&lt;</w:t>
+            </w:r>
+            <w:proofErr w:type="spellStart"/>
+            <w:r>
+              <w:rPr>
+                <w:rFonts w:ascii="GDSTransportWebsite" w:hAnsi="GDSTransportWebsite"/>
+                <w:color w:val="0A0A0A"/>
+              </w:rPr>
+              <w:t>phoneNumber</w:t>
+            </w:r>
+            <w:proofErr w:type="spellEnd"/>
+            <w:r>
+              <w:rPr>
+                <w:rFonts w:ascii="GDSTransportWebsite" w:hAnsi="GDSTransportWebsite"/>
+                <w:color w:val="0A0A0A"/>
+              </w:rPr>
+              <w:t>&gt;&gt;&lt;&lt;es_&gt;&gt;</w:t>
             </w:r>
           </w:p>
         </w:tc>
@@ -5277,7 +5615,7 @@
         </w:tc>
         <w:tc>
           <w:tcPr>
-            <w:tcW w:w="6517" w:type="dxa"/>
+            <w:tcW w:w="6518" w:type="dxa"/>
             <w:tcBorders>
               <w:top w:val="nil"/>
               <w:left w:val="nil"/>
@@ -5298,7 +5636,7 @@
                 <w:rFonts w:ascii="GDSTransportWebsite" w:hAnsi="GDSTransportWebsite"/>
                 <w:color w:val="0A0A0A"/>
               </w:rPr>
-              <w:t>&lt;&lt;</w:t>
+              <w:t>&lt;&lt;cs_{</w:t>
             </w:r>
             <w:proofErr w:type="spellStart"/>
             <w:r>
@@ -5306,6 +5644,22 @@
                 <w:rFonts w:ascii="GDSTransportWebsite" w:hAnsi="GDSTransportWebsite"/>
                 <w:color w:val="0A0A0A"/>
               </w:rPr>
+              <w:t>isBlank</w:t>
+            </w:r>
+            <w:proofErr w:type="spellEnd"/>
+            <w:r>
+              <w:rPr>
+                <w:rFonts w:ascii="GDSTransportWebsite" w:hAnsi="GDSTransportWebsite"/>
+                <w:color w:val="0A0A0A"/>
+              </w:rPr>
+              <w:t>(</w:t>
+            </w:r>
+            <w:proofErr w:type="spellStart"/>
+            <w:r>
+              <w:rPr>
+                <w:rFonts w:ascii="GDSTransportWebsite" w:hAnsi="GDSTransportWebsite"/>
+                <w:color w:val="0A0A0A"/>
+              </w:rPr>
               <w:t>emailAddress</w:t>
             </w:r>
             <w:proofErr w:type="spellEnd"/>
@@ -5314,17 +5668,24 @@
                 <w:rFonts w:ascii="GDSTransportWebsite" w:hAnsi="GDSTransportWebsite"/>
                 <w:color w:val="0A0A0A"/>
               </w:rPr>
-              <w:t>&gt;&gt;</w:t>
-            </w:r>
-          </w:p>
-          <w:p>
-            <w:pPr>
-              <w:spacing w:before="40" w:after="40"/>
-              <w:rPr>
-                <w:rFonts w:ascii="GDSTransportWebsite" w:hAnsi="GDSTransportWebsite"/>
-                <w:color w:val="0A0A0A"/>
-              </w:rPr>
-            </w:pPr>
+              <w:t>)}&gt;&gt;Not Provided&lt;&lt;else&gt;&gt;&lt;&lt;</w:t>
+            </w:r>
+            <w:proofErr w:type="spellStart"/>
+            <w:r>
+              <w:rPr>
+                <w:rFonts w:ascii="GDSTransportWebsite" w:hAnsi="GDSTransportWebsite"/>
+                <w:color w:val="0A0A0A"/>
+              </w:rPr>
+              <w:t>emailAddress</w:t>
+            </w:r>
+            <w:proofErr w:type="spellEnd"/>
+            <w:r>
+              <w:rPr>
+                <w:rFonts w:ascii="GDSTransportWebsite" w:hAnsi="GDSTransportWebsite"/>
+                <w:color w:val="0A0A0A"/>
+              </w:rPr>
+              <w:t>&gt;&gt;&lt;&lt;es_&gt;&gt;</w:t>
+            </w:r>
           </w:p>
         </w:tc>
       </w:tr>
@@ -5379,7 +5740,7 @@
         </w:tc>
         <w:tc>
           <w:tcPr>
-            <w:tcW w:w="6517" w:type="dxa"/>
+            <w:tcW w:w="6518" w:type="dxa"/>
             <w:tcBorders>
               <w:top w:val="nil"/>
               <w:left w:val="nil"/>
@@ -5427,7 +5788,7 @@
       <w:tr>
         <w:tc>
           <w:tcPr>
-            <w:tcW w:w="10059" w:type="dxa"/>
+            <w:tcW w:w="10060" w:type="dxa"/>
             <w:gridSpan w:val="2"/>
             <w:tcBorders>
               <w:top w:val="nil"/>
@@ -6197,6 +6558,7 @@
                 <w:rFonts w:ascii="GDSTransportWebsite" w:hAnsi="GDSTransportWebsite"/>
                 <w:color w:val="0A0A0A"/>
               </w:rPr>
+              <w:lastRenderedPageBreak/>
               <w:t>From &lt;</w:t>
             </w:r>
             <w:proofErr w:type="gramStart"/>
@@ -6388,6 +6750,7 @@
                 <w:color w:val="0A0A0A"/>
                 <w:shd w:val="clear" w:color="auto" w:fill="FFFFFF"/>
               </w:rPr>
+              <w:lastRenderedPageBreak/>
               <w:t>&lt;&lt;</w:t>
             </w:r>
             <w:proofErr w:type="spellStart"/>
@@ -7384,6 +7747,7 @@
                 <w:color w:val="0A0A0A"/>
                 <w:shd w:val="clear" w:color="auto" w:fill="FFFFFF"/>
               </w:rPr>
+              <w:lastRenderedPageBreak/>
               <w:t>Provide any other information that the judge may need</w:t>
             </w:r>
           </w:p>
@@ -7620,7 +7984,6 @@
                 <w:color w:val="0A0A0A"/>
                 <w:shd w:val="clear" w:color="auto" w:fill="FFFFFF"/>
               </w:rPr>
-              <w:lastRenderedPageBreak/>
               <w:t>Name</w:t>
             </w:r>
           </w:p>

</xml_diff>

<commit_message>
updated suport with new hearing support model
</commit_message>
<xml_diff>
--- a/docker/docmosis/templates/CV-SPC-HRN-ENG-01209.docx
+++ b/docker/docmosis/templates/CV-SPC-HRN-ENG-01209.docx
@@ -7393,7 +7393,14 @@
                 <w:rFonts w:ascii="GDSTransportWebsite" w:hAnsi="GDSTransportWebsite"/>
                 <w:color w:val="0A0A0A"/>
               </w:rPr>
-              <w:t>hearingSupport</w:t>
+              <w:t>support.</w:t>
+            </w:r>
+            <w:r>
+              <w:rPr>
+                <w:rFonts w:ascii="GDSTransportWebsite" w:hAnsi="GDSTransportWebsite"/>
+                <w:color w:val="0A0A0A"/>
+              </w:rPr>
+              <w:t>supportRequirementsAdditional</w:t>
             </w:r>
             <w:proofErr w:type="spellEnd"/>
             <w:r>
@@ -7401,17 +7408,22 @@
                 <w:rFonts w:ascii="GDSTransportWebsite" w:hAnsi="GDSTransportWebsite"/>
                 <w:color w:val="0A0A0A"/>
               </w:rPr>
-              <w:t xml:space="preserve">)}&gt;&gt;Not Provided&lt;&lt;else&gt;&gt;&lt;&lt; </w:t>
-            </w:r>
-            <w:proofErr w:type="spellStart"/>
-            <w:r>
-              <w:rPr>
-                <w:rFonts w:ascii="GDSTransportWebsite" w:hAnsi="GDSTransportWebsite"/>
-                <w:color w:val="0A0A0A"/>
-              </w:rPr>
-              <w:t>hearingSupport</w:t>
-            </w:r>
-            <w:proofErr w:type="spellEnd"/>
+              <w:t>)}&gt;&gt;Not Provided&lt;&lt;else&gt;&gt;&lt;&lt;</w:t>
+            </w:r>
+            <w:r>
+              <w:rPr>
+                <w:rFonts w:ascii="GDSTransportWebsite" w:hAnsi="GDSTransportWebsite"/>
+                <w:color w:val="0A0A0A"/>
+              </w:rPr>
+              <w:t>support.</w:t>
+            </w:r>
+            <w:r>
+              <w:rPr>
+                <w:rFonts w:ascii="GDSTransportWebsite" w:hAnsi="GDSTransportWebsite"/>
+                <w:color w:val="0A0A0A"/>
+              </w:rPr>
+              <w:t>supportRequirementsAdditional</w:t>
+            </w:r>
             <w:r>
               <w:rPr>
                 <w:rFonts w:ascii="GDSTransportWebsite" w:hAnsi="GDSTransportWebsite"/>
@@ -7698,6 +7710,7 @@
           <w:color w:val="0A0A0A"/>
           <w:shd w:val="clear" w:color="auto" w:fill="FFFFFF"/>
         </w:rPr>
+        <w:lastRenderedPageBreak/>
         <w:t>&lt;&lt;es_&gt;&gt;</w:t>
       </w:r>
     </w:p>
@@ -7747,7 +7760,6 @@
                 <w:color w:val="0A0A0A"/>
                 <w:shd w:val="clear" w:color="auto" w:fill="FFFFFF"/>
               </w:rPr>
-              <w:lastRenderedPageBreak/>
               <w:t>Provide any other information that the judge may need</w:t>
             </w:r>
           </w:p>

</xml_diff>

<commit_message>
updated tempalte for def email
</commit_message>
<xml_diff>
--- a/docker/docmosis/templates/CV-SPC-HRN-ENG-01209.docx
+++ b/docker/docmosis/templates/CV-SPC-HRN-ENG-01209.docx
@@ -1842,14 +1842,6 @@
               <w:t>(</w:t>
             </w:r>
             <w:proofErr w:type="spellStart"/>
-            <w:proofErr w:type="gramStart"/>
-            <w:r>
-              <w:rPr>
-                <w:rFonts w:ascii="GDSTransportWebsite" w:hAnsi="GDSTransportWebsite"/>
-                <w:color w:val="0A0A0A"/>
-              </w:rPr>
-              <w:t>applicant.</w:t>
-            </w:r>
             <w:r>
               <w:rPr>
                 <w:rFonts w:ascii="GDSTransportWebsite" w:hAnsi="GDSTransportWebsite"/>
@@ -1858,22 +1850,14 @@
               <w:t>emailAddress</w:t>
             </w:r>
             <w:proofErr w:type="spellEnd"/>
-            <w:proofErr w:type="gramEnd"/>
-            <w:r>
-              <w:rPr>
-                <w:rFonts w:ascii="GDSTransportWebsite" w:hAnsi="GDSTransportWebsite"/>
-                <w:color w:val="0A0A0A"/>
-              </w:rPr>
-              <w:t xml:space="preserve">)}&gt;&gt;Not Provided&lt;&lt;else&gt;&gt;&lt;&lt; </w:t>
+            <w:r>
+              <w:rPr>
+                <w:rFonts w:ascii="GDSTransportWebsite" w:hAnsi="GDSTransportWebsite"/>
+                <w:color w:val="0A0A0A"/>
+              </w:rPr>
+              <w:t>)}&gt;&gt;Not Provided&lt;&lt;else&gt;&gt;&lt;&lt;</w:t>
             </w:r>
             <w:proofErr w:type="spellStart"/>
-            <w:r>
-              <w:rPr>
-                <w:rFonts w:ascii="GDSTransportWebsite" w:hAnsi="GDSTransportWebsite"/>
-                <w:color w:val="0A0A0A"/>
-              </w:rPr>
-              <w:t>applicant.</w:t>
-            </w:r>
             <w:r>
               <w:rPr>
                 <w:rFonts w:ascii="GDSTransportWebsite" w:hAnsi="GDSTransportWebsite"/>
@@ -7388,6 +7372,7 @@
               <w:t>(</w:t>
             </w:r>
             <w:proofErr w:type="spellStart"/>
+            <w:proofErr w:type="gramStart"/>
             <w:r>
               <w:rPr>
                 <w:rFonts w:ascii="GDSTransportWebsite" w:hAnsi="GDSTransportWebsite"/>
@@ -7403,6 +7388,7 @@
               <w:t>supportRequirementsAdditional</w:t>
             </w:r>
             <w:proofErr w:type="spellEnd"/>
+            <w:proofErr w:type="gramEnd"/>
             <w:r>
               <w:rPr>
                 <w:rFonts w:ascii="GDSTransportWebsite" w:hAnsi="GDSTransportWebsite"/>
@@ -7410,6 +7396,7 @@
               </w:rPr>
               <w:t>)}&gt;&gt;Not Provided&lt;&lt;else&gt;&gt;&lt;&lt;</w:t>
             </w:r>
+            <w:proofErr w:type="spellStart"/>
             <w:r>
               <w:rPr>
                 <w:rFonts w:ascii="GDSTransportWebsite" w:hAnsi="GDSTransportWebsite"/>
@@ -7424,6 +7411,7 @@
               </w:rPr>
               <w:t>supportRequirementsAdditional</w:t>
             </w:r>
+            <w:proofErr w:type="spellEnd"/>
             <w:r>
               <w:rPr>
                 <w:rFonts w:ascii="GDSTransportWebsite" w:hAnsi="GDSTransportWebsite"/>

</xml_diff>

<commit_message>
Feat/CIV-6706 release prep (#2110)
</commit_message>
<xml_diff>
--- a/docker/docmosis/templates/CV-SPC-HRN-ENG-01209.docx
+++ b/docker/docmosis/templates/CV-SPC-HRN-ENG-01209.docx
@@ -129,27 +129,7 @@
                 <w:sz w:val="28"/>
                 <w:szCs w:val="28"/>
               </w:rPr>
-              <w:t>Claim number: &lt;&lt;</w:t>
-            </w:r>
-            <w:proofErr w:type="spellStart"/>
-            <w:r>
-              <w:rPr>
-                <w:rFonts w:ascii="GDSTransportWebsite" w:hAnsi="GDSTransportWebsite"/>
-                <w:color w:val="60686D"/>
-                <w:sz w:val="28"/>
-                <w:szCs w:val="28"/>
-              </w:rPr>
-              <w:t>referenceNumber</w:t>
-            </w:r>
-            <w:proofErr w:type="spellEnd"/>
-            <w:r>
-              <w:rPr>
-                <w:rFonts w:ascii="GDSTransportWebsite" w:hAnsi="GDSTransportWebsite"/>
-                <w:color w:val="60686D"/>
-                <w:sz w:val="28"/>
-                <w:szCs w:val="28"/>
-              </w:rPr>
-              <w:t>&gt;&gt;</w:t>
+              <w:t>Claim number: &lt;&lt;referenceNumber&gt;&gt;</w:t>
             </w:r>
           </w:p>
         </w:tc>
@@ -260,27 +240,7 @@
                 <w:sz w:val="28"/>
                 <w:szCs w:val="28"/>
               </w:rPr>
-              <w:t>Case name: &lt;&lt;</w:t>
-            </w:r>
-            <w:proofErr w:type="spellStart"/>
-            <w:r>
-              <w:rPr>
-                <w:rFonts w:ascii="GDSTransportWebsite" w:hAnsi="GDSTransportWebsite"/>
-                <w:color w:val="60686D"/>
-                <w:sz w:val="28"/>
-                <w:szCs w:val="28"/>
-              </w:rPr>
-              <w:t>caseName</w:t>
-            </w:r>
-            <w:proofErr w:type="spellEnd"/>
-            <w:r>
-              <w:rPr>
-                <w:rFonts w:ascii="GDSTransportWebsite" w:hAnsi="GDSTransportWebsite"/>
-                <w:color w:val="60686D"/>
-                <w:sz w:val="28"/>
-                <w:szCs w:val="28"/>
-              </w:rPr>
-              <w:t>&gt;&gt;</w:t>
+              <w:t>Case name: &lt;&lt;caseName&gt;&gt;</w:t>
             </w:r>
           </w:p>
         </w:tc>
@@ -444,98 +404,7 @@
                 <w:sz w:val="20"/>
                 <w:szCs w:val="20"/>
               </w:rPr>
-              <w:t>Received: &lt;</w:t>
-            </w:r>
-            <w:proofErr w:type="gramStart"/>
-            <w:r>
-              <w:rPr>
-                <w:rFonts w:ascii="GDSTransportWebsite" w:eastAsia="Times New Roman" w:hAnsi="GDSTransportWebsite" w:cs="Times New Roman"/>
-                <w:color w:val="60686D"/>
-                <w:sz w:val="20"/>
-                <w:szCs w:val="20"/>
-              </w:rPr>
-              <w:t>&lt;{</w:t>
-            </w:r>
-            <w:proofErr w:type="spellStart"/>
-            <w:proofErr w:type="gramEnd"/>
-            <w:r>
-              <w:rPr>
-                <w:rFonts w:ascii="GDSTransportWebsite" w:eastAsia="Times New Roman" w:hAnsi="GDSTransportWebsite" w:cs="Times New Roman"/>
-                <w:color w:val="60686D"/>
-                <w:sz w:val="20"/>
-                <w:szCs w:val="20"/>
-              </w:rPr>
-              <w:t>dateFormat</w:t>
-            </w:r>
-            <w:proofErr w:type="spellEnd"/>
-            <w:r>
-              <w:rPr>
-                <w:rFonts w:ascii="GDSTransportWebsite" w:eastAsia="Times New Roman" w:hAnsi="GDSTransportWebsite" w:cs="Times New Roman"/>
-                <w:color w:val="60686D"/>
-                <w:sz w:val="20"/>
-                <w:szCs w:val="20"/>
-              </w:rPr>
-              <w:t>(</w:t>
-            </w:r>
-            <w:proofErr w:type="spellStart"/>
-            <w:r>
-              <w:rPr>
-                <w:rFonts w:ascii="GDSTransportWebsite" w:eastAsia="Times New Roman" w:hAnsi="GDSTransportWebsite" w:cs="Times New Roman"/>
-                <w:color w:val="60686D"/>
-                <w:sz w:val="20"/>
-                <w:szCs w:val="20"/>
-              </w:rPr>
-              <w:t>submittedOn</w:t>
-            </w:r>
-            <w:proofErr w:type="spellEnd"/>
-            <w:r>
-              <w:rPr>
-                <w:rFonts w:ascii="GDSTransportWebsite" w:eastAsia="Times New Roman" w:hAnsi="GDSTransportWebsite" w:cs="Times New Roman"/>
-                <w:color w:val="60686D"/>
-                <w:sz w:val="20"/>
-                <w:szCs w:val="20"/>
-              </w:rPr>
-              <w:t xml:space="preserve">, ‘d MMMM </w:t>
-            </w:r>
-            <w:proofErr w:type="spellStart"/>
-            <w:r>
-              <w:rPr>
-                <w:rFonts w:ascii="GDSTransportWebsite" w:eastAsia="Times New Roman" w:hAnsi="GDSTransportWebsite" w:cs="Times New Roman"/>
-                <w:color w:val="60686D"/>
-                <w:sz w:val="20"/>
-                <w:szCs w:val="20"/>
-              </w:rPr>
-              <w:t>yyyy</w:t>
-            </w:r>
-            <w:proofErr w:type="spellEnd"/>
-            <w:r>
-              <w:rPr>
-                <w:rFonts w:ascii="GDSTransportWebsite" w:eastAsia="Times New Roman" w:hAnsi="GDSTransportWebsite" w:cs="Times New Roman"/>
-                <w:color w:val="60686D"/>
-                <w:sz w:val="20"/>
-                <w:szCs w:val="20"/>
-              </w:rPr>
-              <w:t>’, ‘dd-MM-</w:t>
-            </w:r>
-            <w:proofErr w:type="spellStart"/>
-            <w:r>
-              <w:rPr>
-                <w:rFonts w:ascii="GDSTransportWebsite" w:eastAsia="Times New Roman" w:hAnsi="GDSTransportWebsite" w:cs="Times New Roman"/>
-                <w:color w:val="60686D"/>
-                <w:sz w:val="20"/>
-                <w:szCs w:val="20"/>
-              </w:rPr>
-              <w:t>yyyy</w:t>
-            </w:r>
-            <w:proofErr w:type="spellEnd"/>
-            <w:r>
-              <w:rPr>
-                <w:rFonts w:ascii="GDSTransportWebsite" w:eastAsia="Times New Roman" w:hAnsi="GDSTransportWebsite" w:cs="Times New Roman"/>
-                <w:color w:val="60686D"/>
-                <w:sz w:val="20"/>
-                <w:szCs w:val="20"/>
-              </w:rPr>
-              <w:t>’)}&gt;&gt;</w:t>
+              <w:t>Received: &lt;&lt;{dateFormat(submittedOn, ‘d MMMM yyyy’, ‘dd-MM-yyyy’)}&gt;&gt;</w:t>
             </w:r>
           </w:p>
         </w:tc>
@@ -716,23 +585,7 @@
                 <w:rFonts w:ascii="GDSTransportWebsite" w:hAnsi="GDSTransportWebsite"/>
                 <w:color w:val="0A0A0A"/>
               </w:rPr>
-              <w:t>&lt;&lt;cs_{</w:t>
-            </w:r>
-            <w:proofErr w:type="gramStart"/>
-            <w:r>
-              <w:rPr>
-                <w:rFonts w:ascii="GDSTransportWebsite" w:hAnsi="GDSTransportWebsite"/>
-                <w:color w:val="0A0A0A"/>
-              </w:rPr>
-              <w:t>applicant.primaryAddress.AddressLine</w:t>
-            </w:r>
-            <w:proofErr w:type="gramEnd"/>
-            <w:r>
-              <w:rPr>
-                <w:rFonts w:ascii="GDSTransportWebsite" w:hAnsi="GDSTransportWebsite"/>
-                <w:color w:val="0A0A0A"/>
-              </w:rPr>
-              <w:t>1!=null}&gt;&gt;&lt;&lt;applicant.primaryAddress.AddressLine1&gt;&gt;&lt;&lt;es_&gt;&gt;&lt;&lt;cs_{!isBlank(applicant.primaryAddress.AddressLine2)}&gt;&gt;</w:t>
+              <w:t>&lt;&lt;cs_{applicant.primaryAddress.AddressLine1!=null}&gt;&gt;&lt;&lt;applicant.primaryAddress.AddressLine1&gt;&gt;&lt;&lt;es_&gt;&gt;&lt;&lt;cs_{!isBlank(applicant.primaryAddress.AddressLine2)}&gt;&gt;</w:t>
             </w:r>
           </w:p>
           <w:p>
@@ -749,155 +602,71 @@
                 <w:rFonts w:ascii="GDSTransportWebsite" w:hAnsi="GDSTransportWebsite"/>
                 <w:color w:val="0A0A0A"/>
               </w:rPr>
-              <w:t>&lt;&lt;</w:t>
-            </w:r>
-            <w:proofErr w:type="gramStart"/>
-            <w:r>
-              <w:rPr>
-                <w:rFonts w:ascii="GDSTransportWebsite" w:hAnsi="GDSTransportWebsite"/>
-                <w:color w:val="0A0A0A"/>
-              </w:rPr>
-              <w:t>applicant.primaryAddress.AddressLine</w:t>
-            </w:r>
-            <w:proofErr w:type="gramEnd"/>
-            <w:r>
-              <w:rPr>
-                <w:rFonts w:ascii="GDSTransportWebsite" w:hAnsi="GDSTransportWebsite"/>
-                <w:color w:val="0A0A0A"/>
-              </w:rPr>
-              <w:t>2&gt;&gt;&lt;&lt;es_&gt;&gt;&lt;&lt;cs_{!isBlank(applicant.primaryAddress.AddressLine3)}&gt;&gt;</w:t>
-            </w:r>
-          </w:p>
-          <w:p>
-            <w:pPr>
-              <w:spacing w:before="40" w:after="40"/>
-              <w:rPr>
-                <w:rFonts w:ascii="GDSTransportWebsite" w:hAnsi="GDSTransportWebsite"/>
-                <w:color w:val="0A0A0A"/>
-              </w:rPr>
-            </w:pPr>
-            <w:r>
-              <w:rPr>
-                <w:rFonts w:ascii="GDSTransportWebsite" w:hAnsi="GDSTransportWebsite"/>
-                <w:color w:val="0A0A0A"/>
-              </w:rPr>
-              <w:t>&lt;&lt;</w:t>
-            </w:r>
-            <w:proofErr w:type="gramStart"/>
-            <w:r>
-              <w:rPr>
-                <w:rFonts w:ascii="GDSTransportWebsite" w:hAnsi="GDSTransportWebsite"/>
-                <w:color w:val="0A0A0A"/>
-              </w:rPr>
-              <w:t>applicant.primaryAddress.AddressLine</w:t>
-            </w:r>
-            <w:proofErr w:type="gramEnd"/>
-            <w:r>
-              <w:rPr>
-                <w:rFonts w:ascii="GDSTransportWebsite" w:hAnsi="GDSTransportWebsite"/>
-                <w:color w:val="0A0A0A"/>
-              </w:rPr>
-              <w:t>3&gt;&gt;&lt;&lt;es_&gt;&gt;&lt;&lt;cs_{!isBlank(applicant.primaryAddress.PostTown)}&gt;&gt;</w:t>
-            </w:r>
-          </w:p>
-          <w:p>
-            <w:pPr>
-              <w:spacing w:before="40" w:after="40"/>
-              <w:rPr>
-                <w:rFonts w:ascii="GDSTransportWebsite" w:hAnsi="GDSTransportWebsite"/>
-                <w:color w:val="0A0A0A"/>
-              </w:rPr>
-            </w:pPr>
-            <w:r>
-              <w:rPr>
-                <w:rFonts w:ascii="GDSTransportWebsite" w:hAnsi="GDSTransportWebsite"/>
-                <w:color w:val="0A0A0A"/>
-              </w:rPr>
-              <w:t>&lt;&lt;</w:t>
-            </w:r>
-            <w:proofErr w:type="spellStart"/>
-            <w:proofErr w:type="gramStart"/>
-            <w:r>
-              <w:rPr>
-                <w:rFonts w:ascii="GDSTransportWebsite" w:hAnsi="GDSTransportWebsite"/>
-                <w:color w:val="0A0A0A"/>
-              </w:rPr>
-              <w:t>applicant.primaryAddress.PostTown</w:t>
-            </w:r>
-            <w:proofErr w:type="spellEnd"/>
-            <w:proofErr w:type="gramEnd"/>
-            <w:r>
-              <w:rPr>
-                <w:rFonts w:ascii="GDSTransportWebsite" w:hAnsi="GDSTransportWebsite"/>
-                <w:color w:val="0A0A0A"/>
-              </w:rPr>
-              <w:t>&gt;&gt;&lt;&lt;es_&gt;&gt;</w:t>
-            </w:r>
-          </w:p>
-          <w:p>
-            <w:pPr>
-              <w:spacing w:before="40" w:after="40"/>
-              <w:rPr>
-                <w:rFonts w:ascii="GDSTransportWebsite" w:hAnsi="GDSTransportWebsite"/>
-                <w:color w:val="0A0A0A"/>
-              </w:rPr>
-            </w:pPr>
-            <w:r>
-              <w:rPr>
-                <w:rFonts w:ascii="GDSTransportWebsite" w:hAnsi="GDSTransportWebsite"/>
-                <w:color w:val="0A0A0A"/>
-              </w:rPr>
-              <w:t>&lt;&lt;</w:t>
-            </w:r>
-            <w:proofErr w:type="gramStart"/>
-            <w:r>
-              <w:rPr>
-                <w:rFonts w:ascii="GDSTransportWebsite" w:hAnsi="GDSTransportWebsite"/>
-                <w:color w:val="0A0A0A"/>
-              </w:rPr>
-              <w:t>applicant.primaryAddress.PostCode</w:t>
-            </w:r>
-            <w:proofErr w:type="gramEnd"/>
-            <w:r>
-              <w:rPr>
-                <w:rFonts w:ascii="GDSTransportWebsite" w:hAnsi="GDSTransportWebsite"/>
-                <w:color w:val="0A0A0A"/>
-              </w:rPr>
-              <w:t>&gt;&gt;&lt;&lt;cs_{!isBlank(applicant.primaryAddress.Country)}&gt;&gt;</w:t>
-            </w:r>
-          </w:p>
-          <w:p>
-            <w:pPr>
-              <w:spacing w:before="40" w:after="40"/>
-              <w:rPr>
-                <w:rFonts w:ascii="GDSTransportWebsite" w:hAnsi="GDSTransportWebsite"/>
-                <w:color w:val="0A0A0A"/>
-              </w:rPr>
-            </w:pPr>
-            <w:r>
-              <w:rPr>
-                <w:rFonts w:ascii="GDSTransportWebsite" w:hAnsi="GDSTransportWebsite"/>
-                <w:color w:val="0A0A0A"/>
-              </w:rPr>
-              <w:t>&lt;&lt;</w:t>
-            </w:r>
-            <w:proofErr w:type="spellStart"/>
-            <w:proofErr w:type="gramStart"/>
-            <w:r>
-              <w:rPr>
-                <w:rFonts w:ascii="GDSTransportWebsite" w:hAnsi="GDSTransportWebsite"/>
-                <w:color w:val="0A0A0A"/>
-              </w:rPr>
-              <w:t>applicant.primaryAddress.Country</w:t>
-            </w:r>
-            <w:proofErr w:type="spellEnd"/>
-            <w:proofErr w:type="gramEnd"/>
-            <w:r>
-              <w:rPr>
-                <w:rFonts w:ascii="GDSTransportWebsite" w:hAnsi="GDSTransportWebsite"/>
-                <w:color w:val="0A0A0A"/>
-              </w:rPr>
-              <w:t>&gt;&gt;&lt;&lt;es_&gt;&gt;</w:t>
+              <w:t>&lt;&lt;applicant.primaryAddress.AddressLine2&gt;&gt;&lt;&lt;es_&gt;&gt;&lt;&lt;cs_{!isBlank(applicant.primaryAddress.AddressLine3)}&gt;&gt;</w:t>
+            </w:r>
+          </w:p>
+          <w:p>
+            <w:pPr>
+              <w:spacing w:before="40" w:after="40"/>
+              <w:rPr>
+                <w:rFonts w:ascii="GDSTransportWebsite" w:hAnsi="GDSTransportWebsite"/>
+                <w:color w:val="0A0A0A"/>
+              </w:rPr>
+            </w:pPr>
+            <w:r>
+              <w:rPr>
+                <w:rFonts w:ascii="GDSTransportWebsite" w:hAnsi="GDSTransportWebsite"/>
+                <w:color w:val="0A0A0A"/>
+              </w:rPr>
+              <w:t>&lt;&lt;applicant.primaryAddress.AddressLine3&gt;&gt;&lt;&lt;es_&gt;&gt;&lt;&lt;cs_{!isBlank(applicant.primaryAddress.PostTown)}&gt;&gt;</w:t>
+            </w:r>
+          </w:p>
+          <w:p>
+            <w:pPr>
+              <w:spacing w:before="40" w:after="40"/>
+              <w:rPr>
+                <w:rFonts w:ascii="GDSTransportWebsite" w:hAnsi="GDSTransportWebsite"/>
+                <w:color w:val="0A0A0A"/>
+              </w:rPr>
+            </w:pPr>
+            <w:r>
+              <w:rPr>
+                <w:rFonts w:ascii="GDSTransportWebsite" w:hAnsi="GDSTransportWebsite"/>
+                <w:color w:val="0A0A0A"/>
+              </w:rPr>
+              <w:t>&lt;&lt;applicant.primaryAddress.PostTown&gt;&gt;&lt;&lt;es_&gt;&gt;</w:t>
+            </w:r>
+          </w:p>
+          <w:p>
+            <w:pPr>
+              <w:spacing w:before="40" w:after="40"/>
+              <w:rPr>
+                <w:rFonts w:ascii="GDSTransportWebsite" w:hAnsi="GDSTransportWebsite"/>
+                <w:color w:val="0A0A0A"/>
+              </w:rPr>
+            </w:pPr>
+            <w:r>
+              <w:rPr>
+                <w:rFonts w:ascii="GDSTransportWebsite" w:hAnsi="GDSTransportWebsite"/>
+                <w:color w:val="0A0A0A"/>
+              </w:rPr>
+              <w:t>&lt;&lt;applicant.primaryAddress.PostCode&gt;&gt;&lt;&lt;cs_{!isBlank(applicant.primaryAddress.Country)}&gt;&gt;</w:t>
+            </w:r>
+          </w:p>
+          <w:p>
+            <w:pPr>
+              <w:spacing w:before="40" w:after="40"/>
+              <w:rPr>
+                <w:rFonts w:ascii="GDSTransportWebsite" w:hAnsi="GDSTransportWebsite"/>
+                <w:color w:val="0A0A0A"/>
+              </w:rPr>
+            </w:pPr>
+            <w:r>
+              <w:rPr>
+                <w:rFonts w:ascii="GDSTransportWebsite" w:hAnsi="GDSTransportWebsite"/>
+                <w:color w:val="0A0A0A"/>
+              </w:rPr>
+              <w:t>&lt;&lt;applicant.primaryAddress.Country&gt;&gt;&lt;&lt;es_&gt;&gt;</w:t>
             </w:r>
           </w:p>
         </w:tc>
@@ -982,64 +751,7 @@
                 <w:rFonts w:ascii="GDSTransportWebsite" w:hAnsi="GDSTransportWebsite"/>
                 <w:color w:val="0A0A0A"/>
               </w:rPr>
-              <w:t>&lt;&lt;cs_{</w:t>
-            </w:r>
-            <w:proofErr w:type="spellStart"/>
-            <w:r>
-              <w:rPr>
-                <w:rFonts w:ascii="GDSTransportWebsite" w:hAnsi="GDSTransportWebsite"/>
-                <w:color w:val="0A0A0A"/>
-              </w:rPr>
-              <w:t>isBlank</w:t>
-            </w:r>
-            <w:proofErr w:type="spellEnd"/>
-            <w:r>
-              <w:rPr>
-                <w:rFonts w:ascii="GDSTransportWebsite" w:hAnsi="GDSTransportWebsite"/>
-                <w:color w:val="0A0A0A"/>
-              </w:rPr>
-              <w:t>(</w:t>
-            </w:r>
-            <w:proofErr w:type="spellStart"/>
-            <w:proofErr w:type="gramStart"/>
-            <w:r>
-              <w:rPr>
-                <w:rFonts w:ascii="GDSTransportWebsite" w:hAnsi="GDSTransportWebsite"/>
-                <w:color w:val="0A0A0A"/>
-              </w:rPr>
-              <w:t>applicant.phoneNumber</w:t>
-            </w:r>
-            <w:proofErr w:type="spellEnd"/>
-            <w:proofErr w:type="gramEnd"/>
-            <w:r>
-              <w:rPr>
-                <w:rFonts w:ascii="GDSTransportWebsite" w:hAnsi="GDSTransportWebsite"/>
-                <w:color w:val="0A0A0A"/>
-              </w:rPr>
-              <w:t xml:space="preserve">)}&gt;&gt;Not Provided&lt;&lt;else&gt;&gt;&lt;&lt; </w:t>
-            </w:r>
-            <w:proofErr w:type="spellStart"/>
-            <w:r>
-              <w:rPr>
-                <w:rFonts w:ascii="GDSTransportWebsite" w:hAnsi="GDSTransportWebsite"/>
-                <w:color w:val="0A0A0A"/>
-              </w:rPr>
-              <w:t>applicant.phoneNumber</w:t>
-            </w:r>
-            <w:proofErr w:type="spellEnd"/>
-            <w:r>
-              <w:rPr>
-                <w:rFonts w:ascii="GDSTransportWebsite" w:hAnsi="GDSTransportWebsite"/>
-                <w:color w:val="0A0A0A"/>
-              </w:rPr>
-              <w:t xml:space="preserve"> </w:t>
-            </w:r>
-            <w:r>
-              <w:rPr>
-                <w:rFonts w:ascii="GDSTransportWebsite" w:hAnsi="GDSTransportWebsite"/>
-                <w:color w:val="0A0A0A"/>
-              </w:rPr>
-              <w:t>&gt;&gt;&lt;&lt;es_&gt;&gt;</w:t>
+              <w:t>&lt;&lt;cs_{isBlank(applicant.phoneNumber)}&gt;&gt;Not Provided&lt;&lt;else&gt;&gt;&lt;&lt; applicant.phoneNumber &gt;&gt;&lt;&lt;es_&gt;&gt;</w:t>
             </w:r>
           </w:p>
         </w:tc>
@@ -1102,71 +814,7 @@
                 <w:rFonts w:ascii="GDSTransportWebsite" w:hAnsi="GDSTransportWebsite"/>
                 <w:color w:val="0A0A0A"/>
               </w:rPr>
-              <w:t>&lt;&lt;cs_{</w:t>
-            </w:r>
-            <w:proofErr w:type="spellStart"/>
-            <w:r>
-              <w:rPr>
-                <w:rFonts w:ascii="GDSTransportWebsite" w:hAnsi="GDSTransportWebsite"/>
-                <w:color w:val="0A0A0A"/>
-              </w:rPr>
-              <w:t>isBlank</w:t>
-            </w:r>
-            <w:proofErr w:type="spellEnd"/>
-            <w:r>
-              <w:rPr>
-                <w:rFonts w:ascii="GDSTransportWebsite" w:hAnsi="GDSTransportWebsite"/>
-                <w:color w:val="0A0A0A"/>
-              </w:rPr>
-              <w:t>(</w:t>
-            </w:r>
-            <w:proofErr w:type="spellStart"/>
-            <w:proofErr w:type="gramStart"/>
-            <w:r>
-              <w:rPr>
-                <w:rFonts w:ascii="GDSTransportWebsite" w:hAnsi="GDSTransportWebsite"/>
-                <w:color w:val="0A0A0A"/>
-              </w:rPr>
-              <w:t>applicant.</w:t>
-            </w:r>
-            <w:r>
-              <w:rPr>
-                <w:rFonts w:ascii="GDSTransportWebsite" w:hAnsi="GDSTransportWebsite"/>
-                <w:color w:val="0A0A0A"/>
-              </w:rPr>
-              <w:t>emailAddress</w:t>
-            </w:r>
-            <w:proofErr w:type="spellEnd"/>
-            <w:proofErr w:type="gramEnd"/>
-            <w:r>
-              <w:rPr>
-                <w:rFonts w:ascii="GDSTransportWebsite" w:hAnsi="GDSTransportWebsite"/>
-                <w:color w:val="0A0A0A"/>
-              </w:rPr>
-              <w:t xml:space="preserve">)}&gt;&gt;Not Provided&lt;&lt;else&gt;&gt;&lt;&lt; </w:t>
-            </w:r>
-            <w:proofErr w:type="spellStart"/>
-            <w:r>
-              <w:rPr>
-                <w:rFonts w:ascii="GDSTransportWebsite" w:hAnsi="GDSTransportWebsite"/>
-                <w:color w:val="0A0A0A"/>
-              </w:rPr>
-              <w:t>applicant.</w:t>
-            </w:r>
-            <w:r>
-              <w:rPr>
-                <w:rFonts w:ascii="GDSTransportWebsite" w:hAnsi="GDSTransportWebsite"/>
-                <w:color w:val="0A0A0A"/>
-              </w:rPr>
-              <w:t>emailAddress</w:t>
-            </w:r>
-            <w:proofErr w:type="spellEnd"/>
-            <w:r>
-              <w:rPr>
-                <w:rFonts w:ascii="GDSTransportWebsite" w:hAnsi="GDSTransportWebsite"/>
-                <w:color w:val="0A0A0A"/>
-              </w:rPr>
-              <w:t xml:space="preserve"> &gt;&gt;&lt;&lt;es_&gt;&gt;</w:t>
+              <w:t>&lt;&lt;cs_{isBlank(applicant.emailAddress)}&gt;&gt;Not Provided&lt;&lt;else&gt;&gt;&lt;&lt; applicant.emailAddress &gt;&gt;&lt;&lt;es_&gt;&gt;</w:t>
             </w:r>
           </w:p>
         </w:tc>
@@ -1240,29 +888,7 @@
                 <w:color w:val="0A0A0A"/>
                 <w:shd w:val="clear" w:color="auto" w:fill="FFFFFF"/>
               </w:rPr>
-              <w:t>&lt;&lt;</w:t>
-            </w:r>
-            <w:proofErr w:type="spellStart"/>
-            <w:r>
-              <w:rPr>
-                <w:rFonts w:ascii="GDSTransportWebsite" w:hAnsi="GDSTransportWebsite"/>
-                <w:b/>
-                <w:bCs/>
-                <w:color w:val="0A0A0A"/>
-                <w:shd w:val="clear" w:color="auto" w:fill="FFFFFF"/>
-              </w:rPr>
-              <w:t>rr_respondents</w:t>
-            </w:r>
-            <w:proofErr w:type="spellEnd"/>
-            <w:r>
-              <w:rPr>
-                <w:rFonts w:ascii="GDSTransportWebsite" w:hAnsi="GDSTransportWebsite"/>
-                <w:b/>
-                <w:bCs/>
-                <w:color w:val="0A0A0A"/>
-                <w:shd w:val="clear" w:color="auto" w:fill="FFFFFF"/>
-              </w:rPr>
-              <w:t>&gt;&gt;</w:t>
+              <w:t>&lt;&lt;rr_respondents&gt;&gt;</w:t>
             </w:r>
           </w:p>
         </w:tc>
@@ -1302,29 +928,7 @@
                 <w:color w:val="0A0A0A"/>
                 <w:shd w:val="clear" w:color="auto" w:fill="FFFFFF"/>
               </w:rPr>
-              <w:t>&lt;&lt;cs_{$size&gt;1}&gt;&gt; Defendant &lt;&lt;$</w:t>
-            </w:r>
-            <w:proofErr w:type="spellStart"/>
-            <w:r>
-              <w:rPr>
-                <w:rFonts w:ascii="GDSTransportWebsite" w:hAnsi="GDSTransportWebsite"/>
-                <w:b/>
-                <w:bCs/>
-                <w:color w:val="0A0A0A"/>
-                <w:shd w:val="clear" w:color="auto" w:fill="FFFFFF"/>
-              </w:rPr>
-              <w:t>itemnum</w:t>
-            </w:r>
-            <w:proofErr w:type="spellEnd"/>
-            <w:r>
-              <w:rPr>
-                <w:rFonts w:ascii="GDSTransportWebsite" w:hAnsi="GDSTransportWebsite"/>
-                <w:b/>
-                <w:bCs/>
-                <w:color w:val="0A0A0A"/>
-                <w:shd w:val="clear" w:color="auto" w:fill="FFFFFF"/>
-              </w:rPr>
-              <w:t>&gt;&gt;&lt;&lt;es_&gt;&gt;</w:t>
+              <w:t>&lt;&lt;cs_{$size&gt;1}&gt;&gt; Defendant &lt;&lt;$itemnum&gt;&gt;&lt;&lt;es_&gt;&gt;</w:t>
             </w:r>
           </w:p>
         </w:tc>
@@ -1441,23 +1045,7 @@
                 <w:rFonts w:ascii="GDSTransportWebsite" w:hAnsi="GDSTransportWebsite"/>
                 <w:color w:val="0A0A0A"/>
               </w:rPr>
-              <w:t>&lt;&lt;cs_{primaryAddress.AddressLine</w:t>
-            </w:r>
-            <w:proofErr w:type="gramStart"/>
-            <w:r>
-              <w:rPr>
-                <w:rFonts w:ascii="GDSTransportWebsite" w:hAnsi="GDSTransportWebsite"/>
-                <w:color w:val="0A0A0A"/>
-              </w:rPr>
-              <w:t>1!=</w:t>
-            </w:r>
-            <w:proofErr w:type="gramEnd"/>
-            <w:r>
-              <w:rPr>
-                <w:rFonts w:ascii="GDSTransportWebsite" w:hAnsi="GDSTransportWebsite"/>
-                <w:color w:val="0A0A0A"/>
-              </w:rPr>
-              <w:t>null}&gt;&gt;&lt;&lt;primaryAddress.AddressLine1&gt;&gt;&lt;&lt;es_&gt;&gt;&lt;&lt;cs_{!isBlank(primaryAddress.AddressLine2)}&gt;&gt;</w:t>
+              <w:t>&lt;&lt;cs_{primaryAddress.AddressLine1!=null}&gt;&gt;&lt;&lt;primaryAddress.AddressLine1&gt;&gt;&lt;&lt;es_&gt;&gt;&lt;&lt;cs_{!isBlank(primaryAddress.AddressLine2)}&gt;&gt;</w:t>
             </w:r>
           </w:p>
           <w:p>
@@ -1475,119 +1063,55 @@
                 <w:color w:val="0A0A0A"/>
               </w:rPr>
               <w:lastRenderedPageBreak/>
-              <w:t>&lt;&lt;primaryAddress.AddressLine2&gt;&gt;&lt;&lt;es_&gt;&gt;&lt;&lt;cs_</w:t>
-            </w:r>
-            <w:proofErr w:type="gramStart"/>
-            <w:r>
-              <w:rPr>
-                <w:rFonts w:ascii="GDSTransportWebsite" w:hAnsi="GDSTransportWebsite"/>
-                <w:color w:val="0A0A0A"/>
-              </w:rPr>
-              <w:t>{!isBlank</w:t>
-            </w:r>
-            <w:proofErr w:type="gramEnd"/>
-            <w:r>
-              <w:rPr>
-                <w:rFonts w:ascii="GDSTransportWebsite" w:hAnsi="GDSTransportWebsite"/>
-                <w:color w:val="0A0A0A"/>
-              </w:rPr>
-              <w:t>(primaryAddress.AddressLine3)}&gt;&gt;</w:t>
-            </w:r>
-          </w:p>
-          <w:p>
-            <w:pPr>
-              <w:spacing w:before="40" w:after="40"/>
-              <w:rPr>
-                <w:rFonts w:ascii="GDSTransportWebsite" w:hAnsi="GDSTransportWebsite"/>
-                <w:color w:val="0A0A0A"/>
-              </w:rPr>
-            </w:pPr>
-            <w:r>
-              <w:rPr>
-                <w:rFonts w:ascii="GDSTransportWebsite" w:hAnsi="GDSTransportWebsite"/>
-                <w:color w:val="0A0A0A"/>
-              </w:rPr>
-              <w:t>&lt;&lt;primaryAddress.AddressLine3&gt;&gt;&lt;&lt;es_&gt;&gt;&lt;&lt;cs_</w:t>
-            </w:r>
-            <w:proofErr w:type="gramStart"/>
-            <w:r>
-              <w:rPr>
-                <w:rFonts w:ascii="GDSTransportWebsite" w:hAnsi="GDSTransportWebsite"/>
-                <w:color w:val="0A0A0A"/>
-              </w:rPr>
-              <w:t>{!isBlank</w:t>
-            </w:r>
-            <w:proofErr w:type="gramEnd"/>
-            <w:r>
-              <w:rPr>
-                <w:rFonts w:ascii="GDSTransportWebsite" w:hAnsi="GDSTransportWebsite"/>
-                <w:color w:val="0A0A0A"/>
-              </w:rPr>
-              <w:t>(primaryAddress.PostTown)}&gt;&gt;</w:t>
-            </w:r>
-          </w:p>
-          <w:p>
-            <w:pPr>
-              <w:spacing w:before="40" w:after="40"/>
-              <w:rPr>
-                <w:rFonts w:ascii="GDSTransportWebsite" w:hAnsi="GDSTransportWebsite"/>
-                <w:color w:val="0A0A0A"/>
-              </w:rPr>
-            </w:pPr>
-            <w:r>
-              <w:rPr>
-                <w:rFonts w:ascii="GDSTransportWebsite" w:hAnsi="GDSTransportWebsite"/>
-                <w:color w:val="0A0A0A"/>
-              </w:rPr>
-              <w:t xml:space="preserve">&lt;&lt; </w:t>
-            </w:r>
-            <w:proofErr w:type="spellStart"/>
-            <w:r>
-              <w:rPr>
-                <w:rFonts w:ascii="GDSTransportWebsite" w:hAnsi="GDSTransportWebsite"/>
-                <w:color w:val="0A0A0A"/>
-              </w:rPr>
-              <w:t>primaryAddress.PostTown</w:t>
-            </w:r>
-            <w:proofErr w:type="spellEnd"/>
-            <w:r>
-              <w:rPr>
-                <w:rFonts w:ascii="GDSTransportWebsite" w:hAnsi="GDSTransportWebsite"/>
-                <w:color w:val="0A0A0A"/>
-              </w:rPr>
-              <w:t>&gt;&gt;&lt;&lt;es_&gt;&gt;</w:t>
-            </w:r>
-          </w:p>
-          <w:p>
-            <w:pPr>
-              <w:spacing w:before="40" w:after="40"/>
-              <w:rPr>
-                <w:rFonts w:ascii="GDSTransportWebsite" w:hAnsi="GDSTransportWebsite"/>
-                <w:color w:val="0A0A0A"/>
-              </w:rPr>
-            </w:pPr>
-            <w:r>
-              <w:rPr>
-                <w:rFonts w:ascii="GDSTransportWebsite" w:hAnsi="GDSTransportWebsite"/>
-                <w:color w:val="0A0A0A"/>
-              </w:rPr>
-              <w:t>&lt;&lt;primaryAddress.PostCode&gt;&gt;&lt;&lt;cs_</w:t>
-            </w:r>
-            <w:proofErr w:type="gramStart"/>
-            <w:r>
-              <w:rPr>
-                <w:rFonts w:ascii="GDSTransportWebsite" w:hAnsi="GDSTransportWebsite"/>
-                <w:color w:val="0A0A0A"/>
-              </w:rPr>
-              <w:t>{!isBlank</w:t>
-            </w:r>
-            <w:proofErr w:type="gramEnd"/>
-            <w:r>
-              <w:rPr>
-                <w:rFonts w:ascii="GDSTransportWebsite" w:hAnsi="GDSTransportWebsite"/>
-                <w:color w:val="0A0A0A"/>
-              </w:rPr>
-              <w:t>(primaryAddress.Country)}&gt;&gt;</w:t>
+              <w:t>&lt;&lt;primaryAddress.AddressLine2&gt;&gt;&lt;&lt;es_&gt;&gt;&lt;&lt;cs_{!isBlank(primaryAddress.AddressLine3)}&gt;&gt;</w:t>
+            </w:r>
+          </w:p>
+          <w:p>
+            <w:pPr>
+              <w:spacing w:before="40" w:after="40"/>
+              <w:rPr>
+                <w:rFonts w:ascii="GDSTransportWebsite" w:hAnsi="GDSTransportWebsite"/>
+                <w:color w:val="0A0A0A"/>
+              </w:rPr>
+            </w:pPr>
+            <w:r>
+              <w:rPr>
+                <w:rFonts w:ascii="GDSTransportWebsite" w:hAnsi="GDSTransportWebsite"/>
+                <w:color w:val="0A0A0A"/>
+              </w:rPr>
+              <w:t>&lt;&lt;primaryAddress.AddressLine3&gt;&gt;&lt;&lt;es_&gt;&gt;&lt;&lt;cs_{!isBlank(primaryAddress.PostTown)}&gt;&gt;</w:t>
+            </w:r>
+          </w:p>
+          <w:p>
+            <w:pPr>
+              <w:spacing w:before="40" w:after="40"/>
+              <w:rPr>
+                <w:rFonts w:ascii="GDSTransportWebsite" w:hAnsi="GDSTransportWebsite"/>
+                <w:color w:val="0A0A0A"/>
+              </w:rPr>
+            </w:pPr>
+            <w:r>
+              <w:rPr>
+                <w:rFonts w:ascii="GDSTransportWebsite" w:hAnsi="GDSTransportWebsite"/>
+                <w:color w:val="0A0A0A"/>
+              </w:rPr>
+              <w:t>&lt;&lt; primaryAddress.PostTown&gt;&gt;&lt;&lt;es_&gt;&gt;</w:t>
+            </w:r>
+          </w:p>
+          <w:p>
+            <w:pPr>
+              <w:spacing w:before="40" w:after="40"/>
+              <w:rPr>
+                <w:rFonts w:ascii="GDSTransportWebsite" w:hAnsi="GDSTransportWebsite"/>
+                <w:color w:val="0A0A0A"/>
+              </w:rPr>
+            </w:pPr>
+            <w:r>
+              <w:rPr>
+                <w:rFonts w:ascii="GDSTransportWebsite" w:hAnsi="GDSTransportWebsite"/>
+                <w:color w:val="0A0A0A"/>
+              </w:rPr>
+              <w:t>&lt;&lt;primaryAddress.PostCode&gt;&gt;&lt;&lt;cs_{!isBlank(primaryAddress.Country)}&gt;&gt;</w:t>
             </w:r>
           </w:p>
           <w:p>
@@ -1604,23 +1128,7 @@
                 <w:rFonts w:ascii="GDSTransportWebsite" w:hAnsi="GDSTransportWebsite"/>
                 <w:color w:val="0A0A0A"/>
               </w:rPr>
-              <w:t xml:space="preserve">&lt;&lt; </w:t>
-            </w:r>
-            <w:proofErr w:type="spellStart"/>
-            <w:r>
-              <w:rPr>
-                <w:rFonts w:ascii="GDSTransportWebsite" w:hAnsi="GDSTransportWebsite"/>
-                <w:color w:val="0A0A0A"/>
-              </w:rPr>
-              <w:t>primaryAddress.Country</w:t>
-            </w:r>
-            <w:proofErr w:type="spellEnd"/>
-            <w:r>
-              <w:rPr>
-                <w:rFonts w:ascii="GDSTransportWebsite" w:hAnsi="GDSTransportWebsite"/>
-                <w:color w:val="0A0A0A"/>
-              </w:rPr>
-              <w:t>&gt;&gt;&lt;&lt;es_&gt;&gt;</w:t>
+              <w:t>&lt;&lt; primaryAddress.Country&gt;&gt;&lt;&lt;es_&gt;&gt;</w:t>
             </w:r>
           </w:p>
         </w:tc>
@@ -1705,62 +1213,7 @@
                 <w:rFonts w:ascii="GDSTransportWebsite" w:hAnsi="GDSTransportWebsite"/>
                 <w:color w:val="0A0A0A"/>
               </w:rPr>
-              <w:t>&lt;&lt;cs_{</w:t>
-            </w:r>
-            <w:proofErr w:type="spellStart"/>
-            <w:r>
-              <w:rPr>
-                <w:rFonts w:ascii="GDSTransportWebsite" w:hAnsi="GDSTransportWebsite"/>
-                <w:color w:val="0A0A0A"/>
-              </w:rPr>
-              <w:t>isBlank</w:t>
-            </w:r>
-            <w:proofErr w:type="spellEnd"/>
-            <w:r>
-              <w:rPr>
-                <w:rFonts w:ascii="GDSTransportWebsite" w:hAnsi="GDSTransportWebsite"/>
-                <w:color w:val="0A0A0A"/>
-              </w:rPr>
-              <w:t>(</w:t>
-            </w:r>
-            <w:proofErr w:type="spellStart"/>
-            <w:r>
-              <w:rPr>
-                <w:rFonts w:ascii="GDSTransportWebsite" w:hAnsi="GDSTransportWebsite"/>
-                <w:color w:val="0A0A0A"/>
-              </w:rPr>
-              <w:t>phoneNumber</w:t>
-            </w:r>
-            <w:proofErr w:type="spellEnd"/>
-            <w:r>
-              <w:rPr>
-                <w:rFonts w:ascii="GDSTransportWebsite" w:hAnsi="GDSTransportWebsite"/>
-                <w:color w:val="0A0A0A"/>
-              </w:rPr>
-              <w:t>)}&gt;&gt;Not Provided&lt;&lt;else&gt;&gt;&lt;&lt;</w:t>
-            </w:r>
-            <w:proofErr w:type="spellStart"/>
-            <w:r>
-              <w:rPr>
-                <w:rFonts w:ascii="GDSTransportWebsite" w:hAnsi="GDSTransportWebsite"/>
-                <w:color w:val="0A0A0A"/>
-              </w:rPr>
-              <w:t>phoneNumber</w:t>
-            </w:r>
-            <w:proofErr w:type="spellEnd"/>
-            <w:r>
-              <w:rPr>
-                <w:rFonts w:ascii="GDSTransportWebsite" w:hAnsi="GDSTransportWebsite"/>
-                <w:color w:val="0A0A0A"/>
-              </w:rPr>
-              <w:t xml:space="preserve"> &gt;&gt;&lt;&lt;es_&gt;</w:t>
-            </w:r>
-            <w:r>
-              <w:rPr>
-                <w:rFonts w:ascii="GDSTransportWebsite" w:hAnsi="GDSTransportWebsite"/>
-                <w:color w:val="0A0A0A"/>
-              </w:rPr>
-              <w:t>&gt;</w:t>
+              <w:t>&lt;&lt;cs_{isBlank(phoneNumber)}&gt;&gt;Not Provided&lt;&lt;else&gt;&gt;&lt;&lt;phoneNumber &gt;&gt;&lt;&lt;es_&gt;&gt;</w:t>
             </w:r>
           </w:p>
         </w:tc>
@@ -1823,55 +1276,7 @@
                 <w:rFonts w:ascii="GDSTransportWebsite" w:hAnsi="GDSTransportWebsite"/>
                 <w:color w:val="0A0A0A"/>
               </w:rPr>
-              <w:t>&lt;&lt;cs_{</w:t>
-            </w:r>
-            <w:proofErr w:type="spellStart"/>
-            <w:r>
-              <w:rPr>
-                <w:rFonts w:ascii="GDSTransportWebsite" w:hAnsi="GDSTransportWebsite"/>
-                <w:color w:val="0A0A0A"/>
-              </w:rPr>
-              <w:t>isBlank</w:t>
-            </w:r>
-            <w:proofErr w:type="spellEnd"/>
-            <w:r>
-              <w:rPr>
-                <w:rFonts w:ascii="GDSTransportWebsite" w:hAnsi="GDSTransportWebsite"/>
-                <w:color w:val="0A0A0A"/>
-              </w:rPr>
-              <w:t>(</w:t>
-            </w:r>
-            <w:proofErr w:type="spellStart"/>
-            <w:r>
-              <w:rPr>
-                <w:rFonts w:ascii="GDSTransportWebsite" w:hAnsi="GDSTransportWebsite"/>
-                <w:color w:val="0A0A0A"/>
-              </w:rPr>
-              <w:t>emailAddress</w:t>
-            </w:r>
-            <w:proofErr w:type="spellEnd"/>
-            <w:r>
-              <w:rPr>
-                <w:rFonts w:ascii="GDSTransportWebsite" w:hAnsi="GDSTransportWebsite"/>
-                <w:color w:val="0A0A0A"/>
-              </w:rPr>
-              <w:t>)}&gt;&gt;Not Provided&lt;&lt;else&gt;&gt;&lt;&lt;</w:t>
-            </w:r>
-            <w:proofErr w:type="spellStart"/>
-            <w:r>
-              <w:rPr>
-                <w:rFonts w:ascii="GDSTransportWebsite" w:hAnsi="GDSTransportWebsite"/>
-                <w:color w:val="0A0A0A"/>
-              </w:rPr>
-              <w:t>emailAddress</w:t>
-            </w:r>
-            <w:proofErr w:type="spellEnd"/>
-            <w:r>
-              <w:rPr>
-                <w:rFonts w:ascii="GDSTransportWebsite" w:hAnsi="GDSTransportWebsite"/>
-                <w:color w:val="0A0A0A"/>
-              </w:rPr>
-              <w:t>&gt;&gt;&lt;&lt;es_&gt;&gt;</w:t>
+              <w:t>&lt;&lt;cs_{isBlank(emailAddress)}&gt;&gt;Not Provided&lt;&lt;else&gt;&gt;&lt;&lt;emailAddress&gt;&gt;&lt;&lt;es_&gt;&gt;</w:t>
             </w:r>
           </w:p>
         </w:tc>
@@ -2013,25 +1418,7 @@
                 <w:rFonts w:ascii="GDSTransportWebsite" w:hAnsi="GDSTransportWebsite"/>
                 <w:color w:val="0A0A0A"/>
               </w:rPr>
-              <w:t>&lt;&lt;</w:t>
-            </w:r>
-            <w:proofErr w:type="spellStart"/>
-            <w:proofErr w:type="gramStart"/>
-            <w:r>
-              <w:rPr>
-                <w:rFonts w:ascii="GDSTransportWebsite" w:hAnsi="GDSTransportWebsite"/>
-                <w:color w:val="0A0A0A"/>
-              </w:rPr>
-              <w:t>representative.organisationName</w:t>
-            </w:r>
-            <w:proofErr w:type="spellEnd"/>
-            <w:proofErr w:type="gramEnd"/>
-            <w:r>
-              <w:rPr>
-                <w:rFonts w:ascii="GDSTransportWebsite" w:hAnsi="GDSTransportWebsite"/>
-                <w:color w:val="0A0A0A"/>
-              </w:rPr>
-              <w:t>&gt;&gt;</w:t>
+              <w:t>&lt;&lt;representative.organisationName&gt;&gt;</w:t>
             </w:r>
           </w:p>
         </w:tc>
@@ -2094,187 +1481,87 @@
                 <w:rFonts w:ascii="GDSTransportWebsite" w:hAnsi="GDSTransportWebsite"/>
                 <w:color w:val="0A0A0A"/>
               </w:rPr>
-              <w:t>&lt;&lt;cs_</w:t>
-            </w:r>
-            <w:proofErr w:type="gramStart"/>
-            <w:r>
-              <w:rPr>
-                <w:rFonts w:ascii="GDSTransportWebsite" w:hAnsi="GDSTransportWebsite"/>
-                <w:color w:val="0A0A0A"/>
-              </w:rPr>
-              <w:t>{!isBlank</w:t>
-            </w:r>
-            <w:proofErr w:type="gramEnd"/>
-            <w:r>
-              <w:rPr>
-                <w:rFonts w:ascii="GDSTransportWebsite" w:hAnsi="GDSTransportWebsite"/>
-                <w:color w:val="0A0A0A"/>
-              </w:rPr>
-              <w:t>(representative.serviceAddress.AddressLine1)}&gt;&gt;&lt;&lt;representative.serviceAddress.AddressLine1&gt;&gt;&lt;&lt;es_&gt;&gt;&lt;&lt;cs_{!isBlank(representative.serviceAddress.AddressLine2)}&gt;&gt;</w:t>
-            </w:r>
-          </w:p>
-          <w:p>
-            <w:pPr>
-              <w:spacing w:before="40" w:after="40"/>
-              <w:rPr>
-                <w:rFonts w:ascii="GDSTransportWebsite" w:hAnsi="GDSTransportWebsite"/>
-                <w:color w:val="0A0A0A"/>
-              </w:rPr>
-            </w:pPr>
-            <w:r>
-              <w:rPr>
-                <w:rFonts w:ascii="GDSTransportWebsite" w:hAnsi="GDSTransportWebsite"/>
-                <w:color w:val="0A0A0A"/>
-              </w:rPr>
-              <w:t>&lt;&lt;</w:t>
-            </w:r>
-            <w:proofErr w:type="gramStart"/>
-            <w:r>
-              <w:rPr>
-                <w:rFonts w:ascii="GDSTransportWebsite" w:hAnsi="GDSTransportWebsite"/>
-                <w:color w:val="0A0A0A"/>
-              </w:rPr>
-              <w:t>representative.serviceAddress.AddressLine</w:t>
-            </w:r>
-            <w:proofErr w:type="gramEnd"/>
-            <w:r>
-              <w:rPr>
-                <w:rFonts w:ascii="GDSTransportWebsite" w:hAnsi="GDSTransportWebsite"/>
-                <w:color w:val="0A0A0A"/>
-              </w:rPr>
-              <w:t>2&gt;&gt;&lt;&lt;es_&gt;&gt;&lt;&lt;cs_{!isBlank(representative.serviceAddress.AddressLine3)}&gt;&gt;</w:t>
-            </w:r>
-          </w:p>
-          <w:p>
-            <w:pPr>
-              <w:spacing w:before="40" w:after="40"/>
-              <w:rPr>
-                <w:rFonts w:ascii="GDSTransportWebsite" w:hAnsi="GDSTransportWebsite"/>
-                <w:color w:val="0A0A0A"/>
-              </w:rPr>
-            </w:pPr>
-            <w:r>
-              <w:rPr>
-                <w:rFonts w:ascii="GDSTransportWebsite" w:hAnsi="GDSTransportWebsite"/>
-                <w:color w:val="0A0A0A"/>
-              </w:rPr>
-              <w:t>&lt;&lt;</w:t>
-            </w:r>
-            <w:proofErr w:type="gramStart"/>
-            <w:r>
-              <w:rPr>
-                <w:rFonts w:ascii="GDSTransportWebsite" w:hAnsi="GDSTransportWebsite"/>
-                <w:color w:val="0A0A0A"/>
-              </w:rPr>
-              <w:t>representative.serviceAddress.AddressLine</w:t>
-            </w:r>
-            <w:proofErr w:type="gramEnd"/>
-            <w:r>
-              <w:rPr>
-                <w:rFonts w:ascii="GDSTransportWebsite" w:hAnsi="GDSTransportWebsite"/>
-                <w:color w:val="0A0A0A"/>
-              </w:rPr>
-              <w:t>3&gt;&gt;&lt;&lt;es_&gt;&gt;&lt;&lt;cs_{!isBlank(representative.serviceAddress.PostTown)}&gt;&gt;</w:t>
-            </w:r>
-          </w:p>
-          <w:p>
-            <w:pPr>
-              <w:spacing w:before="40" w:after="40"/>
-              <w:rPr>
-                <w:rFonts w:ascii="GDSTransportWebsite" w:hAnsi="GDSTransportWebsite"/>
-                <w:color w:val="0A0A0A"/>
-              </w:rPr>
-            </w:pPr>
-            <w:r>
-              <w:rPr>
-                <w:rFonts w:ascii="GDSTransportWebsite" w:hAnsi="GDSTransportWebsite"/>
-                <w:color w:val="0A0A0A"/>
-              </w:rPr>
-              <w:t>&lt;&lt;</w:t>
-            </w:r>
-            <w:proofErr w:type="spellStart"/>
-            <w:proofErr w:type="gramStart"/>
-            <w:r>
-              <w:rPr>
-                <w:rFonts w:ascii="GDSTransportWebsite" w:hAnsi="GDSTransportWebsite"/>
-                <w:color w:val="0A0A0A"/>
-              </w:rPr>
-              <w:t>representative.serviceAddress.PostTown</w:t>
-            </w:r>
-            <w:proofErr w:type="spellEnd"/>
-            <w:proofErr w:type="gramEnd"/>
-            <w:r>
-              <w:rPr>
-                <w:rFonts w:ascii="GDSTransportWebsite" w:hAnsi="GDSTransportWebsite"/>
-                <w:color w:val="0A0A0A"/>
-              </w:rPr>
-              <w:t>&gt;&gt;&lt;&lt;es_&gt;&gt;</w:t>
-            </w:r>
-          </w:p>
-          <w:p>
-            <w:pPr>
-              <w:spacing w:before="40" w:after="40"/>
-              <w:rPr>
-                <w:rFonts w:ascii="GDSTransportWebsite" w:hAnsi="GDSTransportWebsite"/>
-                <w:color w:val="0A0A0A"/>
-              </w:rPr>
-            </w:pPr>
-            <w:r>
-              <w:rPr>
-                <w:rFonts w:ascii="GDSTransportWebsite" w:hAnsi="GDSTransportWebsite"/>
-                <w:color w:val="0A0A0A"/>
-              </w:rPr>
-              <w:t>&lt;&lt;</w:t>
-            </w:r>
-            <w:proofErr w:type="gramStart"/>
-            <w:r>
-              <w:rPr>
-                <w:rFonts w:ascii="GDSTransportWebsite" w:hAnsi="GDSTransportWebsite"/>
-                <w:color w:val="0A0A0A"/>
-              </w:rPr>
-              <w:t>representative.serviceAddress.PostCode</w:t>
-            </w:r>
-            <w:proofErr w:type="gramEnd"/>
-            <w:r>
-              <w:rPr>
-                <w:rFonts w:ascii="GDSTransportWebsite" w:hAnsi="GDSTransportWebsite"/>
-                <w:color w:val="0A0A0A"/>
-              </w:rPr>
-              <w:t>&gt;&gt;&lt;&lt;cs_{!isBlank(representative.serviceAddress.Country)}&gt;&gt;</w:t>
-            </w:r>
-          </w:p>
-          <w:p>
-            <w:pPr>
-              <w:spacing w:before="40" w:after="40"/>
-              <w:rPr>
-                <w:rFonts w:ascii="GDSTransportWebsite" w:hAnsi="GDSTransportWebsite"/>
-                <w:color w:val="0A0A0A"/>
-              </w:rPr>
-            </w:pPr>
-            <w:r>
-              <w:rPr>
-                <w:rFonts w:ascii="GDSTransportWebsite" w:hAnsi="GDSTransportWebsite"/>
-                <w:color w:val="0A0A0A"/>
-              </w:rPr>
-              <w:t xml:space="preserve">&lt;&lt; </w:t>
-            </w:r>
-            <w:proofErr w:type="spellStart"/>
-            <w:proofErr w:type="gramStart"/>
-            <w:r>
-              <w:rPr>
-                <w:rFonts w:ascii="GDSTransportWebsite" w:hAnsi="GDSTransportWebsite"/>
-                <w:color w:val="0A0A0A"/>
-              </w:rPr>
-              <w:t>representative.serviceAddress.Country</w:t>
-            </w:r>
-            <w:proofErr w:type="spellEnd"/>
-            <w:proofErr w:type="gramEnd"/>
-            <w:r>
-              <w:rPr>
-                <w:rFonts w:ascii="GDSTransportWebsite" w:hAnsi="GDSTransportWebsite"/>
-                <w:color w:val="0A0A0A"/>
-              </w:rPr>
-              <w:t>&gt;&gt;&lt;&lt;es_&gt;&gt;</w:t>
+              <w:t>&lt;&lt;cs_{!isBlank(representative.serviceAddress.AddressLine1)}&gt;&gt;&lt;&lt;representative.serviceAddress.AddressLine1&gt;&gt;&lt;&lt;es_&gt;&gt;&lt;&lt;cs_{!isBlank(representative.serviceAddress.AddressLine2)}&gt;&gt;</w:t>
+            </w:r>
+          </w:p>
+          <w:p>
+            <w:pPr>
+              <w:spacing w:before="40" w:after="40"/>
+              <w:rPr>
+                <w:rFonts w:ascii="GDSTransportWebsite" w:hAnsi="GDSTransportWebsite"/>
+                <w:color w:val="0A0A0A"/>
+              </w:rPr>
+            </w:pPr>
+            <w:r>
+              <w:rPr>
+                <w:rFonts w:ascii="GDSTransportWebsite" w:hAnsi="GDSTransportWebsite"/>
+                <w:color w:val="0A0A0A"/>
+              </w:rPr>
+              <w:t>&lt;&lt;representative.serviceAddress.AddressLine2&gt;&gt;&lt;&lt;es_&gt;&gt;&lt;&lt;cs_{!isBlank(representative.serviceAddress.AddressLine3)}&gt;&gt;</w:t>
+            </w:r>
+          </w:p>
+          <w:p>
+            <w:pPr>
+              <w:spacing w:before="40" w:after="40"/>
+              <w:rPr>
+                <w:rFonts w:ascii="GDSTransportWebsite" w:hAnsi="GDSTransportWebsite"/>
+                <w:color w:val="0A0A0A"/>
+              </w:rPr>
+            </w:pPr>
+            <w:r>
+              <w:rPr>
+                <w:rFonts w:ascii="GDSTransportWebsite" w:hAnsi="GDSTransportWebsite"/>
+                <w:color w:val="0A0A0A"/>
+              </w:rPr>
+              <w:t>&lt;&lt;representative.serviceAddress.AddressLine3&gt;&gt;&lt;&lt;es_&gt;&gt;&lt;&lt;cs_{!isBlank(representative.serviceAddress.PostTown)}&gt;&gt;</w:t>
+            </w:r>
+          </w:p>
+          <w:p>
+            <w:pPr>
+              <w:spacing w:before="40" w:after="40"/>
+              <w:rPr>
+                <w:rFonts w:ascii="GDSTransportWebsite" w:hAnsi="GDSTransportWebsite"/>
+                <w:color w:val="0A0A0A"/>
+              </w:rPr>
+            </w:pPr>
+            <w:r>
+              <w:rPr>
+                <w:rFonts w:ascii="GDSTransportWebsite" w:hAnsi="GDSTransportWebsite"/>
+                <w:color w:val="0A0A0A"/>
+              </w:rPr>
+              <w:t>&lt;&lt;representative.serviceAddress.PostTown&gt;&gt;&lt;&lt;es_&gt;&gt;</w:t>
+            </w:r>
+          </w:p>
+          <w:p>
+            <w:pPr>
+              <w:spacing w:before="40" w:after="40"/>
+              <w:rPr>
+                <w:rFonts w:ascii="GDSTransportWebsite" w:hAnsi="GDSTransportWebsite"/>
+                <w:color w:val="0A0A0A"/>
+              </w:rPr>
+            </w:pPr>
+            <w:r>
+              <w:rPr>
+                <w:rFonts w:ascii="GDSTransportWebsite" w:hAnsi="GDSTransportWebsite"/>
+                <w:color w:val="0A0A0A"/>
+              </w:rPr>
+              <w:t>&lt;&lt;representative.serviceAddress.PostCode&gt;&gt;&lt;&lt;cs_{!isBlank(representative.serviceAddress.Country)}&gt;&gt;</w:t>
+            </w:r>
+          </w:p>
+          <w:p>
+            <w:pPr>
+              <w:spacing w:before="40" w:after="40"/>
+              <w:rPr>
+                <w:rFonts w:ascii="GDSTransportWebsite" w:hAnsi="GDSTransportWebsite"/>
+                <w:color w:val="0A0A0A"/>
+              </w:rPr>
+            </w:pPr>
+            <w:r>
+              <w:rPr>
+                <w:rFonts w:ascii="GDSTransportWebsite" w:hAnsi="GDSTransportWebsite"/>
+                <w:color w:val="0A0A0A"/>
+              </w:rPr>
+              <w:t>&lt;&lt; representative.serviceAddress.Country&gt;&gt;&lt;&lt;es_&gt;&gt;</w:t>
             </w:r>
           </w:p>
         </w:tc>
@@ -2340,25 +1627,7 @@
                 <w:rFonts w:ascii="GDSTransportWebsite" w:hAnsi="GDSTransportWebsite"/>
                 <w:color w:val="0A0A0A"/>
               </w:rPr>
-              <w:t>&lt;&lt;</w:t>
-            </w:r>
-            <w:proofErr w:type="spellStart"/>
-            <w:proofErr w:type="gramStart"/>
-            <w:r>
-              <w:rPr>
-                <w:rFonts w:ascii="GDSTransportWebsite" w:hAnsi="GDSTransportWebsite"/>
-                <w:color w:val="0A0A0A"/>
-              </w:rPr>
-              <w:t>representative.emailAddress</w:t>
-            </w:r>
-            <w:proofErr w:type="spellEnd"/>
-            <w:proofErr w:type="gramEnd"/>
-            <w:r>
-              <w:rPr>
-                <w:rFonts w:ascii="GDSTransportWebsite" w:hAnsi="GDSTransportWebsite"/>
-                <w:color w:val="0A0A0A"/>
-              </w:rPr>
-              <w:t>&gt;&gt;</w:t>
+              <w:t>&lt;&lt;representative.emailAddress&gt;&gt;</w:t>
             </w:r>
           </w:p>
         </w:tc>
@@ -2418,25 +1687,7 @@
                 <w:rFonts w:ascii="GDSTransportWebsite" w:hAnsi="GDSTransportWebsite"/>
                 <w:color w:val="0A0A0A"/>
               </w:rPr>
-              <w:t>&lt;&lt;</w:t>
-            </w:r>
-            <w:proofErr w:type="spellStart"/>
-            <w:proofErr w:type="gramStart"/>
-            <w:r>
-              <w:rPr>
-                <w:rFonts w:ascii="GDSTransportWebsite" w:hAnsi="GDSTransportWebsite"/>
-                <w:color w:val="0A0A0A"/>
-              </w:rPr>
-              <w:t>representative.phoneNumber</w:t>
-            </w:r>
-            <w:proofErr w:type="spellEnd"/>
-            <w:proofErr w:type="gramEnd"/>
-            <w:r>
-              <w:rPr>
-                <w:rFonts w:ascii="GDSTransportWebsite" w:hAnsi="GDSTransportWebsite"/>
-                <w:color w:val="0A0A0A"/>
-              </w:rPr>
-              <w:t>&gt;&gt;</w:t>
+              <w:t>&lt;&lt;representative.phoneNumber&gt;&gt;</w:t>
             </w:r>
           </w:p>
         </w:tc>
@@ -2496,25 +1747,7 @@
                 <w:rFonts w:ascii="GDSTransportWebsite" w:hAnsi="GDSTransportWebsite"/>
                 <w:color w:val="0A0A0A"/>
               </w:rPr>
-              <w:t>&lt;&lt;</w:t>
-            </w:r>
-            <w:proofErr w:type="spellStart"/>
-            <w:proofErr w:type="gramStart"/>
-            <w:r>
-              <w:rPr>
-                <w:rFonts w:ascii="GDSTransportWebsite" w:hAnsi="GDSTransportWebsite"/>
-                <w:color w:val="0A0A0A"/>
-              </w:rPr>
-              <w:t>representative.dxAddress</w:t>
-            </w:r>
-            <w:proofErr w:type="spellEnd"/>
-            <w:proofErr w:type="gramEnd"/>
-            <w:r>
-              <w:rPr>
-                <w:rFonts w:ascii="GDSTransportWebsite" w:hAnsi="GDSTransportWebsite"/>
-                <w:color w:val="0A0A0A"/>
-              </w:rPr>
-              <w:t>&gt;&gt;</w:t>
+              <w:t>&lt;&lt;representative.dxAddress&gt;&gt;</w:t>
             </w:r>
           </w:p>
         </w:tc>
@@ -2549,29 +1782,7 @@
                 <w:color w:val="0A0A0A"/>
                 <w:shd w:val="clear" w:color="auto" w:fill="FFFFFF"/>
               </w:rPr>
-              <w:t>&lt;&lt;</w:t>
-            </w:r>
-            <w:proofErr w:type="spellStart"/>
-            <w:r>
-              <w:rPr>
-                <w:rFonts w:ascii="GDSTransportWebsite" w:hAnsi="GDSTransportWebsite"/>
-                <w:b/>
-                <w:bCs/>
-                <w:color w:val="0A0A0A"/>
-                <w:shd w:val="clear" w:color="auto" w:fill="FFFFFF"/>
-              </w:rPr>
-              <w:t>er_respondents</w:t>
-            </w:r>
-            <w:proofErr w:type="spellEnd"/>
-            <w:r>
-              <w:rPr>
-                <w:rFonts w:ascii="GDSTransportWebsite" w:hAnsi="GDSTransportWebsite"/>
-                <w:b/>
-                <w:bCs/>
-                <w:color w:val="0A0A0A"/>
-                <w:shd w:val="clear" w:color="auto" w:fill="FFFFFF"/>
-              </w:rPr>
-              <w:t>&gt;&gt;</w:t>
+              <w:t>&lt;&lt;er_respondents&gt;&gt;</w:t>
             </w:r>
           </w:p>
         </w:tc>
@@ -2611,38 +1822,7 @@
           <w:sz w:val="36"/>
           <w:szCs w:val="36"/>
         </w:rPr>
-        <w:t>&lt;&lt;cs_{</w:t>
-      </w:r>
-      <w:proofErr w:type="spellStart"/>
-      <w:proofErr w:type="gramStart"/>
-      <w:r>
-        <w:rPr>
-          <w:rFonts w:ascii="GDSTransportWebsite" w:hAnsi="GDSTransportWebsite"/>
-          <w:color w:val="0A0A0A"/>
-          <w:sz w:val="36"/>
-          <w:szCs w:val="36"/>
-        </w:rPr>
-        <w:t>allocatedTrack</w:t>
-      </w:r>
-      <w:proofErr w:type="spellEnd"/>
-      <w:r>
-        <w:rPr>
-          <w:rFonts w:ascii="GDSTransportWebsite" w:hAnsi="GDSTransportWebsite"/>
-          <w:color w:val="0A0A0A"/>
-          <w:sz w:val="36"/>
-          <w:szCs w:val="36"/>
-        </w:rPr>
-        <w:t>!=</w:t>
-      </w:r>
-      <w:proofErr w:type="gramEnd"/>
-      <w:r>
-        <w:rPr>
-          <w:rFonts w:ascii="GDSTransportWebsite" w:hAnsi="GDSTransportWebsite"/>
-          <w:color w:val="0A0A0A"/>
-          <w:sz w:val="36"/>
-          <w:szCs w:val="36"/>
-        </w:rPr>
-        <w:t>'SMALL_CLAIM'}&gt;&gt;</w:t>
+        <w:t>&lt;&lt;cs_{allocatedTrack!='SMALL_CLAIM'}&gt;&gt;</w:t>
       </w:r>
     </w:p>
     <w:p>
@@ -2798,148 +1978,7 @@
                 <w:rFonts w:ascii="GDSTransportWebsite" w:hAnsi="GDSTransportWebsite"/>
                 <w:color w:val="0A0A0A"/>
               </w:rPr>
-              <w:t>&lt;&lt;</w:t>
-            </w:r>
-            <w:proofErr w:type="spellStart"/>
-            <w:r>
-              <w:rPr>
-                <w:rFonts w:ascii="GDSTransportWebsite" w:hAnsi="GDSTransportWebsite"/>
-                <w:color w:val="0A0A0A"/>
-              </w:rPr>
-              <w:t>fileDirectionsQuestionnaire.oneMonthStayRequested</w:t>
-            </w:r>
-            <w:proofErr w:type="spellEnd"/>
-            <w:r>
-              <w:rPr>
-                <w:rFonts w:ascii="GDSTransportWebsite" w:hAnsi="GDSTransportWebsite"/>
-                <w:color w:val="0A0A0A"/>
-              </w:rPr>
-              <w:t>&gt;&gt;</w:t>
-            </w:r>
-          </w:p>
-        </w:tc>
-      </w:tr>
-    </w:tbl>
-    <w:p/>
-    <w:tbl>
-      <w:tblPr>
-        <w:tblStyle w:val="TableGrid"/>
-        <w:tblW w:w="10060" w:type="dxa"/>
-        <w:tblInd w:w="-5" w:type="dxa"/>
-        <w:tblLayout w:type="fixed"/>
-        <w:tblLook w:val="04A0" w:firstRow="1" w:lastRow="0" w:firstColumn="1" w:lastColumn="0" w:noHBand="0" w:noVBand="1"/>
-      </w:tblPr>
-      <w:tblGrid>
-        <w:gridCol w:w="3542"/>
-        <w:gridCol w:w="6518"/>
-      </w:tblGrid>
-      <w:tr>
-        <w:trPr>
-          <w:trHeight w:val="680"/>
-        </w:trPr>
-        <w:tc>
-          <w:tcPr>
-            <w:tcW w:w="3542" w:type="dxa"/>
-            <w:tcBorders>
-              <w:top w:val="nil"/>
-              <w:left w:val="nil"/>
-              <w:bottom w:val="nil"/>
-              <w:right w:val="nil"/>
-            </w:tcBorders>
-          </w:tcPr>
-          <w:p>
-            <w:pPr>
-              <w:pStyle w:val="NormalWeb"/>
-              <w:spacing w:before="40" w:beforeAutospacing="0" w:after="40" w:afterAutospacing="0"/>
-              <w:rPr>
-                <w:rFonts w:ascii="GDSTransportWebsite" w:hAnsi="GDSTransportWebsite"/>
-                <w:b/>
-                <w:bCs/>
-                <w:color w:val="0A0A0A"/>
-                <w:shd w:val="clear" w:color="auto" w:fill="FFFFFF"/>
-              </w:rPr>
-            </w:pPr>
-            <w:r>
-              <w:rPr>
-                <w:rFonts w:ascii="GDSTransportWebsite" w:hAnsi="GDSTransportWebsite"/>
-                <w:b/>
-                <w:bCs/>
-                <w:color w:val="0A0A0A"/>
-                <w:shd w:val="clear" w:color="auto" w:fill="FFFFFF"/>
-              </w:rPr>
-              <w:t xml:space="preserve">How many witnesses, including the defendant, </w:t>
-            </w:r>
-            <w:proofErr w:type="gramStart"/>
-            <w:r>
-              <w:rPr>
-                <w:rFonts w:ascii="GDSTransportWebsite" w:hAnsi="GDSTransportWebsite"/>
-                <w:b/>
-                <w:bCs/>
-                <w:color w:val="0A0A0A"/>
-                <w:shd w:val="clear" w:color="auto" w:fill="FFFFFF"/>
-              </w:rPr>
-              <w:t>will  give</w:t>
-            </w:r>
-            <w:proofErr w:type="gramEnd"/>
-            <w:r>
-              <w:rPr>
-                <w:rFonts w:ascii="GDSTransportWebsite" w:hAnsi="GDSTransportWebsite"/>
-                <w:b/>
-                <w:bCs/>
-                <w:color w:val="0A0A0A"/>
-                <w:shd w:val="clear" w:color="auto" w:fill="FFFFFF"/>
-              </w:rPr>
-              <w:t xml:space="preserve"> evidence at the hearing?</w:t>
-            </w:r>
-          </w:p>
-          <w:p>
-            <w:pPr>
-              <w:pStyle w:val="NormalWeb"/>
-              <w:spacing w:before="40" w:beforeAutospacing="0" w:after="40" w:afterAutospacing="0"/>
-            </w:pPr>
-          </w:p>
-        </w:tc>
-        <w:tc>
-          <w:tcPr>
-            <w:tcW w:w="6517" w:type="dxa"/>
-            <w:tcBorders>
-              <w:top w:val="nil"/>
-              <w:left w:val="nil"/>
-              <w:bottom w:val="nil"/>
-              <w:right w:val="nil"/>
-            </w:tcBorders>
-          </w:tcPr>
-          <w:p>
-            <w:pPr>
-              <w:spacing w:before="40" w:after="40"/>
-              <w:rPr>
-                <w:rFonts w:ascii="Arial" w:hAnsi="Arial" w:cs="Arial"/>
-                <w:sz w:val="22"/>
-                <w:szCs w:val="22"/>
-              </w:rPr>
-            </w:pPr>
-            <w:r>
-              <w:rPr>
-                <w:rFonts w:ascii="GDSTransportWebsite" w:hAnsi="GDSTransportWebsite"/>
-                <w:color w:val="0A0A0A"/>
-              </w:rPr>
-              <w:t>&lt;&lt;</w:t>
-            </w:r>
-            <w:proofErr w:type="spellStart"/>
-            <w:r>
-              <w:rPr>
-                <w:rFonts w:ascii="GDSTransportWebsite" w:hAnsi="GDSTransportWebsite"/>
-                <w:color w:val="0A0A0A"/>
-              </w:rPr>
-              <w:t>witnessesIncludingDefendants</w:t>
-            </w:r>
-            <w:proofErr w:type="spellEnd"/>
-            <w:r>
-              <w:rPr>
-                <w:rFonts w:ascii="GDSTransportWebsite" w:hAnsi="GDSTransportWebsite"/>
-                <w:color w:val="0A0A0A"/>
-              </w:rPr>
-              <w:t>&gt;&gt;</w:t>
+              <w:t>&lt;&lt;fileDirectionsQuestionnaire.oneMonthStayRequested&gt;&gt;</w:t>
             </w:r>
           </w:p>
         </w:tc>
@@ -3001,27 +2040,7 @@
           <w:sz w:val="36"/>
           <w:szCs w:val="36"/>
         </w:rPr>
-        <w:t>&lt;&lt;cs_{</w:t>
-      </w:r>
-      <w:proofErr w:type="spellStart"/>
-      <w:r>
-        <w:rPr>
-          <w:rFonts w:ascii="GDSTransportWebsite" w:hAnsi="GDSTransportWebsite"/>
-          <w:color w:val="0A0A0A"/>
-          <w:sz w:val="36"/>
-          <w:szCs w:val="36"/>
-        </w:rPr>
-        <w:t>allocatedTrack</w:t>
-      </w:r>
-      <w:proofErr w:type="spellEnd"/>
-      <w:r>
-        <w:rPr>
-          <w:rFonts w:ascii="GDSTransportWebsite" w:hAnsi="GDSTransportWebsite"/>
-          <w:color w:val="0A0A0A"/>
-          <w:sz w:val="36"/>
-          <w:szCs w:val="36"/>
-        </w:rPr>
-        <w:t>='FAST_CLAIM'}&gt;&gt;</w:t>
+        <w:t>&lt;&lt;cs_{allocatedTrack='FAST_CLAIM'}&gt;&gt;</w:t>
       </w:r>
     </w:p>
     <w:p>
@@ -3126,23 +2145,7 @@
                 <w:rFonts w:ascii="GDSTransportWebsite" w:hAnsi="GDSTransportWebsite"/>
                 <w:color w:val="0A0A0A"/>
               </w:rPr>
-              <w:t>&lt;&lt;</w:t>
-            </w:r>
-            <w:proofErr w:type="spellStart"/>
-            <w:r>
-              <w:rPr>
-                <w:rFonts w:ascii="GDSTransportWebsite" w:hAnsi="GDSTransportWebsite"/>
-                <w:color w:val="0A0A0A"/>
-              </w:rPr>
-              <w:t>disclosureOfElectronicDocuments.reachedAgreement</w:t>
-            </w:r>
-            <w:proofErr w:type="spellEnd"/>
-            <w:r>
-              <w:rPr>
-                <w:rFonts w:ascii="GDSTransportWebsite" w:hAnsi="GDSTransportWebsite"/>
-                <w:color w:val="0A0A0A"/>
-              </w:rPr>
-              <w:t>&gt;&gt;</w:t>
+              <w:t>&lt;&lt;disclosureOfElectronicDocuments.reachedAgreement&gt;&gt;</w:t>
             </w:r>
           </w:p>
         </w:tc>
@@ -3155,53 +2158,7 @@
           <w:color w:val="0A0A0A"/>
           <w:shd w:val="clear" w:color="auto" w:fill="FFFFFF"/>
         </w:rPr>
-        <w:t>&lt;&lt;cs</w:t>
-      </w:r>
-      <w:proofErr w:type="gramStart"/>
-      <w:r>
-        <w:rPr>
-          <w:rFonts w:ascii="GDSTransportWebsite" w:hAnsi="GDSTransportWebsite"/>
-          <w:color w:val="0A0A0A"/>
-          <w:shd w:val="clear" w:color="auto" w:fill="FFFFFF"/>
-        </w:rPr>
-        <w:t>_{</w:t>
-      </w:r>
-      <w:proofErr w:type="spellStart"/>
-      <w:proofErr w:type="gramEnd"/>
-      <w:r>
-        <w:rPr>
-          <w:rFonts w:ascii="GDSTransportWebsite" w:hAnsi="GDSTransportWebsite"/>
-          <w:color w:val="0A0A0A"/>
-          <w:shd w:val="clear" w:color="auto" w:fill="FFFFFF"/>
-        </w:rPr>
-        <w:t>disclosureOfElectronicDocuments.reachedAgreement</w:t>
-      </w:r>
-      <w:proofErr w:type="spellEnd"/>
-      <w:r>
-        <w:rPr>
-          <w:rFonts w:ascii="GDSTransportWebsite" w:hAnsi="GDSTransportWebsite"/>
-          <w:color w:val="0A0A0A"/>
-          <w:shd w:val="clear" w:color="auto" w:fill="FFFFFF"/>
-        </w:rPr>
-        <w:t xml:space="preserve">='No' &amp;&amp; </w:t>
-      </w:r>
-      <w:proofErr w:type="spellStart"/>
-      <w:r>
-        <w:rPr>
-          <w:rFonts w:ascii="GDSTransportWebsite" w:hAnsi="GDSTransportWebsite"/>
-          <w:color w:val="0A0A0A"/>
-          <w:shd w:val="clear" w:color="auto" w:fill="FFFFFF"/>
-        </w:rPr>
-        <w:t>disclosureOfElectronicDocuments.agreementLikely</w:t>
-      </w:r>
-      <w:proofErr w:type="spellEnd"/>
-      <w:r>
-        <w:rPr>
-          <w:rFonts w:ascii="GDSTransportWebsite" w:hAnsi="GDSTransportWebsite"/>
-          <w:color w:val="0A0A0A"/>
-          <w:shd w:val="clear" w:color="auto" w:fill="FFFFFF"/>
-        </w:rPr>
-        <w:t>='No' }&gt;&gt;</w:t>
+        <w:t>&lt;&lt;cs_{disclosureOfElectronicDocuments.reachedAgreement='No' &amp;&amp; disclosureOfElectronicDocuments.agreementLikely='No' }&gt;&gt;</w:t>
       </w:r>
     </w:p>
     <w:tbl>
@@ -3280,23 +2237,7 @@
                 <w:rFonts w:ascii="GDSTransportWebsite" w:hAnsi="GDSTransportWebsite"/>
                 <w:color w:val="0A0A0A"/>
               </w:rPr>
-              <w:t>&lt;&lt;</w:t>
-            </w:r>
-            <w:proofErr w:type="spellStart"/>
-            <w:r>
-              <w:rPr>
-                <w:rFonts w:ascii="GDSTransportWebsite" w:hAnsi="GDSTransportWebsite"/>
-                <w:color w:val="0A0A0A"/>
-              </w:rPr>
-              <w:t>disclosureOfElectronicDocuments.reasonForNoAgreement</w:t>
-            </w:r>
-            <w:proofErr w:type="spellEnd"/>
-            <w:r>
-              <w:rPr>
-                <w:rFonts w:ascii="GDSTransportWebsite" w:hAnsi="GDSTransportWebsite"/>
-                <w:color w:val="0A0A0A"/>
-              </w:rPr>
-              <w:t>&gt;&gt;</w:t>
+              <w:t>&lt;&lt;disclosureOfElectronicDocuments.reasonForNoAgreement&gt;&gt;</w:t>
             </w:r>
           </w:p>
         </w:tc>
@@ -3326,25 +2267,7 @@
           <w:color w:val="0A0A0A"/>
           <w:shd w:val="clear" w:color="auto" w:fill="FFFFFF"/>
         </w:rPr>
-        <w:t>&lt;&lt;cs</w:t>
-      </w:r>
-      <w:proofErr w:type="gramStart"/>
-      <w:r>
-        <w:rPr>
-          <w:rFonts w:ascii="GDSTransportWebsite" w:hAnsi="GDSTransportWebsite"/>
-          <w:color w:val="0A0A0A"/>
-          <w:shd w:val="clear" w:color="auto" w:fill="FFFFFF"/>
-        </w:rPr>
-        <w:t>_{</w:t>
-      </w:r>
-      <w:proofErr w:type="gramEnd"/>
-      <w:r>
-        <w:rPr>
-          <w:rFonts w:ascii="GDSTransportWebsite" w:hAnsi="GDSTransportWebsite"/>
-          <w:color w:val="0A0A0A"/>
-          <w:shd w:val="clear" w:color="auto" w:fill="FFFFFF"/>
-        </w:rPr>
-        <w:t>disclosureOfNonElectronicDocuments.directionsForDisclosureProposed='Yes' &amp;&amp; disclosureOfNonElectronicDocuments.standardDirectionsRequired=No}&gt;&gt;</w:t>
+        <w:t>&lt;&lt;cs_{disclosureOfNonElectronicDocuments.directionsForDisclosureProposed='Yes' &amp;&amp; disclosureOfNonElectronicDocuments.standardDirectionsRequired=No}&gt;&gt;</w:t>
       </w:r>
     </w:p>
     <w:tbl>
@@ -3429,23 +2352,7 @@
                 <w:rFonts w:ascii="GDSTransportWebsite" w:hAnsi="GDSTransportWebsite"/>
                 <w:color w:val="0A0A0A"/>
               </w:rPr>
-              <w:t>&lt;&lt;</w:t>
-            </w:r>
-            <w:proofErr w:type="spellStart"/>
-            <w:r>
-              <w:rPr>
-                <w:rFonts w:ascii="GDSTransportWebsite" w:hAnsi="GDSTransportWebsite"/>
-                <w:color w:val="0A0A0A"/>
-              </w:rPr>
-              <w:t>disclosureOfNonElectronicDocuments.bespokeDirections</w:t>
-            </w:r>
-            <w:proofErr w:type="spellEnd"/>
-            <w:r>
-              <w:rPr>
-                <w:rFonts w:ascii="GDSTransportWebsite" w:hAnsi="GDSTransportWebsite"/>
-                <w:color w:val="0A0A0A"/>
-              </w:rPr>
-              <w:t>&gt;&gt;</w:t>
+              <w:t>&lt;&lt;disclosureOfNonElectronicDocuments.bespokeDirections&gt;&gt;</w:t>
             </w:r>
           </w:p>
         </w:tc>
@@ -3556,24 +2463,7 @@
                 <w:rFonts w:ascii="GDSTransportWebsite" w:hAnsi="GDSTransportWebsite"/>
                 <w:color w:val="0A0A0A"/>
               </w:rPr>
-              <w:lastRenderedPageBreak/>
-              <w:t>&lt;&lt;</w:t>
-            </w:r>
-            <w:proofErr w:type="spellStart"/>
-            <w:r>
-              <w:rPr>
-                <w:rFonts w:ascii="GDSTransportWebsite" w:hAnsi="GDSTransportWebsite"/>
-                <w:color w:val="0A0A0A"/>
-              </w:rPr>
-              <w:t>disclosureReport.disclosureFormFiledAndServed</w:t>
-            </w:r>
-            <w:proofErr w:type="spellEnd"/>
-            <w:r>
-              <w:rPr>
-                <w:rFonts w:ascii="GDSTransportWebsite" w:hAnsi="GDSTransportWebsite"/>
-                <w:color w:val="0A0A0A"/>
-              </w:rPr>
-              <w:t>&gt;&gt;</w:t>
+              <w:t>&lt;&lt;disclosureReport.disclosureFormFiledAndServed&gt;&gt;</w:t>
             </w:r>
           </w:p>
         </w:tc>
@@ -3588,7 +2478,6 @@
         </w:rPr>
         <w:t>&lt;&lt;cs</w:t>
       </w:r>
-      <w:proofErr w:type="gramStart"/>
       <w:r>
         <w:rPr>
           <w:rFonts w:ascii="GDSTransportWebsite" w:hAnsi="GDSTransportWebsite"/>
@@ -3598,7 +2487,6 @@
         </w:rPr>
         <w:t>_{</w:t>
       </w:r>
-      <w:proofErr w:type="gramEnd"/>
       <w:r>
         <w:rPr>
           <w:rFonts w:ascii="GDSTransportWebsite" w:hAnsi="GDSTransportWebsite"/>
@@ -3607,7 +2495,6 @@
         </w:rPr>
         <w:t>'Yes'=</w:t>
       </w:r>
-      <w:proofErr w:type="spellStart"/>
       <w:r>
         <w:rPr>
           <w:rFonts w:ascii="GDSTransportWebsite" w:hAnsi="GDSTransportWebsite"/>
@@ -3615,7 +2502,6 @@
         </w:rPr>
         <w:t>disclosureReport.disclosureFormFiledAndServed</w:t>
       </w:r>
-      <w:proofErr w:type="spellEnd"/>
       <w:r>
         <w:rPr>
           <w:rFonts w:ascii="GDSTransportWebsite" w:hAnsi="GDSTransportWebsite"/>
@@ -3707,23 +2593,7 @@
                 <w:rFonts w:ascii="GDSTransportWebsite" w:hAnsi="GDSTransportWebsite"/>
                 <w:color w:val="0A0A0A"/>
               </w:rPr>
-              <w:t>&lt;&lt;</w:t>
-            </w:r>
-            <w:proofErr w:type="spellStart"/>
-            <w:r>
-              <w:rPr>
-                <w:rFonts w:ascii="GDSTransportWebsite" w:hAnsi="GDSTransportWebsite"/>
-                <w:color w:val="0A0A0A"/>
-              </w:rPr>
-              <w:t>disclosureReport.draftOrderNumber</w:t>
-            </w:r>
-            <w:proofErr w:type="spellEnd"/>
-            <w:r>
-              <w:rPr>
-                <w:rFonts w:ascii="GDSTransportWebsite" w:hAnsi="GDSTransportWebsite"/>
-                <w:color w:val="0A0A0A"/>
-              </w:rPr>
-              <w:t>&gt;&gt;</w:t>
+              <w:t>&lt;&lt;disclosureReport.draftOrderNumber&gt;&gt;</w:t>
             </w:r>
           </w:p>
         </w:tc>
@@ -3770,6 +2640,7 @@
           <w:color w:val="0A0A0A"/>
           <w:shd w:val="clear" w:color="auto" w:fill="FFFFFF"/>
         </w:rPr>
+        <w:lastRenderedPageBreak/>
         <w:t>&lt;&lt;es_&gt;&gt;</w:t>
       </w:r>
     </w:p>
@@ -3899,25 +2770,7 @@
                 <w:rFonts w:ascii="GDSTransportWebsite" w:hAnsi="GDSTransportWebsite"/>
                 <w:color w:val="0A0A0A"/>
               </w:rPr>
-              <w:t>&lt;&lt;</w:t>
-            </w:r>
-            <w:proofErr w:type="spellStart"/>
-            <w:proofErr w:type="gramStart"/>
-            <w:r>
-              <w:rPr>
-                <w:rFonts w:ascii="GDSTransportWebsite" w:hAnsi="GDSTransportWebsite"/>
-                <w:color w:val="0A0A0A"/>
-              </w:rPr>
-              <w:t>experts.expertRequired</w:t>
-            </w:r>
-            <w:proofErr w:type="spellEnd"/>
-            <w:proofErr w:type="gramEnd"/>
-            <w:r>
-              <w:rPr>
-                <w:rFonts w:ascii="GDSTransportWebsite" w:hAnsi="GDSTransportWebsite"/>
-                <w:color w:val="0A0A0A"/>
-              </w:rPr>
-              <w:t>&gt;&gt;</w:t>
+              <w:t>&lt;&lt;experts.expertRequired&gt;&gt;</w:t>
             </w:r>
           </w:p>
         </w:tc>
@@ -3930,27 +2783,7 @@
           <w:color w:val="0A0A0A"/>
           <w:shd w:val="clear" w:color="auto" w:fill="FFFFFF"/>
         </w:rPr>
-        <w:t>&lt;&lt;cs_{</w:t>
-      </w:r>
-      <w:proofErr w:type="spellStart"/>
-      <w:proofErr w:type="gramStart"/>
-      <w:r>
-        <w:rPr>
-          <w:rFonts w:ascii="GDSTransportWebsite" w:hAnsi="GDSTransportWebsite"/>
-          <w:color w:val="0A0A0A"/>
-          <w:shd w:val="clear" w:color="auto" w:fill="FFFFFF"/>
-        </w:rPr>
-        <w:t>experts.expertRequired</w:t>
-      </w:r>
-      <w:proofErr w:type="spellEnd"/>
-      <w:proofErr w:type="gramEnd"/>
-      <w:r>
-        <w:rPr>
-          <w:rFonts w:ascii="GDSTransportWebsite" w:hAnsi="GDSTransportWebsite"/>
-          <w:color w:val="0A0A0A"/>
-          <w:shd w:val="clear" w:color="auto" w:fill="FFFFFF"/>
-        </w:rPr>
-        <w:t>='Yes'}&gt;&gt;</w:t>
+        <w:t>&lt;&lt;cs_{experts.expertRequired='Yes'}&gt;&gt;</w:t>
       </w:r>
     </w:p>
     <w:tbl>
@@ -3996,29 +2829,7 @@
                 <w:color w:val="0A0A0A"/>
                 <w:shd w:val="clear" w:color="auto" w:fill="FFFFFF"/>
               </w:rPr>
-              <w:t xml:space="preserve">Have you already sent expert reports or </w:t>
-            </w:r>
-            <w:proofErr w:type="gramStart"/>
-            <w:r>
-              <w:rPr>
-                <w:rFonts w:ascii="GDSTransportWebsite" w:hAnsi="GDSTransportWebsite"/>
-                <w:b/>
-                <w:bCs/>
-                <w:color w:val="0A0A0A"/>
-                <w:shd w:val="clear" w:color="auto" w:fill="FFFFFF"/>
-              </w:rPr>
-              <w:t>similar to</w:t>
-            </w:r>
-            <w:proofErr w:type="gramEnd"/>
-            <w:r>
-              <w:rPr>
-                <w:rFonts w:ascii="GDSTransportWebsite" w:hAnsi="GDSTransportWebsite"/>
-                <w:b/>
-                <w:bCs/>
-                <w:color w:val="0A0A0A"/>
-                <w:shd w:val="clear" w:color="auto" w:fill="FFFFFF"/>
-              </w:rPr>
-              <w:t xml:space="preserve"> other parties?</w:t>
+              <w:t>Have you already sent expert reports or similar to other parties?</w:t>
             </w:r>
           </w:p>
           <w:p>
@@ -4042,35 +2853,16 @@
             <w:pPr>
               <w:spacing w:before="40" w:after="40"/>
               <w:rPr>
-                <w:rFonts w:ascii="Arial" w:hAnsi="Arial" w:cs="Arial"/>
-                <w:sz w:val="22"/>
-                <w:szCs w:val="22"/>
-              </w:rPr>
-            </w:pPr>
-            <w:r>
-              <w:rPr>
-                <w:rFonts w:ascii="GDSTransportWebsite" w:hAnsi="GDSTransportWebsite"/>
-                <w:color w:val="0A0A0A"/>
-              </w:rPr>
-              <w:t>&lt;&lt;</w:t>
-            </w:r>
-            <w:proofErr w:type="spellStart"/>
-            <w:proofErr w:type="gramStart"/>
-            <w:r>
-              <w:rPr>
-                <w:rFonts w:ascii="GDSTransportWebsite" w:hAnsi="GDSTransportWebsite"/>
-                <w:color w:val="0A0A0A"/>
-              </w:rPr>
-              <w:t>experts.expertReportsSent</w:t>
-            </w:r>
-            <w:proofErr w:type="spellEnd"/>
-            <w:proofErr w:type="gramEnd"/>
-            <w:r>
-              <w:rPr>
-                <w:rFonts w:ascii="GDSTransportWebsite" w:hAnsi="GDSTransportWebsite"/>
-                <w:color w:val="0A0A0A"/>
-              </w:rPr>
-              <w:t>&gt;&gt;</w:t>
+                <w:rFonts w:ascii="GDSTransportWebsite" w:hAnsi="GDSTransportWebsite"/>
+                <w:color w:val="0A0A0A"/>
+              </w:rPr>
+            </w:pPr>
+            <w:r>
+              <w:rPr>
+                <w:rFonts w:ascii="GDSTransportWebsite" w:hAnsi="GDSTransportWebsite"/>
+                <w:color w:val="0A0A0A"/>
+              </w:rPr>
+              <w:t>&lt;&lt;cs_{isBlank(experts.expertReportsSent)}&gt;&gt;Not Provided&lt;&lt;else&gt;&gt;&lt;&lt;experts.expertReportsSent&gt;&gt;&lt;&lt;es_&gt;&gt;</w:t>
             </w:r>
           </w:p>
         </w:tc>
@@ -4146,25 +2938,7 @@
                 <w:rFonts w:ascii="GDSTransportWebsite" w:hAnsi="GDSTransportWebsite"/>
                 <w:color w:val="0A0A0A"/>
               </w:rPr>
-              <w:t>&lt;&lt;</w:t>
-            </w:r>
-            <w:proofErr w:type="spellStart"/>
-            <w:proofErr w:type="gramStart"/>
-            <w:r>
-              <w:rPr>
-                <w:rFonts w:ascii="GDSTransportWebsite" w:hAnsi="GDSTransportWebsite"/>
-                <w:color w:val="0A0A0A"/>
-              </w:rPr>
-              <w:t>experts.jointExpertSuitable</w:t>
-            </w:r>
-            <w:proofErr w:type="spellEnd"/>
-            <w:proofErr w:type="gramEnd"/>
-            <w:r>
-              <w:rPr>
-                <w:rFonts w:ascii="GDSTransportWebsite" w:hAnsi="GDSTransportWebsite"/>
-                <w:color w:val="0A0A0A"/>
-              </w:rPr>
-              <w:t>&gt;&gt;</w:t>
+              <w:t>&lt;&lt;cs_{isBlank(experts.jointExpertSuitable)}&gt;&gt;Not Provided&lt;&lt;else&gt;&gt;&lt;&lt;experts.jointExpertSuitable&gt;&gt;&lt;&lt;es_&gt;&gt;</w:t>
             </w:r>
           </w:p>
         </w:tc>
@@ -4195,35 +2969,7 @@
                 <w:color w:val="0A0A0A"/>
                 <w:shd w:val="clear" w:color="auto" w:fill="FFFFFF"/>
               </w:rPr>
-              <w:t>&lt;&lt;</w:t>
-            </w:r>
-            <w:proofErr w:type="spellStart"/>
-            <w:r>
-              <w:rPr>
-                <w:rFonts w:ascii="GDSTransportWebsite" w:hAnsi="GDSTransportWebsite"/>
-                <w:color w:val="0A0A0A"/>
-                <w:shd w:val="clear" w:color="auto" w:fill="FFFFFF"/>
-              </w:rPr>
-              <w:t>rr_</w:t>
-            </w:r>
-            <w:proofErr w:type="gramStart"/>
-            <w:r>
-              <w:rPr>
-                <w:rFonts w:ascii="GDSTransportWebsite" w:hAnsi="GDSTransportWebsite"/>
-                <w:color w:val="0A0A0A"/>
-                <w:shd w:val="clear" w:color="auto" w:fill="FFFFFF"/>
-              </w:rPr>
-              <w:t>experts.details</w:t>
-            </w:r>
-            <w:proofErr w:type="spellEnd"/>
-            <w:proofErr w:type="gramEnd"/>
-            <w:r>
-              <w:rPr>
-                <w:rFonts w:ascii="GDSTransportWebsite" w:hAnsi="GDSTransportWebsite"/>
-                <w:color w:val="0A0A0A"/>
-                <w:shd w:val="clear" w:color="auto" w:fill="FFFFFF"/>
-              </w:rPr>
-              <w:t>&gt;&gt;</w:t>
+              <w:t>&lt;&lt;rr_experts.details&gt;&gt;</w:t>
             </w:r>
           </w:p>
         </w:tc>
@@ -4256,23 +3002,7 @@
                 <w:rFonts w:ascii="GDSTransportWebsite" w:hAnsi="GDSTransportWebsite"/>
                 <w:color w:val="0A0A0A"/>
               </w:rPr>
-              <w:t>Expert &lt;&lt;$</w:t>
-            </w:r>
-            <w:proofErr w:type="spellStart"/>
-            <w:r>
-              <w:rPr>
-                <w:rFonts w:ascii="GDSTransportWebsite" w:hAnsi="GDSTransportWebsite"/>
-                <w:color w:val="0A0A0A"/>
-              </w:rPr>
-              <w:t>itemnum</w:t>
-            </w:r>
-            <w:proofErr w:type="spellEnd"/>
-            <w:r>
-              <w:rPr>
-                <w:rFonts w:ascii="GDSTransportWebsite" w:hAnsi="GDSTransportWebsite"/>
-                <w:color w:val="0A0A0A"/>
-              </w:rPr>
-              <w:t>&gt;&gt;</w:t>
+              <w:t>Expert &lt;&lt;$itemnum&gt;&gt;</w:t>
             </w:r>
           </w:p>
         </w:tc>
@@ -4349,25 +3079,8 @@
                 <w:rFonts w:ascii="GDSTransportWebsite" w:hAnsi="GDSTransportWebsite"/>
                 <w:color w:val="0A0A0A"/>
               </w:rPr>
-              <w:t>&lt;&lt;cs_{</w:t>
-            </w:r>
-            <w:proofErr w:type="spellStart"/>
-            <w:r>
-              <w:rPr>
-                <w:rFonts w:ascii="GDSTransportWebsite" w:hAnsi="GDSTransportWebsite"/>
-                <w:color w:val="0A0A0A"/>
-              </w:rPr>
-              <w:t>isBlank</w:t>
-            </w:r>
-            <w:proofErr w:type="spellEnd"/>
-            <w:r>
-              <w:rPr>
-                <w:rFonts w:ascii="GDSTransportWebsite" w:hAnsi="GDSTransportWebsite"/>
-                <w:color w:val="0A0A0A"/>
-              </w:rPr>
-              <w:t>(</w:t>
-            </w:r>
-            <w:proofErr w:type="spellStart"/>
+              <w:t>&lt;&lt;cs_{isBlank(</w:t>
+            </w:r>
             <w:r>
               <w:rPr>
                 <w:rFonts w:ascii="GDSTransportWebsite" w:hAnsi="GDSTransportWebsite"/>
@@ -4375,7 +3088,6 @@
               </w:rPr>
               <w:t>firstName</w:t>
             </w:r>
-            <w:proofErr w:type="spellEnd"/>
             <w:r>
               <w:rPr>
                 <w:rFonts w:ascii="GDSTransportWebsite" w:hAnsi="GDSTransportWebsite"/>
@@ -4383,7 +3095,6 @@
               </w:rPr>
               <w:t xml:space="preserve">)}&gt;&gt;Not Provided&lt;&lt;else&gt;&gt;&lt;&lt; </w:t>
             </w:r>
-            <w:proofErr w:type="spellStart"/>
             <w:r>
               <w:rPr>
                 <w:rFonts w:ascii="GDSTransportWebsite" w:hAnsi="GDSTransportWebsite"/>
@@ -4391,7 +3102,6 @@
               </w:rPr>
               <w:t>firstName</w:t>
             </w:r>
-            <w:proofErr w:type="spellEnd"/>
             <w:r>
               <w:rPr>
                 <w:rFonts w:ascii="GDSTransportWebsite" w:hAnsi="GDSTransportWebsite"/>
@@ -4404,23 +3114,7 @@
                 <w:rFonts w:ascii="GDSTransportWebsite" w:hAnsi="GDSTransportWebsite"/>
                 <w:color w:val="0A0A0A"/>
               </w:rPr>
-              <w:t xml:space="preserve"> &lt;&lt;</w:t>
-            </w:r>
-            <w:proofErr w:type="spellStart"/>
-            <w:r>
-              <w:rPr>
-                <w:rFonts w:ascii="GDSTransportWebsite" w:hAnsi="GDSTransportWebsite"/>
-                <w:color w:val="0A0A0A"/>
-              </w:rPr>
-              <w:t>lastName</w:t>
-            </w:r>
-            <w:proofErr w:type="spellEnd"/>
-            <w:r>
-              <w:rPr>
-                <w:rFonts w:ascii="GDSTransportWebsite" w:hAnsi="GDSTransportWebsite"/>
-                <w:color w:val="0A0A0A"/>
-              </w:rPr>
-              <w:t>&gt;&gt;</w:t>
+              <w:t xml:space="preserve"> &lt;&lt;lastName&gt;&gt;</w:t>
             </w:r>
             <w:r>
               <w:rPr>
@@ -4506,23 +3200,13 @@
               </w:rPr>
               <w:t>&lt;&lt;cs_{</w:t>
             </w:r>
-            <w:proofErr w:type="spellStart"/>
-            <w:r>
-              <w:rPr>
-                <w:rFonts w:ascii="GDSTransportWebsite" w:hAnsi="GDSTransportWebsite"/>
-                <w:color w:val="0A0A0A"/>
-              </w:rPr>
-              <w:t>isBlank</w:t>
-            </w:r>
-            <w:proofErr w:type="spellEnd"/>
-            <w:r>
-              <w:rPr>
-                <w:rFonts w:ascii="GDSTransportWebsite" w:hAnsi="GDSTransportWebsite"/>
-                <w:color w:val="0A0A0A"/>
-              </w:rPr>
-              <w:t>(</w:t>
-            </w:r>
-            <w:proofErr w:type="spellStart"/>
+            <w:r>
+              <w:rPr>
+                <w:rFonts w:ascii="GDSTransportWebsite" w:hAnsi="GDSTransportWebsite"/>
+                <w:color w:val="0A0A0A"/>
+              </w:rPr>
+              <w:t>isBlank(</w:t>
+            </w:r>
             <w:r>
               <w:rPr>
                 <w:rFonts w:ascii="GDSTransportWebsite" w:hAnsi="GDSTransportWebsite"/>
@@ -4530,7 +3214,6 @@
               </w:rPr>
               <w:t>phoneNumber</w:t>
             </w:r>
-            <w:proofErr w:type="spellEnd"/>
             <w:r>
               <w:rPr>
                 <w:rFonts w:ascii="GDSTransportWebsite" w:hAnsi="GDSTransportWebsite"/>
@@ -4557,30 +3240,7 @@
                 <w:rFonts w:ascii="GDSTransportWebsite" w:hAnsi="GDSTransportWebsite"/>
                 <w:color w:val="0A0A0A"/>
               </w:rPr>
-              <w:t>&lt;&lt;</w:t>
-            </w:r>
-            <w:proofErr w:type="spellStart"/>
-            <w:r>
-              <w:rPr>
-                <w:rFonts w:ascii="GDSTransportWebsite" w:hAnsi="GDSTransportWebsite"/>
-                <w:color w:val="0A0A0A"/>
-              </w:rPr>
-              <w:t>phoneNumber</w:t>
-            </w:r>
-            <w:proofErr w:type="spellEnd"/>
-            <w:r>
-              <w:rPr>
-                <w:rFonts w:ascii="GDSTransportWebsite" w:hAnsi="GDSTransportWebsite"/>
-                <w:color w:val="0A0A0A"/>
-              </w:rPr>
-              <w:t>&gt;&gt;&lt;&lt;</w:t>
-            </w:r>
-            <w:r>
-              <w:rPr>
-                <w:rFonts w:ascii="GDSTransportWebsite" w:hAnsi="GDSTransportWebsite"/>
-                <w:color w:val="0A0A0A"/>
-              </w:rPr>
-              <w:t>es_&gt;&gt;</w:t>
+              <w:t>&lt;&lt;phoneNumber&gt;&gt;&lt;&lt;es_&gt;&gt;</w:t>
             </w:r>
           </w:p>
         </w:tc>
@@ -4657,55 +3317,7 @@
                 <w:rFonts w:ascii="GDSTransportWebsite" w:hAnsi="GDSTransportWebsite"/>
                 <w:color w:val="0A0A0A"/>
               </w:rPr>
-              <w:t>&lt;&lt;cs_{</w:t>
-            </w:r>
-            <w:proofErr w:type="spellStart"/>
-            <w:r>
-              <w:rPr>
-                <w:rFonts w:ascii="GDSTransportWebsite" w:hAnsi="GDSTransportWebsite"/>
-                <w:color w:val="0A0A0A"/>
-              </w:rPr>
-              <w:t>isBlank</w:t>
-            </w:r>
-            <w:proofErr w:type="spellEnd"/>
-            <w:r>
-              <w:rPr>
-                <w:rFonts w:ascii="GDSTransportWebsite" w:hAnsi="GDSTransportWebsite"/>
-                <w:color w:val="0A0A0A"/>
-              </w:rPr>
-              <w:t>(</w:t>
-            </w:r>
-            <w:proofErr w:type="spellStart"/>
-            <w:r>
-              <w:rPr>
-                <w:rFonts w:ascii="GDSTransportWebsite" w:hAnsi="GDSTransportWebsite"/>
-                <w:color w:val="0A0A0A"/>
-              </w:rPr>
-              <w:t>emailAddress</w:t>
-            </w:r>
-            <w:proofErr w:type="spellEnd"/>
-            <w:r>
-              <w:rPr>
-                <w:rFonts w:ascii="GDSTransportWebsite" w:hAnsi="GDSTransportWebsite"/>
-                <w:color w:val="0A0A0A"/>
-              </w:rPr>
-              <w:t>)}&gt;&gt;Not Provided&lt;&lt;else&gt;&gt;&lt;&lt;</w:t>
-            </w:r>
-            <w:proofErr w:type="spellStart"/>
-            <w:r>
-              <w:rPr>
-                <w:rFonts w:ascii="GDSTransportWebsite" w:hAnsi="GDSTransportWebsite"/>
-                <w:color w:val="0A0A0A"/>
-              </w:rPr>
-              <w:t>emailAddress</w:t>
-            </w:r>
-            <w:proofErr w:type="spellEnd"/>
-            <w:r>
-              <w:rPr>
-                <w:rFonts w:ascii="GDSTransportWebsite" w:hAnsi="GDSTransportWebsite"/>
-                <w:color w:val="0A0A0A"/>
-              </w:rPr>
-              <w:t>&gt;&gt;&lt;&lt;es_&gt;&gt;</w:t>
+              <w:t>&lt;&lt;cs_{isBlank(emailAddress)}&gt;&gt;Not Provided&lt;&lt;else&gt;&gt;&lt;&lt;emailAddress&gt;&gt;&lt;&lt;es_&gt;&gt;</w:t>
             </w:r>
           </w:p>
         </w:tc>
@@ -4774,34 +3386,15 @@
               <w:spacing w:before="40" w:after="40"/>
               <w:rPr>
                 <w:rFonts w:ascii="GDSTransportWebsite" w:hAnsi="GDSTransportWebsite"/>
-                <w:b/>
-                <w:bCs/>
-                <w:color w:val="0A0A0A"/>
-                <w:shd w:val="clear" w:color="auto" w:fill="FFFFFF"/>
-              </w:rPr>
-            </w:pPr>
-            <w:r>
-              <w:rPr>
-                <w:rFonts w:ascii="GDSTransportWebsite" w:hAnsi="GDSTransportWebsite"/>
-                <w:color w:val="0A0A0A"/>
-              </w:rPr>
-              <w:t>&lt;&lt;</w:t>
-            </w:r>
-            <w:proofErr w:type="spellStart"/>
-            <w:r>
-              <w:rPr>
-                <w:rFonts w:ascii="GDSTransportWebsite" w:hAnsi="GDSTransportWebsite"/>
-                <w:color w:val="0A0A0A"/>
-              </w:rPr>
-              <w:t>fieldOfExpertise</w:t>
-            </w:r>
-            <w:proofErr w:type="spellEnd"/>
-            <w:r>
-              <w:rPr>
-                <w:rFonts w:ascii="GDSTransportWebsite" w:hAnsi="GDSTransportWebsite"/>
-                <w:color w:val="0A0A0A"/>
-              </w:rPr>
-              <w:t>&gt;&gt;</w:t>
+                <w:color w:val="0A0A0A"/>
+              </w:rPr>
+            </w:pPr>
+            <w:r>
+              <w:rPr>
+                <w:rFonts w:ascii="GDSTransportWebsite" w:hAnsi="GDSTransportWebsite"/>
+                <w:color w:val="0A0A0A"/>
+              </w:rPr>
+              <w:t>&lt;&lt;cs_{isBlank(fieldOfExpertise)}&gt;&gt;Not Provided&lt;&lt;else&gt;&gt;&lt;&lt;fieldOfExpertise&gt;&gt;&lt;&lt;es_&gt;&gt;</w:t>
             </w:r>
           </w:p>
         </w:tc>
@@ -4881,23 +3474,7 @@
                 <w:rFonts w:ascii="GDSTransportWebsite" w:hAnsi="GDSTransportWebsite"/>
                 <w:color w:val="0A0A0A"/>
               </w:rPr>
-              <w:t>&lt;&lt;</w:t>
-            </w:r>
-            <w:proofErr w:type="spellStart"/>
-            <w:r>
-              <w:rPr>
-                <w:rFonts w:ascii="GDSTransportWebsite" w:hAnsi="GDSTransportWebsite"/>
-                <w:color w:val="0A0A0A"/>
-              </w:rPr>
-              <w:t>whyRequired</w:t>
-            </w:r>
-            <w:proofErr w:type="spellEnd"/>
-            <w:r>
-              <w:rPr>
-                <w:rFonts w:ascii="GDSTransportWebsite" w:hAnsi="GDSTransportWebsite"/>
-                <w:color w:val="0A0A0A"/>
-              </w:rPr>
-              <w:t>&gt;&gt;</w:t>
+              <w:t>&lt;&lt;cs_{isBlank(whyRequired)}&gt;&gt;Not Provided&lt;&lt;else&gt;&gt;&lt;&lt;whyRequired&gt;&gt;&lt;&lt;es_&gt;&gt;</w:t>
             </w:r>
           </w:p>
         </w:tc>
@@ -4977,23 +3554,7 @@
                 <w:rFonts w:ascii="GDSTransportWebsite" w:hAnsi="GDSTransportWebsite"/>
                 <w:color w:val="0A0A0A"/>
               </w:rPr>
-              <w:t>&lt;&lt;</w:t>
-            </w:r>
-            <w:proofErr w:type="spellStart"/>
-            <w:r>
-              <w:rPr>
-                <w:rFonts w:ascii="GDSTransportWebsite" w:hAnsi="GDSTransportWebsite"/>
-                <w:color w:val="0A0A0A"/>
-              </w:rPr>
-              <w:t>formattedCost</w:t>
-            </w:r>
-            <w:proofErr w:type="spellEnd"/>
-            <w:r>
-              <w:rPr>
-                <w:rFonts w:ascii="GDSTransportWebsite" w:hAnsi="GDSTransportWebsite"/>
-                <w:color w:val="0A0A0A"/>
-              </w:rPr>
-              <w:t>&gt;&gt;</w:t>
+              <w:t>&lt;&lt;cs_{isBlank(formattedCost)}&gt;&gt;Not Provided&lt;&lt;else&gt;&gt;&lt;&lt;formattedCost&gt;&gt;&lt;&lt;es_&gt;&gt;</w:t>
             </w:r>
           </w:p>
         </w:tc>
@@ -5025,35 +3586,7 @@
                 <w:color w:val="0A0A0A"/>
                 <w:shd w:val="clear" w:color="auto" w:fill="FFFFFF"/>
               </w:rPr>
-              <w:t>&lt;&lt;</w:t>
-            </w:r>
-            <w:proofErr w:type="spellStart"/>
-            <w:r>
-              <w:rPr>
-                <w:rFonts w:ascii="GDSTransportWebsite" w:hAnsi="GDSTransportWebsite"/>
-                <w:color w:val="0A0A0A"/>
-                <w:shd w:val="clear" w:color="auto" w:fill="FFFFFF"/>
-              </w:rPr>
-              <w:t>er_</w:t>
-            </w:r>
-            <w:proofErr w:type="gramStart"/>
-            <w:r>
-              <w:rPr>
-                <w:rFonts w:ascii="GDSTransportWebsite" w:hAnsi="GDSTransportWebsite"/>
-                <w:color w:val="0A0A0A"/>
-                <w:shd w:val="clear" w:color="auto" w:fill="FFFFFF"/>
-              </w:rPr>
-              <w:t>experts.details</w:t>
-            </w:r>
-            <w:proofErr w:type="spellEnd"/>
-            <w:proofErr w:type="gramEnd"/>
-            <w:r>
-              <w:rPr>
-                <w:rFonts w:ascii="GDSTransportWebsite" w:hAnsi="GDSTransportWebsite"/>
-                <w:color w:val="0A0A0A"/>
-                <w:shd w:val="clear" w:color="auto" w:fill="FFFFFF"/>
-              </w:rPr>
-              <w:t>&gt;&gt;</w:t>
+              <w:t>&lt;&lt;er_experts.details&gt;&gt;</w:t>
             </w:r>
           </w:p>
         </w:tc>
@@ -5149,7 +3682,6 @@
                 <w:color w:val="0A0A0A"/>
                 <w:shd w:val="clear" w:color="auto" w:fill="FFFFFF"/>
               </w:rPr>
-              <w:lastRenderedPageBreak/>
               <w:t>Are there witnesses who should attend the hearing?</w:t>
             </w:r>
           </w:p>
@@ -5184,25 +3716,7 @@
                 <w:rFonts w:ascii="GDSTransportWebsite" w:hAnsi="GDSTransportWebsite"/>
                 <w:color w:val="0A0A0A"/>
               </w:rPr>
-              <w:t>&lt;&lt;</w:t>
-            </w:r>
-            <w:proofErr w:type="spellStart"/>
-            <w:proofErr w:type="gramStart"/>
-            <w:r>
-              <w:rPr>
-                <w:rFonts w:ascii="GDSTransportWebsite" w:hAnsi="GDSTransportWebsite"/>
-                <w:color w:val="0A0A0A"/>
-              </w:rPr>
-              <w:t>witnesses.witnessesToAppear</w:t>
-            </w:r>
-            <w:proofErr w:type="spellEnd"/>
-            <w:proofErr w:type="gramEnd"/>
-            <w:r>
-              <w:rPr>
-                <w:rFonts w:ascii="GDSTransportWebsite" w:hAnsi="GDSTransportWebsite"/>
-                <w:color w:val="0A0A0A"/>
-              </w:rPr>
-              <w:t>&gt;&gt;</w:t>
+              <w:t>&lt;&lt;witnesses.witnessesToAppear&gt;&gt;</w:t>
             </w:r>
           </w:p>
         </w:tc>
@@ -5233,35 +3747,7 @@
                 <w:color w:val="0A0A0A"/>
                 <w:shd w:val="clear" w:color="auto" w:fill="FFFFFF"/>
               </w:rPr>
-              <w:t>&lt;&lt;</w:t>
-            </w:r>
-            <w:proofErr w:type="spellStart"/>
-            <w:r>
-              <w:rPr>
-                <w:rFonts w:ascii="GDSTransportWebsite" w:hAnsi="GDSTransportWebsite"/>
-                <w:color w:val="0A0A0A"/>
-                <w:shd w:val="clear" w:color="auto" w:fill="FFFFFF"/>
-              </w:rPr>
-              <w:t>rr_</w:t>
-            </w:r>
-            <w:proofErr w:type="gramStart"/>
-            <w:r>
-              <w:rPr>
-                <w:rFonts w:ascii="GDSTransportWebsite" w:hAnsi="GDSTransportWebsite"/>
-                <w:color w:val="0A0A0A"/>
-                <w:shd w:val="clear" w:color="auto" w:fill="FFFFFF"/>
-              </w:rPr>
-              <w:t>witnesses.details</w:t>
-            </w:r>
-            <w:proofErr w:type="spellEnd"/>
-            <w:proofErr w:type="gramEnd"/>
-            <w:r>
-              <w:rPr>
-                <w:rFonts w:ascii="GDSTransportWebsite" w:hAnsi="GDSTransportWebsite"/>
-                <w:color w:val="0A0A0A"/>
-                <w:shd w:val="clear" w:color="auto" w:fill="FFFFFF"/>
-              </w:rPr>
-              <w:t>&gt;&gt;</w:t>
+              <w:t>&lt;&lt;rr_witnesses.details&gt;&gt;</w:t>
             </w:r>
           </w:p>
         </w:tc>
@@ -5294,23 +3780,7 @@
                 <w:rFonts w:ascii="GDSTransportWebsite" w:hAnsi="GDSTransportWebsite"/>
                 <w:color w:val="0A0A0A"/>
               </w:rPr>
-              <w:t>Witness &lt;&lt;$</w:t>
-            </w:r>
-            <w:proofErr w:type="spellStart"/>
-            <w:r>
-              <w:rPr>
-                <w:rFonts w:ascii="GDSTransportWebsite" w:hAnsi="GDSTransportWebsite"/>
-                <w:color w:val="0A0A0A"/>
-              </w:rPr>
-              <w:t>itemnum</w:t>
-            </w:r>
-            <w:proofErr w:type="spellEnd"/>
-            <w:r>
-              <w:rPr>
-                <w:rFonts w:ascii="GDSTransportWebsite" w:hAnsi="GDSTransportWebsite"/>
-                <w:color w:val="0A0A0A"/>
-              </w:rPr>
-              <w:t>&gt;&gt;</w:t>
+              <w:t>Witness &lt;&lt;$itemnum&gt;&gt;</w:t>
             </w:r>
           </w:p>
         </w:tc>
@@ -5348,6 +3818,7 @@
                 <w:color w:val="0A0A0A"/>
                 <w:shd w:val="clear" w:color="auto" w:fill="FFFFFF"/>
               </w:rPr>
+              <w:lastRenderedPageBreak/>
               <w:t>Name</w:t>
             </w:r>
           </w:p>
@@ -5378,71 +3849,7 @@
                 <w:rFonts w:ascii="GDSTransportWebsite" w:hAnsi="GDSTransportWebsite"/>
                 <w:color w:val="0A0A0A"/>
               </w:rPr>
-              <w:t>&lt;&lt;cs_{</w:t>
-            </w:r>
-            <w:proofErr w:type="spellStart"/>
-            <w:r>
-              <w:rPr>
-                <w:rFonts w:ascii="GDSTransportWebsite" w:hAnsi="GDSTransportWebsite"/>
-                <w:color w:val="0A0A0A"/>
-              </w:rPr>
-              <w:t>isBlank</w:t>
-            </w:r>
-            <w:proofErr w:type="spellEnd"/>
-            <w:r>
-              <w:rPr>
-                <w:rFonts w:ascii="GDSTransportWebsite" w:hAnsi="GDSTransportWebsite"/>
-                <w:color w:val="0A0A0A"/>
-              </w:rPr>
-              <w:t>(</w:t>
-            </w:r>
-            <w:proofErr w:type="spellStart"/>
-            <w:r>
-              <w:rPr>
-                <w:rFonts w:ascii="GDSTransportWebsite" w:hAnsi="GDSTransportWebsite"/>
-                <w:color w:val="0A0A0A"/>
-              </w:rPr>
-              <w:t>firstName</w:t>
-            </w:r>
-            <w:proofErr w:type="spellEnd"/>
-            <w:r>
-              <w:rPr>
-                <w:rFonts w:ascii="GDSTransportWebsite" w:hAnsi="GDSTransportWebsite"/>
-                <w:color w:val="0A0A0A"/>
-              </w:rPr>
-              <w:t xml:space="preserve">)}&gt;&gt;Not Provided&lt;&lt;else&gt;&gt;&lt;&lt; </w:t>
-            </w:r>
-            <w:proofErr w:type="spellStart"/>
-            <w:r>
-              <w:rPr>
-                <w:rFonts w:ascii="GDSTransportWebsite" w:hAnsi="GDSTransportWebsite"/>
-                <w:color w:val="0A0A0A"/>
-              </w:rPr>
-              <w:t>firstName</w:t>
-            </w:r>
-            <w:proofErr w:type="spellEnd"/>
-            <w:r>
-              <w:rPr>
-                <w:rFonts w:ascii="GDSTransportWebsite" w:hAnsi="GDSTransportWebsite"/>
-                <w:color w:val="0A0A0A"/>
-              </w:rPr>
-              <w:t>&gt;&gt; &lt;&lt;</w:t>
-            </w:r>
-            <w:proofErr w:type="spellStart"/>
-            <w:r>
-              <w:rPr>
-                <w:rFonts w:ascii="GDSTransportWebsite" w:hAnsi="GDSTransportWebsite"/>
-                <w:color w:val="0A0A0A"/>
-              </w:rPr>
-              <w:t>lastName</w:t>
-            </w:r>
-            <w:proofErr w:type="spellEnd"/>
-            <w:r>
-              <w:rPr>
-                <w:rFonts w:ascii="GDSTransportWebsite" w:hAnsi="GDSTransportWebsite"/>
-                <w:color w:val="0A0A0A"/>
-              </w:rPr>
-              <w:t>&gt;&gt;&lt;&lt;es_&gt;&gt;</w:t>
+              <w:t>&lt;&lt;cs_{isBlank(firstName)}&gt;&gt;Not Provided&lt;&lt;else&gt;&gt;&lt;&lt; firstName&gt;&gt; &lt;&lt;lastName&gt;&gt;&lt;&lt;es_&gt;&gt;</w:t>
             </w:r>
           </w:p>
         </w:tc>
@@ -5507,55 +3914,7 @@
                 <w:rFonts w:ascii="GDSTransportWebsite" w:hAnsi="GDSTransportWebsite"/>
                 <w:color w:val="0A0A0A"/>
               </w:rPr>
-              <w:t>&lt;&lt;cs_{</w:t>
-            </w:r>
-            <w:proofErr w:type="spellStart"/>
-            <w:r>
-              <w:rPr>
-                <w:rFonts w:ascii="GDSTransportWebsite" w:hAnsi="GDSTransportWebsite"/>
-                <w:color w:val="0A0A0A"/>
-              </w:rPr>
-              <w:t>isBlank</w:t>
-            </w:r>
-            <w:proofErr w:type="spellEnd"/>
-            <w:r>
-              <w:rPr>
-                <w:rFonts w:ascii="GDSTransportWebsite" w:hAnsi="GDSTransportWebsite"/>
-                <w:color w:val="0A0A0A"/>
-              </w:rPr>
-              <w:t>(</w:t>
-            </w:r>
-            <w:proofErr w:type="spellStart"/>
-            <w:r>
-              <w:rPr>
-                <w:rFonts w:ascii="GDSTransportWebsite" w:hAnsi="GDSTransportWebsite"/>
-                <w:color w:val="0A0A0A"/>
-              </w:rPr>
-              <w:t>phoneNumber</w:t>
-            </w:r>
-            <w:proofErr w:type="spellEnd"/>
-            <w:r>
-              <w:rPr>
-                <w:rFonts w:ascii="GDSTransportWebsite" w:hAnsi="GDSTransportWebsite"/>
-                <w:color w:val="0A0A0A"/>
-              </w:rPr>
-              <w:t>)}&gt;&gt;Not Provided&lt;&lt;else&gt;&gt;&lt;&lt;</w:t>
-            </w:r>
-            <w:proofErr w:type="spellStart"/>
-            <w:r>
-              <w:rPr>
-                <w:rFonts w:ascii="GDSTransportWebsite" w:hAnsi="GDSTransportWebsite"/>
-                <w:color w:val="0A0A0A"/>
-              </w:rPr>
-              <w:t>phoneNumber</w:t>
-            </w:r>
-            <w:proofErr w:type="spellEnd"/>
-            <w:r>
-              <w:rPr>
-                <w:rFonts w:ascii="GDSTransportWebsite" w:hAnsi="GDSTransportWebsite"/>
-                <w:color w:val="0A0A0A"/>
-              </w:rPr>
-              <w:t>&gt;&gt;&lt;&lt;es_&gt;&gt;</w:t>
+              <w:t>&lt;&lt;cs_{isBlank(phoneNumber)}&gt;&gt;Not Provided&lt;&lt;else&gt;&gt;&lt;&lt;phoneNumber&gt;&gt;&lt;&lt;es_&gt;&gt;</w:t>
             </w:r>
           </w:p>
         </w:tc>
@@ -5620,55 +3979,7 @@
                 <w:rFonts w:ascii="GDSTransportWebsite" w:hAnsi="GDSTransportWebsite"/>
                 <w:color w:val="0A0A0A"/>
               </w:rPr>
-              <w:t>&lt;&lt;cs_{</w:t>
-            </w:r>
-            <w:proofErr w:type="spellStart"/>
-            <w:r>
-              <w:rPr>
-                <w:rFonts w:ascii="GDSTransportWebsite" w:hAnsi="GDSTransportWebsite"/>
-                <w:color w:val="0A0A0A"/>
-              </w:rPr>
-              <w:t>isBlank</w:t>
-            </w:r>
-            <w:proofErr w:type="spellEnd"/>
-            <w:r>
-              <w:rPr>
-                <w:rFonts w:ascii="GDSTransportWebsite" w:hAnsi="GDSTransportWebsite"/>
-                <w:color w:val="0A0A0A"/>
-              </w:rPr>
-              <w:t>(</w:t>
-            </w:r>
-            <w:proofErr w:type="spellStart"/>
-            <w:r>
-              <w:rPr>
-                <w:rFonts w:ascii="GDSTransportWebsite" w:hAnsi="GDSTransportWebsite"/>
-                <w:color w:val="0A0A0A"/>
-              </w:rPr>
-              <w:t>emailAddress</w:t>
-            </w:r>
-            <w:proofErr w:type="spellEnd"/>
-            <w:r>
-              <w:rPr>
-                <w:rFonts w:ascii="GDSTransportWebsite" w:hAnsi="GDSTransportWebsite"/>
-                <w:color w:val="0A0A0A"/>
-              </w:rPr>
-              <w:t>)}&gt;&gt;Not Provided&lt;&lt;else&gt;&gt;&lt;&lt;</w:t>
-            </w:r>
-            <w:proofErr w:type="spellStart"/>
-            <w:r>
-              <w:rPr>
-                <w:rFonts w:ascii="GDSTransportWebsite" w:hAnsi="GDSTransportWebsite"/>
-                <w:color w:val="0A0A0A"/>
-              </w:rPr>
-              <w:t>emailAddress</w:t>
-            </w:r>
-            <w:proofErr w:type="spellEnd"/>
-            <w:r>
-              <w:rPr>
-                <w:rFonts w:ascii="GDSTransportWebsite" w:hAnsi="GDSTransportWebsite"/>
-                <w:color w:val="0A0A0A"/>
-              </w:rPr>
-              <w:t>&gt;&gt;&lt;&lt;es_&gt;&gt;</w:t>
+              <w:t>&lt;&lt;cs_{isBlank(emailAddress)}&gt;&gt;Not Provided&lt;&lt;else&gt;&gt;&lt;&lt;emailAddress&gt;&gt;&lt;&lt;es_&gt;&gt;</w:t>
             </w:r>
           </w:p>
         </w:tc>
@@ -5748,23 +4059,7 @@
                 <w:rFonts w:ascii="GDSTransportWebsite" w:hAnsi="GDSTransportWebsite"/>
                 <w:color w:val="0A0A0A"/>
               </w:rPr>
-              <w:t>&lt;&lt;</w:t>
-            </w:r>
-            <w:proofErr w:type="spellStart"/>
-            <w:r>
-              <w:rPr>
-                <w:rFonts w:ascii="GDSTransportWebsite" w:hAnsi="GDSTransportWebsite"/>
-                <w:color w:val="0A0A0A"/>
-              </w:rPr>
-              <w:t>reasonForWitness</w:t>
-            </w:r>
-            <w:proofErr w:type="spellEnd"/>
-            <w:r>
-              <w:rPr>
-                <w:rFonts w:ascii="GDSTransportWebsite" w:hAnsi="GDSTransportWebsite"/>
-                <w:color w:val="0A0A0A"/>
-              </w:rPr>
-              <w:t>&gt;&gt;</w:t>
+              <w:t>&lt;&lt;reasonForWitness&gt;&gt;</w:t>
             </w:r>
           </w:p>
         </w:tc>
@@ -5796,35 +4091,7 @@
                 <w:color w:val="0A0A0A"/>
                 <w:shd w:val="clear" w:color="auto" w:fill="FFFFFF"/>
               </w:rPr>
-              <w:t>&lt;&lt;</w:t>
-            </w:r>
-            <w:proofErr w:type="spellStart"/>
-            <w:r>
-              <w:rPr>
-                <w:rFonts w:ascii="GDSTransportWebsite" w:hAnsi="GDSTransportWebsite"/>
-                <w:color w:val="0A0A0A"/>
-                <w:shd w:val="clear" w:color="auto" w:fill="FFFFFF"/>
-              </w:rPr>
-              <w:t>er_</w:t>
-            </w:r>
-            <w:proofErr w:type="gramStart"/>
-            <w:r>
-              <w:rPr>
-                <w:rFonts w:ascii="GDSTransportWebsite" w:hAnsi="GDSTransportWebsite"/>
-                <w:color w:val="0A0A0A"/>
-                <w:shd w:val="clear" w:color="auto" w:fill="FFFFFF"/>
-              </w:rPr>
-              <w:t>witnesses.details</w:t>
-            </w:r>
-            <w:proofErr w:type="spellEnd"/>
-            <w:proofErr w:type="gramEnd"/>
-            <w:r>
-              <w:rPr>
-                <w:rFonts w:ascii="GDSTransportWebsite" w:hAnsi="GDSTransportWebsite"/>
-                <w:color w:val="0A0A0A"/>
-                <w:shd w:val="clear" w:color="auto" w:fill="FFFFFF"/>
-              </w:rPr>
-              <w:t>&gt;&gt;</w:t>
+              <w:t>&lt;&lt;er_witnesses.details&gt;&gt;</w:t>
             </w:r>
           </w:p>
         </w:tc>
@@ -5939,23 +4206,7 @@
                 <w:rFonts w:ascii="GDSTransportWebsite" w:hAnsi="GDSTransportWebsite"/>
                 <w:color w:val="0A0A0A"/>
               </w:rPr>
-              <w:t>&lt;&lt;</w:t>
-            </w:r>
-            <w:proofErr w:type="spellStart"/>
-            <w:r>
-              <w:rPr>
-                <w:rFonts w:ascii="GDSTransportWebsite" w:hAnsi="GDSTransportWebsite"/>
-                <w:color w:val="0A0A0A"/>
-              </w:rPr>
-              <w:t>welshLanguageRequirements.court</w:t>
-            </w:r>
-            <w:proofErr w:type="spellEnd"/>
-            <w:r>
-              <w:rPr>
-                <w:rFonts w:ascii="GDSTransportWebsite" w:hAnsi="GDSTransportWebsite"/>
-                <w:color w:val="0A0A0A"/>
-              </w:rPr>
-              <w:t>&gt;&gt;</w:t>
+              <w:t>&lt;&lt;welshLanguageRequirements.court&gt;&gt;</w:t>
             </w:r>
           </w:p>
         </w:tc>
@@ -6034,23 +4285,7 @@
                 <w:rFonts w:ascii="GDSTransportWebsite" w:hAnsi="GDSTransportWebsite"/>
                 <w:color w:val="0A0A0A"/>
               </w:rPr>
-              <w:t>&lt;&lt;</w:t>
-            </w:r>
-            <w:proofErr w:type="spellStart"/>
-            <w:r>
-              <w:rPr>
-                <w:rFonts w:ascii="GDSTransportWebsite" w:hAnsi="GDSTransportWebsite"/>
-                <w:color w:val="0A0A0A"/>
-              </w:rPr>
-              <w:t>welshLanguageRequirements.documents</w:t>
-            </w:r>
-            <w:proofErr w:type="spellEnd"/>
-            <w:r>
-              <w:rPr>
-                <w:rFonts w:ascii="GDSTransportWebsite" w:hAnsi="GDSTransportWebsite"/>
-                <w:color w:val="0A0A0A"/>
-              </w:rPr>
-              <w:t>&gt;&gt;</w:t>
+              <w:t>&lt;&lt;welshLanguageRequirements.documents&gt;&gt;</w:t>
             </w:r>
           </w:p>
         </w:tc>
@@ -6136,29 +4371,7 @@
                 <w:color w:val="0A0A0A"/>
                 <w:shd w:val="clear" w:color="auto" w:fill="FFFFFF"/>
               </w:rPr>
-              <w:t xml:space="preserve">Are there any days within the next 12 months when you, your client, an </w:t>
-            </w:r>
-            <w:proofErr w:type="gramStart"/>
-            <w:r>
-              <w:rPr>
-                <w:rFonts w:ascii="GDSTransportWebsite" w:hAnsi="GDSTransportWebsite"/>
-                <w:b/>
-                <w:bCs/>
-                <w:color w:val="0A0A0A"/>
-                <w:shd w:val="clear" w:color="auto" w:fill="FFFFFF"/>
-              </w:rPr>
-              <w:t>expert</w:t>
-            </w:r>
-            <w:proofErr w:type="gramEnd"/>
-            <w:r>
-              <w:rPr>
-                <w:rFonts w:ascii="GDSTransportWebsite" w:hAnsi="GDSTransportWebsite"/>
-                <w:b/>
-                <w:bCs/>
-                <w:color w:val="0A0A0A"/>
-                <w:shd w:val="clear" w:color="auto" w:fill="FFFFFF"/>
-              </w:rPr>
-              <w:t xml:space="preserve"> or a witness couldn’t attend a hearing?</w:t>
+              <w:t>Are there any days within the next 12 months when you, your client, an expert or a witness couldn’t attend a hearing?</w:t>
             </w:r>
           </w:p>
           <w:p>
@@ -6192,25 +4405,7 @@
                 <w:rFonts w:ascii="GDSTransportWebsite" w:hAnsi="GDSTransportWebsite"/>
                 <w:color w:val="0A0A0A"/>
               </w:rPr>
-              <w:t>&lt;&lt;</w:t>
-            </w:r>
-            <w:proofErr w:type="spellStart"/>
-            <w:proofErr w:type="gramStart"/>
-            <w:r>
-              <w:rPr>
-                <w:rFonts w:ascii="GDSTransportWebsite" w:hAnsi="GDSTransportWebsite"/>
-                <w:color w:val="0A0A0A"/>
-              </w:rPr>
-              <w:t>hearing.unavailableDatesRequired</w:t>
-            </w:r>
-            <w:proofErr w:type="spellEnd"/>
-            <w:proofErr w:type="gramEnd"/>
-            <w:r>
-              <w:rPr>
-                <w:rFonts w:ascii="GDSTransportWebsite" w:hAnsi="GDSTransportWebsite"/>
-                <w:color w:val="0A0A0A"/>
-              </w:rPr>
-              <w:t>&gt;&gt;</w:t>
+              <w:t>&lt;&lt;hearing.unavailableDatesRequired&gt;&gt;</w:t>
             </w:r>
           </w:p>
         </w:tc>
@@ -6225,8 +4420,6 @@
         </w:rPr>
         <w:t>&lt;&lt;cs_{</w:t>
       </w:r>
-      <w:proofErr w:type="spellStart"/>
-      <w:proofErr w:type="gramStart"/>
       <w:r>
         <w:rPr>
           <w:rFonts w:ascii="GDSTransportWebsite" w:hAnsi="GDSTransportWebsite"/>
@@ -6240,17 +4433,7 @@
           <w:color w:val="0A0A0A"/>
           <w:shd w:val="clear" w:color="auto" w:fill="FFFFFF"/>
         </w:rPr>
-        <w:t>.unavailableDates.size</w:t>
-      </w:r>
-      <w:proofErr w:type="spellEnd"/>
-      <w:proofErr w:type="gramEnd"/>
-      <w:r>
-        <w:rPr>
-          <w:rFonts w:ascii="GDSTransportWebsite" w:hAnsi="GDSTransportWebsite"/>
-          <w:color w:val="0A0A0A"/>
-          <w:shd w:val="clear" w:color="auto" w:fill="FFFFFF"/>
-        </w:rPr>
-        <w:t>&gt;0}&gt;&gt;</w:t>
+        <w:t>.unavailableDates.size&gt;0}&gt;&gt;</w:t>
       </w:r>
     </w:p>
     <w:tbl>
@@ -6329,18 +4512,8 @@
                 <w:color w:val="0A0A0A"/>
                 <w:shd w:val="clear" w:color="auto" w:fill="FFFFFF"/>
               </w:rPr>
-              <w:t>&lt;&lt;</w:t>
-            </w:r>
-            <w:proofErr w:type="spellStart"/>
-            <w:r>
-              <w:rPr>
-                <w:rFonts w:ascii="GDSTransportWebsite" w:hAnsi="GDSTransportWebsite"/>
-                <w:color w:val="0A0A0A"/>
-                <w:shd w:val="clear" w:color="auto" w:fill="FFFFFF"/>
-              </w:rPr>
-              <w:t>rr_</w:t>
-            </w:r>
-            <w:proofErr w:type="gramStart"/>
+              <w:t>&lt;&lt;rr_</w:t>
+            </w:r>
             <w:r>
               <w:rPr>
                 <w:rFonts w:ascii="GDSTransportWebsite" w:hAnsi="GDSTransportWebsite"/>
@@ -6354,17 +4527,7 @@
                 <w:color w:val="0A0A0A"/>
                 <w:shd w:val="clear" w:color="auto" w:fill="FFFFFF"/>
               </w:rPr>
-              <w:t>.unavailableDates</w:t>
-            </w:r>
-            <w:proofErr w:type="spellEnd"/>
-            <w:proofErr w:type="gramEnd"/>
-            <w:r>
-              <w:rPr>
-                <w:rFonts w:ascii="GDSTransportWebsite" w:hAnsi="GDSTransportWebsite"/>
-                <w:color w:val="0A0A0A"/>
-                <w:shd w:val="clear" w:color="auto" w:fill="FFFFFF"/>
-              </w:rPr>
-              <w:t>&gt;&gt;</w:t>
+              <w:t>.unavailableDates&gt;&gt;</w:t>
             </w:r>
           </w:p>
         </w:tc>
@@ -6415,21 +4578,12 @@
               </w:rPr>
               <w:t>&lt;&lt;cs_{</w:t>
             </w:r>
-            <w:proofErr w:type="gramStart"/>
-            <w:r>
-              <w:rPr>
-                <w:rFonts w:ascii="GDSTransportWebsite" w:hAnsi="GDSTransportWebsite"/>
-                <w:color w:val="0A0A0A"/>
-              </w:rPr>
-              <w:t>date!=</w:t>
-            </w:r>
-            <w:proofErr w:type="gramEnd"/>
-            <w:r>
-              <w:rPr>
-                <w:rFonts w:ascii="GDSTransportWebsite" w:hAnsi="GDSTransportWebsite"/>
-                <w:color w:val="0A0A0A"/>
-              </w:rPr>
-              <w:t>null</w:t>
+            <w:r>
+              <w:rPr>
+                <w:rFonts w:ascii="GDSTransportWebsite" w:hAnsi="GDSTransportWebsite"/>
+                <w:color w:val="0A0A0A"/>
+              </w:rPr>
+              <w:t>date!=null</w:t>
             </w:r>
             <w:r>
               <w:rPr>
@@ -6453,64 +4607,7 @@
                 <w:rFonts w:ascii="GDSTransportWebsite" w:hAnsi="GDSTransportWebsite"/>
                 <w:color w:val="0A0A0A"/>
               </w:rPr>
-              <w:t>&lt;</w:t>
-            </w:r>
-            <w:proofErr w:type="gramStart"/>
-            <w:r>
-              <w:rPr>
-                <w:rFonts w:ascii="GDSTransportWebsite" w:hAnsi="GDSTransportWebsite"/>
-                <w:color w:val="0A0A0A"/>
-              </w:rPr>
-              <w:t>&lt;{</w:t>
-            </w:r>
-            <w:proofErr w:type="spellStart"/>
-            <w:proofErr w:type="gramEnd"/>
-            <w:r>
-              <w:rPr>
-                <w:rFonts w:ascii="GDSTransportWebsite" w:hAnsi="GDSTransportWebsite"/>
-                <w:color w:val="0A0A0A"/>
-              </w:rPr>
-              <w:t>dateFormat</w:t>
-            </w:r>
-            <w:proofErr w:type="spellEnd"/>
-            <w:r>
-              <w:rPr>
-                <w:rFonts w:ascii="GDSTransportWebsite" w:hAnsi="GDSTransportWebsite"/>
-                <w:color w:val="0A0A0A"/>
-              </w:rPr>
-              <w:t xml:space="preserve">(date, ‘d MMMM </w:t>
-            </w:r>
-            <w:proofErr w:type="spellStart"/>
-            <w:r>
-              <w:rPr>
-                <w:rFonts w:ascii="GDSTransportWebsite" w:hAnsi="GDSTransportWebsite"/>
-                <w:color w:val="0A0A0A"/>
-              </w:rPr>
-              <w:t>yyyy</w:t>
-            </w:r>
-            <w:proofErr w:type="spellEnd"/>
-            <w:r>
-              <w:rPr>
-                <w:rFonts w:ascii="GDSTransportWebsite" w:hAnsi="GDSTransportWebsite"/>
-                <w:color w:val="0A0A0A"/>
-              </w:rPr>
-              <w:t>’, ‘</w:t>
-            </w:r>
-            <w:proofErr w:type="spellStart"/>
-            <w:r>
-              <w:rPr>
-                <w:rFonts w:ascii="GDSTransportWebsite" w:hAnsi="GDSTransportWebsite"/>
-                <w:color w:val="0A0A0A"/>
-              </w:rPr>
-              <w:t>yyyy</w:t>
-            </w:r>
-            <w:proofErr w:type="spellEnd"/>
-            <w:r>
-              <w:rPr>
-                <w:rFonts w:ascii="GDSTransportWebsite" w:hAnsi="GDSTransportWebsite"/>
-                <w:color w:val="0A0A0A"/>
-              </w:rPr>
-              <w:t>-MM-dd’)}&gt;&gt;</w:t>
+              <w:t>&lt;&lt;{dateFormat(date, ‘d MMMM yyyy’, ‘yyyy-MM-dd’)}&gt;&gt;</w:t>
             </w:r>
           </w:p>
           <w:p>
@@ -6542,145 +4639,7 @@
                 <w:rFonts w:ascii="GDSTransportWebsite" w:hAnsi="GDSTransportWebsite"/>
                 <w:color w:val="0A0A0A"/>
               </w:rPr>
-              <w:lastRenderedPageBreak/>
-              <w:t>From &lt;</w:t>
-            </w:r>
-            <w:proofErr w:type="gramStart"/>
-            <w:r>
-              <w:rPr>
-                <w:rFonts w:ascii="GDSTransportWebsite" w:hAnsi="GDSTransportWebsite"/>
-                <w:color w:val="0A0A0A"/>
-              </w:rPr>
-              <w:t>&lt;{</w:t>
-            </w:r>
-            <w:proofErr w:type="spellStart"/>
-            <w:proofErr w:type="gramEnd"/>
-            <w:r>
-              <w:rPr>
-                <w:rFonts w:ascii="GDSTransportWebsite" w:hAnsi="GDSTransportWebsite"/>
-                <w:color w:val="0A0A0A"/>
-              </w:rPr>
-              <w:t>dateFormat</w:t>
-            </w:r>
-            <w:proofErr w:type="spellEnd"/>
-            <w:r>
-              <w:rPr>
-                <w:rFonts w:ascii="GDSTransportWebsite" w:hAnsi="GDSTransportWebsite"/>
-                <w:color w:val="0A0A0A"/>
-              </w:rPr>
-              <w:t>(</w:t>
-            </w:r>
-            <w:proofErr w:type="spellStart"/>
-            <w:r>
-              <w:rPr>
-                <w:rFonts w:ascii="GDSTransportWebsite" w:hAnsi="GDSTransportWebsite"/>
-                <w:color w:val="0A0A0A"/>
-              </w:rPr>
-              <w:t>fromDate</w:t>
-            </w:r>
-            <w:proofErr w:type="spellEnd"/>
-            <w:r>
-              <w:rPr>
-                <w:rFonts w:ascii="GDSTransportWebsite" w:hAnsi="GDSTransportWebsite"/>
-                <w:color w:val="0A0A0A"/>
-              </w:rPr>
-              <w:t xml:space="preserve">, ‘d MMMM </w:t>
-            </w:r>
-            <w:proofErr w:type="spellStart"/>
-            <w:r>
-              <w:rPr>
-                <w:rFonts w:ascii="GDSTransportWebsite" w:hAnsi="GDSTransportWebsite"/>
-                <w:color w:val="0A0A0A"/>
-              </w:rPr>
-              <w:t>yyyy</w:t>
-            </w:r>
-            <w:proofErr w:type="spellEnd"/>
-            <w:r>
-              <w:rPr>
-                <w:rFonts w:ascii="GDSTransportWebsite" w:hAnsi="GDSTransportWebsite"/>
-                <w:color w:val="0A0A0A"/>
-              </w:rPr>
-              <w:t>’, ‘</w:t>
-            </w:r>
-            <w:proofErr w:type="spellStart"/>
-            <w:r>
-              <w:rPr>
-                <w:rFonts w:ascii="GDSTransportWebsite" w:hAnsi="GDSTransportWebsite"/>
-                <w:color w:val="0A0A0A"/>
-              </w:rPr>
-              <w:t>yyyy</w:t>
-            </w:r>
-            <w:proofErr w:type="spellEnd"/>
-            <w:r>
-              <w:rPr>
-                <w:rFonts w:ascii="GDSTransportWebsite" w:hAnsi="GDSTransportWebsite"/>
-                <w:color w:val="0A0A0A"/>
-              </w:rPr>
-              <w:t>-MM-dd’)}&gt;&gt; to &lt;&lt;{</w:t>
-            </w:r>
-            <w:proofErr w:type="spellStart"/>
-            <w:r>
-              <w:rPr>
-                <w:rFonts w:ascii="GDSTransportWebsite" w:hAnsi="GDSTransportWebsite"/>
-                <w:color w:val="0A0A0A"/>
-              </w:rPr>
-              <w:t>dateFormat</w:t>
-            </w:r>
-            <w:proofErr w:type="spellEnd"/>
-            <w:r>
-              <w:rPr>
-                <w:rFonts w:ascii="GDSTransportWebsite" w:hAnsi="GDSTransportWebsite"/>
-                <w:color w:val="0A0A0A"/>
-              </w:rPr>
-              <w:t>(</w:t>
-            </w:r>
-            <w:proofErr w:type="spellStart"/>
-            <w:r>
-              <w:rPr>
-                <w:rFonts w:ascii="GDSTransportWebsite" w:hAnsi="GDSTransportWebsite"/>
-                <w:color w:val="0A0A0A"/>
-              </w:rPr>
-              <w:t>toDate</w:t>
-            </w:r>
-            <w:proofErr w:type="spellEnd"/>
-            <w:r>
-              <w:rPr>
-                <w:rFonts w:ascii="GDSTransportWebsite" w:hAnsi="GDSTransportWebsite"/>
-                <w:color w:val="0A0A0A"/>
-              </w:rPr>
-              <w:t xml:space="preserve">, ‘d MMMM </w:t>
-            </w:r>
-            <w:proofErr w:type="spellStart"/>
-            <w:r>
-              <w:rPr>
-                <w:rFonts w:ascii="GDSTransportWebsite" w:hAnsi="GDSTransportWebsite"/>
-                <w:color w:val="0A0A0A"/>
-              </w:rPr>
-              <w:t>yyyy</w:t>
-            </w:r>
-            <w:proofErr w:type="spellEnd"/>
-            <w:r>
-              <w:rPr>
-                <w:rFonts w:ascii="GDSTransportWebsite" w:hAnsi="GDSTransportWebsite"/>
-                <w:color w:val="0A0A0A"/>
-              </w:rPr>
-              <w:t>’, ‘</w:t>
-            </w:r>
-            <w:proofErr w:type="spellStart"/>
-            <w:r>
-              <w:rPr>
-                <w:rFonts w:ascii="GDSTransportWebsite" w:hAnsi="GDSTransportWebsite"/>
-                <w:color w:val="0A0A0A"/>
-              </w:rPr>
-              <w:t>yyyy</w:t>
-            </w:r>
-            <w:proofErr w:type="spellEnd"/>
-            <w:r>
-              <w:rPr>
-                <w:rFonts w:ascii="GDSTransportWebsite" w:hAnsi="GDSTransportWebsite"/>
-                <w:color w:val="0A0A0A"/>
-              </w:rPr>
-              <w:t>-MM-dd’)}&gt;&gt;</w:t>
+              <w:t>From &lt;&lt;{dateFormat(fromDate, ‘d MMMM yyyy’, ‘yyyy-MM-dd’)}&gt;&gt; to &lt;&lt;{dateFormat(toDate, ‘d MMMM yyyy’, ‘yyyy-MM-dd’)}&gt;&gt;</w:t>
             </w:r>
           </w:p>
           <w:p>
@@ -6734,19 +4693,8 @@
                 <w:color w:val="0A0A0A"/>
                 <w:shd w:val="clear" w:color="auto" w:fill="FFFFFF"/>
               </w:rPr>
-              <w:lastRenderedPageBreak/>
-              <w:t>&lt;&lt;</w:t>
-            </w:r>
-            <w:proofErr w:type="spellStart"/>
-            <w:r>
-              <w:rPr>
-                <w:rFonts w:ascii="GDSTransportWebsite" w:hAnsi="GDSTransportWebsite"/>
-                <w:color w:val="0A0A0A"/>
-                <w:shd w:val="clear" w:color="auto" w:fill="FFFFFF"/>
-              </w:rPr>
-              <w:t>er_</w:t>
-            </w:r>
-            <w:proofErr w:type="gramStart"/>
+              <w:t>&lt;&lt;er_</w:t>
+            </w:r>
             <w:r>
               <w:rPr>
                 <w:rFonts w:ascii="GDSTransportWebsite" w:hAnsi="GDSTransportWebsite"/>
@@ -6760,17 +4708,7 @@
                 <w:color w:val="0A0A0A"/>
                 <w:shd w:val="clear" w:color="auto" w:fill="FFFFFF"/>
               </w:rPr>
-              <w:t>.unavailableDates</w:t>
-            </w:r>
-            <w:proofErr w:type="spellEnd"/>
-            <w:proofErr w:type="gramEnd"/>
-            <w:r>
-              <w:rPr>
-                <w:rFonts w:ascii="GDSTransportWebsite" w:hAnsi="GDSTransportWebsite"/>
-                <w:color w:val="0A0A0A"/>
-                <w:shd w:val="clear" w:color="auto" w:fill="FFFFFF"/>
-              </w:rPr>
-              <w:t>&gt;&gt;</w:t>
+              <w:t>.unavailableDates&gt;&gt;</w:t>
             </w:r>
           </w:p>
         </w:tc>
@@ -6900,15 +4838,7 @@
                 <w:rFonts w:ascii="GDSTransportWebsite" w:hAnsi="GDSTransportWebsite"/>
                 <w:color w:val="0A0A0A"/>
               </w:rPr>
-              <w:t>&lt;&lt;</w:t>
-            </w:r>
-            <w:proofErr w:type="spellStart"/>
-            <w:r>
-              <w:rPr>
-                <w:rFonts w:ascii="GDSTransportWebsite" w:hAnsi="GDSTransportWebsite"/>
-                <w:color w:val="0A0A0A"/>
-              </w:rPr>
-              <w:t>requestedCourt.</w:t>
+              <w:t>&lt;&lt;requestedCourt.</w:t>
             </w:r>
             <w:r>
               <w:rPr>
@@ -6917,7 +4847,6 @@
               </w:rPr>
               <w:t>responseCourtCode</w:t>
             </w:r>
-            <w:proofErr w:type="spellEnd"/>
             <w:r>
               <w:rPr>
                 <w:rFonts w:ascii="GDSTransportWebsite" w:hAnsi="GDSTransportWebsite"/>
@@ -7000,23 +4929,7 @@
                 <w:rFonts w:ascii="GDSTransportWebsite" w:hAnsi="GDSTransportWebsite"/>
                 <w:color w:val="0A0A0A"/>
               </w:rPr>
-              <w:t>&lt;&lt;</w:t>
-            </w:r>
-            <w:proofErr w:type="spellStart"/>
-            <w:r>
-              <w:rPr>
-                <w:rFonts w:ascii="GDSTransportWebsite" w:hAnsi="GDSTransportWebsite"/>
-                <w:color w:val="0A0A0A"/>
-              </w:rPr>
-              <w:t>requestedCourt.reasonForHearingAtSpecificCourt</w:t>
-            </w:r>
-            <w:proofErr w:type="spellEnd"/>
-            <w:r>
-              <w:rPr>
-                <w:rFonts w:ascii="GDSTransportWebsite" w:hAnsi="GDSTransportWebsite"/>
-                <w:color w:val="0A0A0A"/>
-              </w:rPr>
-              <w:t>&gt;&gt;</w:t>
+              <w:t>&lt;&lt;requestedCourt.reasonForHearingAtSpecificCourt&gt;&gt;</w:t>
             </w:r>
           </w:p>
         </w:tc>
@@ -7128,15 +5041,7 @@
                 <w:rFonts w:ascii="GDSTransportWebsite" w:hAnsi="GDSTransportWebsite"/>
                 <w:color w:val="0A0A0A"/>
               </w:rPr>
-              <w:t>&lt;&lt;</w:t>
-            </w:r>
-            <w:proofErr w:type="spellStart"/>
-            <w:r>
-              <w:rPr>
-                <w:rFonts w:ascii="GDSTransportWebsite" w:hAnsi="GDSTransportWebsite"/>
-                <w:color w:val="0A0A0A"/>
-              </w:rPr>
-              <w:t>vulnerabilityQuestions.</w:t>
+              <w:t>&lt;&lt;vulnerabilityQuestions.</w:t>
             </w:r>
             <w:r>
               <w:rPr>
@@ -7152,7 +5057,6 @@
               </w:rPr>
               <w:t>d</w:t>
             </w:r>
-            <w:proofErr w:type="spellEnd"/>
             <w:r>
               <w:rPr>
                 <w:rFonts w:ascii="GDSTransportWebsite" w:hAnsi="GDSTransportWebsite"/>
@@ -7228,22 +5132,7 @@
                 <w:rFonts w:ascii="GDSTransportWebsite" w:hAnsi="GDSTransportWebsite"/>
                 <w:color w:val="0A0A0A"/>
               </w:rPr>
-              <w:t>&lt;&lt;cs</w:t>
-            </w:r>
-            <w:proofErr w:type="gramStart"/>
-            <w:r>
-              <w:rPr>
-                <w:rFonts w:ascii="GDSTransportWebsite" w:hAnsi="GDSTransportWebsite"/>
-                <w:color w:val="0A0A0A"/>
-              </w:rPr>
-              <w:t xml:space="preserve">_{ </w:t>
-            </w:r>
-            <w:r>
-              <w:rPr>
-                <w:rFonts w:ascii="GDSTransportWebsite" w:hAnsi="GDSTransportWebsite"/>
-                <w:color w:val="0A0A0A"/>
-              </w:rPr>
-              <w:t>vulnerabilityQuestions.</w:t>
+              <w:t>&lt;&lt;cs_{ vulnerabilityQuestions.</w:t>
             </w:r>
             <w:r>
               <w:rPr>
@@ -7252,7 +5141,6 @@
               </w:rPr>
               <w:t>vulnerabilityAdjustmentsRequired</w:t>
             </w:r>
-            <w:proofErr w:type="gramEnd"/>
             <w:r>
               <w:rPr>
                 <w:rFonts w:ascii="GDSTransportWebsite" w:hAnsi="GDSTransportWebsite"/>
@@ -7353,26 +5241,8 @@
                 <w:rFonts w:ascii="GDSTransportWebsite" w:hAnsi="GDSTransportWebsite"/>
                 <w:color w:val="0A0A0A"/>
               </w:rPr>
-              <w:t>&lt;&lt;cs_{</w:t>
-            </w:r>
-            <w:proofErr w:type="spellStart"/>
-            <w:r>
-              <w:rPr>
-                <w:rFonts w:ascii="GDSTransportWebsite" w:hAnsi="GDSTransportWebsite"/>
-                <w:color w:val="0A0A0A"/>
-              </w:rPr>
-              <w:t>isBlank</w:t>
-            </w:r>
-            <w:proofErr w:type="spellEnd"/>
-            <w:r>
-              <w:rPr>
-                <w:rFonts w:ascii="GDSTransportWebsite" w:hAnsi="GDSTransportWebsite"/>
-                <w:color w:val="0A0A0A"/>
-              </w:rPr>
-              <w:t>(</w:t>
-            </w:r>
-            <w:proofErr w:type="spellStart"/>
-            <w:proofErr w:type="gramStart"/>
+              <w:t>&lt;&lt;cs_{isBlank(</w:t>
+            </w:r>
             <w:r>
               <w:rPr>
                 <w:rFonts w:ascii="GDSTransportWebsite" w:hAnsi="GDSTransportWebsite"/>
@@ -7387,8 +5257,6 @@
               </w:rPr>
               <w:t>supportRequirementsAdditional</w:t>
             </w:r>
-            <w:proofErr w:type="spellEnd"/>
-            <w:proofErr w:type="gramEnd"/>
             <w:r>
               <w:rPr>
                 <w:rFonts w:ascii="GDSTransportWebsite" w:hAnsi="GDSTransportWebsite"/>
@@ -7396,7 +5264,6 @@
               </w:rPr>
               <w:t>)}&gt;&gt;Not Provided&lt;&lt;else&gt;&gt;&lt;&lt;</w:t>
             </w:r>
-            <w:proofErr w:type="spellStart"/>
             <w:r>
               <w:rPr>
                 <w:rFonts w:ascii="GDSTransportWebsite" w:hAnsi="GDSTransportWebsite"/>
@@ -7411,7 +5278,6 @@
               </w:rPr>
               <w:t>supportRequirementsAdditional</w:t>
             </w:r>
-            <w:proofErr w:type="spellEnd"/>
             <w:r>
               <w:rPr>
                 <w:rFonts w:ascii="GDSTransportWebsite" w:hAnsi="GDSTransportWebsite"/>
@@ -7533,23 +5399,7 @@
                 <w:rFonts w:ascii="GDSTransportWebsite" w:hAnsi="GDSTransportWebsite"/>
                 <w:color w:val="0A0A0A"/>
               </w:rPr>
-              <w:t>&lt;&lt;</w:t>
-            </w:r>
-            <w:proofErr w:type="spellStart"/>
-            <w:r>
-              <w:rPr>
-                <w:rFonts w:ascii="GDSTransportWebsite" w:hAnsi="GDSTransportWebsite"/>
-                <w:color w:val="0A0A0A"/>
-              </w:rPr>
-              <w:t>furtherInformation.futureApplications</w:t>
-            </w:r>
-            <w:proofErr w:type="spellEnd"/>
-            <w:r>
-              <w:rPr>
-                <w:rFonts w:ascii="GDSTransportWebsite" w:hAnsi="GDSTransportWebsite"/>
-                <w:color w:val="0A0A0A"/>
-              </w:rPr>
-              <w:t>&gt;&gt;</w:t>
+              <w:t>&lt;&lt;furtherInformation.futureApplications&gt;&gt;</w:t>
             </w:r>
           </w:p>
         </w:tc>
@@ -7562,25 +5412,7 @@
           <w:color w:val="0A0A0A"/>
           <w:shd w:val="clear" w:color="auto" w:fill="FFFFFF"/>
         </w:rPr>
-        <w:t>&lt;&lt;cs_{</w:t>
-      </w:r>
-      <w:proofErr w:type="spellStart"/>
-      <w:r>
-        <w:rPr>
-          <w:rFonts w:ascii="GDSTransportWebsite" w:hAnsi="GDSTransportWebsite"/>
-          <w:color w:val="0A0A0A"/>
-          <w:shd w:val="clear" w:color="auto" w:fill="FFFFFF"/>
-        </w:rPr>
-        <w:t>furthterInformation.futureApplications</w:t>
-      </w:r>
-      <w:proofErr w:type="spellEnd"/>
-      <w:r>
-        <w:rPr>
-          <w:rFonts w:ascii="GDSTransportWebsite" w:hAnsi="GDSTransportWebsite"/>
-          <w:color w:val="0A0A0A"/>
-          <w:shd w:val="clear" w:color="auto" w:fill="FFFFFF"/>
-        </w:rPr>
-        <w:t>='Yes'}&gt;&gt;</w:t>
+        <w:t>&lt;&lt;cs_{furthterInformation.futureApplications='Yes'}&gt;&gt;</w:t>
       </w:r>
     </w:p>
     <w:tbl>
@@ -7669,23 +5501,7 @@
                 <w:rFonts w:ascii="GDSTransportWebsite" w:hAnsi="GDSTransportWebsite"/>
                 <w:color w:val="0A0A0A"/>
               </w:rPr>
-              <w:t>&lt;&lt;</w:t>
-            </w:r>
-            <w:proofErr w:type="spellStart"/>
-            <w:r>
-              <w:rPr>
-                <w:rFonts w:ascii="GDSTransportWebsite" w:hAnsi="GDSTransportWebsite"/>
-                <w:color w:val="0A0A0A"/>
-              </w:rPr>
-              <w:t>furtherInformation.reasonForFutureApplications</w:t>
-            </w:r>
-            <w:proofErr w:type="spellEnd"/>
-            <w:r>
-              <w:rPr>
-                <w:rFonts w:ascii="GDSTransportWebsite" w:hAnsi="GDSTransportWebsite"/>
-                <w:color w:val="0A0A0A"/>
-              </w:rPr>
-              <w:t>&gt;&gt;</w:t>
+              <w:t>&lt;&lt;furtherInformation.reasonForFutureApplications&gt;&gt;</w:t>
             </w:r>
           </w:p>
         </w:tc>
@@ -7698,7 +5514,6 @@
           <w:color w:val="0A0A0A"/>
           <w:shd w:val="clear" w:color="auto" w:fill="FFFFFF"/>
         </w:rPr>
-        <w:lastRenderedPageBreak/>
         <w:t>&lt;&lt;es_&gt;&gt;</w:t>
       </w:r>
     </w:p>
@@ -7788,41 +5603,7 @@
                 <w:rFonts w:ascii="GDSTransportWebsite" w:hAnsi="GDSTransportWebsite"/>
                 <w:color w:val="0A0A0A"/>
               </w:rPr>
-              <w:t>&lt;&lt;cs_{</w:t>
-            </w:r>
-            <w:proofErr w:type="spellStart"/>
-            <w:proofErr w:type="gramStart"/>
-            <w:r>
-              <w:rPr>
-                <w:rFonts w:ascii="GDSTransportWebsite" w:hAnsi="GDSTransportWebsite"/>
-                <w:color w:val="0A0A0A"/>
-              </w:rPr>
-              <w:t>isBlank</w:t>
-            </w:r>
-            <w:proofErr w:type="spellEnd"/>
-            <w:r>
-              <w:rPr>
-                <w:rFonts w:ascii="GDSTransportWebsite" w:hAnsi="GDSTransportWebsite"/>
-                <w:color w:val="0A0A0A"/>
-              </w:rPr>
-              <w:t>(</w:t>
-            </w:r>
-            <w:proofErr w:type="spellStart"/>
-            <w:proofErr w:type="gramEnd"/>
-            <w:r>
-              <w:rPr>
-                <w:rFonts w:ascii="GDSTransportWebsite" w:hAnsi="GDSTransportWebsite"/>
-                <w:color w:val="0A0A0A"/>
-              </w:rPr>
-              <w:t>furtherInformation.otherInformationForJudge</w:t>
-            </w:r>
-            <w:proofErr w:type="spellEnd"/>
-            <w:r>
-              <w:rPr>
-                <w:rFonts w:ascii="GDSTransportWebsite" w:hAnsi="GDSTransportWebsite"/>
-                <w:color w:val="0A0A0A"/>
-              </w:rPr>
-              <w:t>)}&gt;&gt;Not Provided&lt;&lt;else&gt;&gt;&lt;&lt;furtherInformation.otherInformationForJudge&gt;&gt;&lt;&lt;es_&gt;&gt;</w:t>
+              <w:t>&lt;&lt;cs_{isBlank(furtherInformation.otherInformationForJudge)}&gt;&gt;Not Provided&lt;&lt;else&gt;&gt;&lt;&lt;furtherInformation.otherInformationForJudge&gt;&gt;&lt;&lt;es_&gt;&gt;</w:t>
             </w:r>
           </w:p>
         </w:tc>
@@ -7891,6 +5672,7 @@
                 <w:rFonts w:ascii="GDSTransportWebsite" w:hAnsi="GDSTransportWebsite"/>
                 <w:color w:val="0A0A0A"/>
               </w:rPr>
+              <w:lastRenderedPageBreak/>
               <w:t>The claimant believes that the facts in this claim form are true.</w:t>
             </w:r>
           </w:p>
@@ -8097,23 +5879,7 @@
                 <w:rFonts w:ascii="GDSTransportWebsite" w:hAnsi="GDSTransportWebsite"/>
                 <w:color w:val="0A0A0A"/>
               </w:rPr>
-              <w:t>&lt;&lt;</w:t>
-            </w:r>
-            <w:proofErr w:type="spellStart"/>
-            <w:r>
-              <w:rPr>
-                <w:rFonts w:ascii="GDSTransportWebsite" w:hAnsi="GDSTransportWebsite"/>
-                <w:color w:val="0A0A0A"/>
-              </w:rPr>
-              <w:t>statementOfTruth.role</w:t>
-            </w:r>
-            <w:proofErr w:type="spellEnd"/>
-            <w:r>
-              <w:rPr>
-                <w:rFonts w:ascii="GDSTransportWebsite" w:hAnsi="GDSTransportWebsite"/>
-                <w:color w:val="0A0A0A"/>
-              </w:rPr>
-              <w:t>&gt;&gt;</w:t>
+              <w:t>&lt;&lt;statementOfTruth.role&gt;&gt;</w:t>
             </w:r>
           </w:p>
         </w:tc>
@@ -8125,7 +5891,9 @@
       </w:pPr>
     </w:p>
     <w:sectPr>
-      <w:footerReference w:type="default" r:id="rId13"/>
+      <w:footerReference w:type="even" r:id="rId13"/>
+      <w:footerReference w:type="default" r:id="rId14"/>
+      <w:footerReference w:type="first" r:id="rId15"/>
       <w:pgSz w:w="12240" w:h="15840"/>
       <w:pgMar w:top="1134" w:right="1134" w:bottom="1134" w:left="1134" w:header="0" w:footer="720" w:gutter="0"/>
       <w:cols w:space="720"/>
@@ -8156,6 +5924,135 @@
 </file>
 
 <file path=word/footer1.xml><?xml version="1.0" encoding="utf-8"?>
+<w:ftr xmlns:wpc="http://schemas.microsoft.com/office/word/2010/wordprocessingCanvas" xmlns:cx="http://schemas.microsoft.com/office/drawing/2014/chartex" xmlns:cx1="http://schemas.microsoft.com/office/drawing/2015/9/8/chartex" xmlns:cx2="http://schemas.microsoft.com/office/drawing/2015/10/21/chartex" xmlns:cx3="http://schemas.microsoft.com/office/drawing/2016/5/9/chartex" xmlns:cx4="http://schemas.microsoft.com/office/drawing/2016/5/10/chartex" xmlns:cx5="http://schemas.microsoft.com/office/drawing/2016/5/11/chartex" xmlns:cx6="http://schemas.microsoft.com/office/drawing/2016/5/12/chartex" xmlns:cx7="http://schemas.microsoft.com/office/drawing/2016/5/13/chartex" xmlns:cx8="http://schemas.microsoft.com/office/drawing/2016/5/14/chartex" xmlns:mc="http://schemas.openxmlformats.org/markup-compatibility/2006" xmlns:aink="http://schemas.microsoft.com/office/drawing/2016/ink" xmlns:am3d="http://schemas.microsoft.com/office/drawing/2017/model3d" xmlns:o="urn:schemas-microsoft-com:office:office" xmlns:oel="http://schemas.microsoft.com/office/2019/extlst" xmlns:r="http://schemas.openxmlformats.org/officeDocument/2006/relationships" xmlns:m="http://schemas.openxmlformats.org/officeDocument/2006/math" xmlns:v="urn:schemas-microsoft-com:vml" xmlns:wp14="http://schemas.microsoft.com/office/word/2010/wordprocessingDrawing" xmlns:wp="http://schemas.openxmlformats.org/drawingml/2006/wordprocessingDrawing" xmlns:w10="urn:schemas-microsoft-com:office:word" xmlns:w="http://schemas.openxmlformats.org/wordprocessingml/2006/main" xmlns:w14="http://schemas.microsoft.com/office/word/2010/wordml" xmlns:w15="http://schemas.microsoft.com/office/word/2012/wordml" xmlns:w16cex="http://schemas.microsoft.com/office/word/2018/wordml/cex" xmlns:w16cid="http://schemas.microsoft.com/office/word/2016/wordml/cid" xmlns:w16="http://schemas.microsoft.com/office/word/2018/wordml" xmlns:w16sdtdh="http://schemas.microsoft.com/office/word/2020/wordml/sdtdatahash" xmlns:w16se="http://schemas.microsoft.com/office/word/2015/wordml/symex" xmlns:wpg="http://schemas.microsoft.com/office/word/2010/wordprocessingGroup" xmlns:wpi="http://schemas.microsoft.com/office/word/2010/wordprocessingInk" xmlns:wne="http://schemas.microsoft.com/office/word/2006/wordml" xmlns:wps="http://schemas.microsoft.com/office/word/2010/wordprocessingShape" mc:Ignorable="w14 w15 w16se w16cid w16 w16cex w16sdtdh wp14">
+  <w:p>
+    <w:pPr>
+      <w:pStyle w:val="Footer"/>
+    </w:pPr>
+    <w:r>
+      <w:rPr>
+        <w:noProof/>
+      </w:rPr>
+      <mc:AlternateContent>
+        <mc:Choice Requires="wps">
+          <w:drawing>
+            <wp:anchor distT="0" distB="0" distL="0" distR="0" simplePos="0" relativeHeight="251659264" behindDoc="0" locked="0" layoutInCell="1" allowOverlap="1" wp14:anchorId="001EEC3D" wp14:editId="138C0018">
+              <wp:simplePos x="635" y="635"/>
+              <wp:positionH relativeFrom="page">
+                <wp:align>left</wp:align>
+              </wp:positionH>
+              <wp:positionV relativeFrom="page">
+                <wp:align>bottom</wp:align>
+              </wp:positionV>
+              <wp:extent cx="443865" cy="443865"/>
+              <wp:effectExtent l="0" t="0" r="6350" b="0"/>
+              <wp:wrapNone/>
+              <wp:docPr id="4" name="Text Box 4" descr="Classification: Controlled">
+                <a:extLst xmlns:a="http://schemas.openxmlformats.org/drawingml/2006/main">
+                  <a:ext uri="{5AE41FA2-C0FF-4470-9BD4-5FADCA87CBE2}">
+                    <aclsh:classification xmlns:aclsh="http://schemas.microsoft.com/office/drawing/2020/classificationShape" classificationOutcomeType="ftr"/>
+                  </a:ext>
+                </a:extLst>
+              </wp:docPr>
+              <wp:cNvGraphicFramePr/>
+              <a:graphic xmlns:a="http://schemas.openxmlformats.org/drawingml/2006/main">
+                <a:graphicData uri="http://schemas.microsoft.com/office/word/2010/wordprocessingShape">
+                  <wps:wsp>
+                    <wps:cNvSpPr txBox="1"/>
+                    <wps:spPr>
+                      <a:xfrm>
+                        <a:off x="0" y="0"/>
+                        <a:ext cx="443865" cy="443865"/>
+                      </a:xfrm>
+                      <a:prstGeom prst="rect">
+                        <a:avLst/>
+                      </a:prstGeom>
+                      <a:noFill/>
+                      <a:ln>
+                        <a:noFill/>
+                      </a:ln>
+                    </wps:spPr>
+                    <wps:txbx>
+                      <w:txbxContent>
+                        <w:p>
+                          <w:pPr>
+                            <w:rPr>
+                              <w:rFonts w:ascii="Calibri" w:eastAsia="Calibri" w:hAnsi="Calibri" w:cs="Calibri"/>
+                              <w:noProof/>
+                              <w:color w:val="FF0000"/>
+                              <w:sz w:val="12"/>
+                              <w:szCs w:val="12"/>
+                            </w:rPr>
+                          </w:pPr>
+                          <w:r>
+                            <w:rPr>
+                              <w:rFonts w:ascii="Calibri" w:eastAsia="Calibri" w:hAnsi="Calibri" w:cs="Calibri"/>
+                              <w:noProof/>
+                              <w:color w:val="FF0000"/>
+                              <w:sz w:val="12"/>
+                              <w:szCs w:val="12"/>
+                            </w:rPr>
+                            <w:t>Classification: Controlled</w:t>
+                          </w:r>
+                        </w:p>
+                      </w:txbxContent>
+                    </wps:txbx>
+                    <wps:bodyPr rot="0" spcFirstLastPara="0" vertOverflow="overflow" horzOverflow="overflow" vert="horz" wrap="none" lIns="254000" tIns="0" rIns="0" bIns="190500" numCol="1" spcCol="0" rtlCol="0" fromWordArt="0" anchor="b" anchorCtr="0" forceAA="0" compatLnSpc="1">
+                      <a:prstTxWarp prst="textNoShape">
+                        <a:avLst/>
+                      </a:prstTxWarp>
+                      <a:spAutoFit/>
+                    </wps:bodyPr>
+                  </wps:wsp>
+                </a:graphicData>
+              </a:graphic>
+            </wp:anchor>
+          </w:drawing>
+        </mc:Choice>
+        <mc:Fallback>
+          <w:pict>
+            <v:shapetype w14:anchorId="001EEC3D" id="_x0000_t202" coordsize="21600,21600" o:spt="202" path="m,l,21600r21600,l21600,xe">
+              <v:stroke joinstyle="miter"/>
+              <v:path gradientshapeok="t" o:connecttype="rect"/>
+            </v:shapetype>
+            <v:shape id="Text Box 4" o:spid="_x0000_s1026" type="#_x0000_t202" alt="Classification: Controlled" style="position:absolute;margin-left:0;margin-top:0;width:34.95pt;height:34.95pt;z-index:251659264;visibility:visible;mso-wrap-style:none;mso-wrap-distance-left:0;mso-wrap-distance-top:0;mso-wrap-distance-right:0;mso-wrap-distance-bottom:0;mso-position-horizontal:left;mso-position-horizontal-relative:page;mso-position-vertical:bottom;mso-position-vertical-relative:page;v-text-anchor:bottom" o:gfxdata="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" filled="f" stroked="f">
+              <v:fill o:detectmouseclick="t"/>
+              <v:textbox style="mso-fit-shape-to-text:t" inset="20pt,0,0,15pt">
+                <w:txbxContent>
+                  <w:p>
+                    <w:pPr>
+                      <w:rPr>
+                        <w:rFonts w:ascii="Calibri" w:eastAsia="Calibri" w:hAnsi="Calibri" w:cs="Calibri"/>
+                        <w:noProof/>
+                        <w:color w:val="FF0000"/>
+                        <w:sz w:val="12"/>
+                        <w:szCs w:val="12"/>
+                      </w:rPr>
+                    </w:pPr>
+                    <w:r>
+                      <w:rPr>
+                        <w:rFonts w:ascii="Calibri" w:eastAsia="Calibri" w:hAnsi="Calibri" w:cs="Calibri"/>
+                        <w:noProof/>
+                        <w:color w:val="FF0000"/>
+                        <w:sz w:val="12"/>
+                        <w:szCs w:val="12"/>
+                      </w:rPr>
+                      <w:t>Classification: Controlled</w:t>
+                    </w:r>
+                  </w:p>
+                </w:txbxContent>
+              </v:textbox>
+              <w10:wrap anchorx="page" anchory="page"/>
+            </v:shape>
+          </w:pict>
+        </mc:Fallback>
+      </mc:AlternateContent>
+    </w:r>
+  </w:p>
+</w:ftr>
+</file>
+
+<file path=word/footer2.xml><?xml version="1.0" encoding="utf-8"?>
 <w:ftr xmlns:wpc="http://schemas.microsoft.com/office/word/2010/wordprocessingCanvas" xmlns:cx="http://schemas.microsoft.com/office/drawing/2014/chartex" xmlns:cx1="http://schemas.microsoft.com/office/drawing/2015/9/8/chartex" xmlns:cx2="http://schemas.microsoft.com/office/drawing/2015/10/21/chartex" xmlns:cx3="http://schemas.microsoft.com/office/drawing/2016/5/9/chartex" xmlns:cx4="http://schemas.microsoft.com/office/drawing/2016/5/10/chartex" xmlns:cx5="http://schemas.microsoft.com/office/drawing/2016/5/11/chartex" xmlns:cx6="http://schemas.microsoft.com/office/drawing/2016/5/12/chartex" xmlns:cx7="http://schemas.microsoft.com/office/drawing/2016/5/13/chartex" xmlns:cx8="http://schemas.microsoft.com/office/drawing/2016/5/14/chartex" xmlns:mc="http://schemas.openxmlformats.org/markup-compatibility/2006" xmlns:aink="http://schemas.microsoft.com/office/drawing/2016/ink" xmlns:am3d="http://schemas.microsoft.com/office/drawing/2017/model3d" xmlns:o="urn:schemas-microsoft-com:office:office" xmlns:oel="http://schemas.microsoft.com/office/2019/extlst" xmlns:r="http://schemas.openxmlformats.org/officeDocument/2006/relationships" xmlns:m="http://schemas.openxmlformats.org/officeDocument/2006/math" xmlns:v="urn:schemas-microsoft-com:vml" xmlns:wp14="http://schemas.microsoft.com/office/word/2010/wordprocessingDrawing" xmlns:wp="http://schemas.openxmlformats.org/drawingml/2006/wordprocessingDrawing" xmlns:w10="urn:schemas-microsoft-com:office:word" xmlns:w="http://schemas.openxmlformats.org/wordprocessingml/2006/main" xmlns:w14="http://schemas.microsoft.com/office/word/2010/wordml" xmlns:w15="http://schemas.microsoft.com/office/word/2012/wordml" xmlns:w16cex="http://schemas.microsoft.com/office/word/2018/wordml/cex" xmlns:w16cid="http://schemas.microsoft.com/office/word/2016/wordml/cid" xmlns:w16="http://schemas.microsoft.com/office/word/2018/wordml" xmlns:w16sdtdh="http://schemas.microsoft.com/office/word/2020/wordml/sdtdatahash" xmlns:w16se="http://schemas.microsoft.com/office/word/2015/wordml/symex" xmlns:wpg="http://schemas.microsoft.com/office/word/2010/wordprocessingGroup" xmlns:wpi="http://schemas.microsoft.com/office/word/2010/wordprocessingInk" xmlns:wne="http://schemas.microsoft.com/office/word/2006/wordml" xmlns:wps="http://schemas.microsoft.com/office/word/2010/wordprocessingShape" mc:Ignorable="w14 w15 w16se w16cid w16 w16cex w16sdtdh wp14">
   <w:tbl>
     <w:tblPr>
@@ -8349,6 +6246,135 @@
     <w:pPr>
       <w:pStyle w:val="Footer"/>
     </w:pPr>
+  </w:p>
+</w:ftr>
+</file>
+
+<file path=word/footer3.xml><?xml version="1.0" encoding="utf-8"?>
+<w:ftr xmlns:wpc="http://schemas.microsoft.com/office/word/2010/wordprocessingCanvas" xmlns:cx="http://schemas.microsoft.com/office/drawing/2014/chartex" xmlns:cx1="http://schemas.microsoft.com/office/drawing/2015/9/8/chartex" xmlns:cx2="http://schemas.microsoft.com/office/drawing/2015/10/21/chartex" xmlns:cx3="http://schemas.microsoft.com/office/drawing/2016/5/9/chartex" xmlns:cx4="http://schemas.microsoft.com/office/drawing/2016/5/10/chartex" xmlns:cx5="http://schemas.microsoft.com/office/drawing/2016/5/11/chartex" xmlns:cx6="http://schemas.microsoft.com/office/drawing/2016/5/12/chartex" xmlns:cx7="http://schemas.microsoft.com/office/drawing/2016/5/13/chartex" xmlns:cx8="http://schemas.microsoft.com/office/drawing/2016/5/14/chartex" xmlns:mc="http://schemas.openxmlformats.org/markup-compatibility/2006" xmlns:aink="http://schemas.microsoft.com/office/drawing/2016/ink" xmlns:am3d="http://schemas.microsoft.com/office/drawing/2017/model3d" xmlns:o="urn:schemas-microsoft-com:office:office" xmlns:oel="http://schemas.microsoft.com/office/2019/extlst" xmlns:r="http://schemas.openxmlformats.org/officeDocument/2006/relationships" xmlns:m="http://schemas.openxmlformats.org/officeDocument/2006/math" xmlns:v="urn:schemas-microsoft-com:vml" xmlns:wp14="http://schemas.microsoft.com/office/word/2010/wordprocessingDrawing" xmlns:wp="http://schemas.openxmlformats.org/drawingml/2006/wordprocessingDrawing" xmlns:w10="urn:schemas-microsoft-com:office:word" xmlns:w="http://schemas.openxmlformats.org/wordprocessingml/2006/main" xmlns:w14="http://schemas.microsoft.com/office/word/2010/wordml" xmlns:w15="http://schemas.microsoft.com/office/word/2012/wordml" xmlns:w16cex="http://schemas.microsoft.com/office/word/2018/wordml/cex" xmlns:w16cid="http://schemas.microsoft.com/office/word/2016/wordml/cid" xmlns:w16="http://schemas.microsoft.com/office/word/2018/wordml" xmlns:w16sdtdh="http://schemas.microsoft.com/office/word/2020/wordml/sdtdatahash" xmlns:w16se="http://schemas.microsoft.com/office/word/2015/wordml/symex" xmlns:wpg="http://schemas.microsoft.com/office/word/2010/wordprocessingGroup" xmlns:wpi="http://schemas.microsoft.com/office/word/2010/wordprocessingInk" xmlns:wne="http://schemas.microsoft.com/office/word/2006/wordml" xmlns:wps="http://schemas.microsoft.com/office/word/2010/wordprocessingShape" mc:Ignorable="w14 w15 w16se w16cid w16 w16cex w16sdtdh wp14">
+  <w:p>
+    <w:pPr>
+      <w:pStyle w:val="Footer"/>
+    </w:pPr>
+    <w:r>
+      <w:rPr>
+        <w:noProof/>
+      </w:rPr>
+      <mc:AlternateContent>
+        <mc:Choice Requires="wps">
+          <w:drawing>
+            <wp:anchor distT="0" distB="0" distL="0" distR="0" simplePos="0" relativeHeight="251658240" behindDoc="0" locked="0" layoutInCell="1" allowOverlap="1" wp14:anchorId="5A15898E" wp14:editId="5DB7B4D1">
+              <wp:simplePos x="635" y="635"/>
+              <wp:positionH relativeFrom="page">
+                <wp:align>left</wp:align>
+              </wp:positionH>
+              <wp:positionV relativeFrom="page">
+                <wp:align>bottom</wp:align>
+              </wp:positionV>
+              <wp:extent cx="443865" cy="443865"/>
+              <wp:effectExtent l="0" t="0" r="6350" b="0"/>
+              <wp:wrapNone/>
+              <wp:docPr id="3" name="Text Box 3" descr="Classification: Controlled">
+                <a:extLst xmlns:a="http://schemas.openxmlformats.org/drawingml/2006/main">
+                  <a:ext uri="{5AE41FA2-C0FF-4470-9BD4-5FADCA87CBE2}">
+                    <aclsh:classification xmlns:aclsh="http://schemas.microsoft.com/office/drawing/2020/classificationShape" classificationOutcomeType="ftr"/>
+                  </a:ext>
+                </a:extLst>
+              </wp:docPr>
+              <wp:cNvGraphicFramePr/>
+              <a:graphic xmlns:a="http://schemas.openxmlformats.org/drawingml/2006/main">
+                <a:graphicData uri="http://schemas.microsoft.com/office/word/2010/wordprocessingShape">
+                  <wps:wsp>
+                    <wps:cNvSpPr txBox="1"/>
+                    <wps:spPr>
+                      <a:xfrm>
+                        <a:off x="0" y="0"/>
+                        <a:ext cx="443865" cy="443865"/>
+                      </a:xfrm>
+                      <a:prstGeom prst="rect">
+                        <a:avLst/>
+                      </a:prstGeom>
+                      <a:noFill/>
+                      <a:ln>
+                        <a:noFill/>
+                      </a:ln>
+                    </wps:spPr>
+                    <wps:txbx>
+                      <w:txbxContent>
+                        <w:p>
+                          <w:pPr>
+                            <w:rPr>
+                              <w:rFonts w:ascii="Calibri" w:eastAsia="Calibri" w:hAnsi="Calibri" w:cs="Calibri"/>
+                              <w:noProof/>
+                              <w:color w:val="FF0000"/>
+                              <w:sz w:val="12"/>
+                              <w:szCs w:val="12"/>
+                            </w:rPr>
+                          </w:pPr>
+                          <w:r>
+                            <w:rPr>
+                              <w:rFonts w:ascii="Calibri" w:eastAsia="Calibri" w:hAnsi="Calibri" w:cs="Calibri"/>
+                              <w:noProof/>
+                              <w:color w:val="FF0000"/>
+                              <w:sz w:val="12"/>
+                              <w:szCs w:val="12"/>
+                            </w:rPr>
+                            <w:t>Classification: Controlled</w:t>
+                          </w:r>
+                        </w:p>
+                      </w:txbxContent>
+                    </wps:txbx>
+                    <wps:bodyPr rot="0" spcFirstLastPara="0" vertOverflow="overflow" horzOverflow="overflow" vert="horz" wrap="none" lIns="254000" tIns="0" rIns="0" bIns="190500" numCol="1" spcCol="0" rtlCol="0" fromWordArt="0" anchor="b" anchorCtr="0" forceAA="0" compatLnSpc="1">
+                      <a:prstTxWarp prst="textNoShape">
+                        <a:avLst/>
+                      </a:prstTxWarp>
+                      <a:spAutoFit/>
+                    </wps:bodyPr>
+                  </wps:wsp>
+                </a:graphicData>
+              </a:graphic>
+            </wp:anchor>
+          </w:drawing>
+        </mc:Choice>
+        <mc:Fallback>
+          <w:pict>
+            <v:shapetype w14:anchorId="5A15898E" id="_x0000_t202" coordsize="21600,21600" o:spt="202" path="m,l,21600r21600,l21600,xe">
+              <v:stroke joinstyle="miter"/>
+              <v:path gradientshapeok="t" o:connecttype="rect"/>
+            </v:shapetype>
+            <v:shape id="Text Box 3" o:spid="_x0000_s1028" type="#_x0000_t202" alt="Classification: Controlled" style="position:absolute;margin-left:0;margin-top:0;width:34.95pt;height:34.95pt;z-index:251658240;visibility:visible;mso-wrap-style:none;mso-wrap-distance-left:0;mso-wrap-distance-top:0;mso-wrap-distance-right:0;mso-wrap-distance-bottom:0;mso-position-horizontal:left;mso-position-horizontal-relative:page;mso-position-vertical:bottom;mso-position-vertical-relative:page;v-text-anchor:bottom" o:gfxdata="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" filled="f" stroked="f">
+              <v:fill o:detectmouseclick="t"/>
+              <v:textbox style="mso-fit-shape-to-text:t" inset="20pt,0,0,15pt">
+                <w:txbxContent>
+                  <w:p>
+                    <w:pPr>
+                      <w:rPr>
+                        <w:rFonts w:ascii="Calibri" w:eastAsia="Calibri" w:hAnsi="Calibri" w:cs="Calibri"/>
+                        <w:noProof/>
+                        <w:color w:val="FF0000"/>
+                        <w:sz w:val="12"/>
+                        <w:szCs w:val="12"/>
+                      </w:rPr>
+                    </w:pPr>
+                    <w:r>
+                      <w:rPr>
+                        <w:rFonts w:ascii="Calibri" w:eastAsia="Calibri" w:hAnsi="Calibri" w:cs="Calibri"/>
+                        <w:noProof/>
+                        <w:color w:val="FF0000"/>
+                        <w:sz w:val="12"/>
+                        <w:szCs w:val="12"/>
+                      </w:rPr>
+                      <w:t>Classification: Controlled</w:t>
+                    </w:r>
+                  </w:p>
+                </w:txbxContent>
+              </v:textbox>
+              <w10:wrap anchorx="page" anchory="page"/>
+            </v:shape>
+          </w:pict>
+        </mc:Fallback>
+      </mc:AlternateContent>
+    </w:r>
   </w:p>
 </w:ftr>
 </file>
@@ -9360,7 +7386,6 @@
     </w:pPr>
     <w:rPr>
       <w:rFonts w:cs="Lohit Devanagari"/>
-      <w:lang/>
     </w:rPr>
   </w:style>
   <w:style w:type="paragraph" w:customStyle="1" w:styleId="HeaderandFooter">
@@ -10152,7 +8177,12 @@
 </file>
 
 <file path=customXml/item2.xml><?xml version="1.0" encoding="utf-8"?>
-<b:Sources xmlns:b="http://schemas.openxmlformats.org/officeDocument/2006/bibliography" xmlns="http://schemas.openxmlformats.org/officeDocument/2006/bibliography" SelectedStyle="\APASixthEditionOfficeOnline.xsl" StyleName="APA" Version="6"/>
+<?mso-contentType ?>
+<FormTemplates xmlns="http://schemas.microsoft.com/sharepoint/v3/contenttype/forms">
+  <Display>DocumentLibraryForm</Display>
+  <Edit>DocumentLibraryForm</Edit>
+  <New>DocumentLibraryForm</New>
+</FormTemplates>
 </file>
 
 <file path=customXml/item3.xml><?xml version="1.0" encoding="utf-8"?>
@@ -10174,12 +8204,7 @@
 </file>
 
 <file path=customXml/item4.xml><?xml version="1.0" encoding="utf-8"?>
-<?mso-contentType ?>
-<FormTemplates xmlns="http://schemas.microsoft.com/sharepoint/v3/contenttype/forms">
-  <Display>DocumentLibraryForm</Display>
-  <Edit>DocumentLibraryForm</Edit>
-  <New>DocumentLibraryForm</New>
-</FormTemplates>
+<b:Sources xmlns:b="http://schemas.openxmlformats.org/officeDocument/2006/bibliography" xmlns="http://schemas.openxmlformats.org/officeDocument/2006/bibliography" SelectedStyle="\APASixthEditionOfficeOnline.xsl" StyleName="APA" Version="6"/>
 </file>
 
 <file path=customXml/itemProps1.xml><?xml version="1.0" encoding="utf-8"?>
@@ -10202,9 +8227,9 @@
 </file>
 
 <file path=customXml/itemProps2.xml><?xml version="1.0" encoding="utf-8"?>
-<ds:datastoreItem xmlns:ds="http://schemas.openxmlformats.org/officeDocument/2006/customXml" ds:itemID="{5C627932-C981-4CFE-9BA8-667150120D32}">
+<ds:datastoreItem xmlns:ds="http://schemas.openxmlformats.org/officeDocument/2006/customXml" ds:itemID="{B979ABCF-6006-4211-8C04-D08E1C55C8F9}">
   <ds:schemaRefs>
-    <ds:schemaRef ds:uri="http://schemas.openxmlformats.org/officeDocument/2006/bibliography"/>
+    <ds:schemaRef ds:uri="http://schemas.microsoft.com/sharepoint/v3/contenttype/forms"/>
   </ds:schemaRefs>
 </ds:datastoreItem>
 </file>
@@ -10220,9 +8245,15 @@
 </file>
 
 <file path=customXml/itemProps4.xml><?xml version="1.0" encoding="utf-8"?>
-<ds:datastoreItem xmlns:ds="http://schemas.openxmlformats.org/officeDocument/2006/customXml" ds:itemID="{B979ABCF-6006-4211-8C04-D08E1C55C8F9}">
+<ds:datastoreItem xmlns:ds="http://schemas.openxmlformats.org/officeDocument/2006/customXml" ds:itemID="{5C627932-C981-4CFE-9BA8-667150120D32}">
   <ds:schemaRefs>
-    <ds:schemaRef ds:uri="http://schemas.microsoft.com/sharepoint/v3/contenttype/forms"/>
+    <ds:schemaRef ds:uri="http://schemas.openxmlformats.org/officeDocument/2006/bibliography"/>
   </ds:schemaRefs>
 </ds:datastoreItem>
+</file>
+
+<file path=docMetadata/LabelInfo.xml><?xml version="1.0" encoding="utf-8"?>
+<clbl:labelList xmlns:clbl="http://schemas.microsoft.com/office/2020/mipLabelMetadata">
+  <clbl:label id="{95c71a0f-75e1-4c8f-90e2-641c9351dd98}" enabled="1" method="Standard" siteId="{3e0088dc-0629-4ae6-aa8c-813e7a296f50}" contentBits="2" removed="0"/>
+</clbl:labelList>
 </file>
</xml_diff>

<commit_message>
CIV-6421 resolve conflict / update templates
</commit_message>
<xml_diff>
--- a/docker/docmosis/templates/CV-SPC-HRN-ENG-01209.docx
+++ b/docker/docmosis/templates/CV-SPC-HRN-ENG-01209.docx
@@ -129,7 +129,27 @@
                 <w:sz w:val="28"/>
                 <w:szCs w:val="28"/>
               </w:rPr>
-              <w:t>Claim number: &lt;&lt;referenceNumber&gt;&gt;</w:t>
+              <w:t>Claim number: &lt;&lt;</w:t>
+            </w:r>
+            <w:proofErr w:type="spellStart"/>
+            <w:r>
+              <w:rPr>
+                <w:rFonts w:ascii="GDSTransportWebsite" w:hAnsi="GDSTransportWebsite"/>
+                <w:color w:val="60686D"/>
+                <w:sz w:val="28"/>
+                <w:szCs w:val="28"/>
+              </w:rPr>
+              <w:t>referenceNumber</w:t>
+            </w:r>
+            <w:proofErr w:type="spellEnd"/>
+            <w:r>
+              <w:rPr>
+                <w:rFonts w:ascii="GDSTransportWebsite" w:hAnsi="GDSTransportWebsite"/>
+                <w:color w:val="60686D"/>
+                <w:sz w:val="28"/>
+                <w:szCs w:val="28"/>
+              </w:rPr>
+              <w:t>&gt;&gt;</w:t>
             </w:r>
           </w:p>
         </w:tc>
@@ -240,7 +260,27 @@
                 <w:sz w:val="28"/>
                 <w:szCs w:val="28"/>
               </w:rPr>
-              <w:t>Case name: &lt;&lt;caseName&gt;&gt;</w:t>
+              <w:t>Case name: &lt;&lt;</w:t>
+            </w:r>
+            <w:proofErr w:type="spellStart"/>
+            <w:r>
+              <w:rPr>
+                <w:rFonts w:ascii="GDSTransportWebsite" w:hAnsi="GDSTransportWebsite"/>
+                <w:color w:val="60686D"/>
+                <w:sz w:val="28"/>
+                <w:szCs w:val="28"/>
+              </w:rPr>
+              <w:t>caseName</w:t>
+            </w:r>
+            <w:proofErr w:type="spellEnd"/>
+            <w:r>
+              <w:rPr>
+                <w:rFonts w:ascii="GDSTransportWebsite" w:hAnsi="GDSTransportWebsite"/>
+                <w:color w:val="60686D"/>
+                <w:sz w:val="28"/>
+                <w:szCs w:val="28"/>
+              </w:rPr>
+              <w:t>&gt;&gt;</w:t>
             </w:r>
           </w:p>
         </w:tc>
@@ -404,7 +444,98 @@
                 <w:sz w:val="20"/>
                 <w:szCs w:val="20"/>
               </w:rPr>
-              <w:t>Received: &lt;&lt;{dateFormat(submittedOn, ‘d MMMM yyyy’, ‘dd-MM-yyyy’)}&gt;&gt;</w:t>
+              <w:t>Received: &lt;</w:t>
+            </w:r>
+            <w:proofErr w:type="gramStart"/>
+            <w:r>
+              <w:rPr>
+                <w:rFonts w:ascii="GDSTransportWebsite" w:eastAsia="Times New Roman" w:hAnsi="GDSTransportWebsite" w:cs="Times New Roman"/>
+                <w:color w:val="60686D"/>
+                <w:sz w:val="20"/>
+                <w:szCs w:val="20"/>
+              </w:rPr>
+              <w:t>&lt;{</w:t>
+            </w:r>
+            <w:proofErr w:type="spellStart"/>
+            <w:proofErr w:type="gramEnd"/>
+            <w:r>
+              <w:rPr>
+                <w:rFonts w:ascii="GDSTransportWebsite" w:eastAsia="Times New Roman" w:hAnsi="GDSTransportWebsite" w:cs="Times New Roman"/>
+                <w:color w:val="60686D"/>
+                <w:sz w:val="20"/>
+                <w:szCs w:val="20"/>
+              </w:rPr>
+              <w:t>dateFormat</w:t>
+            </w:r>
+            <w:proofErr w:type="spellEnd"/>
+            <w:r>
+              <w:rPr>
+                <w:rFonts w:ascii="GDSTransportWebsite" w:eastAsia="Times New Roman" w:hAnsi="GDSTransportWebsite" w:cs="Times New Roman"/>
+                <w:color w:val="60686D"/>
+                <w:sz w:val="20"/>
+                <w:szCs w:val="20"/>
+              </w:rPr>
+              <w:t>(</w:t>
+            </w:r>
+            <w:proofErr w:type="spellStart"/>
+            <w:r>
+              <w:rPr>
+                <w:rFonts w:ascii="GDSTransportWebsite" w:eastAsia="Times New Roman" w:hAnsi="GDSTransportWebsite" w:cs="Times New Roman"/>
+                <w:color w:val="60686D"/>
+                <w:sz w:val="20"/>
+                <w:szCs w:val="20"/>
+              </w:rPr>
+              <w:t>submittedOn</w:t>
+            </w:r>
+            <w:proofErr w:type="spellEnd"/>
+            <w:r>
+              <w:rPr>
+                <w:rFonts w:ascii="GDSTransportWebsite" w:eastAsia="Times New Roman" w:hAnsi="GDSTransportWebsite" w:cs="Times New Roman"/>
+                <w:color w:val="60686D"/>
+                <w:sz w:val="20"/>
+                <w:szCs w:val="20"/>
+              </w:rPr>
+              <w:t xml:space="preserve">, ‘d MMMM </w:t>
+            </w:r>
+            <w:proofErr w:type="spellStart"/>
+            <w:r>
+              <w:rPr>
+                <w:rFonts w:ascii="GDSTransportWebsite" w:eastAsia="Times New Roman" w:hAnsi="GDSTransportWebsite" w:cs="Times New Roman"/>
+                <w:color w:val="60686D"/>
+                <w:sz w:val="20"/>
+                <w:szCs w:val="20"/>
+              </w:rPr>
+              <w:t>yyyy</w:t>
+            </w:r>
+            <w:proofErr w:type="spellEnd"/>
+            <w:r>
+              <w:rPr>
+                <w:rFonts w:ascii="GDSTransportWebsite" w:eastAsia="Times New Roman" w:hAnsi="GDSTransportWebsite" w:cs="Times New Roman"/>
+                <w:color w:val="60686D"/>
+                <w:sz w:val="20"/>
+                <w:szCs w:val="20"/>
+              </w:rPr>
+              <w:t>’, ‘dd-MM-</w:t>
+            </w:r>
+            <w:proofErr w:type="spellStart"/>
+            <w:r>
+              <w:rPr>
+                <w:rFonts w:ascii="GDSTransportWebsite" w:eastAsia="Times New Roman" w:hAnsi="GDSTransportWebsite" w:cs="Times New Roman"/>
+                <w:color w:val="60686D"/>
+                <w:sz w:val="20"/>
+                <w:szCs w:val="20"/>
+              </w:rPr>
+              <w:t>yyyy</w:t>
+            </w:r>
+            <w:proofErr w:type="spellEnd"/>
+            <w:r>
+              <w:rPr>
+                <w:rFonts w:ascii="GDSTransportWebsite" w:eastAsia="Times New Roman" w:hAnsi="GDSTransportWebsite" w:cs="Times New Roman"/>
+                <w:color w:val="60686D"/>
+                <w:sz w:val="20"/>
+                <w:szCs w:val="20"/>
+              </w:rPr>
+              <w:t>’)}&gt;&gt;</w:t>
             </w:r>
           </w:p>
         </w:tc>
@@ -585,7 +716,23 @@
                 <w:rFonts w:ascii="GDSTransportWebsite" w:hAnsi="GDSTransportWebsite"/>
                 <w:color w:val="0A0A0A"/>
               </w:rPr>
-              <w:t>&lt;&lt;cs_{applicant.primaryAddress.AddressLine1!=null}&gt;&gt;&lt;&lt;applicant.primaryAddress.AddressLine1&gt;&gt;&lt;&lt;es_&gt;&gt;&lt;&lt;cs_{!isBlank(applicant.primaryAddress.AddressLine2)}&gt;&gt;</w:t>
+              <w:t>&lt;&lt;cs_{</w:t>
+            </w:r>
+            <w:proofErr w:type="gramStart"/>
+            <w:r>
+              <w:rPr>
+                <w:rFonts w:ascii="GDSTransportWebsite" w:hAnsi="GDSTransportWebsite"/>
+                <w:color w:val="0A0A0A"/>
+              </w:rPr>
+              <w:t>applicant.primaryAddress.AddressLine</w:t>
+            </w:r>
+            <w:proofErr w:type="gramEnd"/>
+            <w:r>
+              <w:rPr>
+                <w:rFonts w:ascii="GDSTransportWebsite" w:hAnsi="GDSTransportWebsite"/>
+                <w:color w:val="0A0A0A"/>
+              </w:rPr>
+              <w:t>1!=null}&gt;&gt;&lt;&lt;applicant.primaryAddress.AddressLine1&gt;&gt;&lt;&lt;es_&gt;&gt;&lt;&lt;cs_{!isBlank(applicant.primaryAddress.AddressLine2)}&gt;&gt;</w:t>
             </w:r>
           </w:p>
           <w:p>
@@ -602,7 +749,23 @@
                 <w:rFonts w:ascii="GDSTransportWebsite" w:hAnsi="GDSTransportWebsite"/>
                 <w:color w:val="0A0A0A"/>
               </w:rPr>
-              <w:t>&lt;&lt;applicant.primaryAddress.AddressLine2&gt;&gt;&lt;&lt;es_&gt;&gt;&lt;&lt;cs_{!isBlank(applicant.primaryAddress.AddressLine3)}&gt;&gt;</w:t>
+              <w:t>&lt;&lt;</w:t>
+            </w:r>
+            <w:proofErr w:type="gramStart"/>
+            <w:r>
+              <w:rPr>
+                <w:rFonts w:ascii="GDSTransportWebsite" w:hAnsi="GDSTransportWebsite"/>
+                <w:color w:val="0A0A0A"/>
+              </w:rPr>
+              <w:t>applicant.primaryAddress.AddressLine</w:t>
+            </w:r>
+            <w:proofErr w:type="gramEnd"/>
+            <w:r>
+              <w:rPr>
+                <w:rFonts w:ascii="GDSTransportWebsite" w:hAnsi="GDSTransportWebsite"/>
+                <w:color w:val="0A0A0A"/>
+              </w:rPr>
+              <w:t>2&gt;&gt;&lt;&lt;es_&gt;&gt;&lt;&lt;cs_{!isBlank(applicant.primaryAddress.AddressLine3)}&gt;&gt;</w:t>
             </w:r>
           </w:p>
           <w:p>
@@ -618,7 +781,23 @@
                 <w:rFonts w:ascii="GDSTransportWebsite" w:hAnsi="GDSTransportWebsite"/>
                 <w:color w:val="0A0A0A"/>
               </w:rPr>
-              <w:t>&lt;&lt;applicant.primaryAddress.AddressLine3&gt;&gt;&lt;&lt;es_&gt;&gt;&lt;&lt;cs_{!isBlank(applicant.primaryAddress.PostTown)}&gt;&gt;</w:t>
+              <w:t>&lt;&lt;</w:t>
+            </w:r>
+            <w:proofErr w:type="gramStart"/>
+            <w:r>
+              <w:rPr>
+                <w:rFonts w:ascii="GDSTransportWebsite" w:hAnsi="GDSTransportWebsite"/>
+                <w:color w:val="0A0A0A"/>
+              </w:rPr>
+              <w:t>applicant.primaryAddress.AddressLine</w:t>
+            </w:r>
+            <w:proofErr w:type="gramEnd"/>
+            <w:r>
+              <w:rPr>
+                <w:rFonts w:ascii="GDSTransportWebsite" w:hAnsi="GDSTransportWebsite"/>
+                <w:color w:val="0A0A0A"/>
+              </w:rPr>
+              <w:t>3&gt;&gt;&lt;&lt;es_&gt;&gt;&lt;&lt;cs_{!isBlank(applicant.primaryAddress.PostTown)}&gt;&gt;</w:t>
             </w:r>
           </w:p>
           <w:p>
@@ -634,7 +813,25 @@
                 <w:rFonts w:ascii="GDSTransportWebsite" w:hAnsi="GDSTransportWebsite"/>
                 <w:color w:val="0A0A0A"/>
               </w:rPr>
-              <w:t>&lt;&lt;applicant.primaryAddress.PostTown&gt;&gt;&lt;&lt;es_&gt;&gt;</w:t>
+              <w:t>&lt;&lt;</w:t>
+            </w:r>
+            <w:proofErr w:type="spellStart"/>
+            <w:proofErr w:type="gramStart"/>
+            <w:r>
+              <w:rPr>
+                <w:rFonts w:ascii="GDSTransportWebsite" w:hAnsi="GDSTransportWebsite"/>
+                <w:color w:val="0A0A0A"/>
+              </w:rPr>
+              <w:t>applicant.primaryAddress.PostTown</w:t>
+            </w:r>
+            <w:proofErr w:type="spellEnd"/>
+            <w:proofErr w:type="gramEnd"/>
+            <w:r>
+              <w:rPr>
+                <w:rFonts w:ascii="GDSTransportWebsite" w:hAnsi="GDSTransportWebsite"/>
+                <w:color w:val="0A0A0A"/>
+              </w:rPr>
+              <w:t>&gt;&gt;&lt;&lt;es_&gt;&gt;</w:t>
             </w:r>
           </w:p>
           <w:p>
@@ -650,7 +847,23 @@
                 <w:rFonts w:ascii="GDSTransportWebsite" w:hAnsi="GDSTransportWebsite"/>
                 <w:color w:val="0A0A0A"/>
               </w:rPr>
-              <w:t>&lt;&lt;applicant.primaryAddress.PostCode&gt;&gt;&lt;&lt;cs_{!isBlank(applicant.primaryAddress.Country)}&gt;&gt;</w:t>
+              <w:t>&lt;&lt;</w:t>
+            </w:r>
+            <w:proofErr w:type="gramStart"/>
+            <w:r>
+              <w:rPr>
+                <w:rFonts w:ascii="GDSTransportWebsite" w:hAnsi="GDSTransportWebsite"/>
+                <w:color w:val="0A0A0A"/>
+              </w:rPr>
+              <w:t>applicant.primaryAddress.PostCode</w:t>
+            </w:r>
+            <w:proofErr w:type="gramEnd"/>
+            <w:r>
+              <w:rPr>
+                <w:rFonts w:ascii="GDSTransportWebsite" w:hAnsi="GDSTransportWebsite"/>
+                <w:color w:val="0A0A0A"/>
+              </w:rPr>
+              <w:t>&gt;&gt;&lt;&lt;cs_{!isBlank(applicant.primaryAddress.Country)}&gt;&gt;</w:t>
             </w:r>
           </w:p>
           <w:p>
@@ -666,7 +879,25 @@
                 <w:rFonts w:ascii="GDSTransportWebsite" w:hAnsi="GDSTransportWebsite"/>
                 <w:color w:val="0A0A0A"/>
               </w:rPr>
-              <w:t>&lt;&lt;applicant.primaryAddress.Country&gt;&gt;&lt;&lt;es_&gt;&gt;</w:t>
+              <w:t>&lt;&lt;</w:t>
+            </w:r>
+            <w:proofErr w:type="spellStart"/>
+            <w:proofErr w:type="gramStart"/>
+            <w:r>
+              <w:rPr>
+                <w:rFonts w:ascii="GDSTransportWebsite" w:hAnsi="GDSTransportWebsite"/>
+                <w:color w:val="0A0A0A"/>
+              </w:rPr>
+              <w:t>applicant.primaryAddress.Country</w:t>
+            </w:r>
+            <w:proofErr w:type="spellEnd"/>
+            <w:proofErr w:type="gramEnd"/>
+            <w:r>
+              <w:rPr>
+                <w:rFonts w:ascii="GDSTransportWebsite" w:hAnsi="GDSTransportWebsite"/>
+                <w:color w:val="0A0A0A"/>
+              </w:rPr>
+              <w:t>&gt;&gt;&lt;&lt;es_&gt;&gt;</w:t>
             </w:r>
           </w:p>
         </w:tc>
@@ -751,7 +982,57 @@
                 <w:rFonts w:ascii="GDSTransportWebsite" w:hAnsi="GDSTransportWebsite"/>
                 <w:color w:val="0A0A0A"/>
               </w:rPr>
-              <w:t>&lt;&lt;cs_{isBlank(applicant.phoneNumber)}&gt;&gt;Not Provided&lt;&lt;else&gt;&gt;&lt;&lt; applicant.phoneNumber &gt;&gt;&lt;&lt;es_&gt;&gt;</w:t>
+              <w:t>&lt;&lt;cs_{</w:t>
+            </w:r>
+            <w:proofErr w:type="spellStart"/>
+            <w:r>
+              <w:rPr>
+                <w:rFonts w:ascii="GDSTransportWebsite" w:hAnsi="GDSTransportWebsite"/>
+                <w:color w:val="0A0A0A"/>
+              </w:rPr>
+              <w:t>isBlank</w:t>
+            </w:r>
+            <w:proofErr w:type="spellEnd"/>
+            <w:r>
+              <w:rPr>
+                <w:rFonts w:ascii="GDSTransportWebsite" w:hAnsi="GDSTransportWebsite"/>
+                <w:color w:val="0A0A0A"/>
+              </w:rPr>
+              <w:t>(</w:t>
+            </w:r>
+            <w:proofErr w:type="spellStart"/>
+            <w:proofErr w:type="gramStart"/>
+            <w:r>
+              <w:rPr>
+                <w:rFonts w:ascii="GDSTransportWebsite" w:hAnsi="GDSTransportWebsite"/>
+                <w:color w:val="0A0A0A"/>
+              </w:rPr>
+              <w:t>applicant.phoneNumber</w:t>
+            </w:r>
+            <w:proofErr w:type="spellEnd"/>
+            <w:proofErr w:type="gramEnd"/>
+            <w:r>
+              <w:rPr>
+                <w:rFonts w:ascii="GDSTransportWebsite" w:hAnsi="GDSTransportWebsite"/>
+                <w:color w:val="0A0A0A"/>
+              </w:rPr>
+              <w:t xml:space="preserve">)}&gt;&gt;Not Provided&lt;&lt;else&gt;&gt;&lt;&lt; </w:t>
+            </w:r>
+            <w:proofErr w:type="spellStart"/>
+            <w:r>
+              <w:rPr>
+                <w:rFonts w:ascii="GDSTransportWebsite" w:hAnsi="GDSTransportWebsite"/>
+                <w:color w:val="0A0A0A"/>
+              </w:rPr>
+              <w:t>applicant.phoneNumber</w:t>
+            </w:r>
+            <w:proofErr w:type="spellEnd"/>
+            <w:r>
+              <w:rPr>
+                <w:rFonts w:ascii="GDSTransportWebsite" w:hAnsi="GDSTransportWebsite"/>
+                <w:color w:val="0A0A0A"/>
+              </w:rPr>
+              <w:t xml:space="preserve"> &gt;&gt;&lt;&lt;es_&gt;&gt;</w:t>
             </w:r>
           </w:p>
         </w:tc>
@@ -814,7 +1095,57 @@
                 <w:rFonts w:ascii="GDSTransportWebsite" w:hAnsi="GDSTransportWebsite"/>
                 <w:color w:val="0A0A0A"/>
               </w:rPr>
-              <w:t>&lt;&lt;cs_{isBlank(applicant.emailAddress)}&gt;&gt;Not Provided&lt;&lt;else&gt;&gt;&lt;&lt; applicant.emailAddress &gt;&gt;&lt;&lt;es_&gt;&gt;</w:t>
+              <w:t>&lt;&lt;cs_{</w:t>
+            </w:r>
+            <w:proofErr w:type="spellStart"/>
+            <w:r>
+              <w:rPr>
+                <w:rFonts w:ascii="GDSTransportWebsite" w:hAnsi="GDSTransportWebsite"/>
+                <w:color w:val="0A0A0A"/>
+              </w:rPr>
+              <w:t>isBlank</w:t>
+            </w:r>
+            <w:proofErr w:type="spellEnd"/>
+            <w:r>
+              <w:rPr>
+                <w:rFonts w:ascii="GDSTransportWebsite" w:hAnsi="GDSTransportWebsite"/>
+                <w:color w:val="0A0A0A"/>
+              </w:rPr>
+              <w:t>(</w:t>
+            </w:r>
+            <w:proofErr w:type="spellStart"/>
+            <w:proofErr w:type="gramStart"/>
+            <w:r>
+              <w:rPr>
+                <w:rFonts w:ascii="GDSTransportWebsite" w:hAnsi="GDSTransportWebsite"/>
+                <w:color w:val="0A0A0A"/>
+              </w:rPr>
+              <w:t>applicant.emailAddress</w:t>
+            </w:r>
+            <w:proofErr w:type="spellEnd"/>
+            <w:proofErr w:type="gramEnd"/>
+            <w:r>
+              <w:rPr>
+                <w:rFonts w:ascii="GDSTransportWebsite" w:hAnsi="GDSTransportWebsite"/>
+                <w:color w:val="0A0A0A"/>
+              </w:rPr>
+              <w:t xml:space="preserve">)}&gt;&gt;Not Provided&lt;&lt;else&gt;&gt;&lt;&lt; </w:t>
+            </w:r>
+            <w:proofErr w:type="spellStart"/>
+            <w:r>
+              <w:rPr>
+                <w:rFonts w:ascii="GDSTransportWebsite" w:hAnsi="GDSTransportWebsite"/>
+                <w:color w:val="0A0A0A"/>
+              </w:rPr>
+              <w:t>applicant.emailAddress</w:t>
+            </w:r>
+            <w:proofErr w:type="spellEnd"/>
+            <w:r>
+              <w:rPr>
+                <w:rFonts w:ascii="GDSTransportWebsite" w:hAnsi="GDSTransportWebsite"/>
+                <w:color w:val="0A0A0A"/>
+              </w:rPr>
+              <w:t xml:space="preserve"> &gt;&gt;&lt;&lt;es_&gt;&gt;</w:t>
             </w:r>
           </w:p>
         </w:tc>
@@ -888,7 +1219,29 @@
                 <w:color w:val="0A0A0A"/>
                 <w:shd w:val="clear" w:color="auto" w:fill="FFFFFF"/>
               </w:rPr>
-              <w:t>&lt;&lt;rr_respondents&gt;&gt;</w:t>
+              <w:t>&lt;&lt;</w:t>
+            </w:r>
+            <w:proofErr w:type="spellStart"/>
+            <w:r>
+              <w:rPr>
+                <w:rFonts w:ascii="GDSTransportWebsite" w:hAnsi="GDSTransportWebsite"/>
+                <w:b/>
+                <w:bCs/>
+                <w:color w:val="0A0A0A"/>
+                <w:shd w:val="clear" w:color="auto" w:fill="FFFFFF"/>
+              </w:rPr>
+              <w:t>rr_respondents</w:t>
+            </w:r>
+            <w:proofErr w:type="spellEnd"/>
+            <w:r>
+              <w:rPr>
+                <w:rFonts w:ascii="GDSTransportWebsite" w:hAnsi="GDSTransportWebsite"/>
+                <w:b/>
+                <w:bCs/>
+                <w:color w:val="0A0A0A"/>
+                <w:shd w:val="clear" w:color="auto" w:fill="FFFFFF"/>
+              </w:rPr>
+              <w:t>&gt;&gt;</w:t>
             </w:r>
           </w:p>
         </w:tc>
@@ -928,7 +1281,29 @@
                 <w:color w:val="0A0A0A"/>
                 <w:shd w:val="clear" w:color="auto" w:fill="FFFFFF"/>
               </w:rPr>
-              <w:t>&lt;&lt;cs_{$size&gt;1}&gt;&gt; Defendant &lt;&lt;$itemnum&gt;&gt;&lt;&lt;es_&gt;&gt;</w:t>
+              <w:t>&lt;&lt;cs_{$size&gt;1}&gt;&gt; Defendant &lt;&lt;$</w:t>
+            </w:r>
+            <w:proofErr w:type="spellStart"/>
+            <w:r>
+              <w:rPr>
+                <w:rFonts w:ascii="GDSTransportWebsite" w:hAnsi="GDSTransportWebsite"/>
+                <w:b/>
+                <w:bCs/>
+                <w:color w:val="0A0A0A"/>
+                <w:shd w:val="clear" w:color="auto" w:fill="FFFFFF"/>
+              </w:rPr>
+              <w:t>itemnum</w:t>
+            </w:r>
+            <w:proofErr w:type="spellEnd"/>
+            <w:r>
+              <w:rPr>
+                <w:rFonts w:ascii="GDSTransportWebsite" w:hAnsi="GDSTransportWebsite"/>
+                <w:b/>
+                <w:bCs/>
+                <w:color w:val="0A0A0A"/>
+                <w:shd w:val="clear" w:color="auto" w:fill="FFFFFF"/>
+              </w:rPr>
+              <w:t>&gt;&gt;&lt;&lt;es_&gt;&gt;</w:t>
             </w:r>
           </w:p>
         </w:tc>
@@ -1045,7 +1420,23 @@
                 <w:rFonts w:ascii="GDSTransportWebsite" w:hAnsi="GDSTransportWebsite"/>
                 <w:color w:val="0A0A0A"/>
               </w:rPr>
-              <w:t>&lt;&lt;cs_{primaryAddress.AddressLine1!=null}&gt;&gt;&lt;&lt;primaryAddress.AddressLine1&gt;&gt;&lt;&lt;es_&gt;&gt;&lt;&lt;cs_{!isBlank(primaryAddress.AddressLine2)}&gt;&gt;</w:t>
+              <w:t>&lt;&lt;cs_{primaryAddress.AddressLine</w:t>
+            </w:r>
+            <w:proofErr w:type="gramStart"/>
+            <w:r>
+              <w:rPr>
+                <w:rFonts w:ascii="GDSTransportWebsite" w:hAnsi="GDSTransportWebsite"/>
+                <w:color w:val="0A0A0A"/>
+              </w:rPr>
+              <w:t>1!=</w:t>
+            </w:r>
+            <w:proofErr w:type="gramEnd"/>
+            <w:r>
+              <w:rPr>
+                <w:rFonts w:ascii="GDSTransportWebsite" w:hAnsi="GDSTransportWebsite"/>
+                <w:color w:val="0A0A0A"/>
+              </w:rPr>
+              <w:t>null}&gt;&gt;&lt;&lt;primaryAddress.AddressLine1&gt;&gt;&lt;&lt;es_&gt;&gt;&lt;&lt;cs_{!isBlank(primaryAddress.AddressLine2)}&gt;&gt;</w:t>
             </w:r>
           </w:p>
           <w:p>
@@ -1063,7 +1454,23 @@
                 <w:color w:val="0A0A0A"/>
               </w:rPr>
               <w:lastRenderedPageBreak/>
-              <w:t>&lt;&lt;primaryAddress.AddressLine2&gt;&gt;&lt;&lt;es_&gt;&gt;&lt;&lt;cs_{!isBlank(primaryAddress.AddressLine3)}&gt;&gt;</w:t>
+              <w:t>&lt;&lt;primaryAddress.AddressLine2&gt;&gt;&lt;&lt;es_&gt;&gt;&lt;&lt;cs_</w:t>
+            </w:r>
+            <w:proofErr w:type="gramStart"/>
+            <w:r>
+              <w:rPr>
+                <w:rFonts w:ascii="GDSTransportWebsite" w:hAnsi="GDSTransportWebsite"/>
+                <w:color w:val="0A0A0A"/>
+              </w:rPr>
+              <w:t>{!isBlank</w:t>
+            </w:r>
+            <w:proofErr w:type="gramEnd"/>
+            <w:r>
+              <w:rPr>
+                <w:rFonts w:ascii="GDSTransportWebsite" w:hAnsi="GDSTransportWebsite"/>
+                <w:color w:val="0A0A0A"/>
+              </w:rPr>
+              <w:t>(primaryAddress.AddressLine3)}&gt;&gt;</w:t>
             </w:r>
           </w:p>
           <w:p>
@@ -1079,7 +1486,23 @@
                 <w:rFonts w:ascii="GDSTransportWebsite" w:hAnsi="GDSTransportWebsite"/>
                 <w:color w:val="0A0A0A"/>
               </w:rPr>
-              <w:t>&lt;&lt;primaryAddress.AddressLine3&gt;&gt;&lt;&lt;es_&gt;&gt;&lt;&lt;cs_{!isBlank(primaryAddress.PostTown)}&gt;&gt;</w:t>
+              <w:t>&lt;&lt;primaryAddress.AddressLine3&gt;&gt;&lt;&lt;es_&gt;&gt;&lt;&lt;cs_</w:t>
+            </w:r>
+            <w:proofErr w:type="gramStart"/>
+            <w:r>
+              <w:rPr>
+                <w:rFonts w:ascii="GDSTransportWebsite" w:hAnsi="GDSTransportWebsite"/>
+                <w:color w:val="0A0A0A"/>
+              </w:rPr>
+              <w:t>{!isBlank</w:t>
+            </w:r>
+            <w:proofErr w:type="gramEnd"/>
+            <w:r>
+              <w:rPr>
+                <w:rFonts w:ascii="GDSTransportWebsite" w:hAnsi="GDSTransportWebsite"/>
+                <w:color w:val="0A0A0A"/>
+              </w:rPr>
+              <w:t>(primaryAddress.PostTown)}&gt;&gt;</w:t>
             </w:r>
           </w:p>
           <w:p>
@@ -1095,7 +1518,23 @@
                 <w:rFonts w:ascii="GDSTransportWebsite" w:hAnsi="GDSTransportWebsite"/>
                 <w:color w:val="0A0A0A"/>
               </w:rPr>
-              <w:t>&lt;&lt; primaryAddress.PostTown&gt;&gt;&lt;&lt;es_&gt;&gt;</w:t>
+              <w:t xml:space="preserve">&lt;&lt; </w:t>
+            </w:r>
+            <w:proofErr w:type="spellStart"/>
+            <w:r>
+              <w:rPr>
+                <w:rFonts w:ascii="GDSTransportWebsite" w:hAnsi="GDSTransportWebsite"/>
+                <w:color w:val="0A0A0A"/>
+              </w:rPr>
+              <w:t>primaryAddress.PostTown</w:t>
+            </w:r>
+            <w:proofErr w:type="spellEnd"/>
+            <w:r>
+              <w:rPr>
+                <w:rFonts w:ascii="GDSTransportWebsite" w:hAnsi="GDSTransportWebsite"/>
+                <w:color w:val="0A0A0A"/>
+              </w:rPr>
+              <w:t>&gt;&gt;&lt;&lt;es_&gt;&gt;</w:t>
             </w:r>
           </w:p>
           <w:p>
@@ -1111,7 +1550,23 @@
                 <w:rFonts w:ascii="GDSTransportWebsite" w:hAnsi="GDSTransportWebsite"/>
                 <w:color w:val="0A0A0A"/>
               </w:rPr>
-              <w:t>&lt;&lt;primaryAddress.PostCode&gt;&gt;&lt;&lt;cs_{!isBlank(primaryAddress.Country)}&gt;&gt;</w:t>
+              <w:t>&lt;&lt;primaryAddress.PostCode&gt;&gt;&lt;&lt;cs_</w:t>
+            </w:r>
+            <w:proofErr w:type="gramStart"/>
+            <w:r>
+              <w:rPr>
+                <w:rFonts w:ascii="GDSTransportWebsite" w:hAnsi="GDSTransportWebsite"/>
+                <w:color w:val="0A0A0A"/>
+              </w:rPr>
+              <w:t>{!isBlank</w:t>
+            </w:r>
+            <w:proofErr w:type="gramEnd"/>
+            <w:r>
+              <w:rPr>
+                <w:rFonts w:ascii="GDSTransportWebsite" w:hAnsi="GDSTransportWebsite"/>
+                <w:color w:val="0A0A0A"/>
+              </w:rPr>
+              <w:t>(primaryAddress.Country)}&gt;&gt;</w:t>
             </w:r>
           </w:p>
           <w:p>
@@ -1128,7 +1583,23 @@
                 <w:rFonts w:ascii="GDSTransportWebsite" w:hAnsi="GDSTransportWebsite"/>
                 <w:color w:val="0A0A0A"/>
               </w:rPr>
-              <w:t>&lt;&lt; primaryAddress.Country&gt;&gt;&lt;&lt;es_&gt;&gt;</w:t>
+              <w:t xml:space="preserve">&lt;&lt; </w:t>
+            </w:r>
+            <w:proofErr w:type="spellStart"/>
+            <w:r>
+              <w:rPr>
+                <w:rFonts w:ascii="GDSTransportWebsite" w:hAnsi="GDSTransportWebsite"/>
+                <w:color w:val="0A0A0A"/>
+              </w:rPr>
+              <w:t>primaryAddress.Country</w:t>
+            </w:r>
+            <w:proofErr w:type="spellEnd"/>
+            <w:r>
+              <w:rPr>
+                <w:rFonts w:ascii="GDSTransportWebsite" w:hAnsi="GDSTransportWebsite"/>
+                <w:color w:val="0A0A0A"/>
+              </w:rPr>
+              <w:t>&gt;&gt;&lt;&lt;es_&gt;&gt;</w:t>
             </w:r>
           </w:p>
         </w:tc>
@@ -1213,7 +1684,55 @@
                 <w:rFonts w:ascii="GDSTransportWebsite" w:hAnsi="GDSTransportWebsite"/>
                 <w:color w:val="0A0A0A"/>
               </w:rPr>
-              <w:t>&lt;&lt;cs_{isBlank(phoneNumber)}&gt;&gt;Not Provided&lt;&lt;else&gt;&gt;&lt;&lt;phoneNumber &gt;&gt;&lt;&lt;es_&gt;&gt;</w:t>
+              <w:t>&lt;&lt;cs_{</w:t>
+            </w:r>
+            <w:proofErr w:type="spellStart"/>
+            <w:r>
+              <w:rPr>
+                <w:rFonts w:ascii="GDSTransportWebsite" w:hAnsi="GDSTransportWebsite"/>
+                <w:color w:val="0A0A0A"/>
+              </w:rPr>
+              <w:t>isBlank</w:t>
+            </w:r>
+            <w:proofErr w:type="spellEnd"/>
+            <w:r>
+              <w:rPr>
+                <w:rFonts w:ascii="GDSTransportWebsite" w:hAnsi="GDSTransportWebsite"/>
+                <w:color w:val="0A0A0A"/>
+              </w:rPr>
+              <w:t>(</w:t>
+            </w:r>
+            <w:proofErr w:type="spellStart"/>
+            <w:r>
+              <w:rPr>
+                <w:rFonts w:ascii="GDSTransportWebsite" w:hAnsi="GDSTransportWebsite"/>
+                <w:color w:val="0A0A0A"/>
+              </w:rPr>
+              <w:t>phoneNumber</w:t>
+            </w:r>
+            <w:proofErr w:type="spellEnd"/>
+            <w:r>
+              <w:rPr>
+                <w:rFonts w:ascii="GDSTransportWebsite" w:hAnsi="GDSTransportWebsite"/>
+                <w:color w:val="0A0A0A"/>
+              </w:rPr>
+              <w:t>)}&gt;&gt;Not Provided&lt;&lt;else&gt;&gt;&lt;&lt;</w:t>
+            </w:r>
+            <w:proofErr w:type="spellStart"/>
+            <w:r>
+              <w:rPr>
+                <w:rFonts w:ascii="GDSTransportWebsite" w:hAnsi="GDSTransportWebsite"/>
+                <w:color w:val="0A0A0A"/>
+              </w:rPr>
+              <w:t>phoneNumber</w:t>
+            </w:r>
+            <w:proofErr w:type="spellEnd"/>
+            <w:r>
+              <w:rPr>
+                <w:rFonts w:ascii="GDSTransportWebsite" w:hAnsi="GDSTransportWebsite"/>
+                <w:color w:val="0A0A0A"/>
+              </w:rPr>
+              <w:t xml:space="preserve"> &gt;&gt;&lt;&lt;es_&gt;&gt;</w:t>
             </w:r>
           </w:p>
         </w:tc>
@@ -1276,7 +1795,55 @@
                 <w:rFonts w:ascii="GDSTransportWebsite" w:hAnsi="GDSTransportWebsite"/>
                 <w:color w:val="0A0A0A"/>
               </w:rPr>
-              <w:t>&lt;&lt;cs_{isBlank(emailAddress)}&gt;&gt;Not Provided&lt;&lt;else&gt;&gt;&lt;&lt;emailAddress&gt;&gt;&lt;&lt;es_&gt;&gt;</w:t>
+              <w:t>&lt;&lt;cs_{</w:t>
+            </w:r>
+            <w:proofErr w:type="spellStart"/>
+            <w:r>
+              <w:rPr>
+                <w:rFonts w:ascii="GDSTransportWebsite" w:hAnsi="GDSTransportWebsite"/>
+                <w:color w:val="0A0A0A"/>
+              </w:rPr>
+              <w:t>isBlank</w:t>
+            </w:r>
+            <w:proofErr w:type="spellEnd"/>
+            <w:r>
+              <w:rPr>
+                <w:rFonts w:ascii="GDSTransportWebsite" w:hAnsi="GDSTransportWebsite"/>
+                <w:color w:val="0A0A0A"/>
+              </w:rPr>
+              <w:t>(</w:t>
+            </w:r>
+            <w:proofErr w:type="spellStart"/>
+            <w:r>
+              <w:rPr>
+                <w:rFonts w:ascii="GDSTransportWebsite" w:hAnsi="GDSTransportWebsite"/>
+                <w:color w:val="0A0A0A"/>
+              </w:rPr>
+              <w:t>emailAddress</w:t>
+            </w:r>
+            <w:proofErr w:type="spellEnd"/>
+            <w:r>
+              <w:rPr>
+                <w:rFonts w:ascii="GDSTransportWebsite" w:hAnsi="GDSTransportWebsite"/>
+                <w:color w:val="0A0A0A"/>
+              </w:rPr>
+              <w:t>)}&gt;&gt;Not Provided&lt;&lt;else&gt;&gt;&lt;&lt;</w:t>
+            </w:r>
+            <w:proofErr w:type="spellStart"/>
+            <w:r>
+              <w:rPr>
+                <w:rFonts w:ascii="GDSTransportWebsite" w:hAnsi="GDSTransportWebsite"/>
+                <w:color w:val="0A0A0A"/>
+              </w:rPr>
+              <w:t>emailAddress</w:t>
+            </w:r>
+            <w:proofErr w:type="spellEnd"/>
+            <w:r>
+              <w:rPr>
+                <w:rFonts w:ascii="GDSTransportWebsite" w:hAnsi="GDSTransportWebsite"/>
+                <w:color w:val="0A0A0A"/>
+              </w:rPr>
+              <w:t>&gt;&gt;&lt;&lt;es_&gt;&gt;</w:t>
             </w:r>
           </w:p>
         </w:tc>
@@ -1418,7 +1985,25 @@
                 <w:rFonts w:ascii="GDSTransportWebsite" w:hAnsi="GDSTransportWebsite"/>
                 <w:color w:val="0A0A0A"/>
               </w:rPr>
-              <w:t>&lt;&lt;representative.organisationName&gt;&gt;</w:t>
+              <w:t>&lt;&lt;</w:t>
+            </w:r>
+            <w:proofErr w:type="spellStart"/>
+            <w:proofErr w:type="gramStart"/>
+            <w:r>
+              <w:rPr>
+                <w:rFonts w:ascii="GDSTransportWebsite" w:hAnsi="GDSTransportWebsite"/>
+                <w:color w:val="0A0A0A"/>
+              </w:rPr>
+              <w:t>representative.organisationName</w:t>
+            </w:r>
+            <w:proofErr w:type="spellEnd"/>
+            <w:proofErr w:type="gramEnd"/>
+            <w:r>
+              <w:rPr>
+                <w:rFonts w:ascii="GDSTransportWebsite" w:hAnsi="GDSTransportWebsite"/>
+                <w:color w:val="0A0A0A"/>
+              </w:rPr>
+              <w:t>&gt;&gt;</w:t>
             </w:r>
           </w:p>
         </w:tc>
@@ -1481,7 +2066,23 @@
                 <w:rFonts w:ascii="GDSTransportWebsite" w:hAnsi="GDSTransportWebsite"/>
                 <w:color w:val="0A0A0A"/>
               </w:rPr>
-              <w:t>&lt;&lt;cs_{!isBlank(representative.serviceAddress.AddressLine1)}&gt;&gt;&lt;&lt;representative.serviceAddress.AddressLine1&gt;&gt;&lt;&lt;es_&gt;&gt;&lt;&lt;cs_{!isBlank(representative.serviceAddress.AddressLine2)}&gt;&gt;</w:t>
+              <w:t>&lt;&lt;cs_</w:t>
+            </w:r>
+            <w:proofErr w:type="gramStart"/>
+            <w:r>
+              <w:rPr>
+                <w:rFonts w:ascii="GDSTransportWebsite" w:hAnsi="GDSTransportWebsite"/>
+                <w:color w:val="0A0A0A"/>
+              </w:rPr>
+              <w:t>{!isBlank</w:t>
+            </w:r>
+            <w:proofErr w:type="gramEnd"/>
+            <w:r>
+              <w:rPr>
+                <w:rFonts w:ascii="GDSTransportWebsite" w:hAnsi="GDSTransportWebsite"/>
+                <w:color w:val="0A0A0A"/>
+              </w:rPr>
+              <w:t>(representative.serviceAddress.AddressLine1)}&gt;&gt;&lt;&lt;representative.serviceAddress.AddressLine1&gt;&gt;&lt;&lt;es_&gt;&gt;&lt;&lt;cs_{!isBlank(representative.serviceAddress.AddressLine2)}&gt;&gt;</w:t>
             </w:r>
           </w:p>
           <w:p>
@@ -1497,7 +2098,23 @@
                 <w:rFonts w:ascii="GDSTransportWebsite" w:hAnsi="GDSTransportWebsite"/>
                 <w:color w:val="0A0A0A"/>
               </w:rPr>
-              <w:t>&lt;&lt;representative.serviceAddress.AddressLine2&gt;&gt;&lt;&lt;es_&gt;&gt;&lt;&lt;cs_{!isBlank(representative.serviceAddress.AddressLine3)}&gt;&gt;</w:t>
+              <w:t>&lt;&lt;</w:t>
+            </w:r>
+            <w:proofErr w:type="gramStart"/>
+            <w:r>
+              <w:rPr>
+                <w:rFonts w:ascii="GDSTransportWebsite" w:hAnsi="GDSTransportWebsite"/>
+                <w:color w:val="0A0A0A"/>
+              </w:rPr>
+              <w:t>representative.serviceAddress.AddressLine</w:t>
+            </w:r>
+            <w:proofErr w:type="gramEnd"/>
+            <w:r>
+              <w:rPr>
+                <w:rFonts w:ascii="GDSTransportWebsite" w:hAnsi="GDSTransportWebsite"/>
+                <w:color w:val="0A0A0A"/>
+              </w:rPr>
+              <w:t>2&gt;&gt;&lt;&lt;es_&gt;&gt;&lt;&lt;cs_{!isBlank(representative.serviceAddress.AddressLine3)}&gt;&gt;</w:t>
             </w:r>
           </w:p>
           <w:p>
@@ -1513,7 +2130,23 @@
                 <w:rFonts w:ascii="GDSTransportWebsite" w:hAnsi="GDSTransportWebsite"/>
                 <w:color w:val="0A0A0A"/>
               </w:rPr>
-              <w:t>&lt;&lt;representative.serviceAddress.AddressLine3&gt;&gt;&lt;&lt;es_&gt;&gt;&lt;&lt;cs_{!isBlank(representative.serviceAddress.PostTown)}&gt;&gt;</w:t>
+              <w:t>&lt;&lt;</w:t>
+            </w:r>
+            <w:proofErr w:type="gramStart"/>
+            <w:r>
+              <w:rPr>
+                <w:rFonts w:ascii="GDSTransportWebsite" w:hAnsi="GDSTransportWebsite"/>
+                <w:color w:val="0A0A0A"/>
+              </w:rPr>
+              <w:t>representative.serviceAddress.AddressLine</w:t>
+            </w:r>
+            <w:proofErr w:type="gramEnd"/>
+            <w:r>
+              <w:rPr>
+                <w:rFonts w:ascii="GDSTransportWebsite" w:hAnsi="GDSTransportWebsite"/>
+                <w:color w:val="0A0A0A"/>
+              </w:rPr>
+              <w:t>3&gt;&gt;&lt;&lt;es_&gt;&gt;&lt;&lt;cs_{!isBlank(representative.serviceAddress.PostTown)}&gt;&gt;</w:t>
             </w:r>
           </w:p>
           <w:p>
@@ -1529,7 +2162,25 @@
                 <w:rFonts w:ascii="GDSTransportWebsite" w:hAnsi="GDSTransportWebsite"/>
                 <w:color w:val="0A0A0A"/>
               </w:rPr>
-              <w:t>&lt;&lt;representative.serviceAddress.PostTown&gt;&gt;&lt;&lt;es_&gt;&gt;</w:t>
+              <w:t>&lt;&lt;</w:t>
+            </w:r>
+            <w:proofErr w:type="spellStart"/>
+            <w:proofErr w:type="gramStart"/>
+            <w:r>
+              <w:rPr>
+                <w:rFonts w:ascii="GDSTransportWebsite" w:hAnsi="GDSTransportWebsite"/>
+                <w:color w:val="0A0A0A"/>
+              </w:rPr>
+              <w:t>representative.serviceAddress.PostTown</w:t>
+            </w:r>
+            <w:proofErr w:type="spellEnd"/>
+            <w:proofErr w:type="gramEnd"/>
+            <w:r>
+              <w:rPr>
+                <w:rFonts w:ascii="GDSTransportWebsite" w:hAnsi="GDSTransportWebsite"/>
+                <w:color w:val="0A0A0A"/>
+              </w:rPr>
+              <w:t>&gt;&gt;&lt;&lt;es_&gt;&gt;</w:t>
             </w:r>
           </w:p>
           <w:p>
@@ -1545,7 +2196,23 @@
                 <w:rFonts w:ascii="GDSTransportWebsite" w:hAnsi="GDSTransportWebsite"/>
                 <w:color w:val="0A0A0A"/>
               </w:rPr>
-              <w:t>&lt;&lt;representative.serviceAddress.PostCode&gt;&gt;&lt;&lt;cs_{!isBlank(representative.serviceAddress.Country)}&gt;&gt;</w:t>
+              <w:t>&lt;&lt;</w:t>
+            </w:r>
+            <w:proofErr w:type="gramStart"/>
+            <w:r>
+              <w:rPr>
+                <w:rFonts w:ascii="GDSTransportWebsite" w:hAnsi="GDSTransportWebsite"/>
+                <w:color w:val="0A0A0A"/>
+              </w:rPr>
+              <w:t>representative.serviceAddress.PostCode</w:t>
+            </w:r>
+            <w:proofErr w:type="gramEnd"/>
+            <w:r>
+              <w:rPr>
+                <w:rFonts w:ascii="GDSTransportWebsite" w:hAnsi="GDSTransportWebsite"/>
+                <w:color w:val="0A0A0A"/>
+              </w:rPr>
+              <w:t>&gt;&gt;&lt;&lt;cs_{!isBlank(representative.serviceAddress.Country)}&gt;&gt;</w:t>
             </w:r>
           </w:p>
           <w:p>
@@ -1561,7 +2228,25 @@
                 <w:rFonts w:ascii="GDSTransportWebsite" w:hAnsi="GDSTransportWebsite"/>
                 <w:color w:val="0A0A0A"/>
               </w:rPr>
-              <w:t>&lt;&lt; representative.serviceAddress.Country&gt;&gt;&lt;&lt;es_&gt;&gt;</w:t>
+              <w:t xml:space="preserve">&lt;&lt; </w:t>
+            </w:r>
+            <w:proofErr w:type="spellStart"/>
+            <w:proofErr w:type="gramStart"/>
+            <w:r>
+              <w:rPr>
+                <w:rFonts w:ascii="GDSTransportWebsite" w:hAnsi="GDSTransportWebsite"/>
+                <w:color w:val="0A0A0A"/>
+              </w:rPr>
+              <w:t>representative.serviceAddress.Country</w:t>
+            </w:r>
+            <w:proofErr w:type="spellEnd"/>
+            <w:proofErr w:type="gramEnd"/>
+            <w:r>
+              <w:rPr>
+                <w:rFonts w:ascii="GDSTransportWebsite" w:hAnsi="GDSTransportWebsite"/>
+                <w:color w:val="0A0A0A"/>
+              </w:rPr>
+              <w:t>&gt;&gt;&lt;&lt;es_&gt;&gt;</w:t>
             </w:r>
           </w:p>
         </w:tc>
@@ -1627,7 +2312,25 @@
                 <w:rFonts w:ascii="GDSTransportWebsite" w:hAnsi="GDSTransportWebsite"/>
                 <w:color w:val="0A0A0A"/>
               </w:rPr>
-              <w:t>&lt;&lt;representative.emailAddress&gt;&gt;</w:t>
+              <w:t>&lt;&lt;</w:t>
+            </w:r>
+            <w:proofErr w:type="spellStart"/>
+            <w:proofErr w:type="gramStart"/>
+            <w:r>
+              <w:rPr>
+                <w:rFonts w:ascii="GDSTransportWebsite" w:hAnsi="GDSTransportWebsite"/>
+                <w:color w:val="0A0A0A"/>
+              </w:rPr>
+              <w:t>representative.emailAddress</w:t>
+            </w:r>
+            <w:proofErr w:type="spellEnd"/>
+            <w:proofErr w:type="gramEnd"/>
+            <w:r>
+              <w:rPr>
+                <w:rFonts w:ascii="GDSTransportWebsite" w:hAnsi="GDSTransportWebsite"/>
+                <w:color w:val="0A0A0A"/>
+              </w:rPr>
+              <w:t>&gt;&gt;</w:t>
             </w:r>
           </w:p>
         </w:tc>
@@ -1687,7 +2390,25 @@
                 <w:rFonts w:ascii="GDSTransportWebsite" w:hAnsi="GDSTransportWebsite"/>
                 <w:color w:val="0A0A0A"/>
               </w:rPr>
-              <w:t>&lt;&lt;representative.phoneNumber&gt;&gt;</w:t>
+              <w:t>&lt;&lt;</w:t>
+            </w:r>
+            <w:proofErr w:type="spellStart"/>
+            <w:proofErr w:type="gramStart"/>
+            <w:r>
+              <w:rPr>
+                <w:rFonts w:ascii="GDSTransportWebsite" w:hAnsi="GDSTransportWebsite"/>
+                <w:color w:val="0A0A0A"/>
+              </w:rPr>
+              <w:t>representative.phoneNumber</w:t>
+            </w:r>
+            <w:proofErr w:type="spellEnd"/>
+            <w:proofErr w:type="gramEnd"/>
+            <w:r>
+              <w:rPr>
+                <w:rFonts w:ascii="GDSTransportWebsite" w:hAnsi="GDSTransportWebsite"/>
+                <w:color w:val="0A0A0A"/>
+              </w:rPr>
+              <w:t>&gt;&gt;</w:t>
             </w:r>
           </w:p>
         </w:tc>
@@ -1747,7 +2468,25 @@
                 <w:rFonts w:ascii="GDSTransportWebsite" w:hAnsi="GDSTransportWebsite"/>
                 <w:color w:val="0A0A0A"/>
               </w:rPr>
-              <w:t>&lt;&lt;representative.dxAddress&gt;&gt;</w:t>
+              <w:t>&lt;&lt;</w:t>
+            </w:r>
+            <w:proofErr w:type="spellStart"/>
+            <w:proofErr w:type="gramStart"/>
+            <w:r>
+              <w:rPr>
+                <w:rFonts w:ascii="GDSTransportWebsite" w:hAnsi="GDSTransportWebsite"/>
+                <w:color w:val="0A0A0A"/>
+              </w:rPr>
+              <w:t>representative.dxAddress</w:t>
+            </w:r>
+            <w:proofErr w:type="spellEnd"/>
+            <w:proofErr w:type="gramEnd"/>
+            <w:r>
+              <w:rPr>
+                <w:rFonts w:ascii="GDSTransportWebsite" w:hAnsi="GDSTransportWebsite"/>
+                <w:color w:val="0A0A0A"/>
+              </w:rPr>
+              <w:t>&gt;&gt;</w:t>
             </w:r>
           </w:p>
         </w:tc>
@@ -1782,7 +2521,29 @@
                 <w:color w:val="0A0A0A"/>
                 <w:shd w:val="clear" w:color="auto" w:fill="FFFFFF"/>
               </w:rPr>
-              <w:t>&lt;&lt;er_respondents&gt;&gt;</w:t>
+              <w:t>&lt;&lt;</w:t>
+            </w:r>
+            <w:proofErr w:type="spellStart"/>
+            <w:r>
+              <w:rPr>
+                <w:rFonts w:ascii="GDSTransportWebsite" w:hAnsi="GDSTransportWebsite"/>
+                <w:b/>
+                <w:bCs/>
+                <w:color w:val="0A0A0A"/>
+                <w:shd w:val="clear" w:color="auto" w:fill="FFFFFF"/>
+              </w:rPr>
+              <w:t>er_respondents</w:t>
+            </w:r>
+            <w:proofErr w:type="spellEnd"/>
+            <w:r>
+              <w:rPr>
+                <w:rFonts w:ascii="GDSTransportWebsite" w:hAnsi="GDSTransportWebsite"/>
+                <w:b/>
+                <w:bCs/>
+                <w:color w:val="0A0A0A"/>
+                <w:shd w:val="clear" w:color="auto" w:fill="FFFFFF"/>
+              </w:rPr>
+              <w:t>&gt;&gt;</w:t>
             </w:r>
           </w:p>
         </w:tc>
@@ -1822,7 +2583,38 @@
           <w:sz w:val="36"/>
           <w:szCs w:val="36"/>
         </w:rPr>
-        <w:t>&lt;&lt;cs_{allocatedTrack!='SMALL_CLAIM'}&gt;&gt;</w:t>
+        <w:t>&lt;&lt;cs_{</w:t>
+      </w:r>
+      <w:proofErr w:type="spellStart"/>
+      <w:proofErr w:type="gramStart"/>
+      <w:r>
+        <w:rPr>
+          <w:rFonts w:ascii="GDSTransportWebsite" w:hAnsi="GDSTransportWebsite"/>
+          <w:color w:val="0A0A0A"/>
+          <w:sz w:val="36"/>
+          <w:szCs w:val="36"/>
+        </w:rPr>
+        <w:t>allocatedTrack</w:t>
+      </w:r>
+      <w:proofErr w:type="spellEnd"/>
+      <w:r>
+        <w:rPr>
+          <w:rFonts w:ascii="GDSTransportWebsite" w:hAnsi="GDSTransportWebsite"/>
+          <w:color w:val="0A0A0A"/>
+          <w:sz w:val="36"/>
+          <w:szCs w:val="36"/>
+        </w:rPr>
+        <w:t>!=</w:t>
+      </w:r>
+      <w:proofErr w:type="gramEnd"/>
+      <w:r>
+        <w:rPr>
+          <w:rFonts w:ascii="GDSTransportWebsite" w:hAnsi="GDSTransportWebsite"/>
+          <w:color w:val="0A0A0A"/>
+          <w:sz w:val="36"/>
+          <w:szCs w:val="36"/>
+        </w:rPr>
+        <w:t>'SMALL_CLAIM'}&gt;&gt;</w:t>
       </w:r>
     </w:p>
     <w:p>
@@ -1978,7 +2770,23 @@
                 <w:rFonts w:ascii="GDSTransportWebsite" w:hAnsi="GDSTransportWebsite"/>
                 <w:color w:val="0A0A0A"/>
               </w:rPr>
-              <w:t>&lt;&lt;fileDirectionsQuestionnaire.oneMonthStayRequested&gt;&gt;</w:t>
+              <w:t>&lt;&lt;</w:t>
+            </w:r>
+            <w:proofErr w:type="spellStart"/>
+            <w:r>
+              <w:rPr>
+                <w:rFonts w:ascii="GDSTransportWebsite" w:hAnsi="GDSTransportWebsite"/>
+                <w:color w:val="0A0A0A"/>
+              </w:rPr>
+              <w:t>fileDirectionsQuestionnaire.oneMonthStayRequested</w:t>
+            </w:r>
+            <w:proofErr w:type="spellEnd"/>
+            <w:r>
+              <w:rPr>
+                <w:rFonts w:ascii="GDSTransportWebsite" w:hAnsi="GDSTransportWebsite"/>
+                <w:color w:val="0A0A0A"/>
+              </w:rPr>
+              <w:t>&gt;&gt;</w:t>
             </w:r>
           </w:p>
         </w:tc>
@@ -2040,7 +2848,27 @@
           <w:sz w:val="36"/>
           <w:szCs w:val="36"/>
         </w:rPr>
-        <w:t>&lt;&lt;cs_{allocatedTrack='FAST_CLAIM'}&gt;&gt;</w:t>
+        <w:t>&lt;&lt;cs_{</w:t>
+      </w:r>
+      <w:proofErr w:type="spellStart"/>
+      <w:r>
+        <w:rPr>
+          <w:rFonts w:ascii="GDSTransportWebsite" w:hAnsi="GDSTransportWebsite"/>
+          <w:color w:val="0A0A0A"/>
+          <w:sz w:val="36"/>
+          <w:szCs w:val="36"/>
+        </w:rPr>
+        <w:t>allocatedTrack</w:t>
+      </w:r>
+      <w:proofErr w:type="spellEnd"/>
+      <w:r>
+        <w:rPr>
+          <w:rFonts w:ascii="GDSTransportWebsite" w:hAnsi="GDSTransportWebsite"/>
+          <w:color w:val="0A0A0A"/>
+          <w:sz w:val="36"/>
+          <w:szCs w:val="36"/>
+        </w:rPr>
+        <w:t>='FAST_CLAIM'}&gt;&gt;</w:t>
       </w:r>
     </w:p>
     <w:p>
@@ -2145,7 +2973,23 @@
                 <w:rFonts w:ascii="GDSTransportWebsite" w:hAnsi="GDSTransportWebsite"/>
                 <w:color w:val="0A0A0A"/>
               </w:rPr>
-              <w:t>&lt;&lt;disclosureOfElectronicDocuments.reachedAgreement&gt;&gt;</w:t>
+              <w:t>&lt;&lt;</w:t>
+            </w:r>
+            <w:proofErr w:type="spellStart"/>
+            <w:r>
+              <w:rPr>
+                <w:rFonts w:ascii="GDSTransportWebsite" w:hAnsi="GDSTransportWebsite"/>
+                <w:color w:val="0A0A0A"/>
+              </w:rPr>
+              <w:t>disclosureOfElectronicDocuments.reachedAgreement</w:t>
+            </w:r>
+            <w:proofErr w:type="spellEnd"/>
+            <w:r>
+              <w:rPr>
+                <w:rFonts w:ascii="GDSTransportWebsite" w:hAnsi="GDSTransportWebsite"/>
+                <w:color w:val="0A0A0A"/>
+              </w:rPr>
+              <w:t>&gt;&gt;</w:t>
             </w:r>
           </w:p>
         </w:tc>
@@ -2158,7 +3002,53 @@
           <w:color w:val="0A0A0A"/>
           <w:shd w:val="clear" w:color="auto" w:fill="FFFFFF"/>
         </w:rPr>
-        <w:t>&lt;&lt;cs_{disclosureOfElectronicDocuments.reachedAgreement='No' &amp;&amp; disclosureOfElectronicDocuments.agreementLikely='No' }&gt;&gt;</w:t>
+        <w:t>&lt;&lt;cs</w:t>
+      </w:r>
+      <w:proofErr w:type="gramStart"/>
+      <w:r>
+        <w:rPr>
+          <w:rFonts w:ascii="GDSTransportWebsite" w:hAnsi="GDSTransportWebsite"/>
+          <w:color w:val="0A0A0A"/>
+          <w:shd w:val="clear" w:color="auto" w:fill="FFFFFF"/>
+        </w:rPr>
+        <w:t>_{</w:t>
+      </w:r>
+      <w:proofErr w:type="spellStart"/>
+      <w:proofErr w:type="gramEnd"/>
+      <w:r>
+        <w:rPr>
+          <w:rFonts w:ascii="GDSTransportWebsite" w:hAnsi="GDSTransportWebsite"/>
+          <w:color w:val="0A0A0A"/>
+          <w:shd w:val="clear" w:color="auto" w:fill="FFFFFF"/>
+        </w:rPr>
+        <w:t>disclosureOfElectronicDocuments.reachedAgreement</w:t>
+      </w:r>
+      <w:proofErr w:type="spellEnd"/>
+      <w:r>
+        <w:rPr>
+          <w:rFonts w:ascii="GDSTransportWebsite" w:hAnsi="GDSTransportWebsite"/>
+          <w:color w:val="0A0A0A"/>
+          <w:shd w:val="clear" w:color="auto" w:fill="FFFFFF"/>
+        </w:rPr>
+        <w:t xml:space="preserve">='No' &amp;&amp; </w:t>
+      </w:r>
+      <w:proofErr w:type="spellStart"/>
+      <w:r>
+        <w:rPr>
+          <w:rFonts w:ascii="GDSTransportWebsite" w:hAnsi="GDSTransportWebsite"/>
+          <w:color w:val="0A0A0A"/>
+          <w:shd w:val="clear" w:color="auto" w:fill="FFFFFF"/>
+        </w:rPr>
+        <w:t>disclosureOfElectronicDocuments.agreementLikely</w:t>
+      </w:r>
+      <w:proofErr w:type="spellEnd"/>
+      <w:r>
+        <w:rPr>
+          <w:rFonts w:ascii="GDSTransportWebsite" w:hAnsi="GDSTransportWebsite"/>
+          <w:color w:val="0A0A0A"/>
+          <w:shd w:val="clear" w:color="auto" w:fill="FFFFFF"/>
+        </w:rPr>
+        <w:t>='No' }&gt;&gt;</w:t>
       </w:r>
     </w:p>
     <w:tbl>
@@ -2203,7 +3093,29 @@
                 <w:color w:val="0A0A0A"/>
                 <w:shd w:val="clear" w:color="auto" w:fill="FFFFFF"/>
               </w:rPr>
-              <w:t xml:space="preserve">Explain why not </w:t>
+              <w:t xml:space="preserve">Explain why </w:t>
+            </w:r>
+            <w:proofErr w:type="gramStart"/>
+            <w:r>
+              <w:rPr>
+                <w:rFonts w:ascii="GDSTransportWebsite" w:hAnsi="GDSTransportWebsite"/>
+                <w:b/>
+                <w:bCs/>
+                <w:color w:val="0A0A0A"/>
+                <w:shd w:val="clear" w:color="auto" w:fill="FFFFFF"/>
+              </w:rPr>
+              <w:t>not</w:t>
+            </w:r>
+            <w:proofErr w:type="gramEnd"/>
+            <w:r>
+              <w:rPr>
+                <w:rFonts w:ascii="GDSTransportWebsite" w:hAnsi="GDSTransportWebsite"/>
+                <w:b/>
+                <w:bCs/>
+                <w:color w:val="0A0A0A"/>
+                <w:shd w:val="clear" w:color="auto" w:fill="FFFFFF"/>
+              </w:rPr>
+              <w:t xml:space="preserve"> </w:t>
             </w:r>
           </w:p>
           <w:p>
@@ -2237,7 +3149,23 @@
                 <w:rFonts w:ascii="GDSTransportWebsite" w:hAnsi="GDSTransportWebsite"/>
                 <w:color w:val="0A0A0A"/>
               </w:rPr>
-              <w:t>&lt;&lt;disclosureOfElectronicDocuments.reasonForNoAgreement&gt;&gt;</w:t>
+              <w:t>&lt;&lt;</w:t>
+            </w:r>
+            <w:proofErr w:type="spellStart"/>
+            <w:r>
+              <w:rPr>
+                <w:rFonts w:ascii="GDSTransportWebsite" w:hAnsi="GDSTransportWebsite"/>
+                <w:color w:val="0A0A0A"/>
+              </w:rPr>
+              <w:t>disclosureOfElectronicDocuments.reasonForNoAgreement</w:t>
+            </w:r>
+            <w:proofErr w:type="spellEnd"/>
+            <w:r>
+              <w:rPr>
+                <w:rFonts w:ascii="GDSTransportWebsite" w:hAnsi="GDSTransportWebsite"/>
+                <w:color w:val="0A0A0A"/>
+              </w:rPr>
+              <w:t>&gt;&gt;</w:t>
             </w:r>
           </w:p>
         </w:tc>
@@ -2267,7 +3195,25 @@
           <w:color w:val="0A0A0A"/>
           <w:shd w:val="clear" w:color="auto" w:fill="FFFFFF"/>
         </w:rPr>
-        <w:t>&lt;&lt;cs_{disclosureOfNonElectronicDocuments.directionsForDisclosureProposed='Yes' &amp;&amp; disclosureOfNonElectronicDocuments.standardDirectionsRequired=No}&gt;&gt;</w:t>
+        <w:t>&lt;&lt;cs</w:t>
+      </w:r>
+      <w:proofErr w:type="gramStart"/>
+      <w:r>
+        <w:rPr>
+          <w:rFonts w:ascii="GDSTransportWebsite" w:hAnsi="GDSTransportWebsite"/>
+          <w:color w:val="0A0A0A"/>
+          <w:shd w:val="clear" w:color="auto" w:fill="FFFFFF"/>
+        </w:rPr>
+        <w:t>_{</w:t>
+      </w:r>
+      <w:proofErr w:type="gramEnd"/>
+      <w:r>
+        <w:rPr>
+          <w:rFonts w:ascii="GDSTransportWebsite" w:hAnsi="GDSTransportWebsite"/>
+          <w:color w:val="0A0A0A"/>
+          <w:shd w:val="clear" w:color="auto" w:fill="FFFFFF"/>
+        </w:rPr>
+        <w:t>disclosureOfNonElectronicDocuments.directionsForDisclosureProposed='Yes' &amp;&amp; disclosureOfNonElectronicDocuments.standardDirectionsRequired=No}&gt;&gt;</w:t>
       </w:r>
     </w:p>
     <w:tbl>
@@ -2312,8 +3258,20 @@
                 <w:color w:val="0A0A0A"/>
                 <w:shd w:val="clear" w:color="auto" w:fill="FFFFFF"/>
               </w:rPr>
-              <w:t>Enter your preferred directions for disclosure</w:t>
-            </w:r>
+              <w:t xml:space="preserve">Enter your preferred directions for </w:t>
+            </w:r>
+            <w:proofErr w:type="gramStart"/>
+            <w:r>
+              <w:rPr>
+                <w:rFonts w:ascii="GDSTransportWebsite" w:hAnsi="GDSTransportWebsite"/>
+                <w:b/>
+                <w:bCs/>
+                <w:color w:val="0A0A0A"/>
+                <w:shd w:val="clear" w:color="auto" w:fill="FFFFFF"/>
+              </w:rPr>
+              <w:t>disclosure</w:t>
+            </w:r>
+            <w:proofErr w:type="gramEnd"/>
           </w:p>
           <w:p>
             <w:pPr>
@@ -2352,7 +3310,23 @@
                 <w:rFonts w:ascii="GDSTransportWebsite" w:hAnsi="GDSTransportWebsite"/>
                 <w:color w:val="0A0A0A"/>
               </w:rPr>
-              <w:t>&lt;&lt;disclosureOfNonElectronicDocuments.bespokeDirections&gt;&gt;</w:t>
+              <w:t>&lt;&lt;</w:t>
+            </w:r>
+            <w:proofErr w:type="spellStart"/>
+            <w:r>
+              <w:rPr>
+                <w:rFonts w:ascii="GDSTransportWebsite" w:hAnsi="GDSTransportWebsite"/>
+                <w:color w:val="0A0A0A"/>
+              </w:rPr>
+              <w:t>disclosureOfNonElectronicDocuments.bespokeDirections</w:t>
+            </w:r>
+            <w:proofErr w:type="spellEnd"/>
+            <w:r>
+              <w:rPr>
+                <w:rFonts w:ascii="GDSTransportWebsite" w:hAnsi="GDSTransportWebsite"/>
+                <w:color w:val="0A0A0A"/>
+              </w:rPr>
+              <w:t>&gt;&gt;</w:t>
             </w:r>
           </w:p>
         </w:tc>
@@ -2463,7 +3437,23 @@
                 <w:rFonts w:ascii="GDSTransportWebsite" w:hAnsi="GDSTransportWebsite"/>
                 <w:color w:val="0A0A0A"/>
               </w:rPr>
-              <w:t>&lt;&lt;disclosureReport.disclosureFormFiledAndServed&gt;&gt;</w:t>
+              <w:t>&lt;&lt;</w:t>
+            </w:r>
+            <w:proofErr w:type="spellStart"/>
+            <w:r>
+              <w:rPr>
+                <w:rFonts w:ascii="GDSTransportWebsite" w:hAnsi="GDSTransportWebsite"/>
+                <w:color w:val="0A0A0A"/>
+              </w:rPr>
+              <w:t>disclosureReport.disclosureFormFiledAndServed</w:t>
+            </w:r>
+            <w:proofErr w:type="spellEnd"/>
+            <w:r>
+              <w:rPr>
+                <w:rFonts w:ascii="GDSTransportWebsite" w:hAnsi="GDSTransportWebsite"/>
+                <w:color w:val="0A0A0A"/>
+              </w:rPr>
+              <w:t>&gt;&gt;</w:t>
             </w:r>
           </w:p>
         </w:tc>
@@ -2478,6 +3468,7 @@
         </w:rPr>
         <w:t>&lt;&lt;cs</w:t>
       </w:r>
+      <w:proofErr w:type="gramStart"/>
       <w:r>
         <w:rPr>
           <w:rFonts w:ascii="GDSTransportWebsite" w:hAnsi="GDSTransportWebsite"/>
@@ -2487,6 +3478,7 @@
         </w:rPr>
         <w:t>_{</w:t>
       </w:r>
+      <w:proofErr w:type="gramEnd"/>
       <w:r>
         <w:rPr>
           <w:rFonts w:ascii="GDSTransportWebsite" w:hAnsi="GDSTransportWebsite"/>
@@ -2495,6 +3487,7 @@
         </w:rPr>
         <w:t>'Yes'=</w:t>
       </w:r>
+      <w:proofErr w:type="spellStart"/>
       <w:r>
         <w:rPr>
           <w:rFonts w:ascii="GDSTransportWebsite" w:hAnsi="GDSTransportWebsite"/>
@@ -2502,6 +3495,7 @@
         </w:rPr>
         <w:t>disclosureReport.disclosureFormFiledAndServed</w:t>
       </w:r>
+      <w:proofErr w:type="spellEnd"/>
       <w:r>
         <w:rPr>
           <w:rFonts w:ascii="GDSTransportWebsite" w:hAnsi="GDSTransportWebsite"/>
@@ -2553,8 +3547,20 @@
                 <w:color w:val="0A0A0A"/>
                 <w:shd w:val="clear" w:color="auto" w:fill="FFFFFF"/>
               </w:rPr>
-              <w:t>Proposed directions</w:t>
-            </w:r>
+              <w:t xml:space="preserve">Proposed </w:t>
+            </w:r>
+            <w:proofErr w:type="gramStart"/>
+            <w:r>
+              <w:rPr>
+                <w:rFonts w:ascii="GDSTransportWebsite" w:hAnsi="GDSTransportWebsite"/>
+                <w:b/>
+                <w:bCs/>
+                <w:color w:val="0A0A0A"/>
+                <w:shd w:val="clear" w:color="auto" w:fill="FFFFFF"/>
+              </w:rPr>
+              <w:t>directions</w:t>
+            </w:r>
+            <w:proofErr w:type="gramEnd"/>
           </w:p>
           <w:p>
             <w:pPr>
@@ -2593,7 +3599,23 @@
                 <w:rFonts w:ascii="GDSTransportWebsite" w:hAnsi="GDSTransportWebsite"/>
                 <w:color w:val="0A0A0A"/>
               </w:rPr>
-              <w:t>&lt;&lt;disclosureReport.draftOrderNumber&gt;&gt;</w:t>
+              <w:t>&lt;&lt;</w:t>
+            </w:r>
+            <w:proofErr w:type="spellStart"/>
+            <w:r>
+              <w:rPr>
+                <w:rFonts w:ascii="GDSTransportWebsite" w:hAnsi="GDSTransportWebsite"/>
+                <w:color w:val="0A0A0A"/>
+              </w:rPr>
+              <w:t>disclosureReport.draftOrderNumber</w:t>
+            </w:r>
+            <w:proofErr w:type="spellEnd"/>
+            <w:r>
+              <w:rPr>
+                <w:rFonts w:ascii="GDSTransportWebsite" w:hAnsi="GDSTransportWebsite"/>
+                <w:color w:val="0A0A0A"/>
+              </w:rPr>
+              <w:t>&gt;&gt;</w:t>
             </w:r>
           </w:p>
         </w:tc>
@@ -2770,7 +3792,25 @@
                 <w:rFonts w:ascii="GDSTransportWebsite" w:hAnsi="GDSTransportWebsite"/>
                 <w:color w:val="0A0A0A"/>
               </w:rPr>
-              <w:t>&lt;&lt;experts.expertRequired&gt;&gt;</w:t>
+              <w:t>&lt;&lt;</w:t>
+            </w:r>
+            <w:proofErr w:type="spellStart"/>
+            <w:proofErr w:type="gramStart"/>
+            <w:r>
+              <w:rPr>
+                <w:rFonts w:ascii="GDSTransportWebsite" w:hAnsi="GDSTransportWebsite"/>
+                <w:color w:val="0A0A0A"/>
+              </w:rPr>
+              <w:t>experts.expertRequired</w:t>
+            </w:r>
+            <w:proofErr w:type="spellEnd"/>
+            <w:proofErr w:type="gramEnd"/>
+            <w:r>
+              <w:rPr>
+                <w:rFonts w:ascii="GDSTransportWebsite" w:hAnsi="GDSTransportWebsite"/>
+                <w:color w:val="0A0A0A"/>
+              </w:rPr>
+              <w:t>&gt;&gt;</w:t>
             </w:r>
           </w:p>
         </w:tc>
@@ -2783,7 +3823,27 @@
           <w:color w:val="0A0A0A"/>
           <w:shd w:val="clear" w:color="auto" w:fill="FFFFFF"/>
         </w:rPr>
-        <w:t>&lt;&lt;cs_{experts.expertRequired='Yes'}&gt;&gt;</w:t>
+        <w:t>&lt;&lt;cs_{</w:t>
+      </w:r>
+      <w:proofErr w:type="spellStart"/>
+      <w:proofErr w:type="gramStart"/>
+      <w:r>
+        <w:rPr>
+          <w:rFonts w:ascii="GDSTransportWebsite" w:hAnsi="GDSTransportWebsite"/>
+          <w:color w:val="0A0A0A"/>
+          <w:shd w:val="clear" w:color="auto" w:fill="FFFFFF"/>
+        </w:rPr>
+        <w:t>experts.expertRequired</w:t>
+      </w:r>
+      <w:proofErr w:type="spellEnd"/>
+      <w:proofErr w:type="gramEnd"/>
+      <w:r>
+        <w:rPr>
+          <w:rFonts w:ascii="GDSTransportWebsite" w:hAnsi="GDSTransportWebsite"/>
+          <w:color w:val="0A0A0A"/>
+          <w:shd w:val="clear" w:color="auto" w:fill="FFFFFF"/>
+        </w:rPr>
+        <w:t>='Yes'}&gt;&gt;</w:t>
       </w:r>
     </w:p>
     <w:tbl>
@@ -2829,7 +3889,29 @@
                 <w:color w:val="0A0A0A"/>
                 <w:shd w:val="clear" w:color="auto" w:fill="FFFFFF"/>
               </w:rPr>
-              <w:t>Have you already sent expert reports or similar to other parties?</w:t>
+              <w:t xml:space="preserve">Have you already sent expert reports or </w:t>
+            </w:r>
+            <w:proofErr w:type="gramStart"/>
+            <w:r>
+              <w:rPr>
+                <w:rFonts w:ascii="GDSTransportWebsite" w:hAnsi="GDSTransportWebsite"/>
+                <w:b/>
+                <w:bCs/>
+                <w:color w:val="0A0A0A"/>
+                <w:shd w:val="clear" w:color="auto" w:fill="FFFFFF"/>
+              </w:rPr>
+              <w:t>similar to</w:t>
+            </w:r>
+            <w:proofErr w:type="gramEnd"/>
+            <w:r>
+              <w:rPr>
+                <w:rFonts w:ascii="GDSTransportWebsite" w:hAnsi="GDSTransportWebsite"/>
+                <w:b/>
+                <w:bCs/>
+                <w:color w:val="0A0A0A"/>
+                <w:shd w:val="clear" w:color="auto" w:fill="FFFFFF"/>
+              </w:rPr>
+              <w:t xml:space="preserve"> other parties?</w:t>
             </w:r>
           </w:p>
           <w:p>
@@ -2862,7 +3944,57 @@
                 <w:rFonts w:ascii="GDSTransportWebsite" w:hAnsi="GDSTransportWebsite"/>
                 <w:color w:val="0A0A0A"/>
               </w:rPr>
-              <w:t>&lt;&lt;cs_{isBlank(experts.expertReportsSent)}&gt;&gt;Not Provided&lt;&lt;else&gt;&gt;&lt;&lt;experts.expertReportsSent&gt;&gt;&lt;&lt;es_&gt;&gt;</w:t>
+              <w:t>&lt;&lt;cs_{</w:t>
+            </w:r>
+            <w:proofErr w:type="spellStart"/>
+            <w:r>
+              <w:rPr>
+                <w:rFonts w:ascii="GDSTransportWebsite" w:hAnsi="GDSTransportWebsite"/>
+                <w:color w:val="0A0A0A"/>
+              </w:rPr>
+              <w:t>isBlank</w:t>
+            </w:r>
+            <w:proofErr w:type="spellEnd"/>
+            <w:r>
+              <w:rPr>
+                <w:rFonts w:ascii="GDSTransportWebsite" w:hAnsi="GDSTransportWebsite"/>
+                <w:color w:val="0A0A0A"/>
+              </w:rPr>
+              <w:t>(</w:t>
+            </w:r>
+            <w:proofErr w:type="spellStart"/>
+            <w:proofErr w:type="gramStart"/>
+            <w:r>
+              <w:rPr>
+                <w:rFonts w:ascii="GDSTransportWebsite" w:hAnsi="GDSTransportWebsite"/>
+                <w:color w:val="0A0A0A"/>
+              </w:rPr>
+              <w:t>experts.expertReportsSent</w:t>
+            </w:r>
+            <w:proofErr w:type="spellEnd"/>
+            <w:proofErr w:type="gramEnd"/>
+            <w:r>
+              <w:rPr>
+                <w:rFonts w:ascii="GDSTransportWebsite" w:hAnsi="GDSTransportWebsite"/>
+                <w:color w:val="0A0A0A"/>
+              </w:rPr>
+              <w:t>)}&gt;&gt;Not Provided&lt;&lt;else&gt;&gt;&lt;&lt;</w:t>
+            </w:r>
+            <w:proofErr w:type="spellStart"/>
+            <w:r>
+              <w:rPr>
+                <w:rFonts w:ascii="GDSTransportWebsite" w:hAnsi="GDSTransportWebsite"/>
+                <w:color w:val="0A0A0A"/>
+              </w:rPr>
+              <w:t>experts.expertReportsSent</w:t>
+            </w:r>
+            <w:proofErr w:type="spellEnd"/>
+            <w:r>
+              <w:rPr>
+                <w:rFonts w:ascii="GDSTransportWebsite" w:hAnsi="GDSTransportWebsite"/>
+                <w:color w:val="0A0A0A"/>
+              </w:rPr>
+              <w:t>&gt;&gt;&lt;&lt;es_&gt;&gt;</w:t>
             </w:r>
           </w:p>
         </w:tc>
@@ -2938,7 +4070,57 @@
                 <w:rFonts w:ascii="GDSTransportWebsite" w:hAnsi="GDSTransportWebsite"/>
                 <w:color w:val="0A0A0A"/>
               </w:rPr>
-              <w:t>&lt;&lt;cs_{isBlank(experts.jointExpertSuitable)}&gt;&gt;Not Provided&lt;&lt;else&gt;&gt;&lt;&lt;experts.jointExpertSuitable&gt;&gt;&lt;&lt;es_&gt;&gt;</w:t>
+              <w:t>&lt;&lt;cs_{</w:t>
+            </w:r>
+            <w:proofErr w:type="spellStart"/>
+            <w:r>
+              <w:rPr>
+                <w:rFonts w:ascii="GDSTransportWebsite" w:hAnsi="GDSTransportWebsite"/>
+                <w:color w:val="0A0A0A"/>
+              </w:rPr>
+              <w:t>isBlank</w:t>
+            </w:r>
+            <w:proofErr w:type="spellEnd"/>
+            <w:r>
+              <w:rPr>
+                <w:rFonts w:ascii="GDSTransportWebsite" w:hAnsi="GDSTransportWebsite"/>
+                <w:color w:val="0A0A0A"/>
+              </w:rPr>
+              <w:t>(</w:t>
+            </w:r>
+            <w:proofErr w:type="spellStart"/>
+            <w:proofErr w:type="gramStart"/>
+            <w:r>
+              <w:rPr>
+                <w:rFonts w:ascii="GDSTransportWebsite" w:hAnsi="GDSTransportWebsite"/>
+                <w:color w:val="0A0A0A"/>
+              </w:rPr>
+              <w:t>experts.jointExpertSuitable</w:t>
+            </w:r>
+            <w:proofErr w:type="spellEnd"/>
+            <w:proofErr w:type="gramEnd"/>
+            <w:r>
+              <w:rPr>
+                <w:rFonts w:ascii="GDSTransportWebsite" w:hAnsi="GDSTransportWebsite"/>
+                <w:color w:val="0A0A0A"/>
+              </w:rPr>
+              <w:t>)}&gt;&gt;Not Provided&lt;&lt;else&gt;&gt;&lt;&lt;</w:t>
+            </w:r>
+            <w:proofErr w:type="spellStart"/>
+            <w:r>
+              <w:rPr>
+                <w:rFonts w:ascii="GDSTransportWebsite" w:hAnsi="GDSTransportWebsite"/>
+                <w:color w:val="0A0A0A"/>
+              </w:rPr>
+              <w:t>experts.jointExpertSuitable</w:t>
+            </w:r>
+            <w:proofErr w:type="spellEnd"/>
+            <w:r>
+              <w:rPr>
+                <w:rFonts w:ascii="GDSTransportWebsite" w:hAnsi="GDSTransportWebsite"/>
+                <w:color w:val="0A0A0A"/>
+              </w:rPr>
+              <w:t>&gt;&gt;&lt;&lt;es_&gt;&gt;</w:t>
             </w:r>
           </w:p>
         </w:tc>
@@ -2969,7 +4151,35 @@
                 <w:color w:val="0A0A0A"/>
                 <w:shd w:val="clear" w:color="auto" w:fill="FFFFFF"/>
               </w:rPr>
-              <w:t>&lt;&lt;rr_experts.details&gt;&gt;</w:t>
+              <w:t>&lt;&lt;</w:t>
+            </w:r>
+            <w:proofErr w:type="spellStart"/>
+            <w:r>
+              <w:rPr>
+                <w:rFonts w:ascii="GDSTransportWebsite" w:hAnsi="GDSTransportWebsite"/>
+                <w:color w:val="0A0A0A"/>
+                <w:shd w:val="clear" w:color="auto" w:fill="FFFFFF"/>
+              </w:rPr>
+              <w:t>rr_</w:t>
+            </w:r>
+            <w:proofErr w:type="gramStart"/>
+            <w:r>
+              <w:rPr>
+                <w:rFonts w:ascii="GDSTransportWebsite" w:hAnsi="GDSTransportWebsite"/>
+                <w:color w:val="0A0A0A"/>
+                <w:shd w:val="clear" w:color="auto" w:fill="FFFFFF"/>
+              </w:rPr>
+              <w:t>experts.details</w:t>
+            </w:r>
+            <w:proofErr w:type="spellEnd"/>
+            <w:proofErr w:type="gramEnd"/>
+            <w:r>
+              <w:rPr>
+                <w:rFonts w:ascii="GDSTransportWebsite" w:hAnsi="GDSTransportWebsite"/>
+                <w:color w:val="0A0A0A"/>
+                <w:shd w:val="clear" w:color="auto" w:fill="FFFFFF"/>
+              </w:rPr>
+              <w:t>&gt;&gt;</w:t>
             </w:r>
           </w:p>
         </w:tc>
@@ -3002,7 +4212,23 @@
                 <w:rFonts w:ascii="GDSTransportWebsite" w:hAnsi="GDSTransportWebsite"/>
                 <w:color w:val="0A0A0A"/>
               </w:rPr>
-              <w:t>Expert &lt;&lt;$itemnum&gt;&gt;</w:t>
+              <w:t>Expert &lt;&lt;$</w:t>
+            </w:r>
+            <w:proofErr w:type="spellStart"/>
+            <w:r>
+              <w:rPr>
+                <w:rFonts w:ascii="GDSTransportWebsite" w:hAnsi="GDSTransportWebsite"/>
+                <w:color w:val="0A0A0A"/>
+              </w:rPr>
+              <w:t>itemnum</w:t>
+            </w:r>
+            <w:proofErr w:type="spellEnd"/>
+            <w:r>
+              <w:rPr>
+                <w:rFonts w:ascii="GDSTransportWebsite" w:hAnsi="GDSTransportWebsite"/>
+                <w:color w:val="0A0A0A"/>
+              </w:rPr>
+              <w:t>&gt;&gt;</w:t>
             </w:r>
           </w:p>
         </w:tc>
@@ -3079,8 +4305,25 @@
                 <w:rFonts w:ascii="GDSTransportWebsite" w:hAnsi="GDSTransportWebsite"/>
                 <w:color w:val="0A0A0A"/>
               </w:rPr>
-              <w:t>&lt;&lt;cs_{isBlank(</w:t>
-            </w:r>
+              <w:t>&lt;&lt;cs_{</w:t>
+            </w:r>
+            <w:proofErr w:type="spellStart"/>
+            <w:r>
+              <w:rPr>
+                <w:rFonts w:ascii="GDSTransportWebsite" w:hAnsi="GDSTransportWebsite"/>
+                <w:color w:val="0A0A0A"/>
+              </w:rPr>
+              <w:t>isBlank</w:t>
+            </w:r>
+            <w:proofErr w:type="spellEnd"/>
+            <w:r>
+              <w:rPr>
+                <w:rFonts w:ascii="GDSTransportWebsite" w:hAnsi="GDSTransportWebsite"/>
+                <w:color w:val="0A0A0A"/>
+              </w:rPr>
+              <w:t>(</w:t>
+            </w:r>
+            <w:proofErr w:type="spellStart"/>
             <w:r>
               <w:rPr>
                 <w:rFonts w:ascii="GDSTransportWebsite" w:hAnsi="GDSTransportWebsite"/>
@@ -3088,6 +4331,7 @@
               </w:rPr>
               <w:t>firstName</w:t>
             </w:r>
+            <w:proofErr w:type="spellEnd"/>
             <w:r>
               <w:rPr>
                 <w:rFonts w:ascii="GDSTransportWebsite" w:hAnsi="GDSTransportWebsite"/>
@@ -3095,6 +4339,7 @@
               </w:rPr>
               <w:t xml:space="preserve">)}&gt;&gt;Not Provided&lt;&lt;else&gt;&gt;&lt;&lt; </w:t>
             </w:r>
+            <w:proofErr w:type="spellStart"/>
             <w:r>
               <w:rPr>
                 <w:rFonts w:ascii="GDSTransportWebsite" w:hAnsi="GDSTransportWebsite"/>
@@ -3102,6 +4347,7 @@
               </w:rPr>
               <w:t>firstName</w:t>
             </w:r>
+            <w:proofErr w:type="spellEnd"/>
             <w:r>
               <w:rPr>
                 <w:rFonts w:ascii="GDSTransportWebsite" w:hAnsi="GDSTransportWebsite"/>
@@ -3114,7 +4360,23 @@
                 <w:rFonts w:ascii="GDSTransportWebsite" w:hAnsi="GDSTransportWebsite"/>
                 <w:color w:val="0A0A0A"/>
               </w:rPr>
-              <w:t xml:space="preserve"> &lt;&lt;lastName&gt;&gt;</w:t>
+              <w:t xml:space="preserve"> &lt;&lt;</w:t>
+            </w:r>
+            <w:proofErr w:type="spellStart"/>
+            <w:r>
+              <w:rPr>
+                <w:rFonts w:ascii="GDSTransportWebsite" w:hAnsi="GDSTransportWebsite"/>
+                <w:color w:val="0A0A0A"/>
+              </w:rPr>
+              <w:t>lastName</w:t>
+            </w:r>
+            <w:proofErr w:type="spellEnd"/>
+            <w:r>
+              <w:rPr>
+                <w:rFonts w:ascii="GDSTransportWebsite" w:hAnsi="GDSTransportWebsite"/>
+                <w:color w:val="0A0A0A"/>
+              </w:rPr>
+              <w:t>&gt;&gt;</w:t>
             </w:r>
             <w:r>
               <w:rPr>
@@ -3200,13 +4462,23 @@
               </w:rPr>
               <w:t>&lt;&lt;cs_{</w:t>
             </w:r>
-            <w:r>
-              <w:rPr>
-                <w:rFonts w:ascii="GDSTransportWebsite" w:hAnsi="GDSTransportWebsite"/>
-                <w:color w:val="0A0A0A"/>
-              </w:rPr>
-              <w:t>isBlank(</w:t>
-            </w:r>
+            <w:proofErr w:type="spellStart"/>
+            <w:r>
+              <w:rPr>
+                <w:rFonts w:ascii="GDSTransportWebsite" w:hAnsi="GDSTransportWebsite"/>
+                <w:color w:val="0A0A0A"/>
+              </w:rPr>
+              <w:t>isBlank</w:t>
+            </w:r>
+            <w:proofErr w:type="spellEnd"/>
+            <w:r>
+              <w:rPr>
+                <w:rFonts w:ascii="GDSTransportWebsite" w:hAnsi="GDSTransportWebsite"/>
+                <w:color w:val="0A0A0A"/>
+              </w:rPr>
+              <w:t>(</w:t>
+            </w:r>
+            <w:proofErr w:type="spellStart"/>
             <w:r>
               <w:rPr>
                 <w:rFonts w:ascii="GDSTransportWebsite" w:hAnsi="GDSTransportWebsite"/>
@@ -3214,6 +4486,7 @@
               </w:rPr>
               <w:t>phoneNumber</w:t>
             </w:r>
+            <w:proofErr w:type="spellEnd"/>
             <w:r>
               <w:rPr>
                 <w:rFonts w:ascii="GDSTransportWebsite" w:hAnsi="GDSTransportWebsite"/>
@@ -3240,7 +4513,23 @@
                 <w:rFonts w:ascii="GDSTransportWebsite" w:hAnsi="GDSTransportWebsite"/>
                 <w:color w:val="0A0A0A"/>
               </w:rPr>
-              <w:t>&lt;&lt;phoneNumber&gt;&gt;&lt;&lt;es_&gt;&gt;</w:t>
+              <w:t>&lt;&lt;</w:t>
+            </w:r>
+            <w:proofErr w:type="spellStart"/>
+            <w:r>
+              <w:rPr>
+                <w:rFonts w:ascii="GDSTransportWebsite" w:hAnsi="GDSTransportWebsite"/>
+                <w:color w:val="0A0A0A"/>
+              </w:rPr>
+              <w:t>phoneNumber</w:t>
+            </w:r>
+            <w:proofErr w:type="spellEnd"/>
+            <w:r>
+              <w:rPr>
+                <w:rFonts w:ascii="GDSTransportWebsite" w:hAnsi="GDSTransportWebsite"/>
+                <w:color w:val="0A0A0A"/>
+              </w:rPr>
+              <w:t>&gt;&gt;&lt;&lt;es_&gt;&gt;</w:t>
             </w:r>
           </w:p>
         </w:tc>
@@ -3317,7 +4606,55 @@
                 <w:rFonts w:ascii="GDSTransportWebsite" w:hAnsi="GDSTransportWebsite"/>
                 <w:color w:val="0A0A0A"/>
               </w:rPr>
-              <w:t>&lt;&lt;cs_{isBlank(emailAddress)}&gt;&gt;Not Provided&lt;&lt;else&gt;&gt;&lt;&lt;emailAddress&gt;&gt;&lt;&lt;es_&gt;&gt;</w:t>
+              <w:t>&lt;&lt;cs_{</w:t>
+            </w:r>
+            <w:proofErr w:type="spellStart"/>
+            <w:r>
+              <w:rPr>
+                <w:rFonts w:ascii="GDSTransportWebsite" w:hAnsi="GDSTransportWebsite"/>
+                <w:color w:val="0A0A0A"/>
+              </w:rPr>
+              <w:t>isBlank</w:t>
+            </w:r>
+            <w:proofErr w:type="spellEnd"/>
+            <w:r>
+              <w:rPr>
+                <w:rFonts w:ascii="GDSTransportWebsite" w:hAnsi="GDSTransportWebsite"/>
+                <w:color w:val="0A0A0A"/>
+              </w:rPr>
+              <w:t>(</w:t>
+            </w:r>
+            <w:proofErr w:type="spellStart"/>
+            <w:r>
+              <w:rPr>
+                <w:rFonts w:ascii="GDSTransportWebsite" w:hAnsi="GDSTransportWebsite"/>
+                <w:color w:val="0A0A0A"/>
+              </w:rPr>
+              <w:t>emailAddress</w:t>
+            </w:r>
+            <w:proofErr w:type="spellEnd"/>
+            <w:r>
+              <w:rPr>
+                <w:rFonts w:ascii="GDSTransportWebsite" w:hAnsi="GDSTransportWebsite"/>
+                <w:color w:val="0A0A0A"/>
+              </w:rPr>
+              <w:t>)}&gt;&gt;Not Provided&lt;&lt;else&gt;&gt;&lt;&lt;</w:t>
+            </w:r>
+            <w:proofErr w:type="spellStart"/>
+            <w:r>
+              <w:rPr>
+                <w:rFonts w:ascii="GDSTransportWebsite" w:hAnsi="GDSTransportWebsite"/>
+                <w:color w:val="0A0A0A"/>
+              </w:rPr>
+              <w:t>emailAddress</w:t>
+            </w:r>
+            <w:proofErr w:type="spellEnd"/>
+            <w:r>
+              <w:rPr>
+                <w:rFonts w:ascii="GDSTransportWebsite" w:hAnsi="GDSTransportWebsite"/>
+                <w:color w:val="0A0A0A"/>
+              </w:rPr>
+              <w:t>&gt;&gt;&lt;&lt;es_&gt;&gt;</w:t>
             </w:r>
           </w:p>
         </w:tc>
@@ -3394,7 +4731,55 @@
                 <w:rFonts w:ascii="GDSTransportWebsite" w:hAnsi="GDSTransportWebsite"/>
                 <w:color w:val="0A0A0A"/>
               </w:rPr>
-              <w:t>&lt;&lt;cs_{isBlank(fieldOfExpertise)}&gt;&gt;Not Provided&lt;&lt;else&gt;&gt;&lt;&lt;fieldOfExpertise&gt;&gt;&lt;&lt;es_&gt;&gt;</w:t>
+              <w:t>&lt;&lt;cs_{</w:t>
+            </w:r>
+            <w:proofErr w:type="spellStart"/>
+            <w:r>
+              <w:rPr>
+                <w:rFonts w:ascii="GDSTransportWebsite" w:hAnsi="GDSTransportWebsite"/>
+                <w:color w:val="0A0A0A"/>
+              </w:rPr>
+              <w:t>isBlank</w:t>
+            </w:r>
+            <w:proofErr w:type="spellEnd"/>
+            <w:r>
+              <w:rPr>
+                <w:rFonts w:ascii="GDSTransportWebsite" w:hAnsi="GDSTransportWebsite"/>
+                <w:color w:val="0A0A0A"/>
+              </w:rPr>
+              <w:t>(</w:t>
+            </w:r>
+            <w:proofErr w:type="spellStart"/>
+            <w:r>
+              <w:rPr>
+                <w:rFonts w:ascii="GDSTransportWebsite" w:hAnsi="GDSTransportWebsite"/>
+                <w:color w:val="0A0A0A"/>
+              </w:rPr>
+              <w:t>fieldOfExpertise</w:t>
+            </w:r>
+            <w:proofErr w:type="spellEnd"/>
+            <w:r>
+              <w:rPr>
+                <w:rFonts w:ascii="GDSTransportWebsite" w:hAnsi="GDSTransportWebsite"/>
+                <w:color w:val="0A0A0A"/>
+              </w:rPr>
+              <w:t>)}&gt;&gt;Not Provided&lt;&lt;else&gt;&gt;&lt;&lt;</w:t>
+            </w:r>
+            <w:proofErr w:type="spellStart"/>
+            <w:r>
+              <w:rPr>
+                <w:rFonts w:ascii="GDSTransportWebsite" w:hAnsi="GDSTransportWebsite"/>
+                <w:color w:val="0A0A0A"/>
+              </w:rPr>
+              <w:t>fieldOfExpertise</w:t>
+            </w:r>
+            <w:proofErr w:type="spellEnd"/>
+            <w:r>
+              <w:rPr>
+                <w:rFonts w:ascii="GDSTransportWebsite" w:hAnsi="GDSTransportWebsite"/>
+                <w:color w:val="0A0A0A"/>
+              </w:rPr>
+              <w:t>&gt;&gt;&lt;&lt;es_&gt;&gt;</w:t>
             </w:r>
           </w:p>
         </w:tc>
@@ -3432,8 +4817,20 @@
                 <w:color w:val="0A0A0A"/>
                 <w:shd w:val="clear" w:color="auto" w:fill="FFFFFF"/>
               </w:rPr>
-              <w:t>Why you need this expert</w:t>
-            </w:r>
+              <w:t xml:space="preserve">Why you need this </w:t>
+            </w:r>
+            <w:proofErr w:type="gramStart"/>
+            <w:r>
+              <w:rPr>
+                <w:rFonts w:ascii="GDSTransportWebsite" w:hAnsi="GDSTransportWebsite"/>
+                <w:b/>
+                <w:bCs/>
+                <w:color w:val="0A0A0A"/>
+                <w:shd w:val="clear" w:color="auto" w:fill="FFFFFF"/>
+              </w:rPr>
+              <w:t>expert</w:t>
+            </w:r>
+            <w:proofErr w:type="gramEnd"/>
           </w:p>
           <w:p>
             <w:pPr>
@@ -3474,7 +4871,55 @@
                 <w:rFonts w:ascii="GDSTransportWebsite" w:hAnsi="GDSTransportWebsite"/>
                 <w:color w:val="0A0A0A"/>
               </w:rPr>
-              <w:t>&lt;&lt;cs_{isBlank(whyRequired)}&gt;&gt;Not Provided&lt;&lt;else&gt;&gt;&lt;&lt;whyRequired&gt;&gt;&lt;&lt;es_&gt;&gt;</w:t>
+              <w:t>&lt;&lt;cs_{</w:t>
+            </w:r>
+            <w:proofErr w:type="spellStart"/>
+            <w:r>
+              <w:rPr>
+                <w:rFonts w:ascii="GDSTransportWebsite" w:hAnsi="GDSTransportWebsite"/>
+                <w:color w:val="0A0A0A"/>
+              </w:rPr>
+              <w:t>isBlank</w:t>
+            </w:r>
+            <w:proofErr w:type="spellEnd"/>
+            <w:r>
+              <w:rPr>
+                <w:rFonts w:ascii="GDSTransportWebsite" w:hAnsi="GDSTransportWebsite"/>
+                <w:color w:val="0A0A0A"/>
+              </w:rPr>
+              <w:t>(</w:t>
+            </w:r>
+            <w:proofErr w:type="spellStart"/>
+            <w:r>
+              <w:rPr>
+                <w:rFonts w:ascii="GDSTransportWebsite" w:hAnsi="GDSTransportWebsite"/>
+                <w:color w:val="0A0A0A"/>
+              </w:rPr>
+              <w:t>whyRequired</w:t>
+            </w:r>
+            <w:proofErr w:type="spellEnd"/>
+            <w:r>
+              <w:rPr>
+                <w:rFonts w:ascii="GDSTransportWebsite" w:hAnsi="GDSTransportWebsite"/>
+                <w:color w:val="0A0A0A"/>
+              </w:rPr>
+              <w:t>)}&gt;&gt;Not Provided&lt;&lt;else&gt;&gt;&lt;&lt;</w:t>
+            </w:r>
+            <w:proofErr w:type="spellStart"/>
+            <w:r>
+              <w:rPr>
+                <w:rFonts w:ascii="GDSTransportWebsite" w:hAnsi="GDSTransportWebsite"/>
+                <w:color w:val="0A0A0A"/>
+              </w:rPr>
+              <w:t>whyRequired</w:t>
+            </w:r>
+            <w:proofErr w:type="spellEnd"/>
+            <w:r>
+              <w:rPr>
+                <w:rFonts w:ascii="GDSTransportWebsite" w:hAnsi="GDSTransportWebsite"/>
+                <w:color w:val="0A0A0A"/>
+              </w:rPr>
+              <w:t>&gt;&gt;&lt;&lt;es_&gt;&gt;</w:t>
             </w:r>
           </w:p>
         </w:tc>
@@ -3554,7 +4999,55 @@
                 <w:rFonts w:ascii="GDSTransportWebsite" w:hAnsi="GDSTransportWebsite"/>
                 <w:color w:val="0A0A0A"/>
               </w:rPr>
-              <w:t>&lt;&lt;cs_{isBlank(formattedCost)}&gt;&gt;Not Provided&lt;&lt;else&gt;&gt;&lt;&lt;formattedCost&gt;&gt;&lt;&lt;es_&gt;&gt;</w:t>
+              <w:t>&lt;&lt;cs_{</w:t>
+            </w:r>
+            <w:proofErr w:type="spellStart"/>
+            <w:r>
+              <w:rPr>
+                <w:rFonts w:ascii="GDSTransportWebsite" w:hAnsi="GDSTransportWebsite"/>
+                <w:color w:val="0A0A0A"/>
+              </w:rPr>
+              <w:t>isBlank</w:t>
+            </w:r>
+            <w:proofErr w:type="spellEnd"/>
+            <w:r>
+              <w:rPr>
+                <w:rFonts w:ascii="GDSTransportWebsite" w:hAnsi="GDSTransportWebsite"/>
+                <w:color w:val="0A0A0A"/>
+              </w:rPr>
+              <w:t>(</w:t>
+            </w:r>
+            <w:proofErr w:type="spellStart"/>
+            <w:r>
+              <w:rPr>
+                <w:rFonts w:ascii="GDSTransportWebsite" w:hAnsi="GDSTransportWebsite"/>
+                <w:color w:val="0A0A0A"/>
+              </w:rPr>
+              <w:t>formattedCost</w:t>
+            </w:r>
+            <w:proofErr w:type="spellEnd"/>
+            <w:r>
+              <w:rPr>
+                <w:rFonts w:ascii="GDSTransportWebsite" w:hAnsi="GDSTransportWebsite"/>
+                <w:color w:val="0A0A0A"/>
+              </w:rPr>
+              <w:t>)}&gt;&gt;Not Provided&lt;&lt;else&gt;&gt;&lt;&lt;</w:t>
+            </w:r>
+            <w:proofErr w:type="spellStart"/>
+            <w:r>
+              <w:rPr>
+                <w:rFonts w:ascii="GDSTransportWebsite" w:hAnsi="GDSTransportWebsite"/>
+                <w:color w:val="0A0A0A"/>
+              </w:rPr>
+              <w:t>formattedCost</w:t>
+            </w:r>
+            <w:proofErr w:type="spellEnd"/>
+            <w:r>
+              <w:rPr>
+                <w:rFonts w:ascii="GDSTransportWebsite" w:hAnsi="GDSTransportWebsite"/>
+                <w:color w:val="0A0A0A"/>
+              </w:rPr>
+              <w:t>&gt;&gt;&lt;&lt;es_&gt;&gt;</w:t>
             </w:r>
           </w:p>
         </w:tc>
@@ -3586,7 +5079,35 @@
                 <w:color w:val="0A0A0A"/>
                 <w:shd w:val="clear" w:color="auto" w:fill="FFFFFF"/>
               </w:rPr>
-              <w:t>&lt;&lt;er_experts.details&gt;&gt;</w:t>
+              <w:t>&lt;&lt;</w:t>
+            </w:r>
+            <w:proofErr w:type="spellStart"/>
+            <w:r>
+              <w:rPr>
+                <w:rFonts w:ascii="GDSTransportWebsite" w:hAnsi="GDSTransportWebsite"/>
+                <w:color w:val="0A0A0A"/>
+                <w:shd w:val="clear" w:color="auto" w:fill="FFFFFF"/>
+              </w:rPr>
+              <w:t>er_</w:t>
+            </w:r>
+            <w:proofErr w:type="gramStart"/>
+            <w:r>
+              <w:rPr>
+                <w:rFonts w:ascii="GDSTransportWebsite" w:hAnsi="GDSTransportWebsite"/>
+                <w:color w:val="0A0A0A"/>
+                <w:shd w:val="clear" w:color="auto" w:fill="FFFFFF"/>
+              </w:rPr>
+              <w:t>experts.details</w:t>
+            </w:r>
+            <w:proofErr w:type="spellEnd"/>
+            <w:proofErr w:type="gramEnd"/>
+            <w:r>
+              <w:rPr>
+                <w:rFonts w:ascii="GDSTransportWebsite" w:hAnsi="GDSTransportWebsite"/>
+                <w:color w:val="0A0A0A"/>
+                <w:shd w:val="clear" w:color="auto" w:fill="FFFFFF"/>
+              </w:rPr>
+              <w:t>&gt;&gt;</w:t>
             </w:r>
           </w:p>
         </w:tc>
@@ -3716,7 +5237,25 @@
                 <w:rFonts w:ascii="GDSTransportWebsite" w:hAnsi="GDSTransportWebsite"/>
                 <w:color w:val="0A0A0A"/>
               </w:rPr>
-              <w:t>&lt;&lt;witnesses.witnessesToAppear&gt;&gt;</w:t>
+              <w:t>&lt;&lt;</w:t>
+            </w:r>
+            <w:proofErr w:type="spellStart"/>
+            <w:proofErr w:type="gramStart"/>
+            <w:r>
+              <w:rPr>
+                <w:rFonts w:ascii="GDSTransportWebsite" w:hAnsi="GDSTransportWebsite"/>
+                <w:color w:val="0A0A0A"/>
+              </w:rPr>
+              <w:t>witnesses.witnessesToAppear</w:t>
+            </w:r>
+            <w:proofErr w:type="spellEnd"/>
+            <w:proofErr w:type="gramEnd"/>
+            <w:r>
+              <w:rPr>
+                <w:rFonts w:ascii="GDSTransportWebsite" w:hAnsi="GDSTransportWebsite"/>
+                <w:color w:val="0A0A0A"/>
+              </w:rPr>
+              <w:t>&gt;&gt;</w:t>
             </w:r>
           </w:p>
         </w:tc>
@@ -3747,7 +5286,35 @@
                 <w:color w:val="0A0A0A"/>
                 <w:shd w:val="clear" w:color="auto" w:fill="FFFFFF"/>
               </w:rPr>
-              <w:t>&lt;&lt;rr_witnesses.details&gt;&gt;</w:t>
+              <w:t>&lt;&lt;</w:t>
+            </w:r>
+            <w:proofErr w:type="spellStart"/>
+            <w:r>
+              <w:rPr>
+                <w:rFonts w:ascii="GDSTransportWebsite" w:hAnsi="GDSTransportWebsite"/>
+                <w:color w:val="0A0A0A"/>
+                <w:shd w:val="clear" w:color="auto" w:fill="FFFFFF"/>
+              </w:rPr>
+              <w:t>rr_</w:t>
+            </w:r>
+            <w:proofErr w:type="gramStart"/>
+            <w:r>
+              <w:rPr>
+                <w:rFonts w:ascii="GDSTransportWebsite" w:hAnsi="GDSTransportWebsite"/>
+                <w:color w:val="0A0A0A"/>
+                <w:shd w:val="clear" w:color="auto" w:fill="FFFFFF"/>
+              </w:rPr>
+              <w:t>witnesses.details</w:t>
+            </w:r>
+            <w:proofErr w:type="spellEnd"/>
+            <w:proofErr w:type="gramEnd"/>
+            <w:r>
+              <w:rPr>
+                <w:rFonts w:ascii="GDSTransportWebsite" w:hAnsi="GDSTransportWebsite"/>
+                <w:color w:val="0A0A0A"/>
+                <w:shd w:val="clear" w:color="auto" w:fill="FFFFFF"/>
+              </w:rPr>
+              <w:t>&gt;&gt;</w:t>
             </w:r>
           </w:p>
         </w:tc>
@@ -3780,7 +5347,23 @@
                 <w:rFonts w:ascii="GDSTransportWebsite" w:hAnsi="GDSTransportWebsite"/>
                 <w:color w:val="0A0A0A"/>
               </w:rPr>
-              <w:t>Witness &lt;&lt;$itemnum&gt;&gt;</w:t>
+              <w:t>Witness &lt;&lt;$</w:t>
+            </w:r>
+            <w:proofErr w:type="spellStart"/>
+            <w:r>
+              <w:rPr>
+                <w:rFonts w:ascii="GDSTransportWebsite" w:hAnsi="GDSTransportWebsite"/>
+                <w:color w:val="0A0A0A"/>
+              </w:rPr>
+              <w:t>itemnum</w:t>
+            </w:r>
+            <w:proofErr w:type="spellEnd"/>
+            <w:r>
+              <w:rPr>
+                <w:rFonts w:ascii="GDSTransportWebsite" w:hAnsi="GDSTransportWebsite"/>
+                <w:color w:val="0A0A0A"/>
+              </w:rPr>
+              <w:t>&gt;&gt;</w:t>
             </w:r>
           </w:p>
         </w:tc>
@@ -3849,7 +5432,71 @@
                 <w:rFonts w:ascii="GDSTransportWebsite" w:hAnsi="GDSTransportWebsite"/>
                 <w:color w:val="0A0A0A"/>
               </w:rPr>
-              <w:t>&lt;&lt;cs_{isBlank(firstName)}&gt;&gt;Not Provided&lt;&lt;else&gt;&gt;&lt;&lt; firstName&gt;&gt; &lt;&lt;lastName&gt;&gt;&lt;&lt;es_&gt;&gt;</w:t>
+              <w:t>&lt;&lt;cs_{</w:t>
+            </w:r>
+            <w:proofErr w:type="spellStart"/>
+            <w:r>
+              <w:rPr>
+                <w:rFonts w:ascii="GDSTransportWebsite" w:hAnsi="GDSTransportWebsite"/>
+                <w:color w:val="0A0A0A"/>
+              </w:rPr>
+              <w:t>isBlank</w:t>
+            </w:r>
+            <w:proofErr w:type="spellEnd"/>
+            <w:r>
+              <w:rPr>
+                <w:rFonts w:ascii="GDSTransportWebsite" w:hAnsi="GDSTransportWebsite"/>
+                <w:color w:val="0A0A0A"/>
+              </w:rPr>
+              <w:t>(</w:t>
+            </w:r>
+            <w:proofErr w:type="spellStart"/>
+            <w:r>
+              <w:rPr>
+                <w:rFonts w:ascii="GDSTransportWebsite" w:hAnsi="GDSTransportWebsite"/>
+                <w:color w:val="0A0A0A"/>
+              </w:rPr>
+              <w:t>firstName</w:t>
+            </w:r>
+            <w:proofErr w:type="spellEnd"/>
+            <w:r>
+              <w:rPr>
+                <w:rFonts w:ascii="GDSTransportWebsite" w:hAnsi="GDSTransportWebsite"/>
+                <w:color w:val="0A0A0A"/>
+              </w:rPr>
+              <w:t xml:space="preserve">)}&gt;&gt;Not Provided&lt;&lt;else&gt;&gt;&lt;&lt; </w:t>
+            </w:r>
+            <w:proofErr w:type="spellStart"/>
+            <w:r>
+              <w:rPr>
+                <w:rFonts w:ascii="GDSTransportWebsite" w:hAnsi="GDSTransportWebsite"/>
+                <w:color w:val="0A0A0A"/>
+              </w:rPr>
+              <w:t>firstName</w:t>
+            </w:r>
+            <w:proofErr w:type="spellEnd"/>
+            <w:r>
+              <w:rPr>
+                <w:rFonts w:ascii="GDSTransportWebsite" w:hAnsi="GDSTransportWebsite"/>
+                <w:color w:val="0A0A0A"/>
+              </w:rPr>
+              <w:t>&gt;&gt; &lt;&lt;</w:t>
+            </w:r>
+            <w:proofErr w:type="spellStart"/>
+            <w:r>
+              <w:rPr>
+                <w:rFonts w:ascii="GDSTransportWebsite" w:hAnsi="GDSTransportWebsite"/>
+                <w:color w:val="0A0A0A"/>
+              </w:rPr>
+              <w:t>lastName</w:t>
+            </w:r>
+            <w:proofErr w:type="spellEnd"/>
+            <w:r>
+              <w:rPr>
+                <w:rFonts w:ascii="GDSTransportWebsite" w:hAnsi="GDSTransportWebsite"/>
+                <w:color w:val="0A0A0A"/>
+              </w:rPr>
+              <w:t>&gt;&gt;&lt;&lt;es_&gt;&gt;</w:t>
             </w:r>
           </w:p>
         </w:tc>
@@ -3914,7 +5561,55 @@
                 <w:rFonts w:ascii="GDSTransportWebsite" w:hAnsi="GDSTransportWebsite"/>
                 <w:color w:val="0A0A0A"/>
               </w:rPr>
-              <w:t>&lt;&lt;cs_{isBlank(phoneNumber)}&gt;&gt;Not Provided&lt;&lt;else&gt;&gt;&lt;&lt;phoneNumber&gt;&gt;&lt;&lt;es_&gt;&gt;</w:t>
+              <w:t>&lt;&lt;cs_{</w:t>
+            </w:r>
+            <w:proofErr w:type="spellStart"/>
+            <w:r>
+              <w:rPr>
+                <w:rFonts w:ascii="GDSTransportWebsite" w:hAnsi="GDSTransportWebsite"/>
+                <w:color w:val="0A0A0A"/>
+              </w:rPr>
+              <w:t>isBlank</w:t>
+            </w:r>
+            <w:proofErr w:type="spellEnd"/>
+            <w:r>
+              <w:rPr>
+                <w:rFonts w:ascii="GDSTransportWebsite" w:hAnsi="GDSTransportWebsite"/>
+                <w:color w:val="0A0A0A"/>
+              </w:rPr>
+              <w:t>(</w:t>
+            </w:r>
+            <w:proofErr w:type="spellStart"/>
+            <w:r>
+              <w:rPr>
+                <w:rFonts w:ascii="GDSTransportWebsite" w:hAnsi="GDSTransportWebsite"/>
+                <w:color w:val="0A0A0A"/>
+              </w:rPr>
+              <w:t>phoneNumber</w:t>
+            </w:r>
+            <w:proofErr w:type="spellEnd"/>
+            <w:r>
+              <w:rPr>
+                <w:rFonts w:ascii="GDSTransportWebsite" w:hAnsi="GDSTransportWebsite"/>
+                <w:color w:val="0A0A0A"/>
+              </w:rPr>
+              <w:t>)}&gt;&gt;Not Provided&lt;&lt;else&gt;&gt;&lt;&lt;</w:t>
+            </w:r>
+            <w:proofErr w:type="spellStart"/>
+            <w:r>
+              <w:rPr>
+                <w:rFonts w:ascii="GDSTransportWebsite" w:hAnsi="GDSTransportWebsite"/>
+                <w:color w:val="0A0A0A"/>
+              </w:rPr>
+              <w:t>phoneNumber</w:t>
+            </w:r>
+            <w:proofErr w:type="spellEnd"/>
+            <w:r>
+              <w:rPr>
+                <w:rFonts w:ascii="GDSTransportWebsite" w:hAnsi="GDSTransportWebsite"/>
+                <w:color w:val="0A0A0A"/>
+              </w:rPr>
+              <w:t>&gt;&gt;&lt;&lt;es_&gt;&gt;</w:t>
             </w:r>
           </w:p>
         </w:tc>
@@ -3979,7 +5674,55 @@
                 <w:rFonts w:ascii="GDSTransportWebsite" w:hAnsi="GDSTransportWebsite"/>
                 <w:color w:val="0A0A0A"/>
               </w:rPr>
-              <w:t>&lt;&lt;cs_{isBlank(emailAddress)}&gt;&gt;Not Provided&lt;&lt;else&gt;&gt;&lt;&lt;emailAddress&gt;&gt;&lt;&lt;es_&gt;&gt;</w:t>
+              <w:t>&lt;&lt;cs_{</w:t>
+            </w:r>
+            <w:proofErr w:type="spellStart"/>
+            <w:r>
+              <w:rPr>
+                <w:rFonts w:ascii="GDSTransportWebsite" w:hAnsi="GDSTransportWebsite"/>
+                <w:color w:val="0A0A0A"/>
+              </w:rPr>
+              <w:t>isBlank</w:t>
+            </w:r>
+            <w:proofErr w:type="spellEnd"/>
+            <w:r>
+              <w:rPr>
+                <w:rFonts w:ascii="GDSTransportWebsite" w:hAnsi="GDSTransportWebsite"/>
+                <w:color w:val="0A0A0A"/>
+              </w:rPr>
+              <w:t>(</w:t>
+            </w:r>
+            <w:proofErr w:type="spellStart"/>
+            <w:r>
+              <w:rPr>
+                <w:rFonts w:ascii="GDSTransportWebsite" w:hAnsi="GDSTransportWebsite"/>
+                <w:color w:val="0A0A0A"/>
+              </w:rPr>
+              <w:t>emailAddress</w:t>
+            </w:r>
+            <w:proofErr w:type="spellEnd"/>
+            <w:r>
+              <w:rPr>
+                <w:rFonts w:ascii="GDSTransportWebsite" w:hAnsi="GDSTransportWebsite"/>
+                <w:color w:val="0A0A0A"/>
+              </w:rPr>
+              <w:t>)}&gt;&gt;Not Provided&lt;&lt;else&gt;&gt;&lt;&lt;</w:t>
+            </w:r>
+            <w:proofErr w:type="spellStart"/>
+            <w:r>
+              <w:rPr>
+                <w:rFonts w:ascii="GDSTransportWebsite" w:hAnsi="GDSTransportWebsite"/>
+                <w:color w:val="0A0A0A"/>
+              </w:rPr>
+              <w:t>emailAddress</w:t>
+            </w:r>
+            <w:proofErr w:type="spellEnd"/>
+            <w:r>
+              <w:rPr>
+                <w:rFonts w:ascii="GDSTransportWebsite" w:hAnsi="GDSTransportWebsite"/>
+                <w:color w:val="0A0A0A"/>
+              </w:rPr>
+              <w:t>&gt;&gt;&lt;&lt;es_&gt;&gt;</w:t>
             </w:r>
           </w:p>
         </w:tc>
@@ -4059,7 +5802,23 @@
                 <w:rFonts w:ascii="GDSTransportWebsite" w:hAnsi="GDSTransportWebsite"/>
                 <w:color w:val="0A0A0A"/>
               </w:rPr>
-              <w:t>&lt;&lt;reasonForWitness&gt;&gt;</w:t>
+              <w:t>&lt;&lt;</w:t>
+            </w:r>
+            <w:proofErr w:type="spellStart"/>
+            <w:r>
+              <w:rPr>
+                <w:rFonts w:ascii="GDSTransportWebsite" w:hAnsi="GDSTransportWebsite"/>
+                <w:color w:val="0A0A0A"/>
+              </w:rPr>
+              <w:t>reasonForWitness</w:t>
+            </w:r>
+            <w:proofErr w:type="spellEnd"/>
+            <w:r>
+              <w:rPr>
+                <w:rFonts w:ascii="GDSTransportWebsite" w:hAnsi="GDSTransportWebsite"/>
+                <w:color w:val="0A0A0A"/>
+              </w:rPr>
+              <w:t>&gt;&gt;</w:t>
             </w:r>
           </w:p>
         </w:tc>
@@ -4091,7 +5850,35 @@
                 <w:color w:val="0A0A0A"/>
                 <w:shd w:val="clear" w:color="auto" w:fill="FFFFFF"/>
               </w:rPr>
-              <w:t>&lt;&lt;er_witnesses.details&gt;&gt;</w:t>
+              <w:t>&lt;&lt;</w:t>
+            </w:r>
+            <w:proofErr w:type="spellStart"/>
+            <w:r>
+              <w:rPr>
+                <w:rFonts w:ascii="GDSTransportWebsite" w:hAnsi="GDSTransportWebsite"/>
+                <w:color w:val="0A0A0A"/>
+                <w:shd w:val="clear" w:color="auto" w:fill="FFFFFF"/>
+              </w:rPr>
+              <w:t>er_</w:t>
+            </w:r>
+            <w:proofErr w:type="gramStart"/>
+            <w:r>
+              <w:rPr>
+                <w:rFonts w:ascii="GDSTransportWebsite" w:hAnsi="GDSTransportWebsite"/>
+                <w:color w:val="0A0A0A"/>
+                <w:shd w:val="clear" w:color="auto" w:fill="FFFFFF"/>
+              </w:rPr>
+              <w:t>witnesses.details</w:t>
+            </w:r>
+            <w:proofErr w:type="spellEnd"/>
+            <w:proofErr w:type="gramEnd"/>
+            <w:r>
+              <w:rPr>
+                <w:rFonts w:ascii="GDSTransportWebsite" w:hAnsi="GDSTransportWebsite"/>
+                <w:color w:val="0A0A0A"/>
+                <w:shd w:val="clear" w:color="auto" w:fill="FFFFFF"/>
+              </w:rPr>
+              <w:t>&gt;&gt;</w:t>
             </w:r>
           </w:p>
         </w:tc>
@@ -4206,7 +5993,23 @@
                 <w:rFonts w:ascii="GDSTransportWebsite" w:hAnsi="GDSTransportWebsite"/>
                 <w:color w:val="0A0A0A"/>
               </w:rPr>
-              <w:t>&lt;&lt;welshLanguageRequirements.court&gt;&gt;</w:t>
+              <w:t>&lt;&lt;</w:t>
+            </w:r>
+            <w:proofErr w:type="spellStart"/>
+            <w:r>
+              <w:rPr>
+                <w:rFonts w:ascii="GDSTransportWebsite" w:hAnsi="GDSTransportWebsite"/>
+                <w:color w:val="0A0A0A"/>
+              </w:rPr>
+              <w:t>welshLanguageRequirements.court</w:t>
+            </w:r>
+            <w:proofErr w:type="spellEnd"/>
+            <w:r>
+              <w:rPr>
+                <w:rFonts w:ascii="GDSTransportWebsite" w:hAnsi="GDSTransportWebsite"/>
+                <w:color w:val="0A0A0A"/>
+              </w:rPr>
+              <w:t>&gt;&gt;</w:t>
             </w:r>
           </w:p>
         </w:tc>
@@ -4285,7 +6088,23 @@
                 <w:rFonts w:ascii="GDSTransportWebsite" w:hAnsi="GDSTransportWebsite"/>
                 <w:color w:val="0A0A0A"/>
               </w:rPr>
-              <w:t>&lt;&lt;welshLanguageRequirements.documents&gt;&gt;</w:t>
+              <w:t>&lt;&lt;</w:t>
+            </w:r>
+            <w:proofErr w:type="spellStart"/>
+            <w:r>
+              <w:rPr>
+                <w:rFonts w:ascii="GDSTransportWebsite" w:hAnsi="GDSTransportWebsite"/>
+                <w:color w:val="0A0A0A"/>
+              </w:rPr>
+              <w:t>welshLanguageRequirements.documents</w:t>
+            </w:r>
+            <w:proofErr w:type="spellEnd"/>
+            <w:r>
+              <w:rPr>
+                <w:rFonts w:ascii="GDSTransportWebsite" w:hAnsi="GDSTransportWebsite"/>
+                <w:color w:val="0A0A0A"/>
+              </w:rPr>
+              <w:t>&gt;&gt;</w:t>
             </w:r>
           </w:p>
         </w:tc>
@@ -4371,7 +6190,29 @@
                 <w:color w:val="0A0A0A"/>
                 <w:shd w:val="clear" w:color="auto" w:fill="FFFFFF"/>
               </w:rPr>
-              <w:t>Are there any days within the next 12 months when you, your client, an expert or a witness couldn’t attend a hearing?</w:t>
+              <w:t xml:space="preserve">Are there any days within the next 12 months when you, your client, an </w:t>
+            </w:r>
+            <w:proofErr w:type="gramStart"/>
+            <w:r>
+              <w:rPr>
+                <w:rFonts w:ascii="GDSTransportWebsite" w:hAnsi="GDSTransportWebsite"/>
+                <w:b/>
+                <w:bCs/>
+                <w:color w:val="0A0A0A"/>
+                <w:shd w:val="clear" w:color="auto" w:fill="FFFFFF"/>
+              </w:rPr>
+              <w:t>expert</w:t>
+            </w:r>
+            <w:proofErr w:type="gramEnd"/>
+            <w:r>
+              <w:rPr>
+                <w:rFonts w:ascii="GDSTransportWebsite" w:hAnsi="GDSTransportWebsite"/>
+                <w:b/>
+                <w:bCs/>
+                <w:color w:val="0A0A0A"/>
+                <w:shd w:val="clear" w:color="auto" w:fill="FFFFFF"/>
+              </w:rPr>
+              <w:t xml:space="preserve"> or a witness couldn’t attend a hearing?</w:t>
             </w:r>
           </w:p>
           <w:p>
@@ -4405,7 +6246,25 @@
                 <w:rFonts w:ascii="GDSTransportWebsite" w:hAnsi="GDSTransportWebsite"/>
                 <w:color w:val="0A0A0A"/>
               </w:rPr>
-              <w:t>&lt;&lt;hearing.unavailableDatesRequired&gt;&gt;</w:t>
+              <w:t>&lt;&lt;</w:t>
+            </w:r>
+            <w:proofErr w:type="spellStart"/>
+            <w:proofErr w:type="gramStart"/>
+            <w:r>
+              <w:rPr>
+                <w:rFonts w:ascii="GDSTransportWebsite" w:hAnsi="GDSTransportWebsite"/>
+                <w:color w:val="0A0A0A"/>
+              </w:rPr>
+              <w:t>hearing.unavailableDatesRequired</w:t>
+            </w:r>
+            <w:proofErr w:type="spellEnd"/>
+            <w:proofErr w:type="gramEnd"/>
+            <w:r>
+              <w:rPr>
+                <w:rFonts w:ascii="GDSTransportWebsite" w:hAnsi="GDSTransportWebsite"/>
+                <w:color w:val="0A0A0A"/>
+              </w:rPr>
+              <w:t>&gt;&gt;</w:t>
             </w:r>
           </w:p>
         </w:tc>
@@ -4420,6 +6279,8 @@
         </w:rPr>
         <w:t>&lt;&lt;cs_{</w:t>
       </w:r>
+      <w:proofErr w:type="spellStart"/>
+      <w:proofErr w:type="gramStart"/>
       <w:r>
         <w:rPr>
           <w:rFonts w:ascii="GDSTransportWebsite" w:hAnsi="GDSTransportWebsite"/>
@@ -4433,7 +6294,17 @@
           <w:color w:val="0A0A0A"/>
           <w:shd w:val="clear" w:color="auto" w:fill="FFFFFF"/>
         </w:rPr>
-        <w:t>.unavailableDates.size&gt;0}&gt;&gt;</w:t>
+        <w:t>.unavailableDates.size</w:t>
+      </w:r>
+      <w:proofErr w:type="spellEnd"/>
+      <w:proofErr w:type="gramEnd"/>
+      <w:r>
+        <w:rPr>
+          <w:rFonts w:ascii="GDSTransportWebsite" w:hAnsi="GDSTransportWebsite"/>
+          <w:color w:val="0A0A0A"/>
+          <w:shd w:val="clear" w:color="auto" w:fill="FFFFFF"/>
+        </w:rPr>
+        <w:t>&gt;0}&gt;&gt;</w:t>
       </w:r>
     </w:p>
     <w:tbl>
@@ -4512,8 +6383,18 @@
                 <w:color w:val="0A0A0A"/>
                 <w:shd w:val="clear" w:color="auto" w:fill="FFFFFF"/>
               </w:rPr>
-              <w:t>&lt;&lt;rr_</w:t>
-            </w:r>
+              <w:t>&lt;&lt;</w:t>
+            </w:r>
+            <w:proofErr w:type="spellStart"/>
+            <w:r>
+              <w:rPr>
+                <w:rFonts w:ascii="GDSTransportWebsite" w:hAnsi="GDSTransportWebsite"/>
+                <w:color w:val="0A0A0A"/>
+                <w:shd w:val="clear" w:color="auto" w:fill="FFFFFF"/>
+              </w:rPr>
+              <w:t>rr_</w:t>
+            </w:r>
+            <w:proofErr w:type="gramStart"/>
             <w:r>
               <w:rPr>
                 <w:rFonts w:ascii="GDSTransportWebsite" w:hAnsi="GDSTransportWebsite"/>
@@ -4527,7 +6408,17 @@
                 <w:color w:val="0A0A0A"/>
                 <w:shd w:val="clear" w:color="auto" w:fill="FFFFFF"/>
               </w:rPr>
-              <w:t>.unavailableDates&gt;&gt;</w:t>
+              <w:t>.unavailableDates</w:t>
+            </w:r>
+            <w:proofErr w:type="spellEnd"/>
+            <w:proofErr w:type="gramEnd"/>
+            <w:r>
+              <w:rPr>
+                <w:rFonts w:ascii="GDSTransportWebsite" w:hAnsi="GDSTransportWebsite"/>
+                <w:color w:val="0A0A0A"/>
+                <w:shd w:val="clear" w:color="auto" w:fill="FFFFFF"/>
+              </w:rPr>
+              <w:t>&gt;&gt;</w:t>
             </w:r>
           </w:p>
         </w:tc>
@@ -4578,12 +6469,21 @@
               </w:rPr>
               <w:t>&lt;&lt;cs_{</w:t>
             </w:r>
-            <w:r>
-              <w:rPr>
-                <w:rFonts w:ascii="GDSTransportWebsite" w:hAnsi="GDSTransportWebsite"/>
-                <w:color w:val="0A0A0A"/>
-              </w:rPr>
-              <w:t>date!=null</w:t>
+            <w:proofErr w:type="gramStart"/>
+            <w:r>
+              <w:rPr>
+                <w:rFonts w:ascii="GDSTransportWebsite" w:hAnsi="GDSTransportWebsite"/>
+                <w:color w:val="0A0A0A"/>
+              </w:rPr>
+              <w:t>date!=</w:t>
+            </w:r>
+            <w:proofErr w:type="gramEnd"/>
+            <w:r>
+              <w:rPr>
+                <w:rFonts w:ascii="GDSTransportWebsite" w:hAnsi="GDSTransportWebsite"/>
+                <w:color w:val="0A0A0A"/>
+              </w:rPr>
+              <w:t>null</w:t>
             </w:r>
             <w:r>
               <w:rPr>
@@ -4607,7 +6507,64 @@
                 <w:rFonts w:ascii="GDSTransportWebsite" w:hAnsi="GDSTransportWebsite"/>
                 <w:color w:val="0A0A0A"/>
               </w:rPr>
-              <w:t>&lt;&lt;{dateFormat(date, ‘d MMMM yyyy’, ‘yyyy-MM-dd’)}&gt;&gt;</w:t>
+              <w:t>&lt;</w:t>
+            </w:r>
+            <w:proofErr w:type="gramStart"/>
+            <w:r>
+              <w:rPr>
+                <w:rFonts w:ascii="GDSTransportWebsite" w:hAnsi="GDSTransportWebsite"/>
+                <w:color w:val="0A0A0A"/>
+              </w:rPr>
+              <w:t>&lt;{</w:t>
+            </w:r>
+            <w:proofErr w:type="spellStart"/>
+            <w:proofErr w:type="gramEnd"/>
+            <w:r>
+              <w:rPr>
+                <w:rFonts w:ascii="GDSTransportWebsite" w:hAnsi="GDSTransportWebsite"/>
+                <w:color w:val="0A0A0A"/>
+              </w:rPr>
+              <w:t>dateFormat</w:t>
+            </w:r>
+            <w:proofErr w:type="spellEnd"/>
+            <w:r>
+              <w:rPr>
+                <w:rFonts w:ascii="GDSTransportWebsite" w:hAnsi="GDSTransportWebsite"/>
+                <w:color w:val="0A0A0A"/>
+              </w:rPr>
+              <w:t xml:space="preserve">(date, ‘d MMMM </w:t>
+            </w:r>
+            <w:proofErr w:type="spellStart"/>
+            <w:r>
+              <w:rPr>
+                <w:rFonts w:ascii="GDSTransportWebsite" w:hAnsi="GDSTransportWebsite"/>
+                <w:color w:val="0A0A0A"/>
+              </w:rPr>
+              <w:t>yyyy</w:t>
+            </w:r>
+            <w:proofErr w:type="spellEnd"/>
+            <w:r>
+              <w:rPr>
+                <w:rFonts w:ascii="GDSTransportWebsite" w:hAnsi="GDSTransportWebsite"/>
+                <w:color w:val="0A0A0A"/>
+              </w:rPr>
+              <w:t>’, ‘</w:t>
+            </w:r>
+            <w:proofErr w:type="spellStart"/>
+            <w:r>
+              <w:rPr>
+                <w:rFonts w:ascii="GDSTransportWebsite" w:hAnsi="GDSTransportWebsite"/>
+                <w:color w:val="0A0A0A"/>
+              </w:rPr>
+              <w:t>yyyy</w:t>
+            </w:r>
+            <w:proofErr w:type="spellEnd"/>
+            <w:r>
+              <w:rPr>
+                <w:rFonts w:ascii="GDSTransportWebsite" w:hAnsi="GDSTransportWebsite"/>
+                <w:color w:val="0A0A0A"/>
+              </w:rPr>
+              <w:t>-MM-dd’)}&gt;&gt;</w:t>
             </w:r>
           </w:p>
           <w:p>
@@ -4639,7 +6596,144 @@
                 <w:rFonts w:ascii="GDSTransportWebsite" w:hAnsi="GDSTransportWebsite"/>
                 <w:color w:val="0A0A0A"/>
               </w:rPr>
-              <w:t>From &lt;&lt;{dateFormat(fromDate, ‘d MMMM yyyy’, ‘yyyy-MM-dd’)}&gt;&gt; to &lt;&lt;{dateFormat(toDate, ‘d MMMM yyyy’, ‘yyyy-MM-dd’)}&gt;&gt;</w:t>
+              <w:t>From &lt;</w:t>
+            </w:r>
+            <w:proofErr w:type="gramStart"/>
+            <w:r>
+              <w:rPr>
+                <w:rFonts w:ascii="GDSTransportWebsite" w:hAnsi="GDSTransportWebsite"/>
+                <w:color w:val="0A0A0A"/>
+              </w:rPr>
+              <w:t>&lt;{</w:t>
+            </w:r>
+            <w:proofErr w:type="spellStart"/>
+            <w:proofErr w:type="gramEnd"/>
+            <w:r>
+              <w:rPr>
+                <w:rFonts w:ascii="GDSTransportWebsite" w:hAnsi="GDSTransportWebsite"/>
+                <w:color w:val="0A0A0A"/>
+              </w:rPr>
+              <w:t>dateFormat</w:t>
+            </w:r>
+            <w:proofErr w:type="spellEnd"/>
+            <w:r>
+              <w:rPr>
+                <w:rFonts w:ascii="GDSTransportWebsite" w:hAnsi="GDSTransportWebsite"/>
+                <w:color w:val="0A0A0A"/>
+              </w:rPr>
+              <w:t>(</w:t>
+            </w:r>
+            <w:proofErr w:type="spellStart"/>
+            <w:r>
+              <w:rPr>
+                <w:rFonts w:ascii="GDSTransportWebsite" w:hAnsi="GDSTransportWebsite"/>
+                <w:color w:val="0A0A0A"/>
+              </w:rPr>
+              <w:t>fromDate</w:t>
+            </w:r>
+            <w:proofErr w:type="spellEnd"/>
+            <w:r>
+              <w:rPr>
+                <w:rFonts w:ascii="GDSTransportWebsite" w:hAnsi="GDSTransportWebsite"/>
+                <w:color w:val="0A0A0A"/>
+              </w:rPr>
+              <w:t xml:space="preserve">, ‘d MMMM </w:t>
+            </w:r>
+            <w:proofErr w:type="spellStart"/>
+            <w:r>
+              <w:rPr>
+                <w:rFonts w:ascii="GDSTransportWebsite" w:hAnsi="GDSTransportWebsite"/>
+                <w:color w:val="0A0A0A"/>
+              </w:rPr>
+              <w:t>yyyy</w:t>
+            </w:r>
+            <w:proofErr w:type="spellEnd"/>
+            <w:r>
+              <w:rPr>
+                <w:rFonts w:ascii="GDSTransportWebsite" w:hAnsi="GDSTransportWebsite"/>
+                <w:color w:val="0A0A0A"/>
+              </w:rPr>
+              <w:t>’, ‘</w:t>
+            </w:r>
+            <w:proofErr w:type="spellStart"/>
+            <w:r>
+              <w:rPr>
+                <w:rFonts w:ascii="GDSTransportWebsite" w:hAnsi="GDSTransportWebsite"/>
+                <w:color w:val="0A0A0A"/>
+              </w:rPr>
+              <w:t>yyyy</w:t>
+            </w:r>
+            <w:proofErr w:type="spellEnd"/>
+            <w:r>
+              <w:rPr>
+                <w:rFonts w:ascii="GDSTransportWebsite" w:hAnsi="GDSTransportWebsite"/>
+                <w:color w:val="0A0A0A"/>
+              </w:rPr>
+              <w:t>-MM-dd’)}&gt;&gt; to &lt;&lt;{</w:t>
+            </w:r>
+            <w:proofErr w:type="spellStart"/>
+            <w:r>
+              <w:rPr>
+                <w:rFonts w:ascii="GDSTransportWebsite" w:hAnsi="GDSTransportWebsite"/>
+                <w:color w:val="0A0A0A"/>
+              </w:rPr>
+              <w:t>dateFormat</w:t>
+            </w:r>
+            <w:proofErr w:type="spellEnd"/>
+            <w:r>
+              <w:rPr>
+                <w:rFonts w:ascii="GDSTransportWebsite" w:hAnsi="GDSTransportWebsite"/>
+                <w:color w:val="0A0A0A"/>
+              </w:rPr>
+              <w:t>(</w:t>
+            </w:r>
+            <w:proofErr w:type="spellStart"/>
+            <w:r>
+              <w:rPr>
+                <w:rFonts w:ascii="GDSTransportWebsite" w:hAnsi="GDSTransportWebsite"/>
+                <w:color w:val="0A0A0A"/>
+              </w:rPr>
+              <w:t>toDate</w:t>
+            </w:r>
+            <w:proofErr w:type="spellEnd"/>
+            <w:r>
+              <w:rPr>
+                <w:rFonts w:ascii="GDSTransportWebsite" w:hAnsi="GDSTransportWebsite"/>
+                <w:color w:val="0A0A0A"/>
+              </w:rPr>
+              <w:t xml:space="preserve">, ‘d MMMM </w:t>
+            </w:r>
+            <w:proofErr w:type="spellStart"/>
+            <w:r>
+              <w:rPr>
+                <w:rFonts w:ascii="GDSTransportWebsite" w:hAnsi="GDSTransportWebsite"/>
+                <w:color w:val="0A0A0A"/>
+              </w:rPr>
+              <w:t>yyyy</w:t>
+            </w:r>
+            <w:proofErr w:type="spellEnd"/>
+            <w:r>
+              <w:rPr>
+                <w:rFonts w:ascii="GDSTransportWebsite" w:hAnsi="GDSTransportWebsite"/>
+                <w:color w:val="0A0A0A"/>
+              </w:rPr>
+              <w:t>’, ‘</w:t>
+            </w:r>
+            <w:proofErr w:type="spellStart"/>
+            <w:r>
+              <w:rPr>
+                <w:rFonts w:ascii="GDSTransportWebsite" w:hAnsi="GDSTransportWebsite"/>
+                <w:color w:val="0A0A0A"/>
+              </w:rPr>
+              <w:t>yyyy</w:t>
+            </w:r>
+            <w:proofErr w:type="spellEnd"/>
+            <w:r>
+              <w:rPr>
+                <w:rFonts w:ascii="GDSTransportWebsite" w:hAnsi="GDSTransportWebsite"/>
+                <w:color w:val="0A0A0A"/>
+              </w:rPr>
+              <w:t>-MM-dd’)}&gt;&gt;</w:t>
             </w:r>
           </w:p>
           <w:p>
@@ -4693,8 +6787,18 @@
                 <w:color w:val="0A0A0A"/>
                 <w:shd w:val="clear" w:color="auto" w:fill="FFFFFF"/>
               </w:rPr>
-              <w:t>&lt;&lt;er_</w:t>
-            </w:r>
+              <w:t>&lt;&lt;</w:t>
+            </w:r>
+            <w:proofErr w:type="spellStart"/>
+            <w:r>
+              <w:rPr>
+                <w:rFonts w:ascii="GDSTransportWebsite" w:hAnsi="GDSTransportWebsite"/>
+                <w:color w:val="0A0A0A"/>
+                <w:shd w:val="clear" w:color="auto" w:fill="FFFFFF"/>
+              </w:rPr>
+              <w:t>er_</w:t>
+            </w:r>
+            <w:proofErr w:type="gramStart"/>
             <w:r>
               <w:rPr>
                 <w:rFonts w:ascii="GDSTransportWebsite" w:hAnsi="GDSTransportWebsite"/>
@@ -4708,7 +6812,17 @@
                 <w:color w:val="0A0A0A"/>
                 <w:shd w:val="clear" w:color="auto" w:fill="FFFFFF"/>
               </w:rPr>
-              <w:t>.unavailableDates&gt;&gt;</w:t>
+              <w:t>.unavailableDates</w:t>
+            </w:r>
+            <w:proofErr w:type="spellEnd"/>
+            <w:proofErr w:type="gramEnd"/>
+            <w:r>
+              <w:rPr>
+                <w:rFonts w:ascii="GDSTransportWebsite" w:hAnsi="GDSTransportWebsite"/>
+                <w:color w:val="0A0A0A"/>
+                <w:shd w:val="clear" w:color="auto" w:fill="FFFFFF"/>
+              </w:rPr>
+              <w:t>&gt;&gt;</w:t>
             </w:r>
           </w:p>
         </w:tc>
@@ -4802,22 +6916,61 @@
             <w:pPr>
               <w:pStyle w:val="NormalWeb"/>
               <w:spacing w:before="40" w:beforeAutospacing="0" w:after="40" w:afterAutospacing="0"/>
-            </w:pPr>
-            <w:r>
-              <w:rPr>
-                <w:rFonts w:ascii="GDSTransportWebsite" w:hAnsi="GDSTransportWebsite"/>
-                <w:b/>
-                <w:bCs/>
-                <w:color w:val="0A0A0A"/>
-                <w:shd w:val="clear" w:color="auto" w:fill="FFFFFF"/>
-              </w:rPr>
-              <w:t>Preferred court hearing location</w:t>
-            </w:r>
-          </w:p>
-        </w:tc>
-        <w:tc>
-          <w:tcPr>
-            <w:tcW w:w="6517" w:type="dxa"/>
+              <w:rPr>
+                <w:rFonts w:ascii="GDSTransportWebsite" w:hAnsi="GDSTransportWebsite"/>
+                <w:b/>
+                <w:bCs/>
+                <w:color w:val="0A0A0A"/>
+                <w:shd w:val="clear" w:color="auto" w:fill="FFFFFF"/>
+              </w:rPr>
+            </w:pPr>
+            <w:r>
+              <w:rPr>
+                <w:rFonts w:ascii="GDSTransportWebsite" w:hAnsi="GDSTransportWebsite"/>
+                <w:b/>
+                <w:bCs/>
+                <w:color w:val="0A0A0A"/>
+                <w:shd w:val="clear" w:color="auto" w:fill="FFFFFF"/>
+              </w:rPr>
+              <w:t>Do you want the hearing held at a specific court?</w:t>
+            </w:r>
+            <w:r>
+              <w:rPr>
+                <w:rFonts w:ascii="GDSTransportWebsite" w:hAnsi="GDSTransportWebsite"/>
+                <w:b/>
+                <w:bCs/>
+                <w:color w:val="0A0A0A"/>
+                <w:shd w:val="clear" w:color="auto" w:fill="FFFFFF"/>
+              </w:rPr>
+              <w:br/>
+            </w:r>
+          </w:p>
+          <w:p>
+            <w:pPr>
+              <w:pStyle w:val="NormalWeb"/>
+              <w:spacing w:before="40" w:beforeAutospacing="0" w:after="40" w:afterAutospacing="0"/>
+            </w:pPr>
+            <w:r>
+              <w:rPr>
+                <w:rFonts w:ascii="GDSTransportWebsite" w:hAnsi="GDSTransportWebsite" w:cs="Calibri"/>
+                <w:b/>
+                <w:bCs/>
+              </w:rPr>
+              <w:t>Preferred court</w:t>
+            </w:r>
+            <w:r>
+              <w:rPr>
+                <w:rFonts w:ascii="GDSTransportWebsite" w:hAnsi="GDSTransportWebsite" w:cs="Calibri"/>
+                <w:b/>
+                <w:bCs/>
+              </w:rPr>
+              <w:br/>
+            </w:r>
+          </w:p>
+        </w:tc>
+        <w:tc>
+          <w:tcPr>
+            <w:tcW w:w="6518" w:type="dxa"/>
             <w:tcBorders>
               <w:top w:val="nil"/>
               <w:left w:val="nil"/>
@@ -4838,15 +6991,17 @@
                 <w:rFonts w:ascii="GDSTransportWebsite" w:hAnsi="GDSTransportWebsite"/>
                 <w:color w:val="0A0A0A"/>
               </w:rPr>
-              <w:t>&lt;&lt;requestedCourt.</w:t>
-            </w:r>
-            <w:r>
-              <w:rPr>
-                <w:rFonts w:ascii="GDSTransportWebsite" w:hAnsi="GDSTransportWebsite"/>
-                <w:color w:val="0A0A0A"/>
-              </w:rPr>
-              <w:t>responseCourtCode</w:t>
-            </w:r>
+              <w:t>&lt;&lt;</w:t>
+            </w:r>
+            <w:proofErr w:type="spellStart"/>
+            <w:r>
+              <w:rPr>
+                <w:rFonts w:ascii="GDSTransportWebsite" w:hAnsi="GDSTransportWebsite"/>
+                <w:color w:val="0A0A0A"/>
+              </w:rPr>
+              <w:t>requestedCourt.requestHearingAtSpecificCourt</w:t>
+            </w:r>
+            <w:proofErr w:type="spellEnd"/>
             <w:r>
               <w:rPr>
                 <w:rFonts w:ascii="GDSTransportWebsite" w:hAnsi="GDSTransportWebsite"/>
@@ -4854,6 +7009,26 @@
               </w:rPr>
               <w:t>&gt;&gt;</w:t>
             </w:r>
+          </w:p>
+          <w:p>
+            <w:pPr>
+              <w:spacing w:before="40" w:after="40"/>
+              <w:rPr>
+                <w:rFonts w:ascii="Calibri" w:hAnsi="Calibri" w:cs="Calibri"/>
+                <w:sz w:val="22"/>
+                <w:szCs w:val="22"/>
+              </w:rPr>
+            </w:pPr>
+          </w:p>
+          <w:p>
+            <w:pPr>
+              <w:spacing w:before="40" w:after="40"/>
+              <w:rPr>
+                <w:rFonts w:ascii="Calibri" w:hAnsi="Calibri" w:cs="Calibri"/>
+                <w:sz w:val="22"/>
+                <w:szCs w:val="22"/>
+              </w:rPr>
+            </w:pPr>
           </w:p>
           <w:p>
             <w:pPr>
@@ -4864,6 +7039,26 @@
                 <w:szCs w:val="22"/>
               </w:rPr>
             </w:pPr>
+            <w:r>
+              <w:rPr>
+                <w:rFonts w:ascii="GDSTransportWebsite" w:hAnsi="GDSTransportWebsite" w:cs="Calibri"/>
+              </w:rPr>
+              <w:t>&lt;&lt;</w:t>
+            </w:r>
+            <w:proofErr w:type="spellStart"/>
+            <w:r>
+              <w:rPr>
+                <w:rFonts w:ascii="GDSTransportWebsite" w:hAnsi="GDSTransportWebsite" w:cs="Calibri"/>
+              </w:rPr>
+              <w:t>requestedCourt.responseCourtName</w:t>
+            </w:r>
+            <w:proofErr w:type="spellEnd"/>
+            <w:r>
+              <w:rPr>
+                <w:rFonts w:ascii="GDSTransportWebsite" w:hAnsi="GDSTransportWebsite" w:cs="Calibri"/>
+              </w:rPr>
+              <w:t>&gt;&gt;</w:t>
+            </w:r>
           </w:p>
         </w:tc>
       </w:tr>
@@ -4907,7 +7102,7 @@
         </w:tc>
         <w:tc>
           <w:tcPr>
-            <w:tcW w:w="6517" w:type="dxa"/>
+            <w:tcW w:w="6518" w:type="dxa"/>
             <w:tcBorders>
               <w:top w:val="nil"/>
               <w:left w:val="nil"/>
@@ -4929,7 +7124,23 @@
                 <w:rFonts w:ascii="GDSTransportWebsite" w:hAnsi="GDSTransportWebsite"/>
                 <w:color w:val="0A0A0A"/>
               </w:rPr>
-              <w:t>&lt;&lt;requestedCourt.reasonForHearingAtSpecificCourt&gt;&gt;</w:t>
+              <w:t>&lt;&lt;</w:t>
+            </w:r>
+            <w:proofErr w:type="spellStart"/>
+            <w:r>
+              <w:rPr>
+                <w:rFonts w:ascii="GDSTransportWebsite" w:hAnsi="GDSTransportWebsite"/>
+                <w:color w:val="0A0A0A"/>
+              </w:rPr>
+              <w:t>requestedCourt.reasonForHearingAtSpecificCourt</w:t>
+            </w:r>
+            <w:proofErr w:type="spellEnd"/>
+            <w:r>
+              <w:rPr>
+                <w:rFonts w:ascii="GDSTransportWebsite" w:hAnsi="GDSTransportWebsite"/>
+                <w:color w:val="0A0A0A"/>
+              </w:rPr>
+              <w:t>&gt;&gt;</w:t>
             </w:r>
           </w:p>
         </w:tc>
@@ -5041,7 +7252,15 @@
                 <w:rFonts w:ascii="GDSTransportWebsite" w:hAnsi="GDSTransportWebsite"/>
                 <w:color w:val="0A0A0A"/>
               </w:rPr>
-              <w:t>&lt;&lt;vulnerabilityQuestions.</w:t>
+              <w:t>&lt;&lt;</w:t>
+            </w:r>
+            <w:proofErr w:type="spellStart"/>
+            <w:r>
+              <w:rPr>
+                <w:rFonts w:ascii="GDSTransportWebsite" w:hAnsi="GDSTransportWebsite"/>
+                <w:color w:val="0A0A0A"/>
+              </w:rPr>
+              <w:t>vulnerabilityQuestions.</w:t>
             </w:r>
             <w:r>
               <w:rPr>
@@ -5057,6 +7276,7 @@
               </w:rPr>
               <w:t>d</w:t>
             </w:r>
+            <w:proofErr w:type="spellEnd"/>
             <w:r>
               <w:rPr>
                 <w:rFonts w:ascii="GDSTransportWebsite" w:hAnsi="GDSTransportWebsite"/>
@@ -5132,7 +7352,15 @@
                 <w:rFonts w:ascii="GDSTransportWebsite" w:hAnsi="GDSTransportWebsite"/>
                 <w:color w:val="0A0A0A"/>
               </w:rPr>
-              <w:t>&lt;&lt;cs_{ vulnerabilityQuestions.</w:t>
+              <w:t>&lt;&lt;cs</w:t>
+            </w:r>
+            <w:proofErr w:type="gramStart"/>
+            <w:r>
+              <w:rPr>
+                <w:rFonts w:ascii="GDSTransportWebsite" w:hAnsi="GDSTransportWebsite"/>
+                <w:color w:val="0A0A0A"/>
+              </w:rPr>
+              <w:t>_{ vulnerabilityQuestions.</w:t>
             </w:r>
             <w:r>
               <w:rPr>
@@ -5141,6 +7369,7 @@
               </w:rPr>
               <w:t>vulnerabilityAdjustmentsRequired</w:t>
             </w:r>
+            <w:proofErr w:type="gramEnd"/>
             <w:r>
               <w:rPr>
                 <w:rFonts w:ascii="GDSTransportWebsite" w:hAnsi="GDSTransportWebsite"/>
@@ -5241,8 +7470,26 @@
                 <w:rFonts w:ascii="GDSTransportWebsite" w:hAnsi="GDSTransportWebsite"/>
                 <w:color w:val="0A0A0A"/>
               </w:rPr>
-              <w:t>&lt;&lt;cs_{isBlank(</w:t>
-            </w:r>
+              <w:t>&lt;&lt;cs_{</w:t>
+            </w:r>
+            <w:proofErr w:type="spellStart"/>
+            <w:r>
+              <w:rPr>
+                <w:rFonts w:ascii="GDSTransportWebsite" w:hAnsi="GDSTransportWebsite"/>
+                <w:color w:val="0A0A0A"/>
+              </w:rPr>
+              <w:t>isBlank</w:t>
+            </w:r>
+            <w:proofErr w:type="spellEnd"/>
+            <w:r>
+              <w:rPr>
+                <w:rFonts w:ascii="GDSTransportWebsite" w:hAnsi="GDSTransportWebsite"/>
+                <w:color w:val="0A0A0A"/>
+              </w:rPr>
+              <w:t>(</w:t>
+            </w:r>
+            <w:proofErr w:type="spellStart"/>
+            <w:proofErr w:type="gramStart"/>
             <w:r>
               <w:rPr>
                 <w:rFonts w:ascii="GDSTransportWebsite" w:hAnsi="GDSTransportWebsite"/>
@@ -5257,6 +7504,8 @@
               </w:rPr>
               <w:t>supportRequirementsAdditional</w:t>
             </w:r>
+            <w:proofErr w:type="spellEnd"/>
+            <w:proofErr w:type="gramEnd"/>
             <w:r>
               <w:rPr>
                 <w:rFonts w:ascii="GDSTransportWebsite" w:hAnsi="GDSTransportWebsite"/>
@@ -5264,6 +7513,7 @@
               </w:rPr>
               <w:t>)}&gt;&gt;Not Provided&lt;&lt;else&gt;&gt;&lt;&lt;</w:t>
             </w:r>
+            <w:proofErr w:type="spellStart"/>
             <w:r>
               <w:rPr>
                 <w:rFonts w:ascii="GDSTransportWebsite" w:hAnsi="GDSTransportWebsite"/>
@@ -5278,6 +7528,7 @@
               </w:rPr>
               <w:t>supportRequirementsAdditional</w:t>
             </w:r>
+            <w:proofErr w:type="spellEnd"/>
             <w:r>
               <w:rPr>
                 <w:rFonts w:ascii="GDSTransportWebsite" w:hAnsi="GDSTransportWebsite"/>
@@ -5399,7 +7650,23 @@
                 <w:rFonts w:ascii="GDSTransportWebsite" w:hAnsi="GDSTransportWebsite"/>
                 <w:color w:val="0A0A0A"/>
               </w:rPr>
-              <w:t>&lt;&lt;furtherInformation.futureApplications&gt;&gt;</w:t>
+              <w:t>&lt;&lt;</w:t>
+            </w:r>
+            <w:proofErr w:type="spellStart"/>
+            <w:r>
+              <w:rPr>
+                <w:rFonts w:ascii="GDSTransportWebsite" w:hAnsi="GDSTransportWebsite"/>
+                <w:color w:val="0A0A0A"/>
+              </w:rPr>
+              <w:t>furtherInformation.futureApplications</w:t>
+            </w:r>
+            <w:proofErr w:type="spellEnd"/>
+            <w:r>
+              <w:rPr>
+                <w:rFonts w:ascii="GDSTransportWebsite" w:hAnsi="GDSTransportWebsite"/>
+                <w:color w:val="0A0A0A"/>
+              </w:rPr>
+              <w:t>&gt;&gt;</w:t>
             </w:r>
           </w:p>
         </w:tc>
@@ -5412,7 +7679,25 @@
           <w:color w:val="0A0A0A"/>
           <w:shd w:val="clear" w:color="auto" w:fill="FFFFFF"/>
         </w:rPr>
-        <w:t>&lt;&lt;cs_{furthterInformation.futureApplications='Yes'}&gt;&gt;</w:t>
+        <w:t>&lt;&lt;cs_{</w:t>
+      </w:r>
+      <w:proofErr w:type="spellStart"/>
+      <w:r>
+        <w:rPr>
+          <w:rFonts w:ascii="GDSTransportWebsite" w:hAnsi="GDSTransportWebsite"/>
+          <w:color w:val="0A0A0A"/>
+          <w:shd w:val="clear" w:color="auto" w:fill="FFFFFF"/>
+        </w:rPr>
+        <w:t>furthterInformation.futureApplications</w:t>
+      </w:r>
+      <w:proofErr w:type="spellEnd"/>
+      <w:r>
+        <w:rPr>
+          <w:rFonts w:ascii="GDSTransportWebsite" w:hAnsi="GDSTransportWebsite"/>
+          <w:color w:val="0A0A0A"/>
+          <w:shd w:val="clear" w:color="auto" w:fill="FFFFFF"/>
+        </w:rPr>
+        <w:t>='Yes'}&gt;&gt;</w:t>
       </w:r>
     </w:p>
     <w:tbl>
@@ -5501,7 +7786,23 @@
                 <w:rFonts w:ascii="GDSTransportWebsite" w:hAnsi="GDSTransportWebsite"/>
                 <w:color w:val="0A0A0A"/>
               </w:rPr>
-              <w:t>&lt;&lt;furtherInformation.reasonForFutureApplications&gt;&gt;</w:t>
+              <w:t>&lt;&lt;</w:t>
+            </w:r>
+            <w:proofErr w:type="spellStart"/>
+            <w:r>
+              <w:rPr>
+                <w:rFonts w:ascii="GDSTransportWebsite" w:hAnsi="GDSTransportWebsite"/>
+                <w:color w:val="0A0A0A"/>
+              </w:rPr>
+              <w:t>furtherInformation.reasonForFutureApplications</w:t>
+            </w:r>
+            <w:proofErr w:type="spellEnd"/>
+            <w:r>
+              <w:rPr>
+                <w:rFonts w:ascii="GDSTransportWebsite" w:hAnsi="GDSTransportWebsite"/>
+                <w:color w:val="0A0A0A"/>
+              </w:rPr>
+              <w:t>&gt;&gt;</w:t>
             </w:r>
           </w:p>
         </w:tc>
@@ -5563,8 +7864,20 @@
                 <w:color w:val="0A0A0A"/>
                 <w:shd w:val="clear" w:color="auto" w:fill="FFFFFF"/>
               </w:rPr>
-              <w:t>Provide any other information that the judge may need</w:t>
-            </w:r>
+              <w:t xml:space="preserve">Provide any other information that the judge may </w:t>
+            </w:r>
+            <w:proofErr w:type="gramStart"/>
+            <w:r>
+              <w:rPr>
+                <w:rFonts w:ascii="GDSTransportWebsite" w:hAnsi="GDSTransportWebsite"/>
+                <w:b/>
+                <w:bCs/>
+                <w:color w:val="0A0A0A"/>
+                <w:shd w:val="clear" w:color="auto" w:fill="FFFFFF"/>
+              </w:rPr>
+              <w:t>need</w:t>
+            </w:r>
+            <w:proofErr w:type="gramEnd"/>
           </w:p>
           <w:p>
             <w:pPr>
@@ -5603,7 +7916,50 @@
                 <w:rFonts w:ascii="GDSTransportWebsite" w:hAnsi="GDSTransportWebsite"/>
                 <w:color w:val="0A0A0A"/>
               </w:rPr>
-              <w:t>&lt;&lt;cs_{isBlank(furtherInformation.otherInformationForJudge)}&gt;&gt;Not Provided&lt;&lt;else&gt;&gt;&lt;&lt;furtherInformation.otherInformationForJudge&gt;&gt;&lt;&lt;es_&gt;&gt;</w:t>
+              <w:lastRenderedPageBreak/>
+              <w:t>&lt;&lt;cs_{</w:t>
+            </w:r>
+            <w:proofErr w:type="spellStart"/>
+            <w:proofErr w:type="gramStart"/>
+            <w:r>
+              <w:rPr>
+                <w:rFonts w:ascii="GDSTransportWebsite" w:hAnsi="GDSTransportWebsite"/>
+                <w:color w:val="0A0A0A"/>
+              </w:rPr>
+              <w:t>isBlank</w:t>
+            </w:r>
+            <w:proofErr w:type="spellEnd"/>
+            <w:r>
+              <w:rPr>
+                <w:rFonts w:ascii="GDSTransportWebsite" w:hAnsi="GDSTransportWebsite"/>
+                <w:color w:val="0A0A0A"/>
+              </w:rPr>
+              <w:t>(</w:t>
+            </w:r>
+            <w:proofErr w:type="spellStart"/>
+            <w:proofErr w:type="gramEnd"/>
+            <w:r>
+              <w:rPr>
+                <w:rFonts w:ascii="GDSTransportWebsite" w:hAnsi="GDSTransportWebsite"/>
+                <w:color w:val="0A0A0A"/>
+              </w:rPr>
+              <w:t>furtherInformation.otherInformationForJudge</w:t>
+            </w:r>
+            <w:proofErr w:type="spellEnd"/>
+            <w:r>
+              <w:rPr>
+                <w:rFonts w:ascii="GDSTransportWebsite" w:hAnsi="GDSTransportWebsite"/>
+                <w:color w:val="0A0A0A"/>
+              </w:rPr>
+              <w:t xml:space="preserve">)}&gt;&gt;Not </w:t>
+            </w:r>
+            <w:r>
+              <w:rPr>
+                <w:rFonts w:ascii="GDSTransportWebsite" w:hAnsi="GDSTransportWebsite"/>
+                <w:color w:val="0A0A0A"/>
+              </w:rPr>
+              <w:lastRenderedPageBreak/>
+              <w:t>Provided&lt;&lt;else&gt;&gt;&lt;&lt;furtherInformation.otherInformationForJudge&gt;&gt;&lt;&lt;es_&gt;&gt;</w:t>
             </w:r>
           </w:p>
         </w:tc>
@@ -5629,6 +7985,7 @@
           <w:sz w:val="36"/>
           <w:szCs w:val="36"/>
         </w:rPr>
+        <w:lastRenderedPageBreak/>
         <w:t>Statement of truth</w:t>
       </w:r>
     </w:p>
@@ -5672,7 +8029,6 @@
                 <w:rFonts w:ascii="GDSTransportWebsite" w:hAnsi="GDSTransportWebsite"/>
                 <w:color w:val="0A0A0A"/>
               </w:rPr>
-              <w:lastRenderedPageBreak/>
               <w:t>The claimant believes that the facts in this claim form are true.</w:t>
             </w:r>
           </w:p>
@@ -5879,7 +8235,23 @@
                 <w:rFonts w:ascii="GDSTransportWebsite" w:hAnsi="GDSTransportWebsite"/>
                 <w:color w:val="0A0A0A"/>
               </w:rPr>
-              <w:t>&lt;&lt;statementOfTruth.role&gt;&gt;</w:t>
+              <w:t>&lt;&lt;</w:t>
+            </w:r>
+            <w:proofErr w:type="spellStart"/>
+            <w:r>
+              <w:rPr>
+                <w:rFonts w:ascii="GDSTransportWebsite" w:hAnsi="GDSTransportWebsite"/>
+                <w:color w:val="0A0A0A"/>
+              </w:rPr>
+              <w:t>statementOfTruth.role</w:t>
+            </w:r>
+            <w:proofErr w:type="spellEnd"/>
+            <w:r>
+              <w:rPr>
+                <w:rFonts w:ascii="GDSTransportWebsite" w:hAnsi="GDSTransportWebsite"/>
+                <w:color w:val="0A0A0A"/>
+              </w:rPr>
+              <w:t>&gt;&gt;</w:t>
             </w:r>
           </w:p>
         </w:tc>
@@ -6015,8 +8387,7 @@
               <v:stroke joinstyle="miter"/>
               <v:path gradientshapeok="t" o:connecttype="rect"/>
             </v:shapetype>
-            <v:shape id="Text Box 4" o:spid="_x0000_s1026" type="#_x0000_t202" alt="Classification: Controlled" style="position:absolute;margin-left:0;margin-top:0;width:34.95pt;height:34.95pt;z-index:251659264;visibility:visible;mso-wrap-style:none;mso-wrap-distance-left:0;mso-wrap-distance-top:0;mso-wrap-distance-right:0;mso-wrap-distance-bottom:0;mso-position-horizontal:left;mso-position-horizontal-relative:page;mso-position-vertical:bottom;mso-position-vertical-relative:page;v-text-anchor:bottom" o:gfxdata="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" filled="f" stroked="f">
-              <v:fill o:detectmouseclick="t"/>
+            <v:shape id="Text Box 4" o:spid="_x0000_s1026" type="#_x0000_t202" alt="Classification: Controlled" style="position:absolute;margin-left:0;margin-top:0;width:34.95pt;height:34.95pt;z-index:251659264;visibility:visible;mso-wrap-style:none;mso-wrap-distance-left:0;mso-wrap-distance-top:0;mso-wrap-distance-right:0;mso-wrap-distance-bottom:0;mso-position-horizontal:left;mso-position-horizontal-relative:page;mso-position-vertical:bottom;mso-position-vertical-relative:page;v-text-anchor:bottom" o:gfxdata="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" filled="f" stroked="f">
               <v:textbox style="mso-fit-shape-to-text:t" inset="20pt,0,0,15pt">
                 <w:txbxContent>
                   <w:p>
@@ -6342,8 +8713,7 @@
               <v:stroke joinstyle="miter"/>
               <v:path gradientshapeok="t" o:connecttype="rect"/>
             </v:shapetype>
-            <v:shape id="Text Box 3" o:spid="_x0000_s1028" type="#_x0000_t202" alt="Classification: Controlled" style="position:absolute;margin-left:0;margin-top:0;width:34.95pt;height:34.95pt;z-index:251658240;visibility:visible;mso-wrap-style:none;mso-wrap-distance-left:0;mso-wrap-distance-top:0;mso-wrap-distance-right:0;mso-wrap-distance-bottom:0;mso-position-horizontal:left;mso-position-horizontal-relative:page;mso-position-vertical:bottom;mso-position-vertical-relative:page;v-text-anchor:bottom" o:gfxdata="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" filled="f" stroked="f">
-              <v:fill o:detectmouseclick="t"/>
+            <v:shape id="Text Box 3" o:spid="_x0000_s1027" type="#_x0000_t202" alt="Classification: Controlled" style="position:absolute;margin-left:0;margin-top:0;width:34.95pt;height:34.95pt;z-index:251658240;visibility:visible;mso-wrap-style:none;mso-wrap-distance-left:0;mso-wrap-distance-top:0;mso-wrap-distance-right:0;mso-wrap-distance-bottom:0;mso-position-horizontal:left;mso-position-horizontal-relative:page;mso-position-vertical:bottom;mso-position-vertical-relative:page;v-text-anchor:bottom" o:gfxdata="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" filled="f" stroked="f">
               <v:textbox style="mso-fit-shape-to-text:t" inset="20pt,0,0,15pt">
                 <w:txbxContent>
                   <w:p>
@@ -7862,6 +10232,15 @@
 </file>
 
 <file path=customXml/item1.xml><?xml version="1.0" encoding="utf-8"?>
+<?mso-contentType ?>
+<FormTemplates xmlns="http://schemas.microsoft.com/sharepoint/v3/contenttype/forms">
+  <Display>DocumentLibraryForm</Display>
+  <Edit>DocumentLibraryForm</Edit>
+  <New>DocumentLibraryForm</New>
+</FormTemplates>
+</file>
+
+<file path=customXml/item2.xml><?xml version="1.0" encoding="utf-8"?>
 <ct:contentTypeSchema xmlns:ct="http://schemas.microsoft.com/office/2006/metadata/contentType" xmlns:ma="http://schemas.microsoft.com/office/2006/metadata/properties/metaAttributes" ct:_="" ma:_="" ma:contentTypeName="_CtTemplate" ma:contentTypeID="0x01010064A5FDCCFB03F540B94405305D7DE14F00A4F8B82F7CEF57469A8FE5CEAB7A0EE0" ma:contentTypeVersion="53" ma:contentTypeDescription="Part of Template Management with Site Columns representing custom attributes." ma:contentTypeScope="" ma:versionID="69a47f6434bbb6ed0a644919a98a9681">
   <xsd:schema xmlns:xsd="http://www.w3.org/2001/XMLSchema" xmlns:xs="http://www.w3.org/2001/XMLSchema" xmlns:p="http://schemas.microsoft.com/office/2006/metadata/properties" xmlns:ns2="f336f4fe-8719-4ea2-b5d6-29b3a580aeb4" xmlns:ns3="b57b892a-dd61-4bba-b372-a8d93da2c7e6" targetNamespace="http://schemas.microsoft.com/office/2006/metadata/properties" ma:root="true" ma:fieldsID="71934021bdb6f6617baa79601bda5045" ns2:_="" ns3:_="">
     <xsd:import namespace="f336f4fe-8719-4ea2-b5d6-29b3a580aeb4"/>
@@ -8176,16 +10555,11 @@
 </ct:contentTypeSchema>
 </file>
 
-<file path=customXml/item2.xml><?xml version="1.0" encoding="utf-8"?>
-<?mso-contentType ?>
-<FormTemplates xmlns="http://schemas.microsoft.com/sharepoint/v3/contenttype/forms">
-  <Display>DocumentLibraryForm</Display>
-  <Edit>DocumentLibraryForm</Edit>
-  <New>DocumentLibraryForm</New>
-</FormTemplates>
+<file path=customXml/item3.xml><?xml version="1.0" encoding="utf-8"?>
+<b:Sources xmlns:b="http://schemas.openxmlformats.org/officeDocument/2006/bibliography" xmlns="http://schemas.openxmlformats.org/officeDocument/2006/bibliography" SelectedStyle="\APASixthEditionOfficeOnline.xsl" StyleName="APA" Version="6"/>
 </file>
 
-<file path=customXml/item3.xml><?xml version="1.0" encoding="utf-8"?>
+<file path=customXml/item4.xml><?xml version="1.0" encoding="utf-8"?>
 <p:properties xmlns:p="http://schemas.microsoft.com/office/2006/metadata/properties" xmlns:xsi="http://www.w3.org/2001/XMLSchema-instance" xmlns:pc="http://schemas.microsoft.com/office/infopath/2007/PartnerControls">
   <documentManagement>
     <Stage xmlns="f336f4fe-8719-4ea2-b5d6-29b3a580aeb4">Draft</Stage>
@@ -8203,11 +10577,15 @@
 </p:properties>
 </file>
 
-<file path=customXml/item4.xml><?xml version="1.0" encoding="utf-8"?>
-<b:Sources xmlns:b="http://schemas.openxmlformats.org/officeDocument/2006/bibliography" xmlns="http://schemas.openxmlformats.org/officeDocument/2006/bibliography" SelectedStyle="\APASixthEditionOfficeOnline.xsl" StyleName="APA" Version="6"/>
+<file path=customXml/itemProps1.xml><?xml version="1.0" encoding="utf-8"?>
+<ds:datastoreItem xmlns:ds="http://schemas.openxmlformats.org/officeDocument/2006/customXml" ds:itemID="{B979ABCF-6006-4211-8C04-D08E1C55C8F9}">
+  <ds:schemaRefs>
+    <ds:schemaRef ds:uri="http://schemas.microsoft.com/sharepoint/v3/contenttype/forms"/>
+  </ds:schemaRefs>
+</ds:datastoreItem>
 </file>
 
-<file path=customXml/itemProps1.xml><?xml version="1.0" encoding="utf-8"?>
+<file path=customXml/itemProps2.xml><?xml version="1.0" encoding="utf-8"?>
 <ds:datastoreItem xmlns:ds="http://schemas.openxmlformats.org/officeDocument/2006/customXml" ds:itemID="{F50568C7-0D63-49D8-828E-6EA48601E6B9}">
   <ds:schemaRefs>
     <ds:schemaRef ds:uri="http://schemas.microsoft.com/office/2006/metadata/contentType"/>
@@ -8226,15 +10604,15 @@
 </ds:datastoreItem>
 </file>
 
-<file path=customXml/itemProps2.xml><?xml version="1.0" encoding="utf-8"?>
-<ds:datastoreItem xmlns:ds="http://schemas.openxmlformats.org/officeDocument/2006/customXml" ds:itemID="{B979ABCF-6006-4211-8C04-D08E1C55C8F9}">
+<file path=customXml/itemProps3.xml><?xml version="1.0" encoding="utf-8"?>
+<ds:datastoreItem xmlns:ds="http://schemas.openxmlformats.org/officeDocument/2006/customXml" ds:itemID="{5C627932-C981-4CFE-9BA8-667150120D32}">
   <ds:schemaRefs>
-    <ds:schemaRef ds:uri="http://schemas.microsoft.com/sharepoint/v3/contenttype/forms"/>
+    <ds:schemaRef ds:uri="http://schemas.openxmlformats.org/officeDocument/2006/bibliography"/>
   </ds:schemaRefs>
 </ds:datastoreItem>
 </file>
 
-<file path=customXml/itemProps3.xml><?xml version="1.0" encoding="utf-8"?>
+<file path=customXml/itemProps4.xml><?xml version="1.0" encoding="utf-8"?>
 <ds:datastoreItem xmlns:ds="http://schemas.openxmlformats.org/officeDocument/2006/customXml" ds:itemID="{167D3FB0-0D1A-4A81-8A96-EE2F37F3B125}">
   <ds:schemaRefs>
     <ds:schemaRef ds:uri="http://schemas.microsoft.com/office/2006/metadata/properties"/>
@@ -8244,14 +10622,6 @@
 </ds:datastoreItem>
 </file>
 
-<file path=customXml/itemProps4.xml><?xml version="1.0" encoding="utf-8"?>
-<ds:datastoreItem xmlns:ds="http://schemas.openxmlformats.org/officeDocument/2006/customXml" ds:itemID="{5C627932-C981-4CFE-9BA8-667150120D32}">
-  <ds:schemaRefs>
-    <ds:schemaRef ds:uri="http://schemas.openxmlformats.org/officeDocument/2006/bibliography"/>
-  </ds:schemaRefs>
-</ds:datastoreItem>
-</file>
-
 <file path=docMetadata/LabelInfo.xml><?xml version="1.0" encoding="utf-8"?>
 <clbl:labelList xmlns:clbl="http://schemas.microsoft.com/office/2020/mipLabelMetadata">
   <clbl:label id="{95c71a0f-75e1-4c8f-90e2-641c9351dd98}" enabled="1" method="Standard" siteId="{3e0088dc-0629-4ae6-aa8c-813e7a296f50}" contentBits="2" removed="0"/>

</xml_diff>